<commit_message>
adicionando link no logo do cabeçalho
</commit_message>
<xml_diff>
--- a/Partes Teóricas/TCC-ETEC.docx
+++ b/Partes Teóricas/TCC-ETEC.docx
@@ -1740,1266 +1740,16 @@
         <w:spacing w:line="360" w:lineRule="auto"/>
         <w:ind w:firstLine="709"/>
         <w:jc w:val="both"/>
-      </w:pPr>
-      <w:proofErr w:type="spellStart"/>
+        <w:rPr>
+          <w:lang w:val="en-US"/>
+        </w:rPr>
+      </w:pPr>
       <w:r>
         <w:rPr>
           <w:szCs w:val="24"/>
-        </w:rPr>
-        <w:t>The</w:t>
-      </w:r>
-      <w:proofErr w:type="spellEnd"/>
-      <w:r>
-        <w:rPr>
-          <w:szCs w:val="24"/>
-        </w:rPr>
-        <w:t xml:space="preserve"> </w:t>
-      </w:r>
-      <w:proofErr w:type="spellStart"/>
-      <w:r>
-        <w:rPr>
-          <w:szCs w:val="24"/>
-        </w:rPr>
-        <w:t>following</w:t>
-      </w:r>
-      <w:proofErr w:type="spellEnd"/>
-      <w:r>
-        <w:rPr>
-          <w:szCs w:val="24"/>
-        </w:rPr>
-        <w:t xml:space="preserve"> </w:t>
-      </w:r>
-      <w:proofErr w:type="spellStart"/>
-      <w:r>
-        <w:rPr>
-          <w:szCs w:val="24"/>
-        </w:rPr>
-        <w:t>article</w:t>
-      </w:r>
-      <w:proofErr w:type="spellEnd"/>
-      <w:r>
-        <w:rPr>
-          <w:szCs w:val="24"/>
-        </w:rPr>
-        <w:t xml:space="preserve"> </w:t>
-      </w:r>
-      <w:proofErr w:type="spellStart"/>
-      <w:r>
-        <w:rPr>
-          <w:szCs w:val="24"/>
-        </w:rPr>
-        <w:t>aims</w:t>
-      </w:r>
-      <w:proofErr w:type="spellEnd"/>
-      <w:r>
-        <w:rPr>
-          <w:szCs w:val="24"/>
-        </w:rPr>
-        <w:t xml:space="preserve"> to </w:t>
-      </w:r>
-      <w:proofErr w:type="spellStart"/>
-      <w:r>
-        <w:rPr>
-          <w:szCs w:val="24"/>
-        </w:rPr>
-        <w:t>present</w:t>
-      </w:r>
-      <w:proofErr w:type="spellEnd"/>
-      <w:r>
-        <w:rPr>
-          <w:szCs w:val="24"/>
-        </w:rPr>
-        <w:t xml:space="preserve"> as a </w:t>
-      </w:r>
-      <w:proofErr w:type="spellStart"/>
-      <w:r>
-        <w:rPr>
-          <w:szCs w:val="24"/>
-        </w:rPr>
-        <w:t>theme</w:t>
-      </w:r>
-      <w:proofErr w:type="spellEnd"/>
-      <w:r>
-        <w:rPr>
-          <w:szCs w:val="24"/>
-        </w:rPr>
-        <w:t xml:space="preserve"> </w:t>
-      </w:r>
-      <w:proofErr w:type="spellStart"/>
-      <w:r>
-        <w:rPr>
-          <w:szCs w:val="24"/>
-        </w:rPr>
-        <w:t>the</w:t>
-      </w:r>
-      <w:proofErr w:type="spellEnd"/>
-      <w:r>
-        <w:rPr>
-          <w:szCs w:val="24"/>
-        </w:rPr>
-        <w:t xml:space="preserve"> </w:t>
-      </w:r>
-      <w:proofErr w:type="spellStart"/>
-      <w:r>
-        <w:rPr>
-          <w:szCs w:val="24"/>
-        </w:rPr>
-        <w:t>lack</w:t>
-      </w:r>
-      <w:proofErr w:type="spellEnd"/>
-      <w:r>
-        <w:rPr>
-          <w:szCs w:val="24"/>
-        </w:rPr>
-        <w:t xml:space="preserve"> </w:t>
-      </w:r>
-      <w:proofErr w:type="spellStart"/>
-      <w:r>
-        <w:rPr>
-          <w:szCs w:val="24"/>
-        </w:rPr>
-        <w:t>of</w:t>
-      </w:r>
-      <w:proofErr w:type="spellEnd"/>
-      <w:r>
-        <w:rPr>
-          <w:szCs w:val="24"/>
-        </w:rPr>
-        <w:t xml:space="preserve"> body </w:t>
-      </w:r>
-      <w:proofErr w:type="spellStart"/>
-      <w:r>
-        <w:rPr>
-          <w:szCs w:val="24"/>
-        </w:rPr>
-        <w:t>knowledge</w:t>
-      </w:r>
-      <w:proofErr w:type="spellEnd"/>
-      <w:r>
-        <w:rPr>
-          <w:szCs w:val="24"/>
-        </w:rPr>
-        <w:t xml:space="preserve"> </w:t>
-      </w:r>
-      <w:proofErr w:type="spellStart"/>
-      <w:r>
-        <w:rPr>
-          <w:szCs w:val="24"/>
-        </w:rPr>
-        <w:t>and</w:t>
-      </w:r>
-      <w:proofErr w:type="spellEnd"/>
-      <w:r>
-        <w:rPr>
-          <w:szCs w:val="24"/>
-        </w:rPr>
-        <w:t xml:space="preserve"> </w:t>
-      </w:r>
-      <w:proofErr w:type="spellStart"/>
-      <w:r>
-        <w:rPr>
-          <w:szCs w:val="24"/>
-        </w:rPr>
-        <w:t>how</w:t>
-      </w:r>
-      <w:proofErr w:type="spellEnd"/>
-      <w:r>
-        <w:rPr>
-          <w:szCs w:val="24"/>
-        </w:rPr>
-        <w:t xml:space="preserve"> </w:t>
-      </w:r>
-      <w:proofErr w:type="spellStart"/>
-      <w:r>
-        <w:rPr>
-          <w:szCs w:val="24"/>
-        </w:rPr>
-        <w:t>it</w:t>
-      </w:r>
-      <w:proofErr w:type="spellEnd"/>
-      <w:r>
-        <w:rPr>
-          <w:szCs w:val="24"/>
-        </w:rPr>
-        <w:t xml:space="preserve"> can </w:t>
-      </w:r>
-      <w:proofErr w:type="spellStart"/>
-      <w:r>
-        <w:rPr>
-          <w:szCs w:val="24"/>
-        </w:rPr>
-        <w:t>affect</w:t>
-      </w:r>
-      <w:proofErr w:type="spellEnd"/>
-      <w:r>
-        <w:rPr>
-          <w:szCs w:val="24"/>
-        </w:rPr>
-        <w:t xml:space="preserve"> </w:t>
-      </w:r>
-      <w:proofErr w:type="spellStart"/>
-      <w:r>
-        <w:rPr>
-          <w:szCs w:val="24"/>
-        </w:rPr>
-        <w:t>your</w:t>
-      </w:r>
-      <w:proofErr w:type="spellEnd"/>
-      <w:r>
-        <w:rPr>
-          <w:szCs w:val="24"/>
-        </w:rPr>
-        <w:t xml:space="preserve"> </w:t>
-      </w:r>
-      <w:proofErr w:type="spellStart"/>
-      <w:r>
-        <w:rPr>
-          <w:szCs w:val="24"/>
-        </w:rPr>
-        <w:t>physical</w:t>
-      </w:r>
-      <w:proofErr w:type="spellEnd"/>
-      <w:r>
-        <w:rPr>
-          <w:szCs w:val="24"/>
-        </w:rPr>
-        <w:t xml:space="preserve"> </w:t>
-      </w:r>
-      <w:proofErr w:type="spellStart"/>
-      <w:r>
-        <w:rPr>
-          <w:szCs w:val="24"/>
-        </w:rPr>
-        <w:t>and</w:t>
-      </w:r>
-      <w:proofErr w:type="spellEnd"/>
-      <w:r>
-        <w:rPr>
-          <w:szCs w:val="24"/>
-        </w:rPr>
-        <w:t xml:space="preserve"> mental </w:t>
-      </w:r>
-      <w:proofErr w:type="spellStart"/>
-      <w:r>
-        <w:rPr>
-          <w:szCs w:val="24"/>
-        </w:rPr>
-        <w:t>health</w:t>
-      </w:r>
-      <w:proofErr w:type="spellEnd"/>
-      <w:r>
-        <w:rPr>
-          <w:szCs w:val="24"/>
-        </w:rPr>
-        <w:t xml:space="preserve">, </w:t>
-      </w:r>
-      <w:proofErr w:type="spellStart"/>
-      <w:r>
-        <w:rPr>
-          <w:szCs w:val="24"/>
-        </w:rPr>
-        <w:t>proposing</w:t>
-      </w:r>
-      <w:proofErr w:type="spellEnd"/>
-      <w:r>
-        <w:rPr>
-          <w:szCs w:val="24"/>
-        </w:rPr>
-        <w:t xml:space="preserve"> as a </w:t>
-      </w:r>
-      <w:proofErr w:type="spellStart"/>
-      <w:r>
-        <w:rPr>
-          <w:szCs w:val="24"/>
-        </w:rPr>
-        <w:t>solution</w:t>
-      </w:r>
-      <w:proofErr w:type="spellEnd"/>
-      <w:r>
-        <w:rPr>
-          <w:szCs w:val="24"/>
-        </w:rPr>
-        <w:t xml:space="preserve"> </w:t>
-      </w:r>
-      <w:proofErr w:type="spellStart"/>
-      <w:r>
-        <w:rPr>
-          <w:szCs w:val="24"/>
-        </w:rPr>
-        <w:t>the</w:t>
-      </w:r>
-      <w:proofErr w:type="spellEnd"/>
-      <w:r>
-        <w:rPr>
-          <w:szCs w:val="24"/>
-        </w:rPr>
-        <w:t xml:space="preserve"> </w:t>
-      </w:r>
-      <w:proofErr w:type="spellStart"/>
-      <w:r>
-        <w:rPr>
-          <w:szCs w:val="24"/>
-        </w:rPr>
-        <w:t>development</w:t>
-      </w:r>
-      <w:proofErr w:type="spellEnd"/>
-      <w:r>
-        <w:rPr>
-          <w:szCs w:val="24"/>
-        </w:rPr>
-        <w:t xml:space="preserve"> </w:t>
-      </w:r>
-      <w:proofErr w:type="spellStart"/>
-      <w:r>
-        <w:rPr>
-          <w:szCs w:val="24"/>
-        </w:rPr>
-        <w:t>of</w:t>
-      </w:r>
-      <w:proofErr w:type="spellEnd"/>
-      <w:r>
-        <w:rPr>
-          <w:szCs w:val="24"/>
-        </w:rPr>
-        <w:t xml:space="preserve"> a website </w:t>
-      </w:r>
-      <w:proofErr w:type="spellStart"/>
-      <w:r>
-        <w:rPr>
-          <w:szCs w:val="24"/>
-        </w:rPr>
-        <w:t>so</w:t>
-      </w:r>
-      <w:proofErr w:type="spellEnd"/>
-      <w:r>
-        <w:rPr>
-          <w:szCs w:val="24"/>
-        </w:rPr>
-        <w:t xml:space="preserve"> </w:t>
-      </w:r>
-      <w:proofErr w:type="spellStart"/>
-      <w:r>
-        <w:rPr>
-          <w:szCs w:val="24"/>
-        </w:rPr>
-        <w:t>that</w:t>
-      </w:r>
-      <w:proofErr w:type="spellEnd"/>
-      <w:r>
-        <w:rPr>
-          <w:szCs w:val="24"/>
-        </w:rPr>
-        <w:t xml:space="preserve"> </w:t>
-      </w:r>
-      <w:proofErr w:type="spellStart"/>
-      <w:r>
-        <w:rPr>
-          <w:szCs w:val="24"/>
-        </w:rPr>
-        <w:t>the</w:t>
-      </w:r>
-      <w:proofErr w:type="spellEnd"/>
-      <w:r>
-        <w:rPr>
-          <w:szCs w:val="24"/>
-        </w:rPr>
-        <w:t xml:space="preserve"> </w:t>
-      </w:r>
-      <w:proofErr w:type="spellStart"/>
-      <w:r>
-        <w:rPr>
-          <w:szCs w:val="24"/>
-        </w:rPr>
-        <w:t>problem</w:t>
-      </w:r>
-      <w:proofErr w:type="spellEnd"/>
-      <w:r>
-        <w:rPr>
-          <w:szCs w:val="24"/>
-        </w:rPr>
-        <w:t xml:space="preserve"> can </w:t>
-      </w:r>
-      <w:proofErr w:type="spellStart"/>
-      <w:r>
-        <w:rPr>
-          <w:szCs w:val="24"/>
-        </w:rPr>
-        <w:t>be</w:t>
-      </w:r>
-      <w:proofErr w:type="spellEnd"/>
-      <w:r>
-        <w:rPr>
-          <w:szCs w:val="24"/>
-        </w:rPr>
-        <w:t xml:space="preserve"> </w:t>
-      </w:r>
-      <w:proofErr w:type="spellStart"/>
-      <w:r>
-        <w:rPr>
-          <w:szCs w:val="24"/>
-        </w:rPr>
-        <w:t>solved</w:t>
-      </w:r>
-      <w:proofErr w:type="spellEnd"/>
-      <w:r>
-        <w:rPr>
-          <w:szCs w:val="24"/>
-        </w:rPr>
-        <w:t xml:space="preserve">, </w:t>
-      </w:r>
-      <w:proofErr w:type="spellStart"/>
-      <w:r>
-        <w:rPr>
-          <w:szCs w:val="24"/>
-        </w:rPr>
-        <w:t>presenting</w:t>
-      </w:r>
-      <w:proofErr w:type="spellEnd"/>
-      <w:r>
-        <w:rPr>
-          <w:szCs w:val="24"/>
-        </w:rPr>
-        <w:t xml:space="preserve"> as </w:t>
-      </w:r>
-      <w:proofErr w:type="spellStart"/>
-      <w:r>
-        <w:rPr>
-          <w:szCs w:val="24"/>
-        </w:rPr>
-        <w:t>its</w:t>
-      </w:r>
-      <w:proofErr w:type="spellEnd"/>
-      <w:r>
-        <w:rPr>
-          <w:szCs w:val="24"/>
-        </w:rPr>
-        <w:t xml:space="preserve"> </w:t>
-      </w:r>
-      <w:proofErr w:type="spellStart"/>
-      <w:r>
-        <w:rPr>
-          <w:szCs w:val="24"/>
-        </w:rPr>
-        <w:t>essence</w:t>
-      </w:r>
-      <w:proofErr w:type="spellEnd"/>
-      <w:r>
-        <w:rPr>
-          <w:szCs w:val="24"/>
-        </w:rPr>
-        <w:t xml:space="preserve"> </w:t>
-      </w:r>
-      <w:proofErr w:type="spellStart"/>
-      <w:r>
-        <w:rPr>
-          <w:szCs w:val="24"/>
-        </w:rPr>
-        <w:t>the</w:t>
-      </w:r>
-      <w:proofErr w:type="spellEnd"/>
-      <w:r>
-        <w:rPr>
-          <w:szCs w:val="24"/>
-        </w:rPr>
-        <w:t xml:space="preserve"> </w:t>
-      </w:r>
-      <w:proofErr w:type="spellStart"/>
-      <w:r>
-        <w:rPr>
-          <w:szCs w:val="24"/>
-        </w:rPr>
-        <w:t>discovery</w:t>
-      </w:r>
-      <w:proofErr w:type="spellEnd"/>
-      <w:r>
-        <w:rPr>
-          <w:szCs w:val="24"/>
-        </w:rPr>
-        <w:t xml:space="preserve"> </w:t>
-      </w:r>
-      <w:proofErr w:type="spellStart"/>
-      <w:r>
-        <w:rPr>
-          <w:szCs w:val="24"/>
-        </w:rPr>
-        <w:t>of</w:t>
-      </w:r>
-      <w:proofErr w:type="spellEnd"/>
-      <w:r>
-        <w:rPr>
-          <w:szCs w:val="24"/>
-        </w:rPr>
-        <w:t xml:space="preserve"> </w:t>
-      </w:r>
-      <w:proofErr w:type="spellStart"/>
-      <w:r>
-        <w:rPr>
-          <w:szCs w:val="24"/>
-        </w:rPr>
-        <w:t>the</w:t>
-      </w:r>
-      <w:proofErr w:type="spellEnd"/>
-      <w:r>
-        <w:rPr>
-          <w:szCs w:val="24"/>
-        </w:rPr>
-        <w:t xml:space="preserve"> </w:t>
-      </w:r>
-      <w:proofErr w:type="spellStart"/>
-      <w:r>
-        <w:rPr>
-          <w:szCs w:val="24"/>
-        </w:rPr>
-        <w:t>somatotype</w:t>
-      </w:r>
-      <w:proofErr w:type="spellEnd"/>
-      <w:r>
-        <w:rPr>
-          <w:szCs w:val="24"/>
-        </w:rPr>
-        <w:t xml:space="preserve"> </w:t>
-      </w:r>
-      <w:proofErr w:type="spellStart"/>
-      <w:r>
-        <w:rPr>
-          <w:szCs w:val="24"/>
-        </w:rPr>
-        <w:t>and</w:t>
-      </w:r>
-      <w:proofErr w:type="spellEnd"/>
-      <w:r>
-        <w:rPr>
-          <w:szCs w:val="24"/>
-        </w:rPr>
-        <w:t xml:space="preserve"> </w:t>
-      </w:r>
-      <w:proofErr w:type="spellStart"/>
-      <w:r>
-        <w:rPr>
-          <w:szCs w:val="24"/>
-        </w:rPr>
-        <w:t>the</w:t>
-      </w:r>
-      <w:proofErr w:type="spellEnd"/>
-      <w:r>
-        <w:rPr>
-          <w:szCs w:val="24"/>
-        </w:rPr>
-        <w:t xml:space="preserve"> </w:t>
-      </w:r>
-      <w:proofErr w:type="spellStart"/>
-      <w:r>
-        <w:rPr>
-          <w:szCs w:val="24"/>
-        </w:rPr>
-        <w:t>respective</w:t>
-      </w:r>
-      <w:proofErr w:type="spellEnd"/>
-      <w:r>
-        <w:rPr>
-          <w:szCs w:val="24"/>
-        </w:rPr>
-        <w:t xml:space="preserve"> body </w:t>
-      </w:r>
-      <w:proofErr w:type="spellStart"/>
-      <w:r>
-        <w:rPr>
-          <w:szCs w:val="24"/>
-        </w:rPr>
-        <w:t>mass</w:t>
-      </w:r>
-      <w:proofErr w:type="spellEnd"/>
-      <w:r>
-        <w:rPr>
-          <w:szCs w:val="24"/>
-        </w:rPr>
-        <w:t xml:space="preserve"> </w:t>
-      </w:r>
-      <w:proofErr w:type="spellStart"/>
-      <w:r>
-        <w:rPr>
-          <w:szCs w:val="24"/>
-        </w:rPr>
-        <w:t>index</w:t>
-      </w:r>
-      <w:proofErr w:type="spellEnd"/>
-      <w:r>
-        <w:rPr>
-          <w:szCs w:val="24"/>
-        </w:rPr>
-        <w:t xml:space="preserve"> (BMI), to </w:t>
-      </w:r>
-      <w:proofErr w:type="spellStart"/>
-      <w:r>
-        <w:rPr>
-          <w:szCs w:val="24"/>
-        </w:rPr>
-        <w:t>obtain</w:t>
-      </w:r>
-      <w:proofErr w:type="spellEnd"/>
-      <w:r>
-        <w:rPr>
-          <w:szCs w:val="24"/>
-        </w:rPr>
-        <w:t xml:space="preserve"> </w:t>
-      </w:r>
-      <w:proofErr w:type="spellStart"/>
-      <w:r>
-        <w:rPr>
-          <w:szCs w:val="24"/>
-        </w:rPr>
-        <w:t>arguments</w:t>
-      </w:r>
-      <w:proofErr w:type="spellEnd"/>
-      <w:r>
-        <w:rPr>
-          <w:szCs w:val="24"/>
-        </w:rPr>
-        <w:t xml:space="preserve"> for </w:t>
-      </w:r>
-      <w:proofErr w:type="spellStart"/>
-      <w:r>
-        <w:rPr>
-          <w:szCs w:val="24"/>
-        </w:rPr>
-        <w:t>the</w:t>
-      </w:r>
-      <w:proofErr w:type="spellEnd"/>
-      <w:r>
-        <w:rPr>
-          <w:szCs w:val="24"/>
-        </w:rPr>
-        <w:t xml:space="preserve"> </w:t>
-      </w:r>
-      <w:proofErr w:type="spellStart"/>
-      <w:r>
-        <w:rPr>
-          <w:szCs w:val="24"/>
-        </w:rPr>
-        <w:t>problem</w:t>
-      </w:r>
-      <w:proofErr w:type="spellEnd"/>
-      <w:r>
-        <w:rPr>
-          <w:szCs w:val="24"/>
-        </w:rPr>
-        <w:t xml:space="preserve"> </w:t>
-      </w:r>
-      <w:proofErr w:type="spellStart"/>
-      <w:r>
-        <w:rPr>
-          <w:szCs w:val="24"/>
-        </w:rPr>
-        <w:t>we</w:t>
-      </w:r>
-      <w:proofErr w:type="spellEnd"/>
-      <w:r>
-        <w:rPr>
-          <w:szCs w:val="24"/>
-        </w:rPr>
-        <w:t xml:space="preserve"> </w:t>
-      </w:r>
-      <w:proofErr w:type="spellStart"/>
-      <w:r>
-        <w:rPr>
-          <w:szCs w:val="24"/>
-        </w:rPr>
-        <w:t>collected</w:t>
-      </w:r>
-      <w:proofErr w:type="spellEnd"/>
-      <w:r>
-        <w:rPr>
-          <w:szCs w:val="24"/>
-        </w:rPr>
-        <w:t xml:space="preserve"> as a </w:t>
-      </w:r>
-      <w:proofErr w:type="spellStart"/>
-      <w:r>
-        <w:rPr>
-          <w:szCs w:val="24"/>
-        </w:rPr>
-        <w:t>basis</w:t>
-      </w:r>
-      <w:proofErr w:type="spellEnd"/>
-      <w:r>
-        <w:rPr>
-          <w:szCs w:val="24"/>
-        </w:rPr>
-        <w:t xml:space="preserve"> for </w:t>
-      </w:r>
-      <w:proofErr w:type="spellStart"/>
-      <w:r>
-        <w:rPr>
-          <w:szCs w:val="24"/>
-        </w:rPr>
-        <w:t>quantitative</w:t>
-      </w:r>
-      <w:proofErr w:type="spellEnd"/>
-      <w:r>
-        <w:rPr>
-          <w:szCs w:val="24"/>
-        </w:rPr>
-        <w:t xml:space="preserve"> research, in </w:t>
-      </w:r>
-      <w:proofErr w:type="spellStart"/>
-      <w:r>
-        <w:rPr>
-          <w:szCs w:val="24"/>
-        </w:rPr>
-        <w:t>which</w:t>
-      </w:r>
-      <w:proofErr w:type="spellEnd"/>
-      <w:r>
-        <w:rPr>
-          <w:szCs w:val="24"/>
-        </w:rPr>
-        <w:t xml:space="preserve"> </w:t>
-      </w:r>
-      <w:proofErr w:type="spellStart"/>
-      <w:r>
-        <w:rPr>
-          <w:szCs w:val="24"/>
-        </w:rPr>
-        <w:t>we</w:t>
-      </w:r>
-      <w:proofErr w:type="spellEnd"/>
-      <w:r>
-        <w:rPr>
-          <w:szCs w:val="24"/>
-        </w:rPr>
-        <w:t xml:space="preserve"> </w:t>
-      </w:r>
-      <w:proofErr w:type="spellStart"/>
-      <w:r>
-        <w:rPr>
-          <w:szCs w:val="24"/>
-        </w:rPr>
-        <w:t>had</w:t>
-      </w:r>
-      <w:proofErr w:type="spellEnd"/>
-      <w:r>
-        <w:rPr>
-          <w:szCs w:val="24"/>
-        </w:rPr>
-        <w:t xml:space="preserve"> </w:t>
-      </w:r>
-      <w:proofErr w:type="spellStart"/>
-      <w:r>
-        <w:rPr>
-          <w:szCs w:val="24"/>
-        </w:rPr>
-        <w:t>the</w:t>
-      </w:r>
-      <w:proofErr w:type="spellEnd"/>
-      <w:r>
-        <w:rPr>
-          <w:szCs w:val="24"/>
-        </w:rPr>
-        <w:t xml:space="preserve"> </w:t>
-      </w:r>
-      <w:proofErr w:type="spellStart"/>
-      <w:r>
-        <w:rPr>
-          <w:szCs w:val="24"/>
-        </w:rPr>
-        <w:t>result</w:t>
-      </w:r>
-      <w:proofErr w:type="spellEnd"/>
-      <w:r>
-        <w:rPr>
-          <w:szCs w:val="24"/>
-        </w:rPr>
-        <w:t xml:space="preserve"> </w:t>
-      </w:r>
-      <w:proofErr w:type="spellStart"/>
-      <w:r>
-        <w:rPr>
-          <w:szCs w:val="24"/>
-        </w:rPr>
-        <w:t>that</w:t>
-      </w:r>
-      <w:proofErr w:type="spellEnd"/>
-      <w:r>
-        <w:rPr>
-          <w:szCs w:val="24"/>
-        </w:rPr>
-        <w:t xml:space="preserve"> </w:t>
-      </w:r>
-      <w:proofErr w:type="spellStart"/>
-      <w:r>
-        <w:rPr>
-          <w:szCs w:val="24"/>
-        </w:rPr>
-        <w:t>most</w:t>
-      </w:r>
-      <w:proofErr w:type="spellEnd"/>
-      <w:r>
-        <w:rPr>
-          <w:szCs w:val="24"/>
-        </w:rPr>
-        <w:t xml:space="preserve"> </w:t>
-      </w:r>
-      <w:proofErr w:type="spellStart"/>
-      <w:r>
-        <w:rPr>
-          <w:szCs w:val="24"/>
-        </w:rPr>
-        <w:t>of</w:t>
-      </w:r>
-      <w:proofErr w:type="spellEnd"/>
-      <w:r>
-        <w:rPr>
-          <w:szCs w:val="24"/>
-        </w:rPr>
-        <w:t xml:space="preserve"> </w:t>
-      </w:r>
-      <w:proofErr w:type="spellStart"/>
-      <w:r>
-        <w:rPr>
-          <w:szCs w:val="24"/>
-        </w:rPr>
-        <w:t>the</w:t>
-      </w:r>
-      <w:proofErr w:type="spellEnd"/>
-      <w:r>
-        <w:rPr>
-          <w:szCs w:val="24"/>
-        </w:rPr>
-        <w:t xml:space="preserve"> </w:t>
-      </w:r>
-      <w:proofErr w:type="spellStart"/>
-      <w:r>
-        <w:rPr>
-          <w:szCs w:val="24"/>
-        </w:rPr>
-        <w:t>people</w:t>
-      </w:r>
-      <w:proofErr w:type="spellEnd"/>
-      <w:r>
-        <w:rPr>
-          <w:szCs w:val="24"/>
-        </w:rPr>
-        <w:t xml:space="preserve"> </w:t>
-      </w:r>
-      <w:proofErr w:type="spellStart"/>
-      <w:r>
-        <w:rPr>
-          <w:szCs w:val="24"/>
-        </w:rPr>
-        <w:t>surveyed</w:t>
-      </w:r>
-      <w:proofErr w:type="spellEnd"/>
-      <w:r>
-        <w:rPr>
-          <w:szCs w:val="24"/>
-        </w:rPr>
-        <w:t xml:space="preserve"> </w:t>
-      </w:r>
-      <w:proofErr w:type="spellStart"/>
-      <w:r>
-        <w:rPr>
-          <w:szCs w:val="24"/>
-        </w:rPr>
-        <w:t>were</w:t>
-      </w:r>
-      <w:proofErr w:type="spellEnd"/>
-      <w:r>
-        <w:rPr>
-          <w:szCs w:val="24"/>
-        </w:rPr>
-        <w:t xml:space="preserve"> </w:t>
-      </w:r>
-      <w:proofErr w:type="spellStart"/>
-      <w:r>
-        <w:rPr>
-          <w:szCs w:val="24"/>
-        </w:rPr>
-        <w:t>unaware</w:t>
-      </w:r>
-      <w:proofErr w:type="spellEnd"/>
-      <w:r>
-        <w:rPr>
-          <w:szCs w:val="24"/>
-        </w:rPr>
-        <w:t xml:space="preserve"> </w:t>
-      </w:r>
-      <w:proofErr w:type="spellStart"/>
-      <w:r>
-        <w:rPr>
-          <w:szCs w:val="24"/>
-        </w:rPr>
-        <w:t>of</w:t>
-      </w:r>
-      <w:proofErr w:type="spellEnd"/>
-      <w:r>
-        <w:rPr>
-          <w:szCs w:val="24"/>
-        </w:rPr>
-        <w:t xml:space="preserve"> </w:t>
-      </w:r>
-      <w:proofErr w:type="spellStart"/>
-      <w:r>
-        <w:rPr>
-          <w:szCs w:val="24"/>
-        </w:rPr>
-        <w:t>such</w:t>
-      </w:r>
-      <w:proofErr w:type="spellEnd"/>
-      <w:r>
-        <w:rPr>
-          <w:szCs w:val="24"/>
-        </w:rPr>
-        <w:t xml:space="preserve"> </w:t>
-      </w:r>
-      <w:proofErr w:type="spellStart"/>
-      <w:r>
-        <w:rPr>
-          <w:szCs w:val="24"/>
-        </w:rPr>
-        <w:t>issues</w:t>
-      </w:r>
-      <w:proofErr w:type="spellEnd"/>
-      <w:r>
-        <w:rPr>
-          <w:szCs w:val="24"/>
-        </w:rPr>
-        <w:t xml:space="preserve">, </w:t>
-      </w:r>
-      <w:proofErr w:type="spellStart"/>
-      <w:r>
-        <w:rPr>
-          <w:szCs w:val="24"/>
-        </w:rPr>
-        <w:t>with</w:t>
-      </w:r>
-      <w:proofErr w:type="spellEnd"/>
-      <w:r>
-        <w:rPr>
-          <w:szCs w:val="24"/>
-        </w:rPr>
-        <w:t xml:space="preserve"> </w:t>
-      </w:r>
-      <w:proofErr w:type="spellStart"/>
-      <w:r>
-        <w:rPr>
-          <w:szCs w:val="24"/>
-        </w:rPr>
-        <w:t>this</w:t>
-      </w:r>
-      <w:proofErr w:type="spellEnd"/>
-      <w:r>
-        <w:rPr>
-          <w:szCs w:val="24"/>
-        </w:rPr>
-        <w:t xml:space="preserve"> </w:t>
-      </w:r>
-      <w:proofErr w:type="spellStart"/>
-      <w:r>
-        <w:rPr>
-          <w:szCs w:val="24"/>
-        </w:rPr>
-        <w:t>we</w:t>
-      </w:r>
-      <w:proofErr w:type="spellEnd"/>
-      <w:r>
-        <w:rPr>
-          <w:szCs w:val="24"/>
-        </w:rPr>
-        <w:t xml:space="preserve"> </w:t>
-      </w:r>
-      <w:proofErr w:type="spellStart"/>
-      <w:r>
-        <w:rPr>
-          <w:szCs w:val="24"/>
-        </w:rPr>
-        <w:t>held</w:t>
-      </w:r>
-      <w:proofErr w:type="spellEnd"/>
-      <w:r>
-        <w:rPr>
-          <w:szCs w:val="24"/>
-        </w:rPr>
-        <w:t xml:space="preserve"> </w:t>
-      </w:r>
-      <w:proofErr w:type="spellStart"/>
-      <w:r>
-        <w:rPr>
-          <w:szCs w:val="24"/>
-        </w:rPr>
-        <w:t>the</w:t>
-      </w:r>
-      <w:proofErr w:type="spellEnd"/>
-      <w:r>
-        <w:rPr>
-          <w:szCs w:val="24"/>
-        </w:rPr>
-        <w:t xml:space="preserve"> </w:t>
-      </w:r>
-      <w:proofErr w:type="spellStart"/>
-      <w:r>
-        <w:rPr>
-          <w:szCs w:val="24"/>
-        </w:rPr>
-        <w:t>conclusion</w:t>
-      </w:r>
-      <w:proofErr w:type="spellEnd"/>
-      <w:r>
-        <w:rPr>
-          <w:szCs w:val="24"/>
-        </w:rPr>
-        <w:t xml:space="preserve"> </w:t>
-      </w:r>
-      <w:proofErr w:type="spellStart"/>
-      <w:r>
-        <w:rPr>
-          <w:szCs w:val="24"/>
-        </w:rPr>
-        <w:t>that</w:t>
-      </w:r>
-      <w:proofErr w:type="spellEnd"/>
-      <w:r>
-        <w:rPr>
-          <w:szCs w:val="24"/>
-        </w:rPr>
-        <w:t xml:space="preserve"> </w:t>
-      </w:r>
-      <w:proofErr w:type="spellStart"/>
-      <w:r>
-        <w:rPr>
-          <w:szCs w:val="24"/>
-        </w:rPr>
-        <w:t>the</w:t>
-      </w:r>
-      <w:proofErr w:type="spellEnd"/>
-      <w:r>
-        <w:rPr>
-          <w:szCs w:val="24"/>
-        </w:rPr>
-        <w:t xml:space="preserve"> </w:t>
-      </w:r>
-      <w:proofErr w:type="spellStart"/>
-      <w:r>
-        <w:rPr>
-          <w:szCs w:val="24"/>
-        </w:rPr>
-        <w:t>creation</w:t>
-      </w:r>
-      <w:proofErr w:type="spellEnd"/>
-      <w:r>
-        <w:rPr>
-          <w:szCs w:val="24"/>
-        </w:rPr>
-        <w:t xml:space="preserve"> </w:t>
-      </w:r>
-      <w:proofErr w:type="spellStart"/>
-      <w:r>
-        <w:rPr>
-          <w:szCs w:val="24"/>
-        </w:rPr>
-        <w:t>of</w:t>
-      </w:r>
-      <w:proofErr w:type="spellEnd"/>
-      <w:r>
-        <w:rPr>
-          <w:szCs w:val="24"/>
-        </w:rPr>
-        <w:t xml:space="preserve"> </w:t>
-      </w:r>
-      <w:proofErr w:type="spellStart"/>
-      <w:r>
-        <w:rPr>
-          <w:szCs w:val="24"/>
-        </w:rPr>
-        <w:t>the</w:t>
-      </w:r>
-      <w:proofErr w:type="spellEnd"/>
-      <w:r>
-        <w:rPr>
-          <w:szCs w:val="24"/>
-        </w:rPr>
-        <w:t xml:space="preserve"> site </w:t>
-      </w:r>
-      <w:proofErr w:type="spellStart"/>
-      <w:r>
-        <w:rPr>
-          <w:szCs w:val="24"/>
-        </w:rPr>
-        <w:t>would</w:t>
-      </w:r>
-      <w:proofErr w:type="spellEnd"/>
-      <w:r>
-        <w:rPr>
-          <w:szCs w:val="24"/>
-        </w:rPr>
-        <w:t xml:space="preserve"> </w:t>
-      </w:r>
-      <w:proofErr w:type="spellStart"/>
-      <w:r>
-        <w:rPr>
-          <w:szCs w:val="24"/>
-        </w:rPr>
-        <w:t>be</w:t>
-      </w:r>
-      <w:proofErr w:type="spellEnd"/>
-      <w:r>
-        <w:rPr>
-          <w:szCs w:val="24"/>
-        </w:rPr>
-        <w:t xml:space="preserve"> beneficial </w:t>
-      </w:r>
-      <w:proofErr w:type="spellStart"/>
-      <w:r>
-        <w:rPr>
-          <w:szCs w:val="24"/>
-        </w:rPr>
-        <w:t>because</w:t>
-      </w:r>
-      <w:proofErr w:type="spellEnd"/>
-      <w:r>
-        <w:rPr>
-          <w:szCs w:val="24"/>
-        </w:rPr>
-        <w:t xml:space="preserve"> </w:t>
-      </w:r>
-      <w:proofErr w:type="spellStart"/>
-      <w:r>
-        <w:rPr>
-          <w:szCs w:val="24"/>
-        </w:rPr>
-        <w:t>we</w:t>
-      </w:r>
-      <w:proofErr w:type="spellEnd"/>
-      <w:r>
-        <w:rPr>
-          <w:szCs w:val="24"/>
-        </w:rPr>
-        <w:t xml:space="preserve"> </w:t>
-      </w:r>
-      <w:proofErr w:type="spellStart"/>
-      <w:r>
-        <w:rPr>
-          <w:szCs w:val="24"/>
-        </w:rPr>
-        <w:t>would</w:t>
-      </w:r>
-      <w:proofErr w:type="spellEnd"/>
-      <w:r>
-        <w:rPr>
-          <w:szCs w:val="24"/>
-        </w:rPr>
-        <w:t xml:space="preserve"> </w:t>
-      </w:r>
-      <w:proofErr w:type="spellStart"/>
-      <w:r>
-        <w:rPr>
-          <w:szCs w:val="24"/>
-        </w:rPr>
-        <w:t>bring</w:t>
-      </w:r>
-      <w:proofErr w:type="spellEnd"/>
-      <w:r>
-        <w:rPr>
-          <w:szCs w:val="24"/>
-        </w:rPr>
-        <w:t xml:space="preserve"> </w:t>
-      </w:r>
-      <w:proofErr w:type="spellStart"/>
-      <w:r>
-        <w:rPr>
-          <w:szCs w:val="24"/>
-        </w:rPr>
-        <w:t>answers</w:t>
-      </w:r>
-      <w:proofErr w:type="spellEnd"/>
-      <w:r>
-        <w:rPr>
-          <w:szCs w:val="24"/>
-        </w:rPr>
-        <w:t xml:space="preserve"> </w:t>
-      </w:r>
-      <w:proofErr w:type="spellStart"/>
-      <w:r>
-        <w:rPr>
-          <w:szCs w:val="24"/>
-        </w:rPr>
-        <w:t>and</w:t>
-      </w:r>
-      <w:proofErr w:type="spellEnd"/>
-      <w:r>
-        <w:rPr>
-          <w:szCs w:val="24"/>
-        </w:rPr>
-        <w:t xml:space="preserve"> </w:t>
-      </w:r>
-      <w:proofErr w:type="spellStart"/>
-      <w:r>
-        <w:rPr>
-          <w:szCs w:val="24"/>
-        </w:rPr>
-        <w:t>knowledge</w:t>
-      </w:r>
-      <w:proofErr w:type="spellEnd"/>
-      <w:r>
-        <w:rPr>
-          <w:szCs w:val="24"/>
-        </w:rPr>
-        <w:t xml:space="preserve"> in a </w:t>
-      </w:r>
-      <w:proofErr w:type="spellStart"/>
-      <w:r>
-        <w:rPr>
-          <w:szCs w:val="24"/>
-        </w:rPr>
-        <w:t>didactic</w:t>
-      </w:r>
-      <w:proofErr w:type="spellEnd"/>
-      <w:r>
-        <w:rPr>
-          <w:szCs w:val="24"/>
-        </w:rPr>
-        <w:t xml:space="preserve"> </w:t>
-      </w:r>
-      <w:proofErr w:type="spellStart"/>
-      <w:r>
-        <w:rPr>
-          <w:szCs w:val="24"/>
-        </w:rPr>
-        <w:t>and</w:t>
-      </w:r>
-      <w:proofErr w:type="spellEnd"/>
-      <w:r>
-        <w:rPr>
-          <w:szCs w:val="24"/>
-        </w:rPr>
-        <w:t xml:space="preserve"> </w:t>
-      </w:r>
-      <w:proofErr w:type="spellStart"/>
-      <w:r>
-        <w:rPr>
-          <w:szCs w:val="24"/>
-        </w:rPr>
-        <w:t>simple</w:t>
-      </w:r>
-      <w:proofErr w:type="spellEnd"/>
-      <w:r>
-        <w:rPr>
-          <w:szCs w:val="24"/>
-        </w:rPr>
-        <w:t xml:space="preserve"> </w:t>
-      </w:r>
-      <w:proofErr w:type="spellStart"/>
-      <w:r>
-        <w:rPr>
-          <w:szCs w:val="24"/>
-        </w:rPr>
-        <w:t>way</w:t>
-      </w:r>
-      <w:proofErr w:type="spellEnd"/>
-      <w:r>
-        <w:rPr>
-          <w:szCs w:val="24"/>
-        </w:rPr>
-        <w:t>.</w:t>
+          <w:lang w:val="en-US"/>
+        </w:rPr>
+        <w:t>The following article aims to present as a theme the lack of body knowledge and how it can affect your physical and mental health, proposing as a solution the development of a website so that the problem can be solved, presenting as its essence the discovery of the somatotype and the respective body mass index (BMI), to obtain arguments for the problem we collected as a basis for quantitative research, in which we had the result that most of the people surveyed were unaware of such issues, with this we held the conclusion that the creation of the site would be beneficial because we would bring answers and knowledge in a didactic and simple way.</w:t>
       </w:r>
     </w:p>
     <w:p>
@@ -3395,21 +2145,7 @@
             <w:rStyle w:val="Hyperlink"/>
             <w:noProof/>
           </w:rPr>
-          <w:t xml:space="preserve">Pesquisa </w:t>
-        </w:r>
-        <w:r>
-          <w:rPr>
-            <w:rStyle w:val="Hyperlink"/>
-            <w:noProof/>
-          </w:rPr>
-          <w:t>Q</w:t>
-        </w:r>
-        <w:r>
-          <w:rPr>
-            <w:rStyle w:val="Hyperlink"/>
-            <w:noProof/>
-          </w:rPr>
-          <w:t>uantitativa</w:t>
+          <w:t>Pesquisa Quantitativa</w:t>
         </w:r>
         <w:r>
           <w:rPr>
@@ -6308,14 +5044,13 @@
         </w:rPr>
         <w:t xml:space="preserve">, denominação dada por Sheldon à biotipologia, é a ciência que estuda a individualidade do sujeito em relação a sua forma física (SHELDON, 1940 </w:t>
       </w:r>
-      <w:proofErr w:type="spellStart"/>
       <w:r>
         <w:rPr>
           <w:szCs w:val="24"/>
+          <w:lang w:val="en-US"/>
         </w:rPr>
         <w:t>apud</w:t>
       </w:r>
-      <w:proofErr w:type="spellEnd"/>
       <w:r>
         <w:rPr>
           <w:szCs w:val="24"/>
@@ -6339,11 +5074,12 @@
       <w:r>
         <w:t xml:space="preserve">A técnica do somatótipo se constitui em recurso extremamente útil para análise das repercussões na variação da forma corporal que ocorrem em função dos processos de crescimento físico e de maturação biológica, e na monitoração das adaptações morfológicas provenientes dos hábitos alimentares e da prática de atividades físicas (Carter, 1980 </w:t>
       </w:r>
-      <w:proofErr w:type="spellStart"/>
-      <w:r>
+      <w:r>
+        <w:rPr>
+          <w:lang w:val="en-US"/>
+        </w:rPr>
         <w:t>apud</w:t>
       </w:r>
-      <w:proofErr w:type="spellEnd"/>
       <w:r>
         <w:t xml:space="preserve"> Guedes).</w:t>
       </w:r>
@@ -6517,14 +5253,13 @@
         </w:rPr>
         <w:t xml:space="preserve">, 1974 </w:t>
       </w:r>
-      <w:proofErr w:type="spellStart"/>
       <w:r>
         <w:rPr>
           <w:szCs w:val="24"/>
+          <w:lang w:val="en-US"/>
         </w:rPr>
         <w:t>apud</w:t>
       </w:r>
-      <w:proofErr w:type="spellEnd"/>
       <w:r>
         <w:rPr>
           <w:szCs w:val="24"/>
@@ -7230,28 +5965,27 @@
         </w:rPr>
         <w:t>“</w:t>
       </w:r>
-      <w:proofErr w:type="spellStart"/>
       <w:r>
         <w:rPr>
           <w:rStyle w:val="normaltextrun"/>
+          <w:lang w:val="en-US"/>
         </w:rPr>
         <w:t>personal</w:t>
       </w:r>
-      <w:proofErr w:type="spellEnd"/>
       <w:r>
         <w:rPr>
           <w:rStyle w:val="normaltextrun"/>
+          <w:lang w:val="en-US"/>
         </w:rPr>
         <w:t xml:space="preserve"> </w:t>
       </w:r>
-      <w:proofErr w:type="spellStart"/>
       <w:r>
         <w:rPr>
           <w:rStyle w:val="normaltextrun"/>
+          <w:lang w:val="en-US"/>
         </w:rPr>
         <w:t>trainer</w:t>
       </w:r>
-      <w:proofErr w:type="spellEnd"/>
       <w:r>
         <w:rPr>
           <w:rStyle w:val="normaltextrun"/>
@@ -7306,14 +6040,13 @@
         </w:rPr>
         <w:t xml:space="preserve">interferir na vida do usuário e disseminar conhecimento que todos deveriam ter. Atingiria até pessoas que sofrem </w:t>
       </w:r>
-      <w:proofErr w:type="spellStart"/>
       <w:r>
         <w:rPr>
           <w:rStyle w:val="normaltextrun"/>
+          <w:lang w:val="en-US"/>
         </w:rPr>
         <w:t>bullying</w:t>
       </w:r>
-      <w:proofErr w:type="spellEnd"/>
       <w:r>
         <w:rPr>
           <w:rStyle w:val="normaltextrun"/>
@@ -9450,11 +8183,12 @@
       <w:r>
         <w:t xml:space="preserve"> </w:t>
       </w:r>
-      <w:proofErr w:type="spellStart"/>
-      <w:r>
+      <w:r>
+        <w:rPr>
+          <w:lang w:val="en-US"/>
+        </w:rPr>
         <w:t>apud</w:t>
       </w:r>
-      <w:proofErr w:type="spellEnd"/>
       <w:r>
         <w:t xml:space="preserve"> </w:t>
       </w:r>
@@ -9603,14 +8337,13 @@
         </w:rPr>
         <w:t xml:space="preserve">, 1990 </w:t>
       </w:r>
-      <w:proofErr w:type="spellStart"/>
       <w:r>
         <w:rPr>
           <w:szCs w:val="24"/>
+          <w:lang w:val="en-US"/>
         </w:rPr>
         <w:t>apud</w:t>
       </w:r>
-      <w:proofErr w:type="spellEnd"/>
       <w:r>
         <w:rPr>
           <w:szCs w:val="24"/>
@@ -10278,6 +9011,9 @@
       </w:r>
       <w:proofErr w:type="spellStart"/>
       <w:r>
+        <w:rPr>
+          <w:lang w:val="en-US"/>
+        </w:rPr>
         <w:t>Treinus</w:t>
       </w:r>
       <w:proofErr w:type="spellEnd"/>
@@ -10905,78 +9641,81 @@
       </w:r>
       <w:proofErr w:type="spellStart"/>
       <w:r>
+        <w:rPr>
+          <w:lang w:val="en-US"/>
+        </w:rPr>
         <w:t>Honeyman</w:t>
       </w:r>
       <w:proofErr w:type="spellEnd"/>
       <w:r>
+        <w:rPr>
+          <w:lang w:val="en-US"/>
+        </w:rPr>
+        <w:t xml:space="preserve"> Heath</w:t>
+      </w:r>
+      <w:r>
+        <w:t xml:space="preserve">, que por sua vez conseguiu fugir de todos os conceitos propostos. </w:t>
+      </w:r>
+    </w:p>
+    <w:p>
+      <w:pPr>
+        <w:pStyle w:val="citao-longa"/>
+      </w:pPr>
+      <w:r>
+        <w:t xml:space="preserve">O método para determinação do somatótipo proposto por </w:t>
+      </w:r>
+      <w:r>
+        <w:rPr>
+          <w:lang w:val="en-US"/>
+        </w:rPr>
+        <w:t>Heath</w:t>
+      </w:r>
+      <w:r>
+        <w:t xml:space="preserve"> a Carter, no que se refere à coleta e ao tratamento das informações, em comparação com os demais métodos, torna-se extremamente vantajoso. </w:t>
+      </w:r>
+      <w:r>
+        <w:t>Em vista disso, tem sido amplamente aceito e utilizado em larga escala na área da educação física</w:t>
+      </w:r>
+      <w:r>
         <w:t xml:space="preserve"> </w:t>
       </w:r>
-      <w:proofErr w:type="spellStart"/>
-      <w:r>
+      <w:r>
+        <w:fldChar w:fldCharType="begin" w:fldLock="1"/>
+      </w:r>
+      <w:r>
+        <w:instrText>ADDIN CSL_CITATION {"citationItems":[{"id":"ITEM-1","itemData":{"author":[{"dropping-particle":"","family":"Kretschmer","given":"Ernst","non-dropping-particle":"","parse-names":false,"suffix":""}],"id":"ITEM-1","issued":{"date-parts":[["1926"]]},"page":"1-25","title":"Avaliação do somatótipo","type":"article-journal"},"uris":["http://www.mendeley.com/documents/?uuid=1a4fca9e-8b9c-4853-9dde-8fcca3b841a2"]}],"mendeley":{"formattedCitation":"(KRETSCHMER, 1926)","plainTextFormattedCitation":"(KRETSCHMER, 1926)","previouslyFormattedCitation":"(KRETSCHMER, 1926)"},"properties":{"noteIndex":0},"schema":"https://github.com/citation-style-language/schema/raw/master/csl-citation.json"}</w:instrText>
+      </w:r>
+      <w:r>
+        <w:fldChar w:fldCharType="separate"/>
+      </w:r>
+      <w:r>
+        <w:rPr>
+          <w:noProof/>
+        </w:rPr>
+        <w:t>(KRETSCHMER, 1926)</w:t>
+      </w:r>
+      <w:r>
+        <w:fldChar w:fldCharType="end"/>
+      </w:r>
+      <w:r>
+        <w:t>.</w:t>
+      </w:r>
+    </w:p>
+    <w:p>
+      <w:pPr>
+        <w:spacing w:line="360" w:lineRule="auto"/>
+        <w:ind w:firstLine="709"/>
+        <w:jc w:val="both"/>
+      </w:pPr>
+      <w:r>
+        <w:t xml:space="preserve"> Com isso foi criado o método antropométrico </w:t>
+      </w:r>
+      <w:r>
+        <w:rPr>
+          <w:lang w:val="en-US"/>
+        </w:rPr>
         <w:t>Heath</w:t>
       </w:r>
-      <w:proofErr w:type="spellEnd"/>
-      <w:r>
-        <w:t xml:space="preserve">, que por sua vez conseguiu fugir de todos os conceitos propostos. </w:t>
-      </w:r>
-    </w:p>
-    <w:p>
-      <w:pPr>
-        <w:pStyle w:val="citao-longa"/>
-      </w:pPr>
-      <w:r>
-        <w:t xml:space="preserve">O método para determinação do somatótipo proposto por </w:t>
-      </w:r>
-      <w:proofErr w:type="spellStart"/>
-      <w:r>
-        <w:t>Heath</w:t>
-      </w:r>
-      <w:proofErr w:type="spellEnd"/>
-      <w:r>
-        <w:t xml:space="preserve"> a Carter, no que se refere à coleta e ao tratamento das informações, em comparação com os demais métodos, torna-se extremamente vantajoso. </w:t>
-      </w:r>
-      <w:r>
-        <w:t>Em vista disso, tem sido amplamente aceito e utilizado em larga escala na área da educação física</w:t>
-      </w:r>
-      <w:r>
-        <w:t xml:space="preserve"> </w:t>
-      </w:r>
-      <w:r>
-        <w:fldChar w:fldCharType="begin" w:fldLock="1"/>
-      </w:r>
-      <w:r>
-        <w:instrText>ADDIN CSL_CITATION {"citationItems":[{"id":"ITEM-1","itemData":{"author":[{"dropping-particle":"","family":"Kretschmer","given":"Ernst","non-dropping-particle":"","parse-names":false,"suffix":""}],"id":"ITEM-1","issued":{"date-parts":[["1926"]]},"page":"1-25","title":"Avaliação do somatótipo","type":"article-journal"},"uris":["http://www.mendeley.com/documents/?uuid=1a4fca9e-8b9c-4853-9dde-8fcca3b841a2"]}],"mendeley":{"formattedCitation":"(KRETSCHMER, 1926)","plainTextFormattedCitation":"(KRETSCHMER, 1926)","previouslyFormattedCitation":"(KRETSCHMER, 1926)"},"properties":{"noteIndex":0},"schema":"https://github.com/citation-style-language/schema/raw/master/csl-citation.json"}</w:instrText>
-      </w:r>
-      <w:r>
-        <w:fldChar w:fldCharType="separate"/>
-      </w:r>
-      <w:r>
-        <w:rPr>
-          <w:noProof/>
-        </w:rPr>
-        <w:t>(KRETSCHMER, 1926)</w:t>
-      </w:r>
-      <w:r>
-        <w:fldChar w:fldCharType="end"/>
-      </w:r>
-      <w:r>
-        <w:t>.</w:t>
-      </w:r>
-    </w:p>
-    <w:p>
-      <w:pPr>
-        <w:spacing w:line="360" w:lineRule="auto"/>
-        <w:ind w:firstLine="709"/>
-        <w:jc w:val="both"/>
-      </w:pPr>
-      <w:r>
-        <w:t xml:space="preserve"> Com isso foi criado o método antropométrico </w:t>
-      </w:r>
-      <w:proofErr w:type="spellStart"/>
-      <w:r>
-        <w:t>Heath</w:t>
-      </w:r>
-      <w:proofErr w:type="spellEnd"/>
       <w:r>
         <w:t>-Carter.</w:t>
       </w:r>
@@ -13491,6 +12230,9 @@
       </w:r>
       <w:proofErr w:type="spellStart"/>
       <w:r>
+        <w:rPr>
+          <w:lang w:val="en-US"/>
+        </w:rPr>
         <w:t>Quetelet</w:t>
       </w:r>
       <w:proofErr w:type="spellEnd"/>
@@ -27136,7 +25878,17 @@
 </file>
 
 <file path=customXml/item2.xml><?xml version="1.0" encoding="utf-8"?>
-<b:Sources xmlns:b="http://schemas.openxmlformats.org/officeDocument/2006/bibliography" xmlns="http://schemas.openxmlformats.org/officeDocument/2006/bibliography" SelectedStyle="\APASixthEditionOfficeOnline.xsl" StyleName="APA" Version="6"/>
+<p:properties xmlns:p="http://schemas.microsoft.com/office/2006/metadata/properties" xmlns:xsi="http://www.w3.org/2001/XMLSchema-instance" xmlns:pc="http://schemas.microsoft.com/office/infopath/2007/PartnerControls">
+  <documentManagement>
+    <SharedWithUsers xmlns="ffa4c7c6-4b12-4155-83ed-26ecb8c18224">
+      <UserInfo>
+        <DisplayName>NYKOLLAS EDUARDO LIRA MIGUEL</DisplayName>
+        <AccountId>10</AccountId>
+        <AccountType/>
+      </UserInfo>
+    </SharedWithUsers>
+  </documentManagement>
+</p:properties>
 </file>
 
 <file path=customXml/item3.xml><?xml version="1.0" encoding="utf-8"?>
@@ -27149,17 +25901,7 @@
 </file>
 
 <file path=customXml/item4.xml><?xml version="1.0" encoding="utf-8"?>
-<p:properties xmlns:p="http://schemas.microsoft.com/office/2006/metadata/properties" xmlns:xsi="http://www.w3.org/2001/XMLSchema-instance" xmlns:pc="http://schemas.microsoft.com/office/infopath/2007/PartnerControls">
-  <documentManagement>
-    <SharedWithUsers xmlns="ffa4c7c6-4b12-4155-83ed-26ecb8c18224">
-      <UserInfo>
-        <DisplayName>NYKOLLAS EDUARDO LIRA MIGUEL</DisplayName>
-        <AccountId>10</AccountId>
-        <AccountType/>
-      </UserInfo>
-    </SharedWithUsers>
-  </documentManagement>
-</p:properties>
+<b:Sources xmlns:b="http://schemas.openxmlformats.org/officeDocument/2006/bibliography" xmlns="http://schemas.openxmlformats.org/officeDocument/2006/bibliography" SelectedStyle="\APASixthEditionOfficeOnline.xsl" StyleName="APA" Version="6"/>
 </file>
 
 <file path=customXml/itemProps1.xml><?xml version="1.0" encoding="utf-8"?>
@@ -27182,9 +25924,11 @@
 </file>
 
 <file path=customXml/itemProps2.xml><?xml version="1.0" encoding="utf-8"?>
-<ds:datastoreItem xmlns:ds="http://schemas.openxmlformats.org/officeDocument/2006/customXml" ds:itemID="{3CE92174-23AE-45DE-A7AB-1A0577E54823}">
+<ds:datastoreItem xmlns:ds="http://schemas.openxmlformats.org/officeDocument/2006/customXml" ds:itemID="{893191A3-29B1-4387-9FB0-C15B5B288980}">
   <ds:schemaRefs>
-    <ds:schemaRef ds:uri="http://schemas.openxmlformats.org/officeDocument/2006/bibliography"/>
+    <ds:schemaRef ds:uri="http://schemas.microsoft.com/office/2006/metadata/properties"/>
+    <ds:schemaRef ds:uri="http://schemas.microsoft.com/office/infopath/2007/PartnerControls"/>
+    <ds:schemaRef ds:uri="ffa4c7c6-4b12-4155-83ed-26ecb8c18224"/>
   </ds:schemaRefs>
 </ds:datastoreItem>
 </file>
@@ -27198,11 +25942,9 @@
 </file>
 
 <file path=customXml/itemProps4.xml><?xml version="1.0" encoding="utf-8"?>
-<ds:datastoreItem xmlns:ds="http://schemas.openxmlformats.org/officeDocument/2006/customXml" ds:itemID="{893191A3-29B1-4387-9FB0-C15B5B288980}">
+<ds:datastoreItem xmlns:ds="http://schemas.openxmlformats.org/officeDocument/2006/customXml" ds:itemID="{3CE92174-23AE-45DE-A7AB-1A0577E54823}">
   <ds:schemaRefs>
-    <ds:schemaRef ds:uri="http://schemas.microsoft.com/office/2006/metadata/properties"/>
-    <ds:schemaRef ds:uri="http://schemas.microsoft.com/office/infopath/2007/PartnerControls"/>
-    <ds:schemaRef ds:uri="ffa4c7c6-4b12-4155-83ed-26ecb8c18224"/>
+    <ds:schemaRef ds:uri="http://schemas.openxmlformats.org/officeDocument/2006/bibliography"/>
   </ds:schemaRefs>
 </ds:datastoreItem>
 </file>
</xml_diff>

<commit_message>
adicionando tela de cada somatotipo do sistweb
</commit_message>
<xml_diff>
--- a/Partes Teóricas/TCC-ETEC.docx
+++ b/Partes Teóricas/TCC-ETEC.docx
@@ -132,7 +132,6 @@
         </w:rPr>
         <w:t xml:space="preserve">        </w:t>
       </w:r>
-      <w:proofErr w:type="spellStart"/>
       <w:r>
         <w:rPr>
           <w:b/>
@@ -140,29 +139,8 @@
           <w:sz w:val="28"/>
           <w:szCs w:val="28"/>
         </w:rPr>
-        <w:t>Adryel</w:t>
-      </w:r>
-      <w:proofErr w:type="spellEnd"/>
-      <w:r>
-        <w:rPr>
-          <w:b/>
-          <w:bCs/>
-          <w:sz w:val="28"/>
-          <w:szCs w:val="28"/>
-        </w:rPr>
-        <w:t xml:space="preserve"> Porto </w:t>
-      </w:r>
-      <w:proofErr w:type="spellStart"/>
-      <w:r>
-        <w:rPr>
-          <w:b/>
-          <w:bCs/>
-          <w:sz w:val="28"/>
-          <w:szCs w:val="28"/>
-        </w:rPr>
-        <w:t>Zamin</w:t>
-      </w:r>
-      <w:proofErr w:type="spellEnd"/>
+        <w:t>Adryel Porto Zamin</w:t>
+      </w:r>
     </w:p>
     <w:p>
       <w:pPr>
@@ -530,7 +508,6 @@
           <w:szCs w:val="28"/>
         </w:rPr>
       </w:pPr>
-      <w:proofErr w:type="spellStart"/>
       <w:r>
         <w:rPr>
           <w:b/>
@@ -538,29 +515,8 @@
           <w:sz w:val="28"/>
           <w:szCs w:val="28"/>
         </w:rPr>
-        <w:t>Adryel</w:t>
-      </w:r>
-      <w:proofErr w:type="spellEnd"/>
-      <w:r>
-        <w:rPr>
-          <w:b/>
-          <w:bCs/>
-          <w:sz w:val="28"/>
-          <w:szCs w:val="28"/>
-        </w:rPr>
-        <w:t xml:space="preserve"> Porto </w:t>
-      </w:r>
-      <w:proofErr w:type="spellStart"/>
-      <w:r>
-        <w:rPr>
-          <w:b/>
-          <w:bCs/>
-          <w:sz w:val="28"/>
-          <w:szCs w:val="28"/>
-        </w:rPr>
-        <w:t>Zamin</w:t>
-      </w:r>
-      <w:proofErr w:type="spellEnd"/>
+        <w:t>Adryel Porto Zamin</w:t>
+      </w:r>
     </w:p>
     <w:p>
       <w:pPr>
@@ -5028,21 +4984,7 @@
         <w:rPr>
           <w:szCs w:val="24"/>
         </w:rPr>
-        <w:t xml:space="preserve"> da área, pouco conhecem sobre a amplitude que pode ser abordada com tal assunto. Muitos buscam o corpo perfeito, mas não portam o básico de conhecimento sobre si mesmo e a diversidade de tipos corporais. A </w:t>
-      </w:r>
-      <w:proofErr w:type="spellStart"/>
-      <w:r>
-        <w:rPr>
-          <w:szCs w:val="24"/>
-        </w:rPr>
-        <w:t>Somatotipia</w:t>
-      </w:r>
-      <w:proofErr w:type="spellEnd"/>
-      <w:r>
-        <w:rPr>
-          <w:szCs w:val="24"/>
-        </w:rPr>
-        <w:t xml:space="preserve">, denominação dada por Sheldon à biotipologia, é a ciência que estuda a individualidade do sujeito em relação a sua forma física (SHELDON, 1940 </w:t>
+        <w:t xml:space="preserve"> da área, pouco conhecem sobre a amplitude que pode ser abordada com tal assunto. Muitos buscam o corpo perfeito, mas não portam o básico de conhecimento sobre si mesmo e a diversidade de tipos corporais. A Somatotipia, denominação dada por Sheldon à biotipologia, é a ciência que estuda a individualidade do sujeito em relação a sua forma física (SHELDON, 1940 </w:t>
       </w:r>
       <w:r>
         <w:rPr>
@@ -8172,13 +8114,8 @@
       <w:r>
         <w:t xml:space="preserve">ROSE </w:t>
       </w:r>
-      <w:proofErr w:type="spellStart"/>
-      <w:r>
-        <w:t>et</w:t>
-      </w:r>
-      <w:proofErr w:type="spellEnd"/>
-      <w:r>
-        <w:t xml:space="preserve"> al., 1982</w:t>
+      <w:r>
+        <w:t>et al., 1982</w:t>
       </w:r>
       <w:r>
         <w:t xml:space="preserve"> </w:t>
@@ -8668,7 +8605,6 @@
         </w:rPr>
         <w:t xml:space="preserve">feito de </w:t>
       </w:r>
-      <w:proofErr w:type="spellStart"/>
       <w:r>
         <w:rPr>
           <w:rFonts w:ascii="Times New Roman" w:hAnsi="Times New Roman" w:cs="Times New Roman"/>
@@ -8681,21 +8617,13 @@
           <w:rFonts w:ascii="Times New Roman" w:hAnsi="Times New Roman" w:cs="Times New Roman"/>
           <w:sz w:val="22"/>
         </w:rPr>
-        <w:t>ridium</w:t>
-      </w:r>
-      <w:proofErr w:type="spellEnd"/>
+        <w:t>ridium (</w:t>
+      </w:r>
       <w:r>
         <w:rPr>
           <w:rFonts w:ascii="Times New Roman" w:hAnsi="Times New Roman" w:cs="Times New Roman"/>
           <w:sz w:val="22"/>
         </w:rPr>
-        <w:t xml:space="preserve"> (</w:t>
-      </w:r>
-      <w:r>
-        <w:rPr>
-          <w:rFonts w:ascii="Times New Roman" w:hAnsi="Times New Roman" w:cs="Times New Roman"/>
-          <w:sz w:val="22"/>
-        </w:rPr>
         <w:t>2018).</w:t>
       </w:r>
     </w:p>
@@ -9143,23 +9071,7 @@
         <w:t>uma fusão de somatotipos</w:t>
       </w:r>
       <w:r>
-        <w:t xml:space="preserve"> como </w:t>
-      </w:r>
-      <w:proofErr w:type="spellStart"/>
-      <w:r>
-        <w:t>Mesoectomorfo</w:t>
-      </w:r>
-      <w:proofErr w:type="spellEnd"/>
-      <w:r>
-        <w:t>, Mesomorfo-</w:t>
-      </w:r>
-      <w:proofErr w:type="spellStart"/>
-      <w:r>
-        <w:t>Ectomórfico</w:t>
-      </w:r>
-      <w:proofErr w:type="spellEnd"/>
-      <w:r>
-        <w:t xml:space="preserve"> e Ectomorfo-Mesomórfico, misturando suas características</w:t>
+        <w:t xml:space="preserve"> como Mesoectomorfo, Mesomorfo-Ectomórfico e Ectomorfo-Mesomórfico, misturando suas características</w:t>
       </w:r>
     </w:p>
     <w:p>
@@ -9470,15 +9382,7 @@
         <w:t>curtos, juntamente</w:t>
       </w:r>
       <w:r>
-        <w:t xml:space="preserve"> com um </w:t>
-      </w:r>
-      <w:proofErr w:type="spellStart"/>
-      <w:r>
-        <w:t>aspecto</w:t>
-      </w:r>
-      <w:proofErr w:type="spellEnd"/>
-      <w:r>
-        <w:t xml:space="preserve"> de rosto mais “redondo”.</w:t>
+        <w:t xml:space="preserve"> com um aspecto de rosto mais “redondo”.</w:t>
       </w:r>
     </w:p>
     <w:p>
@@ -9798,15 +9702,7 @@
         <w:jc w:val="both"/>
       </w:pPr>
       <w:r>
-        <w:t>Dobras cutâneas (mm): TR (tríceps), SB (subescapular) e SE (</w:t>
-      </w:r>
-      <w:proofErr w:type="spellStart"/>
-      <w:r>
-        <w:t>supraespinhal</w:t>
-      </w:r>
-      <w:proofErr w:type="spellEnd"/>
-      <w:r>
-        <w:t xml:space="preserve">). </w:t>
+        <w:t xml:space="preserve">Dobras cutâneas (mm): TR (tríceps), SB (subescapular) e SE (supraespinhal). </w:t>
       </w:r>
     </w:p>
     <w:p>
@@ -9816,31 +9712,7 @@
         <w:jc w:val="both"/>
       </w:pPr>
       <w:r>
-        <w:t>Endo = - 0,7182 + 0,1451*(</w:t>
-      </w:r>
-      <w:proofErr w:type="spellStart"/>
-      <w:r>
-        <w:t>Xc</w:t>
-      </w:r>
-      <w:proofErr w:type="spellEnd"/>
-      <w:r>
-        <w:t>) – 0,00068*(</w:t>
-      </w:r>
-      <w:proofErr w:type="spellStart"/>
-      <w:r>
-        <w:t>Xc</w:t>
-      </w:r>
-      <w:proofErr w:type="spellEnd"/>
-      <w:r>
-        <w:t>)² + 0,0000014*(</w:t>
-      </w:r>
-      <w:proofErr w:type="spellStart"/>
-      <w:r>
-        <w:t>Xc</w:t>
-      </w:r>
-      <w:proofErr w:type="spellEnd"/>
-      <w:r>
-        <w:t xml:space="preserve">)³ </w:t>
+        <w:t xml:space="preserve">Endo = - 0,7182 + 0,1451*(Xc) – 0,00068*(Xc)² + 0,0000014*(Xc)³ </w:t>
       </w:r>
     </w:p>
     <w:p>
@@ -9850,15 +9722,7 @@
         <w:jc w:val="both"/>
       </w:pPr>
       <w:r>
-        <w:t xml:space="preserve">Onde: </w:t>
-      </w:r>
-      <w:proofErr w:type="spellStart"/>
-      <w:r>
-        <w:t>Xc</w:t>
-      </w:r>
-      <w:proofErr w:type="spellEnd"/>
-      <w:r>
-        <w:t xml:space="preserve"> = </w:t>
+        <w:t xml:space="preserve">Onde: Xc = </w:t>
       </w:r>
       <w:r>
         <w:t>∑</w:t>
@@ -9897,23 +9761,7 @@
         <w:jc w:val="both"/>
       </w:pPr>
       <w:r>
-        <w:t xml:space="preserve"> Meso = (0,858 DU) + (0,601 *DF) + (0,188*</w:t>
-      </w:r>
-      <w:proofErr w:type="spellStart"/>
-      <w:r>
-        <w:t>PcB</w:t>
-      </w:r>
-      <w:proofErr w:type="spellEnd"/>
-      <w:r>
-        <w:t xml:space="preserve">) + 0,161 </w:t>
-      </w:r>
-      <w:proofErr w:type="spellStart"/>
-      <w:r>
-        <w:t>PcP</w:t>
-      </w:r>
-      <w:proofErr w:type="spellEnd"/>
-      <w:r>
-        <w:t>) – (0,131*H) + 4,5</w:t>
+        <w:t xml:space="preserve"> Meso = (0,858 DU) + (0,601 *DF) + (0,188*PcB) + 0,161 PcP) – (0,131*H) + 4,5</w:t>
       </w:r>
       <w:r>
         <w:t>.</w:t>
@@ -9926,15 +9774,7 @@
         <w:jc w:val="both"/>
       </w:pPr>
       <w:r>
-        <w:t xml:space="preserve">Onde: DU (cm) = Diâmetro </w:t>
-      </w:r>
-      <w:proofErr w:type="spellStart"/>
-      <w:r>
-        <w:t>bi</w:t>
-      </w:r>
-      <w:proofErr w:type="spellEnd"/>
-      <w:r>
-        <w:t xml:space="preserve"> epicôndilo do úmero</w:t>
+        <w:t>Onde: DU (cm) = Diâmetro bi epicôndilo do úmero</w:t>
       </w:r>
       <w:r>
         <w:t>.</w:t>
@@ -9947,15 +9787,7 @@
         <w:jc w:val="both"/>
       </w:pPr>
       <w:r>
-        <w:t xml:space="preserve">DF (cm) = Diâmetro </w:t>
-      </w:r>
-      <w:proofErr w:type="spellStart"/>
-      <w:r>
-        <w:t>bi</w:t>
-      </w:r>
-      <w:proofErr w:type="spellEnd"/>
-      <w:r>
-        <w:t xml:space="preserve"> epicôndilo do fêmur</w:t>
+        <w:t>DF (cm) = Diâmetro bi epicôndilo do fêmur</w:t>
       </w:r>
       <w:r>
         <w:t>.</w:t>
@@ -9967,13 +9799,8 @@
         <w:ind w:firstLine="709"/>
         <w:jc w:val="both"/>
       </w:pPr>
-      <w:proofErr w:type="spellStart"/>
-      <w:r>
-        <w:t>PcB</w:t>
-      </w:r>
-      <w:proofErr w:type="spellEnd"/>
-      <w:r>
-        <w:t xml:space="preserve"> (cm) = Perímetro corrigido do braço = Perímetro do braço contraído – (DCTR/10)</w:t>
+      <w:r>
+        <w:t>PcB (cm) = Perímetro corrigido do braço = Perímetro do braço contraído – (DCTR/10)</w:t>
       </w:r>
       <w:r>
         <w:t>.</w:t>
@@ -9985,13 +9812,8 @@
         <w:ind w:firstLine="709"/>
         <w:jc w:val="both"/>
       </w:pPr>
-      <w:proofErr w:type="spellStart"/>
-      <w:r>
-        <w:t>PcP</w:t>
-      </w:r>
-      <w:proofErr w:type="spellEnd"/>
-      <w:r>
-        <w:t xml:space="preserve"> (cm) = Perímetro corrigido da panturrilha = Perímetro da panturrilha – (DCPM/10)</w:t>
+      <w:r>
+        <w:t>PcP (cm) = Perímetro corrigido da panturrilha = Perímetro da panturrilha – (DCPM/10)</w:t>
       </w:r>
       <w:r>
         <w:t>.</w:t>
@@ -10097,15 +9919,7 @@
         <w:t>≥</w:t>
       </w:r>
       <w:r>
-        <w:t xml:space="preserve"> 40,75 </w:t>
-      </w:r>
-      <w:proofErr w:type="spellStart"/>
-      <w:r>
-        <w:t>Ecto</w:t>
-      </w:r>
-      <w:proofErr w:type="spellEnd"/>
-      <w:r>
-        <w:t xml:space="preserve"> = (IP x 0,732) – 28,58 </w:t>
+        <w:t xml:space="preserve"> 40,75 Ecto = (IP x 0,732) – 28,58 </w:t>
       </w:r>
     </w:p>
     <w:p>
@@ -10115,15 +9929,7 @@
         <w:jc w:val="both"/>
       </w:pPr>
       <w:r>
-        <w:t xml:space="preserve">IP &lt; 40,75 ou &gt; 38,25 </w:t>
-      </w:r>
-      <w:proofErr w:type="spellStart"/>
-      <w:r>
-        <w:t>Ecto</w:t>
-      </w:r>
-      <w:proofErr w:type="spellEnd"/>
-      <w:r>
-        <w:t xml:space="preserve"> = (IP x 0,463) – 17,63 </w:t>
+        <w:t xml:space="preserve">IP &lt; 40,75 ou &gt; 38,25 Ecto = (IP x 0,463) – 17,63 </w:t>
       </w:r>
     </w:p>
     <w:p>
@@ -10139,15 +9945,7 @@
         <w:t>≤</w:t>
       </w:r>
       <w:r>
-        <w:t xml:space="preserve"> 38,25 </w:t>
-      </w:r>
-      <w:proofErr w:type="spellStart"/>
-      <w:r>
-        <w:t>Ecto</w:t>
-      </w:r>
-      <w:proofErr w:type="spellEnd"/>
-      <w:r>
-        <w:t xml:space="preserve"> = 0,1”</w:t>
+        <w:t xml:space="preserve"> 38,25 Ecto = 0,1”</w:t>
       </w:r>
       <w:r>
         <w:t>.</w:t>
@@ -10191,15 +9989,7 @@
       </w:r>
       <w:r>
         <w:lastRenderedPageBreak/>
-        <w:t>uma pessoa ectomorfa, mas se caso eles se encostarem ponta a ponta o seu perfil é de uma pessoa mesomorfa ou então se eles não se encostarem o seu perfil é de uma pessoa endomorfa. E segundo (</w:t>
-      </w:r>
-      <w:proofErr w:type="spellStart"/>
-      <w:r>
-        <w:t>Cariani</w:t>
-      </w:r>
-      <w:proofErr w:type="spellEnd"/>
-      <w:r>
-        <w:t>, 2019) “Tem validação cient</w:t>
+        <w:t>uma pessoa ectomorfa, mas se caso eles se encostarem ponta a ponta o seu perfil é de uma pessoa mesomorfa ou então se eles não se encostarem o seu perfil é de uma pessoa endomorfa. E segundo (Cariani, 2019) “Tem validação cient</w:t>
       </w:r>
       <w:r>
         <w:t>í</w:t>
@@ -12198,29 +11988,13 @@
         <w:jc w:val="both"/>
       </w:pPr>
       <w:r>
-        <w:t xml:space="preserve">O IMC foi elaborado e desenvolvido por Lambert Adolphe Jacques </w:t>
-      </w:r>
-      <w:proofErr w:type="spellStart"/>
-      <w:r>
-        <w:t>Quetelet</w:t>
-      </w:r>
-      <w:proofErr w:type="spellEnd"/>
-      <w:r>
-        <w:t xml:space="preserve"> e, até hoje é usado mundialmente no âmbito hospitalar como parâmetro de acordo com o que foi dito por (P</w:t>
+        <w:t>O IMC foi elaborado e desenvolvido por Lambert Adolphe Jacques Quetelet e, até hoje é usado mundialmente no âmbito hospitalar como parâmetro de acordo com o que foi dito por (P</w:t>
       </w:r>
       <w:r>
         <w:t>ICH</w:t>
       </w:r>
       <w:r>
-        <w:t xml:space="preserve">, 2013) “O IMC ou índice de </w:t>
-      </w:r>
-      <w:proofErr w:type="spellStart"/>
-      <w:r>
-        <w:t>Quetelet</w:t>
-      </w:r>
-      <w:proofErr w:type="spellEnd"/>
-      <w:r>
-        <w:t xml:space="preserve"> é o principal parâmetro atualmente adotado pela Organização Mundial da Saúde (OMS) como preditor da obesidade”. Ainda conforme (</w:t>
+        <w:t>, 2013) “O IMC ou índice de Quetelet é o principal parâmetro atualmente adotado pela Organização Mundial da Saúde (OMS) como preditor da obesidade”. Ainda conforme (</w:t>
       </w:r>
       <w:r>
         <w:t>PICH</w:t>
@@ -20913,28 +20687,13 @@
           <w:sz w:val="26"/>
         </w:rPr>
       </w:pPr>
-    </w:p>
-    <w:p>
-      <w:pPr>
-        <w:spacing w:line="360" w:lineRule="auto"/>
-        <w:ind w:firstLine="709"/>
-        <w:jc w:val="both"/>
+      <w:r>
         <w:rPr>
           <w:bCs/>
           <w:sz w:val="26"/>
         </w:rPr>
-      </w:pPr>
-    </w:p>
-    <w:p>
-      <w:pPr>
-        <w:spacing w:line="360" w:lineRule="auto"/>
-        <w:ind w:firstLine="709"/>
-        <w:jc w:val="both"/>
-        <w:rPr>
-          <w:bCs/>
-          <w:sz w:val="26"/>
-        </w:rPr>
-      </w:pPr>
+        <w:t>Cronograma e prints de tela</w:t>
+      </w:r>
     </w:p>
     <w:p>
       <w:pPr>
@@ -21148,7 +20907,6 @@
           <w:sz w:val="24"/>
           <w:szCs w:val="24"/>
         </w:rPr>
-        <w:lastRenderedPageBreak/>
         <w:t>8</w:t>
       </w:r>
       <w:r>
@@ -21188,6 +20946,7 @@
         <w:jc w:val="both"/>
       </w:pPr>
       <w:r>
+        <w:lastRenderedPageBreak/>
         <w:t xml:space="preserve"> </w:t>
       </w:r>
       <w:r>
@@ -21620,7 +21379,6 @@
           <w:sz w:val="24"/>
           <w:szCs w:val="24"/>
         </w:rPr>
-        <w:lastRenderedPageBreak/>
         <w:t>REFERÊNCIAS</w:t>
       </w:r>
       <w:bookmarkEnd w:id="32"/>
@@ -21649,21 +21407,8 @@
         <w:rPr>
           <w:bCs/>
         </w:rPr>
-        <w:t xml:space="preserve">GUEDES, </w:t>
-      </w:r>
-      <w:proofErr w:type="spellStart"/>
-      <w:r>
-        <w:rPr>
-          <w:bCs/>
-        </w:rPr>
-        <w:t>Dartagnan</w:t>
-      </w:r>
-      <w:proofErr w:type="spellEnd"/>
-      <w:r>
-        <w:rPr>
-          <w:bCs/>
-        </w:rPr>
-        <w:t xml:space="preserve"> Pinto. Somatotipo de crianças e </w:t>
+        <w:lastRenderedPageBreak/>
+        <w:t xml:space="preserve">GUEDES, Dartagnan Pinto. Somatotipo de crianças e </w:t>
       </w:r>
       <w:r>
         <w:rPr>
@@ -21960,15 +21705,7 @@
         <w:t xml:space="preserve"> </w:t>
       </w:r>
       <w:r>
-        <w:t xml:space="preserve">Conheça os </w:t>
-      </w:r>
-      <w:proofErr w:type="spellStart"/>
-      <w:r>
-        <w:t>biotipos</w:t>
-      </w:r>
-      <w:proofErr w:type="spellEnd"/>
-      <w:r>
-        <w:t xml:space="preserve"> de corpo: ectomorfo, endomorfo e mesomorfo!</w:t>
+        <w:t>Conheça os biotipos de corpo: ectomorfo, endomorfo e mesomorfo!</w:t>
       </w:r>
     </w:p>
     <w:p>
@@ -22029,69 +21766,134 @@
         <w:jc w:val="both"/>
       </w:pPr>
       <w:r>
-        <w:t>BEATRIZ, A. Aula 7 Anticonvulsivantes. [</w:t>
-      </w:r>
-      <w:proofErr w:type="spellStart"/>
-      <w:r>
-        <w:t>s.d</w:t>
-      </w:r>
-      <w:proofErr w:type="spellEnd"/>
-      <w:r>
-        <w:t xml:space="preserve">.]. </w:t>
-      </w:r>
-    </w:p>
-    <w:p>
-      <w:pPr>
-        <w:spacing w:line="360" w:lineRule="auto"/>
-        <w:jc w:val="both"/>
-      </w:pPr>
-    </w:p>
-    <w:p>
-      <w:pPr>
-        <w:spacing w:line="360" w:lineRule="auto"/>
-        <w:jc w:val="both"/>
-      </w:pPr>
-      <w:r>
-        <w:t xml:space="preserve">EL ALLALY, L. Dos à dos. </w:t>
-      </w:r>
-      <w:proofErr w:type="spellStart"/>
-      <w:r>
-        <w:t>L’en-je</w:t>
-      </w:r>
-      <w:proofErr w:type="spellEnd"/>
+        <w:t xml:space="preserve">BEATRIZ, A. Aula 7 Anticonvulsivantes. [s.d.]. </w:t>
+      </w:r>
+    </w:p>
+    <w:p>
+      <w:pPr>
+        <w:spacing w:line="360" w:lineRule="auto"/>
+        <w:jc w:val="both"/>
+      </w:pPr>
+    </w:p>
+    <w:p>
+      <w:pPr>
+        <w:spacing w:line="360" w:lineRule="auto"/>
+        <w:jc w:val="both"/>
+      </w:pPr>
+      <w:r>
+        <w:t xml:space="preserve">EL ALLALY, L. Dos à dos. L’en-je lacanien, v. 29, n. 2, p. 219, 2017. </w:t>
+      </w:r>
+    </w:p>
+    <w:p>
+      <w:pPr>
+        <w:spacing w:line="360" w:lineRule="auto"/>
+        <w:jc w:val="both"/>
+      </w:pPr>
+    </w:p>
+    <w:p>
+      <w:pPr>
+        <w:spacing w:line="360" w:lineRule="auto"/>
+        <w:jc w:val="both"/>
+      </w:pPr>
+      <w:r>
+        <w:t>GORLA, J. I. et al. Composição corporal e perfil somatotípico de atletas da seleção brasileira de futebol de 5. Revista Brasileira de Ciências do Esporte, v. 39, n. 1, p. 79–84, 2017.</w:t>
+      </w:r>
+    </w:p>
+    <w:p>
+      <w:pPr>
+        <w:spacing w:line="360" w:lineRule="auto"/>
+        <w:jc w:val="both"/>
+      </w:pPr>
+    </w:p>
+    <w:p>
+      <w:pPr>
+        <w:spacing w:line="360" w:lineRule="auto"/>
+        <w:jc w:val="both"/>
+      </w:pPr>
+      <w:r>
+        <w:t xml:space="preserve">KRETSCHMER, E. Avaliação do somatótipo. p. 1–25, 1926. </w:t>
+      </w:r>
+    </w:p>
+    <w:p>
+      <w:pPr>
+        <w:spacing w:line="360" w:lineRule="auto"/>
+        <w:jc w:val="both"/>
+      </w:pPr>
+    </w:p>
+    <w:p>
+      <w:pPr>
+        <w:spacing w:line="360" w:lineRule="auto"/>
+        <w:jc w:val="both"/>
+      </w:pPr>
+      <w:r>
+        <w:t>VANESSA, M. O estudo dos biótipos através da modelagem plana. p. 1–10, [s.d.].</w:t>
+      </w:r>
+    </w:p>
+    <w:p>
+      <w:pPr>
+        <w:spacing w:line="360" w:lineRule="auto"/>
+        <w:jc w:val="both"/>
+      </w:pPr>
+    </w:p>
+    <w:p>
+      <w:pPr>
+        <w:spacing w:line="360" w:lineRule="auto"/>
+        <w:jc w:val="both"/>
+      </w:pPr>
+      <w:r>
+        <w:t xml:space="preserve">BEATRIZ, A. Aula 7 Anticonvulsivantes. [s.d.]. </w:t>
+      </w:r>
+    </w:p>
+    <w:p>
+      <w:pPr>
+        <w:spacing w:line="360" w:lineRule="auto"/>
+        <w:jc w:val="both"/>
+      </w:pPr>
+    </w:p>
+    <w:p>
+      <w:pPr>
+        <w:spacing w:line="360" w:lineRule="auto"/>
+        <w:jc w:val="both"/>
+      </w:pPr>
+      <w:r>
+        <w:t xml:space="preserve">BERTOL, O. F.; DUTRA, G. N.; NOHAMA, P. Sistema para calcular e classificar o índice </w:t>
+      </w:r>
+      <w:r>
+        <w:lastRenderedPageBreak/>
+        <w:t>de massa corporal de indivíduos adultos. CISCI 2013 - Decima Segunda Conferencia Iberoamericana en Sistemas, Cibernetica e Informatica, Decimo Simposium Iberoamericano en Educacion, Cibernetica e Informatica, SIECI 2013 - Memorias, v. 1, n. m, p. 98–101, 2013.</w:t>
+      </w:r>
+    </w:p>
+    <w:p>
+      <w:pPr>
+        <w:spacing w:line="360" w:lineRule="auto"/>
+        <w:jc w:val="both"/>
+      </w:pPr>
       <w:r>
         <w:t xml:space="preserve"> </w:t>
       </w:r>
-      <w:proofErr w:type="spellStart"/>
-      <w:r>
-        <w:t>lacanien</w:t>
-      </w:r>
-      <w:proofErr w:type="spellEnd"/>
-      <w:r>
-        <w:t xml:space="preserve">, v. 29, n. 2, p. 219, 2017. </w:t>
-      </w:r>
-    </w:p>
-    <w:p>
-      <w:pPr>
-        <w:spacing w:line="360" w:lineRule="auto"/>
-        <w:jc w:val="both"/>
-      </w:pPr>
-    </w:p>
-    <w:p>
-      <w:pPr>
-        <w:spacing w:line="360" w:lineRule="auto"/>
-        <w:jc w:val="both"/>
-      </w:pPr>
-      <w:r>
-        <w:t xml:space="preserve">GORLA, J. I. </w:t>
-      </w:r>
-      <w:proofErr w:type="spellStart"/>
-      <w:r>
-        <w:t>et</w:t>
-      </w:r>
-      <w:proofErr w:type="spellEnd"/>
-      <w:r>
-        <w:t xml:space="preserve"> al. Composição corporal e perfil somatotípico de atletas da seleção brasileira de futebol de 5. Revista Brasileira de Ciências do Esporte, v. 39, n. 1, p. 79–84, 2017.</w:t>
+    </w:p>
+    <w:p>
+      <w:pPr>
+        <w:spacing w:line="360" w:lineRule="auto"/>
+        <w:jc w:val="both"/>
+      </w:pPr>
+      <w:r>
+        <w:t xml:space="preserve">EL ALLALY, L. Dos à dos. L’en-je lacanien, v. 29, n. 2, p. 219, 2017. </w:t>
+      </w:r>
+    </w:p>
+    <w:p>
+      <w:pPr>
+        <w:spacing w:line="360" w:lineRule="auto"/>
+        <w:jc w:val="both"/>
+      </w:pPr>
+    </w:p>
+    <w:p>
+      <w:pPr>
+        <w:spacing w:line="360" w:lineRule="auto"/>
+        <w:jc w:val="both"/>
+      </w:pPr>
+      <w:r>
+        <w:t xml:space="preserve">GORLA, J. I. et al. Composição corporal e perfil somatotípico de atletas da seleção brasileira de futebol de 5. Revista Brasileira de Ciencias do Esporte, v. 39, n. 1, p. 79–84, 2017. </w:t>
       </w:r>
     </w:p>
     <w:p>
@@ -22121,220 +21923,6 @@
         <w:jc w:val="both"/>
       </w:pPr>
       <w:r>
-        <w:t>VANESSA, M. O estudo dos biótipos através da modelagem plana. p. 1–10, [</w:t>
-      </w:r>
-      <w:proofErr w:type="spellStart"/>
-      <w:r>
-        <w:t>s.d</w:t>
-      </w:r>
-      <w:proofErr w:type="spellEnd"/>
-      <w:r>
-        <w:t>.].</w:t>
-      </w:r>
-    </w:p>
-    <w:p>
-      <w:pPr>
-        <w:spacing w:line="360" w:lineRule="auto"/>
-        <w:jc w:val="both"/>
-      </w:pPr>
-    </w:p>
-    <w:p>
-      <w:pPr>
-        <w:spacing w:line="360" w:lineRule="auto"/>
-        <w:jc w:val="both"/>
-      </w:pPr>
-      <w:r>
-        <w:t>BEATRIZ, A. Aula 7 Anticonvulsivantes. [</w:t>
-      </w:r>
-      <w:proofErr w:type="spellStart"/>
-      <w:r>
-        <w:t>s.d</w:t>
-      </w:r>
-      <w:proofErr w:type="spellEnd"/>
-      <w:r>
-        <w:t xml:space="preserve">.]. </w:t>
-      </w:r>
-    </w:p>
-    <w:p>
-      <w:pPr>
-        <w:spacing w:line="360" w:lineRule="auto"/>
-        <w:jc w:val="both"/>
-      </w:pPr>
-    </w:p>
-    <w:p>
-      <w:pPr>
-        <w:spacing w:line="360" w:lineRule="auto"/>
-        <w:jc w:val="both"/>
-      </w:pPr>
-      <w:r>
-        <w:lastRenderedPageBreak/>
-        <w:t xml:space="preserve">BERTOL, O. F.; DUTRA, G. N.; NOHAMA, P. Sistema para calcular e classificar o índice de massa corporal de indivíduos adultos. CISCI 2013 - Decima Segunda Conferencia Iberoamericana </w:t>
-      </w:r>
-      <w:proofErr w:type="spellStart"/>
-      <w:r>
-        <w:t>en</w:t>
-      </w:r>
-      <w:proofErr w:type="spellEnd"/>
-      <w:r>
-        <w:t xml:space="preserve"> Sistemas, </w:t>
-      </w:r>
-      <w:proofErr w:type="spellStart"/>
-      <w:r>
-        <w:t>Cibernetica</w:t>
-      </w:r>
-      <w:proofErr w:type="spellEnd"/>
-      <w:r>
-        <w:t xml:space="preserve"> e </w:t>
-      </w:r>
-      <w:proofErr w:type="spellStart"/>
-      <w:r>
-        <w:t>Informatica</w:t>
-      </w:r>
-      <w:proofErr w:type="spellEnd"/>
-      <w:r>
-        <w:t xml:space="preserve">, Decimo </w:t>
-      </w:r>
-      <w:proofErr w:type="spellStart"/>
-      <w:r>
-        <w:t>Simposium</w:t>
-      </w:r>
-      <w:proofErr w:type="spellEnd"/>
-      <w:r>
-        <w:t xml:space="preserve"> </w:t>
-      </w:r>
-      <w:proofErr w:type="spellStart"/>
-      <w:r>
-        <w:t>Iberoamericano</w:t>
-      </w:r>
-      <w:proofErr w:type="spellEnd"/>
-      <w:r>
-        <w:t xml:space="preserve"> </w:t>
-      </w:r>
-      <w:proofErr w:type="spellStart"/>
-      <w:r>
-        <w:t>en</w:t>
-      </w:r>
-      <w:proofErr w:type="spellEnd"/>
-      <w:r>
-        <w:t xml:space="preserve"> </w:t>
-      </w:r>
-      <w:proofErr w:type="spellStart"/>
-      <w:r>
-        <w:t>Educacion</w:t>
-      </w:r>
-      <w:proofErr w:type="spellEnd"/>
-      <w:r>
-        <w:t xml:space="preserve">, </w:t>
-      </w:r>
-      <w:proofErr w:type="spellStart"/>
-      <w:r>
-        <w:t>Cibernetica</w:t>
-      </w:r>
-      <w:proofErr w:type="spellEnd"/>
-      <w:r>
-        <w:t xml:space="preserve"> e </w:t>
-      </w:r>
-      <w:proofErr w:type="spellStart"/>
-      <w:r>
-        <w:t>Informatica</w:t>
-      </w:r>
-      <w:proofErr w:type="spellEnd"/>
-      <w:r>
-        <w:t>, SIECI 2013 - Memorias, v. 1, n. m, p. 98–101, 2013.</w:t>
-      </w:r>
-    </w:p>
-    <w:p>
-      <w:pPr>
-        <w:spacing w:line="360" w:lineRule="auto"/>
-        <w:jc w:val="both"/>
-      </w:pPr>
-      <w:r>
-        <w:t xml:space="preserve"> </w:t>
-      </w:r>
-    </w:p>
-    <w:p>
-      <w:pPr>
-        <w:spacing w:line="360" w:lineRule="auto"/>
-        <w:jc w:val="both"/>
-      </w:pPr>
-      <w:r>
-        <w:t xml:space="preserve">EL ALLALY, L. Dos à dos. </w:t>
-      </w:r>
-      <w:proofErr w:type="spellStart"/>
-      <w:r>
-        <w:t>L’en-je</w:t>
-      </w:r>
-      <w:proofErr w:type="spellEnd"/>
-      <w:r>
-        <w:t xml:space="preserve"> </w:t>
-      </w:r>
-      <w:proofErr w:type="spellStart"/>
-      <w:r>
-        <w:t>lacanien</w:t>
-      </w:r>
-      <w:proofErr w:type="spellEnd"/>
-      <w:r>
-        <w:t xml:space="preserve">, v. 29, n. 2, p. 219, 2017. </w:t>
-      </w:r>
-    </w:p>
-    <w:p>
-      <w:pPr>
-        <w:spacing w:line="360" w:lineRule="auto"/>
-        <w:jc w:val="both"/>
-      </w:pPr>
-    </w:p>
-    <w:p>
-      <w:pPr>
-        <w:spacing w:line="360" w:lineRule="auto"/>
-        <w:jc w:val="both"/>
-      </w:pPr>
-      <w:r>
-        <w:t xml:space="preserve">GORLA, J. I. </w:t>
-      </w:r>
-      <w:proofErr w:type="spellStart"/>
-      <w:r>
-        <w:t>et</w:t>
-      </w:r>
-      <w:proofErr w:type="spellEnd"/>
-      <w:r>
-        <w:t xml:space="preserve"> al. Composição corporal e perfil somatotípico de atletas da seleção brasileira de futebol de 5. Revista Brasileira de </w:t>
-      </w:r>
-      <w:proofErr w:type="spellStart"/>
-      <w:r>
-        <w:t>Ciencias</w:t>
-      </w:r>
-      <w:proofErr w:type="spellEnd"/>
-      <w:r>
-        <w:t xml:space="preserve"> do Esporte, v. 39, n. 1, p. 79–84, 2017. </w:t>
-      </w:r>
-    </w:p>
-    <w:p>
-      <w:pPr>
-        <w:spacing w:line="360" w:lineRule="auto"/>
-        <w:jc w:val="both"/>
-      </w:pPr>
-    </w:p>
-    <w:p>
-      <w:pPr>
-        <w:spacing w:line="360" w:lineRule="auto"/>
-        <w:jc w:val="both"/>
-      </w:pPr>
-      <w:r>
-        <w:t xml:space="preserve">KRETSCHMER, E. Avaliação do somatótipo. p. 1–25, 1926. </w:t>
-      </w:r>
-    </w:p>
-    <w:p>
-      <w:pPr>
-        <w:spacing w:line="360" w:lineRule="auto"/>
-        <w:jc w:val="both"/>
-      </w:pPr>
-    </w:p>
-    <w:p>
-      <w:pPr>
-        <w:spacing w:line="360" w:lineRule="auto"/>
-        <w:jc w:val="both"/>
-      </w:pPr>
-      <w:r>
         <w:t>OMS. Índice de Massa Corporal. Disponível em: &lt;</w:t>
       </w:r>
       <w:r>
@@ -22356,15 +21944,7 @@
         <w:jc w:val="both"/>
       </w:pPr>
       <w:r>
-        <w:t>VANESSA, M. O estudo dos biótipos através da modelagem plana. p. 1–10, [</w:t>
-      </w:r>
-      <w:proofErr w:type="spellStart"/>
-      <w:r>
-        <w:t>s.d</w:t>
-      </w:r>
-      <w:proofErr w:type="spellEnd"/>
-      <w:r>
-        <w:t xml:space="preserve">.]. </w:t>
+        <w:t xml:space="preserve">VANESSA, M. O estudo dos biótipos através da modelagem plana. p. 1–10, [s.d.]. </w:t>
       </w:r>
     </w:p>
     <w:p>
@@ -22640,13 +22220,8 @@
         <w:t xml:space="preserve"> </w:t>
       </w:r>
       <w:r>
-        <w:t xml:space="preserve">Juliana </w:t>
-      </w:r>
-      <w:proofErr w:type="spellStart"/>
-      <w:r>
-        <w:t>Schimitt</w:t>
-      </w:r>
-      <w:proofErr w:type="spellEnd"/>
+        <w:t>Juliana Schimitt</w:t>
+      </w:r>
       <w:r>
         <w:t xml:space="preserve">; </w:t>
       </w:r>
@@ -22657,51 +22232,33 @@
         <w:t xml:space="preserve">, </w:t>
       </w:r>
       <w:r>
-        <w:t xml:space="preserve">Catarina </w:t>
-      </w:r>
-      <w:proofErr w:type="spellStart"/>
-      <w:r>
-        <w:t>Bertaso</w:t>
-      </w:r>
-      <w:proofErr w:type="spellEnd"/>
+        <w:t>Catarina Bertaso Andreatta</w:t>
+      </w:r>
+      <w:r>
+        <w:t xml:space="preserve">; </w:t>
+      </w:r>
+      <w:r>
+        <w:t>BUSNELLO</w:t>
+      </w:r>
+      <w:r>
+        <w:t xml:space="preserve">, </w:t>
+      </w:r>
+      <w:r>
+        <w:t>Fernanda Michielin</w:t>
+      </w:r>
+      <w:r>
+        <w:t>;</w:t>
+      </w:r>
       <w:r>
         <w:t xml:space="preserve"> </w:t>
       </w:r>
-      <w:proofErr w:type="spellStart"/>
-      <w:r>
-        <w:t>Andreatta</w:t>
-      </w:r>
-      <w:proofErr w:type="spellEnd"/>
-      <w:r>
-        <w:t xml:space="preserve">; </w:t>
-      </w:r>
-      <w:r>
-        <w:t>BUSNELLO</w:t>
+      <w:r>
+        <w:t>RABITO</w:t>
       </w:r>
       <w:r>
         <w:t xml:space="preserve">, </w:t>
       </w:r>
       <w:r>
-        <w:t xml:space="preserve">Fernanda </w:t>
-      </w:r>
-      <w:proofErr w:type="spellStart"/>
-      <w:r>
-        <w:t>Michielin</w:t>
-      </w:r>
-      <w:proofErr w:type="spellEnd"/>
-      <w:r>
-        <w:t>;</w:t>
-      </w:r>
-      <w:r>
-        <w:t xml:space="preserve"> </w:t>
-      </w:r>
-      <w:r>
-        <w:t>RABITO</w:t>
-      </w:r>
-      <w:r>
-        <w:t xml:space="preserve">, </w:t>
-      </w:r>
-      <w:r>
         <w:t>Estela Iraci</w:t>
       </w:r>
       <w:r>
@@ -22744,6 +22301,7 @@
         <w:jc w:val="both"/>
       </w:pPr>
       <w:r>
+        <w:lastRenderedPageBreak/>
         <w:t>FRANZONI</w:t>
       </w:r>
       <w:r>
@@ -23039,15 +22597,7 @@
         <w:t xml:space="preserve">PICH, Santiago. </w:t>
       </w:r>
       <w:r>
-        <w:t xml:space="preserve">Adolphe </w:t>
-      </w:r>
-      <w:proofErr w:type="spellStart"/>
-      <w:r>
-        <w:t>Quetelet</w:t>
-      </w:r>
-      <w:proofErr w:type="spellEnd"/>
-      <w:r>
-        <w:t xml:space="preserve"> e a biopolítica como teologia secularizada</w:t>
+        <w:t>Adolphe Quetelet e a biopolítica como teologia secularizada</w:t>
       </w:r>
       <w:r>
         <w:t>. 14 agosto 2013. Disponível em:</w:t>
@@ -23083,15 +22633,7 @@
         <w:jc w:val="both"/>
       </w:pPr>
       <w:r>
-        <w:t xml:space="preserve">Feito de </w:t>
-      </w:r>
-      <w:proofErr w:type="spellStart"/>
-      <w:r>
-        <w:t>Iridium</w:t>
-      </w:r>
-      <w:proofErr w:type="spellEnd"/>
-      <w:r>
-        <w:t xml:space="preserve">. </w:t>
+        <w:t xml:space="preserve">Feito de Iridium. </w:t>
       </w:r>
       <w:r>
         <w:t xml:space="preserve">Endomorfo: como otimizar a alimentação de acordo com o seu tipo físico. </w:t>
@@ -25713,6 +25255,20 @@
 </file>
 
 <file path=customXml/item1.xml><?xml version="1.0" encoding="utf-8"?>
+<p:properties xmlns:p="http://schemas.microsoft.com/office/2006/metadata/properties" xmlns:xsi="http://www.w3.org/2001/XMLSchema-instance" xmlns:pc="http://schemas.microsoft.com/office/infopath/2007/PartnerControls">
+  <documentManagement>
+    <SharedWithUsers xmlns="ffa4c7c6-4b12-4155-83ed-26ecb8c18224">
+      <UserInfo>
+        <DisplayName>NYKOLLAS EDUARDO LIRA MIGUEL</DisplayName>
+        <AccountId>10</AccountId>
+        <AccountType/>
+      </UserInfo>
+    </SharedWithUsers>
+  </documentManagement>
+</p:properties>
+</file>
+
+<file path=customXml/item2.xml><?xml version="1.0" encoding="utf-8"?>
 <ct:contentTypeSchema xmlns:ct="http://schemas.microsoft.com/office/2006/metadata/contentType" xmlns:ma="http://schemas.microsoft.com/office/2006/metadata/properties/metaAttributes" ct:_="" ma:_="" ma:contentTypeName="Documento" ma:contentTypeID="0x01010001B4AF1E62310A4D8ECC2611310B5354" ma:contentTypeVersion="4" ma:contentTypeDescription="Crie um novo documento." ma:contentTypeScope="" ma:versionID="1220bc6af616ec56ed1632179ce8cd3d">
   <xsd:schema xmlns:xsd="http://www.w3.org/2001/XMLSchema" xmlns:xs="http://www.w3.org/2001/XMLSchema" xmlns:p="http://schemas.microsoft.com/office/2006/metadata/properties" xmlns:ns2="ec6eda21-30a7-45da-9ec0-d13c6ba4ae92" xmlns:ns3="ffa4c7c6-4b12-4155-83ed-26ecb8c18224" targetNamespace="http://schemas.microsoft.com/office/2006/metadata/properties" ma:root="true" ma:fieldsID="05a5d3e99a1db43382491a225cd8a803" ns2:_="" ns3:_="">
     <xsd:import namespace="ec6eda21-30a7-45da-9ec0-d13c6ba4ae92"/>
@@ -25877,21 +25433,11 @@
 </ct:contentTypeSchema>
 </file>
 
-<file path=customXml/item2.xml><?xml version="1.0" encoding="utf-8"?>
-<p:properties xmlns:p="http://schemas.microsoft.com/office/2006/metadata/properties" xmlns:xsi="http://www.w3.org/2001/XMLSchema-instance" xmlns:pc="http://schemas.microsoft.com/office/infopath/2007/PartnerControls">
-  <documentManagement>
-    <SharedWithUsers xmlns="ffa4c7c6-4b12-4155-83ed-26ecb8c18224">
-      <UserInfo>
-        <DisplayName>NYKOLLAS EDUARDO LIRA MIGUEL</DisplayName>
-        <AccountId>10</AccountId>
-        <AccountType/>
-      </UserInfo>
-    </SharedWithUsers>
-  </documentManagement>
-</p:properties>
+<file path=customXml/item3.xml><?xml version="1.0" encoding="utf-8"?>
+<b:Sources xmlns:b="http://schemas.openxmlformats.org/officeDocument/2006/bibliography" xmlns="http://schemas.openxmlformats.org/officeDocument/2006/bibliography" SelectedStyle="\APASixthEditionOfficeOnline.xsl" StyleName="APA" Version="6"/>
 </file>
 
-<file path=customXml/item3.xml><?xml version="1.0" encoding="utf-8"?>
+<file path=customXml/item4.xml><?xml version="1.0" encoding="utf-8"?>
 <?mso-contentType ?>
 <FormTemplates xmlns="http://schemas.microsoft.com/sharepoint/v3/contenttype/forms">
   <Display>DocumentLibraryForm</Display>
@@ -25900,11 +25446,17 @@
 </FormTemplates>
 </file>
 
-<file path=customXml/item4.xml><?xml version="1.0" encoding="utf-8"?>
-<b:Sources xmlns:b="http://schemas.openxmlformats.org/officeDocument/2006/bibliography" xmlns="http://schemas.openxmlformats.org/officeDocument/2006/bibliography" SelectedStyle="\APASixthEditionOfficeOnline.xsl" StyleName="APA" Version="6"/>
+<file path=customXml/itemProps1.xml><?xml version="1.0" encoding="utf-8"?>
+<ds:datastoreItem xmlns:ds="http://schemas.openxmlformats.org/officeDocument/2006/customXml" ds:itemID="{893191A3-29B1-4387-9FB0-C15B5B288980}">
+  <ds:schemaRefs>
+    <ds:schemaRef ds:uri="http://schemas.microsoft.com/office/2006/metadata/properties"/>
+    <ds:schemaRef ds:uri="http://schemas.microsoft.com/office/infopath/2007/PartnerControls"/>
+    <ds:schemaRef ds:uri="ffa4c7c6-4b12-4155-83ed-26ecb8c18224"/>
+  </ds:schemaRefs>
+</ds:datastoreItem>
 </file>
 
-<file path=customXml/itemProps1.xml><?xml version="1.0" encoding="utf-8"?>
+<file path=customXml/itemProps2.xml><?xml version="1.0" encoding="utf-8"?>
 <ds:datastoreItem xmlns:ds="http://schemas.openxmlformats.org/officeDocument/2006/customXml" ds:itemID="{F887C3EC-B6C6-455D-8C48-03F67559BCE5}">
   <ds:schemaRefs>
     <ds:schemaRef ds:uri="http://schemas.microsoft.com/office/2006/metadata/contentType"/>
@@ -25923,28 +25475,18 @@
 </ds:datastoreItem>
 </file>
 
-<file path=customXml/itemProps2.xml><?xml version="1.0" encoding="utf-8"?>
-<ds:datastoreItem xmlns:ds="http://schemas.openxmlformats.org/officeDocument/2006/customXml" ds:itemID="{893191A3-29B1-4387-9FB0-C15B5B288980}">
+<file path=customXml/itemProps3.xml><?xml version="1.0" encoding="utf-8"?>
+<ds:datastoreItem xmlns:ds="http://schemas.openxmlformats.org/officeDocument/2006/customXml" ds:itemID="{3CE92174-23AE-45DE-A7AB-1A0577E54823}">
   <ds:schemaRefs>
-    <ds:schemaRef ds:uri="http://schemas.microsoft.com/office/2006/metadata/properties"/>
-    <ds:schemaRef ds:uri="http://schemas.microsoft.com/office/infopath/2007/PartnerControls"/>
-    <ds:schemaRef ds:uri="ffa4c7c6-4b12-4155-83ed-26ecb8c18224"/>
+    <ds:schemaRef ds:uri="http://schemas.openxmlformats.org/officeDocument/2006/bibliography"/>
   </ds:schemaRefs>
 </ds:datastoreItem>
 </file>
 
-<file path=customXml/itemProps3.xml><?xml version="1.0" encoding="utf-8"?>
+<file path=customXml/itemProps4.xml><?xml version="1.0" encoding="utf-8"?>
 <ds:datastoreItem xmlns:ds="http://schemas.openxmlformats.org/officeDocument/2006/customXml" ds:itemID="{8CAC41D3-699F-4DB1-8202-03269C805AF6}">
   <ds:schemaRefs>
     <ds:schemaRef ds:uri="http://schemas.microsoft.com/sharepoint/v3/contenttype/forms"/>
   </ds:schemaRefs>
 </ds:datastoreItem>
-</file>
-
-<file path=customXml/itemProps4.xml><?xml version="1.0" encoding="utf-8"?>
-<ds:datastoreItem xmlns:ds="http://schemas.openxmlformats.org/officeDocument/2006/customXml" ds:itemID="{3CE92174-23AE-45DE-A7AB-1A0577E54823}">
-  <ds:schemaRefs>
-    <ds:schemaRef ds:uri="http://schemas.openxmlformats.org/officeDocument/2006/bibliography"/>
-  </ds:schemaRefs>
-</ds:datastoreItem>
 </file>
</xml_diff>

<commit_message>
alterando img de index e att tcc.doc
</commit_message>
<xml_diff>
--- a/Partes Teóricas/TCC-ETEC.docx
+++ b/Partes Teóricas/TCC-ETEC.docx
@@ -1,6 +1,6 @@
 
 <file path=word/document.xml><?xml version="1.0" encoding="utf-8"?>
-<w:document xmlns:wpc="http://schemas.microsoft.com/office/word/2010/wordprocessingCanvas" xmlns:mc="http://schemas.openxmlformats.org/markup-compatibility/2006" xmlns:o="urn:schemas-microsoft-com:office:office" xmlns:r="http://schemas.openxmlformats.org/officeDocument/2006/relationships" xmlns:m="http://schemas.openxmlformats.org/officeDocument/2006/math" xmlns:v="urn:schemas-microsoft-com:vml" xmlns:wp14="http://schemas.microsoft.com/office/word/2010/wordprocessingDrawing" xmlns:wp="http://schemas.openxmlformats.org/drawingml/2006/wordprocessingDrawing" xmlns:w10="urn:schemas-microsoft-com:office:word" xmlns:w="http://schemas.openxmlformats.org/wordprocessingml/2006/main" xmlns:w14="http://schemas.microsoft.com/office/word/2010/wordml" xmlns:w15="http://schemas.microsoft.com/office/word/2012/wordml" xmlns:wpg="http://schemas.microsoft.com/office/word/2010/wordprocessingGroup" xmlns:wpi="http://schemas.microsoft.com/office/word/2010/wordprocessingInk" xmlns:wne="http://schemas.microsoft.com/office/word/2006/wordml" xmlns:wps="http://schemas.microsoft.com/office/word/2010/wordprocessingShape" mc:Ignorable="w14 w15 wp14">
+<w:document xmlns:wpc="http://schemas.microsoft.com/office/word/2010/wordprocessingCanvas" xmlns:cx="http://schemas.microsoft.com/office/drawing/2014/chartex" xmlns:cx1="http://schemas.microsoft.com/office/drawing/2015/9/8/chartex" xmlns:cx2="http://schemas.microsoft.com/office/drawing/2015/10/21/chartex" xmlns:cx3="http://schemas.microsoft.com/office/drawing/2016/5/9/chartex" xmlns:cx4="http://schemas.microsoft.com/office/drawing/2016/5/10/chartex" xmlns:cx5="http://schemas.microsoft.com/office/drawing/2016/5/11/chartex" xmlns:cx6="http://schemas.microsoft.com/office/drawing/2016/5/12/chartex" xmlns:cx7="http://schemas.microsoft.com/office/drawing/2016/5/13/chartex" xmlns:cx8="http://schemas.microsoft.com/office/drawing/2016/5/14/chartex" xmlns:mc="http://schemas.openxmlformats.org/markup-compatibility/2006" xmlns:aink="http://schemas.microsoft.com/office/drawing/2016/ink" xmlns:am3d="http://schemas.microsoft.com/office/drawing/2017/model3d" xmlns:o="urn:schemas-microsoft-com:office:office" xmlns:r="http://schemas.openxmlformats.org/officeDocument/2006/relationships" xmlns:m="http://schemas.openxmlformats.org/officeDocument/2006/math" xmlns:v="urn:schemas-microsoft-com:vml" xmlns:wp14="http://schemas.microsoft.com/office/word/2010/wordprocessingDrawing" xmlns:wp="http://schemas.openxmlformats.org/drawingml/2006/wordprocessingDrawing" xmlns:w10="urn:schemas-microsoft-com:office:word" xmlns:w="http://schemas.openxmlformats.org/wordprocessingml/2006/main" xmlns:w14="http://schemas.microsoft.com/office/word/2010/wordml" xmlns:w15="http://schemas.microsoft.com/office/word/2012/wordml" xmlns:w16cex="http://schemas.microsoft.com/office/word/2018/wordml/cex" xmlns:w16cid="http://schemas.microsoft.com/office/word/2016/wordml/cid" xmlns:w16="http://schemas.microsoft.com/office/word/2018/wordml" xmlns:w16sdtdh="http://schemas.microsoft.com/office/word/2020/wordml/sdtdatahash" xmlns:w16se="http://schemas.microsoft.com/office/word/2015/wordml/symex" xmlns:wpg="http://schemas.microsoft.com/office/word/2010/wordprocessingGroup" xmlns:wpi="http://schemas.microsoft.com/office/word/2010/wordprocessingInk" xmlns:wne="http://schemas.microsoft.com/office/word/2006/wordml" xmlns:wps="http://schemas.microsoft.com/office/word/2010/wordprocessingShape" mc:Ignorable="w14 w15 w16se w16cid w16 w16cex w16sdtdh wp14">
   <w:body>
     <w:p>
       <w:pPr>
@@ -2939,6 +2939,7 @@
           <w:docPartUnique/>
         </w:docPartObj>
       </w:sdtPr>
+      <w:sdtEndPr/>
       <w:sdtContent>
         <w:p>
           <w:pPr>
@@ -15607,17 +15608,15 @@
                 <w:lang w:val="pt-BR" w:eastAsia="pt-BR"/>
               </w:rPr>
             </w:pPr>
-            <w:proofErr w:type="spellStart"/>
-            <w:r>
-              <w:rPr>
-                <w:rFonts w:ascii="Calibri" w:eastAsia="Times New Roman" w:hAnsi="Calibri" w:cs="Calibri"/>
-                <w:color w:val="000000"/>
-                <w:sz w:val="22"/>
-                <w:lang w:val="pt-BR" w:eastAsia="pt-BR"/>
-              </w:rPr>
-              <w:t>email</w:t>
-            </w:r>
-            <w:proofErr w:type="spellEnd"/>
+            <w:r>
+              <w:rPr>
+                <w:rFonts w:ascii="Calibri" w:eastAsia="Times New Roman" w:hAnsi="Calibri" w:cs="Calibri"/>
+                <w:color w:val="000000"/>
+                <w:sz w:val="22"/>
+                <w:lang w:val="pt-BR" w:eastAsia="pt-BR"/>
+              </w:rPr>
+              <w:t>e-mail</w:t>
+            </w:r>
           </w:p>
         </w:tc>
         <w:tc>
@@ -15741,7 +15740,6 @@
               </w:rPr>
             </w:pPr>
             <w:proofErr w:type="spellStart"/>
-            <w:proofErr w:type="gramStart"/>
             <w:r>
               <w:rPr>
                 <w:rFonts w:ascii="Calibri" w:eastAsia="Times New Roman" w:hAnsi="Calibri" w:cs="Calibri"/>
@@ -15752,7 +15750,6 @@
               <w:t>pk</w:t>
             </w:r>
             <w:proofErr w:type="spellEnd"/>
-            <w:proofErr w:type="gramEnd"/>
           </w:p>
         </w:tc>
         <w:tc>
@@ -16412,7 +16409,6 @@
               </w:rPr>
             </w:pPr>
             <w:proofErr w:type="spellStart"/>
-            <w:proofErr w:type="gramStart"/>
             <w:r>
               <w:rPr>
                 <w:rFonts w:ascii="Calibri" w:eastAsia="Times New Roman" w:hAnsi="Calibri" w:cs="Calibri"/>
@@ -16423,7 +16419,6 @@
               <w:t>alteracao</w:t>
             </w:r>
             <w:proofErr w:type="spellEnd"/>
-            <w:proofErr w:type="gramEnd"/>
           </w:p>
         </w:tc>
         <w:tc>
@@ -17259,7 +17254,6 @@
               </w:rPr>
             </w:pPr>
             <w:proofErr w:type="spellStart"/>
-            <w:proofErr w:type="gramStart"/>
             <w:r>
               <w:rPr>
                 <w:rFonts w:ascii="Calibri" w:eastAsia="Times New Roman" w:hAnsi="Calibri" w:cs="Calibri"/>
@@ -17270,7 +17264,6 @@
               <w:t>pk</w:t>
             </w:r>
             <w:proofErr w:type="spellEnd"/>
-            <w:proofErr w:type="gramEnd"/>
             <w:r>
               <w:rPr>
                 <w:rFonts w:ascii="Calibri" w:eastAsia="Times New Roman" w:hAnsi="Calibri" w:cs="Calibri"/>
@@ -18472,7 +18465,6 @@
               </w:rPr>
             </w:pPr>
             <w:proofErr w:type="spellStart"/>
-            <w:proofErr w:type="gramStart"/>
             <w:r>
               <w:rPr>
                 <w:rFonts w:ascii="Calibri" w:eastAsia="Times New Roman" w:hAnsi="Calibri" w:cs="Calibri"/>
@@ -18483,7 +18475,6 @@
               <w:t>fk</w:t>
             </w:r>
             <w:proofErr w:type="spellEnd"/>
-            <w:proofErr w:type="gramEnd"/>
           </w:p>
         </w:tc>
         <w:tc>
@@ -19213,7 +19204,6 @@
               </w:rPr>
             </w:pPr>
             <w:proofErr w:type="spellStart"/>
-            <w:proofErr w:type="gramStart"/>
             <w:r>
               <w:rPr>
                 <w:rFonts w:ascii="Calibri" w:eastAsia="Times New Roman" w:hAnsi="Calibri" w:cs="Calibri"/>
@@ -19224,7 +19214,6 @@
               <w:t>pk</w:t>
             </w:r>
             <w:proofErr w:type="spellEnd"/>
-            <w:proofErr w:type="gramEnd"/>
             <w:r>
               <w:rPr>
                 <w:rFonts w:ascii="Calibri" w:eastAsia="Times New Roman" w:hAnsi="Calibri" w:cs="Calibri"/>
@@ -19491,7 +19480,6 @@
                 <w:lang w:val="pt-BR" w:eastAsia="pt-BR"/>
               </w:rPr>
             </w:pPr>
-            <w:proofErr w:type="spellStart"/>
             <w:r>
               <w:rPr>
                 <w:rFonts w:ascii="Calibri" w:eastAsia="Times New Roman" w:hAnsi="Calibri" w:cs="Calibri"/>
@@ -19501,7 +19489,6 @@
               </w:rPr>
               <w:t>Somatotipo</w:t>
             </w:r>
-            <w:proofErr w:type="spellEnd"/>
           </w:p>
         </w:tc>
         <w:tc>
@@ -19531,7 +19518,6 @@
               </w:rPr>
             </w:pPr>
             <w:proofErr w:type="spellStart"/>
-            <w:proofErr w:type="gramStart"/>
             <w:r>
               <w:rPr>
                 <w:rFonts w:ascii="Calibri" w:eastAsia="Times New Roman" w:hAnsi="Calibri" w:cs="Calibri"/>
@@ -19542,7 +19528,6 @@
               <w:t>enum</w:t>
             </w:r>
             <w:proofErr w:type="spellEnd"/>
-            <w:proofErr w:type="gramEnd"/>
           </w:p>
         </w:tc>
         <w:tc>
@@ -19688,25 +19673,14 @@
               </w:rPr>
             </w:pPr>
             <w:proofErr w:type="spellStart"/>
-            <w:proofErr w:type="gramStart"/>
-            <w:r>
-              <w:rPr>
-                <w:rFonts w:ascii="Calibri" w:eastAsia="Times New Roman" w:hAnsi="Calibri" w:cs="Calibri"/>
-                <w:color w:val="000000"/>
-                <w:sz w:val="22"/>
-                <w:lang w:val="pt-BR" w:eastAsia="pt-BR"/>
-              </w:rPr>
-              <w:t>contato</w:t>
-            </w:r>
-            <w:proofErr w:type="gramEnd"/>
-            <w:r>
-              <w:rPr>
-                <w:rFonts w:ascii="Calibri" w:eastAsia="Times New Roman" w:hAnsi="Calibri" w:cs="Calibri"/>
-                <w:color w:val="000000"/>
-                <w:sz w:val="22"/>
-                <w:lang w:val="pt-BR" w:eastAsia="pt-BR"/>
-              </w:rPr>
-              <w:t>_cadastro</w:t>
+            <w:r>
+              <w:rPr>
+                <w:rFonts w:ascii="Calibri" w:eastAsia="Times New Roman" w:hAnsi="Calibri" w:cs="Calibri"/>
+                <w:color w:val="000000"/>
+                <w:sz w:val="22"/>
+                <w:lang w:val="pt-BR" w:eastAsia="pt-BR"/>
+              </w:rPr>
+              <w:t>contato_cadastro</w:t>
             </w:r>
             <w:proofErr w:type="spellEnd"/>
           </w:p>
@@ -19834,7 +19808,6 @@
               </w:rPr>
             </w:pPr>
             <w:proofErr w:type="spellStart"/>
-            <w:proofErr w:type="gramStart"/>
             <w:r>
               <w:rPr>
                 <w:rFonts w:ascii="Calibri" w:eastAsia="Times New Roman" w:hAnsi="Calibri" w:cs="Calibri"/>
@@ -19845,7 +19818,6 @@
               <w:t>fk</w:t>
             </w:r>
             <w:proofErr w:type="spellEnd"/>
-            <w:proofErr w:type="gramEnd"/>
           </w:p>
         </w:tc>
         <w:tc>
@@ -20549,7 +20521,6 @@
               </w:rPr>
             </w:pPr>
             <w:proofErr w:type="spellStart"/>
-            <w:proofErr w:type="gramStart"/>
             <w:r>
               <w:rPr>
                 <w:rFonts w:ascii="Calibri" w:eastAsia="Times New Roman" w:hAnsi="Calibri" w:cs="Calibri"/>
@@ -20560,7 +20531,6 @@
               <w:t>pk</w:t>
             </w:r>
             <w:proofErr w:type="spellEnd"/>
-            <w:proofErr w:type="gramEnd"/>
             <w:r>
               <w:rPr>
                 <w:rFonts w:ascii="Calibri" w:eastAsia="Times New Roman" w:hAnsi="Calibri" w:cs="Calibri"/>
@@ -20990,7 +20960,6 @@
               </w:rPr>
             </w:pPr>
             <w:proofErr w:type="spellStart"/>
-            <w:proofErr w:type="gramStart"/>
             <w:r>
               <w:rPr>
                 <w:rFonts w:ascii="Calibri" w:eastAsia="Times New Roman" w:hAnsi="Calibri" w:cs="Calibri"/>
@@ -21001,7 +20970,6 @@
               <w:t>fk</w:t>
             </w:r>
             <w:proofErr w:type="spellEnd"/>
-            <w:proofErr w:type="gramEnd"/>
           </w:p>
         </w:tc>
         <w:tc>
@@ -21295,7 +21263,6 @@
                 <w:lang w:val="pt-BR" w:eastAsia="pt-BR"/>
               </w:rPr>
             </w:pPr>
-            <w:proofErr w:type="gramStart"/>
             <w:r>
               <w:rPr>
                 <w:rFonts w:ascii="Calibri" w:eastAsia="Times New Roman" w:hAnsi="Calibri" w:cs="Calibri"/>
@@ -21307,7 +21274,6 @@
               </w:rPr>
               <w:t>campo</w:t>
             </w:r>
-            <w:proofErr w:type="gramEnd"/>
           </w:p>
         </w:tc>
         <w:tc>
@@ -21338,7 +21304,6 @@
                 <w:lang w:val="pt-BR" w:eastAsia="pt-BR"/>
               </w:rPr>
             </w:pPr>
-            <w:proofErr w:type="gramStart"/>
             <w:r>
               <w:rPr>
                 <w:rFonts w:ascii="Calibri" w:eastAsia="Times New Roman" w:hAnsi="Calibri" w:cs="Calibri"/>
@@ -21350,7 +21315,6 @@
               </w:rPr>
               <w:t>tipo</w:t>
             </w:r>
-            <w:proofErr w:type="gramEnd"/>
           </w:p>
         </w:tc>
         <w:tc>
@@ -21381,7 +21345,6 @@
                 <w:lang w:val="pt-BR" w:eastAsia="pt-BR"/>
               </w:rPr>
             </w:pPr>
-            <w:proofErr w:type="gramStart"/>
             <w:r>
               <w:rPr>
                 <w:rFonts w:ascii="Calibri" w:eastAsia="Times New Roman" w:hAnsi="Calibri" w:cs="Calibri"/>
@@ -21393,7 +21356,6 @@
               </w:rPr>
               <w:t>nulo</w:t>
             </w:r>
-            <w:proofErr w:type="gramEnd"/>
           </w:p>
         </w:tc>
         <w:tc>
@@ -21424,7 +21386,6 @@
                 <w:lang w:val="pt-BR" w:eastAsia="pt-BR"/>
               </w:rPr>
             </w:pPr>
-            <w:proofErr w:type="gramStart"/>
             <w:r>
               <w:rPr>
                 <w:rFonts w:ascii="Calibri" w:eastAsia="Times New Roman" w:hAnsi="Calibri" w:cs="Calibri"/>
@@ -21436,7 +21397,6 @@
               </w:rPr>
               <w:t>chave</w:t>
             </w:r>
-            <w:proofErr w:type="gramEnd"/>
           </w:p>
         </w:tc>
         <w:tc>
@@ -21467,7 +21427,6 @@
                 <w:lang w:val="pt-BR" w:eastAsia="pt-BR"/>
               </w:rPr>
             </w:pPr>
-            <w:proofErr w:type="gramStart"/>
             <w:r>
               <w:rPr>
                 <w:rFonts w:ascii="Calibri" w:eastAsia="Times New Roman" w:hAnsi="Calibri" w:cs="Calibri"/>
@@ -21479,7 +21438,6 @@
               </w:rPr>
               <w:t>extra</w:t>
             </w:r>
-            <w:proofErr w:type="gramEnd"/>
           </w:p>
         </w:tc>
       </w:tr>
@@ -21551,7 +21509,6 @@
               </w:rPr>
             </w:pPr>
             <w:proofErr w:type="spellStart"/>
-            <w:proofErr w:type="gramStart"/>
             <w:r>
               <w:rPr>
                 <w:rFonts w:ascii="Calibri" w:eastAsia="Times New Roman" w:hAnsi="Calibri" w:cs="Calibri"/>
@@ -21562,7 +21519,6 @@
               <w:t>int</w:t>
             </w:r>
             <w:proofErr w:type="spellEnd"/>
-            <w:proofErr w:type="gramEnd"/>
           </w:p>
         </w:tc>
         <w:tc>
@@ -21629,7 +21585,6 @@
               </w:rPr>
             </w:pPr>
             <w:proofErr w:type="spellStart"/>
-            <w:proofErr w:type="gramStart"/>
             <w:r>
               <w:rPr>
                 <w:rFonts w:ascii="Calibri" w:eastAsia="Times New Roman" w:hAnsi="Calibri" w:cs="Calibri"/>
@@ -21640,7 +21595,6 @@
               <w:t>pk</w:t>
             </w:r>
             <w:proofErr w:type="spellEnd"/>
-            <w:proofErr w:type="gramEnd"/>
           </w:p>
         </w:tc>
         <w:tc>
@@ -21711,7 +21665,6 @@
                 <w:lang w:val="pt-BR" w:eastAsia="pt-BR"/>
               </w:rPr>
             </w:pPr>
-            <w:proofErr w:type="gramStart"/>
             <w:r>
               <w:rPr>
                 <w:rFonts w:ascii="Calibri" w:eastAsia="Times New Roman" w:hAnsi="Calibri" w:cs="Calibri"/>
@@ -21721,7 +21674,6 @@
               </w:rPr>
               <w:t>texto</w:t>
             </w:r>
-            <w:proofErr w:type="gramEnd"/>
           </w:p>
         </w:tc>
         <w:tc>
@@ -21751,7 +21703,6 @@
               </w:rPr>
             </w:pPr>
             <w:proofErr w:type="spellStart"/>
-            <w:proofErr w:type="gramStart"/>
             <w:r>
               <w:rPr>
                 <w:rFonts w:ascii="Calibri" w:eastAsia="Times New Roman" w:hAnsi="Calibri" w:cs="Calibri"/>
@@ -21762,7 +21713,6 @@
               <w:t>text</w:t>
             </w:r>
             <w:proofErr w:type="spellEnd"/>
-            <w:proofErr w:type="gramEnd"/>
           </w:p>
         </w:tc>
         <w:tc>
@@ -21907,7 +21857,6 @@
                 <w:lang w:val="pt-BR" w:eastAsia="pt-BR"/>
               </w:rPr>
             </w:pPr>
-            <w:proofErr w:type="gramStart"/>
             <w:r>
               <w:rPr>
                 <w:rFonts w:ascii="Calibri" w:eastAsia="Times New Roman" w:hAnsi="Calibri" w:cs="Calibri"/>
@@ -21917,7 +21866,6 @@
               </w:rPr>
               <w:t>recomenda</w:t>
             </w:r>
-            <w:proofErr w:type="gramEnd"/>
           </w:p>
         </w:tc>
         <w:tc>
@@ -21947,7 +21895,6 @@
               </w:rPr>
             </w:pPr>
             <w:proofErr w:type="spellStart"/>
-            <w:proofErr w:type="gramStart"/>
             <w:r>
               <w:rPr>
                 <w:rFonts w:ascii="Calibri" w:eastAsia="Times New Roman" w:hAnsi="Calibri" w:cs="Calibri"/>
@@ -21958,7 +21905,6 @@
               <w:t>text</w:t>
             </w:r>
             <w:proofErr w:type="spellEnd"/>
-            <w:proofErr w:type="gramEnd"/>
           </w:p>
         </w:tc>
         <w:tc>
@@ -22532,7 +22478,6 @@
                 <w:lang w:val="pt-BR" w:eastAsia="pt-BR"/>
               </w:rPr>
             </w:pPr>
-            <w:proofErr w:type="gramStart"/>
             <w:r>
               <w:rPr>
                 <w:rFonts w:ascii="Calibri" w:eastAsia="Times New Roman" w:hAnsi="Calibri" w:cs="Calibri"/>
@@ -22544,7 +22489,6 @@
               </w:rPr>
               <w:t>campo</w:t>
             </w:r>
-            <w:proofErr w:type="gramEnd"/>
           </w:p>
         </w:tc>
         <w:tc>
@@ -22575,7 +22519,6 @@
                 <w:lang w:val="pt-BR" w:eastAsia="pt-BR"/>
               </w:rPr>
             </w:pPr>
-            <w:proofErr w:type="gramStart"/>
             <w:r>
               <w:rPr>
                 <w:rFonts w:ascii="Calibri" w:eastAsia="Times New Roman" w:hAnsi="Calibri" w:cs="Calibri"/>
@@ -22587,7 +22530,6 @@
               </w:rPr>
               <w:t>tipo</w:t>
             </w:r>
-            <w:proofErr w:type="gramEnd"/>
           </w:p>
         </w:tc>
         <w:tc>
@@ -22618,7 +22560,6 @@
                 <w:lang w:val="pt-BR" w:eastAsia="pt-BR"/>
               </w:rPr>
             </w:pPr>
-            <w:proofErr w:type="gramStart"/>
             <w:r>
               <w:rPr>
                 <w:rFonts w:ascii="Calibri" w:eastAsia="Times New Roman" w:hAnsi="Calibri" w:cs="Calibri"/>
@@ -22630,7 +22571,6 @@
               </w:rPr>
               <w:t>nulo</w:t>
             </w:r>
-            <w:proofErr w:type="gramEnd"/>
           </w:p>
         </w:tc>
         <w:tc>
@@ -22661,7 +22601,6 @@
                 <w:lang w:val="pt-BR" w:eastAsia="pt-BR"/>
               </w:rPr>
             </w:pPr>
-            <w:proofErr w:type="gramStart"/>
             <w:r>
               <w:rPr>
                 <w:rFonts w:ascii="Calibri" w:eastAsia="Times New Roman" w:hAnsi="Calibri" w:cs="Calibri"/>
@@ -22673,7 +22612,6 @@
               </w:rPr>
               <w:t>chave</w:t>
             </w:r>
-            <w:proofErr w:type="gramEnd"/>
           </w:p>
         </w:tc>
         <w:tc>
@@ -22704,7 +22642,6 @@
                 <w:lang w:val="pt-BR" w:eastAsia="pt-BR"/>
               </w:rPr>
             </w:pPr>
-            <w:proofErr w:type="gramStart"/>
             <w:r>
               <w:rPr>
                 <w:rFonts w:ascii="Calibri" w:eastAsia="Times New Roman" w:hAnsi="Calibri" w:cs="Calibri"/>
@@ -22716,7 +22653,6 @@
               </w:rPr>
               <w:t>extra</w:t>
             </w:r>
-            <w:proofErr w:type="gramEnd"/>
           </w:p>
         </w:tc>
       </w:tr>
@@ -22788,7 +22724,6 @@
               </w:rPr>
             </w:pPr>
             <w:proofErr w:type="spellStart"/>
-            <w:proofErr w:type="gramStart"/>
             <w:r>
               <w:rPr>
                 <w:rFonts w:ascii="Calibri" w:eastAsia="Times New Roman" w:hAnsi="Calibri" w:cs="Calibri"/>
@@ -22799,7 +22734,6 @@
               <w:t>int</w:t>
             </w:r>
             <w:proofErr w:type="spellEnd"/>
-            <w:proofErr w:type="gramEnd"/>
           </w:p>
         </w:tc>
         <w:tc>
@@ -22866,7 +22800,6 @@
               </w:rPr>
             </w:pPr>
             <w:proofErr w:type="spellStart"/>
-            <w:proofErr w:type="gramStart"/>
             <w:r>
               <w:rPr>
                 <w:rFonts w:ascii="Calibri" w:eastAsia="Times New Roman" w:hAnsi="Calibri" w:cs="Calibri"/>
@@ -22877,7 +22810,6 @@
               <w:t>pk</w:t>
             </w:r>
             <w:proofErr w:type="spellEnd"/>
-            <w:proofErr w:type="gramEnd"/>
           </w:p>
         </w:tc>
         <w:tc>
@@ -22988,7 +22920,6 @@
               </w:rPr>
             </w:pPr>
             <w:proofErr w:type="spellStart"/>
-            <w:proofErr w:type="gramStart"/>
             <w:r>
               <w:rPr>
                 <w:rFonts w:ascii="Calibri" w:eastAsia="Times New Roman" w:hAnsi="Calibri" w:cs="Calibri"/>
@@ -22999,7 +22930,6 @@
               <w:t>text</w:t>
             </w:r>
             <w:proofErr w:type="spellEnd"/>
-            <w:proofErr w:type="gramEnd"/>
           </w:p>
         </w:tc>
         <w:tc>
@@ -23182,7 +23112,6 @@
               </w:rPr>
             </w:pPr>
             <w:proofErr w:type="spellStart"/>
-            <w:proofErr w:type="gramStart"/>
             <w:r>
               <w:rPr>
                 <w:rFonts w:ascii="Calibri" w:eastAsia="Times New Roman" w:hAnsi="Calibri" w:cs="Calibri"/>
@@ -23193,7 +23122,6 @@
               <w:t>text</w:t>
             </w:r>
             <w:proofErr w:type="spellEnd"/>
-            <w:proofErr w:type="gramEnd"/>
           </w:p>
         </w:tc>
         <w:tc>
@@ -23337,7 +23265,6 @@
                 <w:lang w:val="pt-BR" w:eastAsia="pt-BR"/>
               </w:rPr>
             </w:pPr>
-            <w:proofErr w:type="gramStart"/>
             <w:r>
               <w:rPr>
                 <w:rFonts w:ascii="Calibri" w:eastAsia="Times New Roman" w:hAnsi="Calibri" w:cs="Calibri"/>
@@ -23347,7 +23274,6 @@
               </w:rPr>
               <w:t>imagem</w:t>
             </w:r>
-            <w:proofErr w:type="gramEnd"/>
           </w:p>
         </w:tc>
         <w:tc>
@@ -23805,18 +23731,7 @@
                 <w:sz w:val="22"/>
                 <w:lang w:val="pt-BR" w:eastAsia="pt-BR"/>
               </w:rPr>
-              <w:t>Text_</w:t>
-            </w:r>
-            <w:r>
-              <w:rPr>
-                <w:rFonts w:ascii="Calibri" w:eastAsia="Times New Roman" w:hAnsi="Calibri" w:cs="Calibri"/>
-                <w:b/>
-                <w:bCs/>
-                <w:color w:val="000000"/>
-                <w:sz w:val="22"/>
-                <w:lang w:val="pt-BR" w:eastAsia="pt-BR"/>
-              </w:rPr>
-              <w:t>exercicio</w:t>
+              <w:t>Text_exercicio</w:t>
             </w:r>
             <w:proofErr w:type="spellEnd"/>
           </w:p>
@@ -23968,7 +23883,6 @@
                 <w:lang w:val="pt-BR" w:eastAsia="pt-BR"/>
               </w:rPr>
             </w:pPr>
-            <w:proofErr w:type="gramStart"/>
             <w:r>
               <w:rPr>
                 <w:rFonts w:ascii="Calibri" w:eastAsia="Times New Roman" w:hAnsi="Calibri" w:cs="Calibri"/>
@@ -23980,7 +23894,6 @@
               </w:rPr>
               <w:t>campo</w:t>
             </w:r>
-            <w:proofErr w:type="gramEnd"/>
           </w:p>
         </w:tc>
         <w:tc>
@@ -24011,7 +23924,6 @@
                 <w:lang w:val="pt-BR" w:eastAsia="pt-BR"/>
               </w:rPr>
             </w:pPr>
-            <w:proofErr w:type="gramStart"/>
             <w:r>
               <w:rPr>
                 <w:rFonts w:ascii="Calibri" w:eastAsia="Times New Roman" w:hAnsi="Calibri" w:cs="Calibri"/>
@@ -24023,7 +23935,6 @@
               </w:rPr>
               <w:t>tipo</w:t>
             </w:r>
-            <w:proofErr w:type="gramEnd"/>
           </w:p>
         </w:tc>
         <w:tc>
@@ -24054,7 +23965,6 @@
                 <w:lang w:val="pt-BR" w:eastAsia="pt-BR"/>
               </w:rPr>
             </w:pPr>
-            <w:proofErr w:type="gramStart"/>
             <w:r>
               <w:rPr>
                 <w:rFonts w:ascii="Calibri" w:eastAsia="Times New Roman" w:hAnsi="Calibri" w:cs="Calibri"/>
@@ -24066,7 +23976,6 @@
               </w:rPr>
               <w:t>nulo</w:t>
             </w:r>
-            <w:proofErr w:type="gramEnd"/>
           </w:p>
         </w:tc>
         <w:tc>
@@ -24097,7 +24006,6 @@
                 <w:lang w:val="pt-BR" w:eastAsia="pt-BR"/>
               </w:rPr>
             </w:pPr>
-            <w:proofErr w:type="gramStart"/>
             <w:r>
               <w:rPr>
                 <w:rFonts w:ascii="Calibri" w:eastAsia="Times New Roman" w:hAnsi="Calibri" w:cs="Calibri"/>
@@ -24109,7 +24017,6 @@
               </w:rPr>
               <w:t>chave</w:t>
             </w:r>
-            <w:proofErr w:type="gramEnd"/>
           </w:p>
         </w:tc>
         <w:tc>
@@ -24140,7 +24047,6 @@
                 <w:lang w:val="pt-BR" w:eastAsia="pt-BR"/>
               </w:rPr>
             </w:pPr>
-            <w:proofErr w:type="gramStart"/>
             <w:r>
               <w:rPr>
                 <w:rFonts w:ascii="Calibri" w:eastAsia="Times New Roman" w:hAnsi="Calibri" w:cs="Calibri"/>
@@ -24152,7 +24058,6 @@
               </w:rPr>
               <w:t>extra</w:t>
             </w:r>
-            <w:proofErr w:type="gramEnd"/>
           </w:p>
         </w:tc>
       </w:tr>
@@ -24224,7 +24129,6 @@
               </w:rPr>
             </w:pPr>
             <w:proofErr w:type="spellStart"/>
-            <w:proofErr w:type="gramStart"/>
             <w:r>
               <w:rPr>
                 <w:rFonts w:ascii="Calibri" w:eastAsia="Times New Roman" w:hAnsi="Calibri" w:cs="Calibri"/>
@@ -24235,7 +24139,6 @@
               <w:t>int</w:t>
             </w:r>
             <w:proofErr w:type="spellEnd"/>
-            <w:proofErr w:type="gramEnd"/>
           </w:p>
         </w:tc>
         <w:tc>
@@ -24302,7 +24205,6 @@
               </w:rPr>
             </w:pPr>
             <w:proofErr w:type="spellStart"/>
-            <w:proofErr w:type="gramStart"/>
             <w:r>
               <w:rPr>
                 <w:rFonts w:ascii="Calibri" w:eastAsia="Times New Roman" w:hAnsi="Calibri" w:cs="Calibri"/>
@@ -24313,7 +24215,6 @@
               <w:t>pk</w:t>
             </w:r>
             <w:proofErr w:type="spellEnd"/>
-            <w:proofErr w:type="gramEnd"/>
           </w:p>
         </w:tc>
         <w:tc>
@@ -24384,7 +24285,6 @@
                 <w:lang w:val="pt-BR" w:eastAsia="pt-BR"/>
               </w:rPr>
             </w:pPr>
-            <w:proofErr w:type="gramStart"/>
             <w:r>
               <w:rPr>
                 <w:rFonts w:ascii="Calibri" w:eastAsia="Times New Roman" w:hAnsi="Calibri" w:cs="Calibri"/>
@@ -24394,7 +24294,6 @@
               </w:rPr>
               <w:t>texto</w:t>
             </w:r>
-            <w:proofErr w:type="gramEnd"/>
           </w:p>
         </w:tc>
         <w:tc>
@@ -24424,7 +24323,6 @@
               </w:rPr>
             </w:pPr>
             <w:proofErr w:type="spellStart"/>
-            <w:proofErr w:type="gramStart"/>
             <w:r>
               <w:rPr>
                 <w:rFonts w:ascii="Calibri" w:eastAsia="Times New Roman" w:hAnsi="Calibri" w:cs="Calibri"/>
@@ -24435,7 +24333,6 @@
               <w:t>text</w:t>
             </w:r>
             <w:proofErr w:type="spellEnd"/>
-            <w:proofErr w:type="gramEnd"/>
           </w:p>
         </w:tc>
         <w:tc>
@@ -24580,7 +24477,6 @@
                 <w:lang w:val="pt-BR" w:eastAsia="pt-BR"/>
               </w:rPr>
             </w:pPr>
-            <w:proofErr w:type="gramStart"/>
             <w:r>
               <w:rPr>
                 <w:rFonts w:ascii="Calibri" w:eastAsia="Times New Roman" w:hAnsi="Calibri" w:cs="Calibri"/>
@@ -24590,7 +24486,6 @@
               </w:rPr>
               <w:t>imagem</w:t>
             </w:r>
-            <w:proofErr w:type="gramEnd"/>
           </w:p>
         </w:tc>
         <w:tc>
@@ -25031,17 +24926,2698 @@
           <w:sz w:val="26"/>
         </w:rPr>
       </w:pPr>
-      <w:r>
+    </w:p>
+    <w:p>
+      <w:pPr>
+        <w:spacing w:line="360" w:lineRule="auto"/>
+        <w:ind w:firstLine="709"/>
+        <w:jc w:val="both"/>
         <w:rPr>
           <w:bCs/>
           <w:sz w:val="26"/>
         </w:rPr>
-        <w:t>Cronograma e prints de tela</w:t>
+      </w:pPr>
+    </w:p>
+    <w:p>
+      <w:pPr>
+        <w:pStyle w:val="Ttulo2"/>
+        <w:jc w:val="left"/>
+        <w:rPr>
+          <w:sz w:val="26"/>
+        </w:rPr>
+      </w:pPr>
+      <w:r>
+        <w:lastRenderedPageBreak/>
+        <w:t>7.</w:t>
+      </w:r>
+      <w:r>
+        <w:t>5</w:t>
+      </w:r>
+      <w:r>
+        <w:t xml:space="preserve"> </w:t>
+      </w:r>
+      <w:r>
+        <w:rPr>
+          <w:sz w:val="26"/>
+        </w:rPr>
+        <w:t>Cronograma</w:t>
+      </w:r>
+    </w:p>
+    <w:p>
+      <w:pPr>
+        <w:pStyle w:val="Ttulo2"/>
+        <w:jc w:val="left"/>
+        <w:rPr>
+          <w:sz w:val="26"/>
+        </w:rPr>
+      </w:pPr>
+    </w:p>
+    <w:tbl>
+      <w:tblPr>
+        <w:tblW w:w="8700" w:type="dxa"/>
+        <w:tblCellMar>
+          <w:left w:w="70" w:type="dxa"/>
+          <w:right w:w="70" w:type="dxa"/>
+        </w:tblCellMar>
+        <w:tblLook w:val="04A0" w:firstRow="1" w:lastRow="0" w:firstColumn="1" w:lastColumn="0" w:noHBand="0" w:noVBand="1"/>
+      </w:tblPr>
+      <w:tblGrid>
+        <w:gridCol w:w="2880"/>
+        <w:gridCol w:w="1180"/>
+        <w:gridCol w:w="1180"/>
+        <w:gridCol w:w="1120"/>
+        <w:gridCol w:w="1260"/>
+        <w:gridCol w:w="1187"/>
+      </w:tblGrid>
+      <w:tr>
+        <w:trPr>
+          <w:trHeight w:val="300"/>
+        </w:trPr>
+        <w:tc>
+          <w:tcPr>
+            <w:tcW w:w="2880" w:type="dxa"/>
+            <w:tcBorders>
+              <w:top w:val="single" w:sz="4" w:space="0" w:color="auto"/>
+              <w:left w:val="single" w:sz="4" w:space="0" w:color="auto"/>
+              <w:bottom w:val="single" w:sz="4" w:space="0" w:color="auto"/>
+              <w:right w:val="single" w:sz="4" w:space="0" w:color="auto"/>
+            </w:tcBorders>
+            <w:shd w:val="clear" w:color="000000" w:fill="E7E6E6"/>
+            <w:noWrap/>
+            <w:vAlign w:val="bottom"/>
+            <w:hideMark/>
+          </w:tcPr>
+          <w:p>
+            <w:pPr>
+              <w:widowControl/>
+              <w:autoSpaceDE/>
+              <w:autoSpaceDN/>
+              <w:rPr>
+                <w:rFonts w:ascii="Calibri" w:eastAsia="Times New Roman" w:hAnsi="Calibri" w:cs="Calibri"/>
+                <w:b/>
+                <w:bCs/>
+                <w:color w:val="000000"/>
+                <w:sz w:val="22"/>
+                <w:lang w:val="pt-BR" w:eastAsia="pt-BR"/>
+              </w:rPr>
+            </w:pPr>
+            <w:r>
+              <w:rPr>
+                <w:rFonts w:ascii="Calibri" w:eastAsia="Times New Roman" w:hAnsi="Calibri" w:cs="Calibri"/>
+                <w:b/>
+                <w:bCs/>
+                <w:color w:val="000000"/>
+                <w:sz w:val="22"/>
+                <w:lang w:val="pt-BR" w:eastAsia="pt-BR"/>
+              </w:rPr>
+              <w:t>TAREFAS</w:t>
+            </w:r>
+          </w:p>
+        </w:tc>
+        <w:tc>
+          <w:tcPr>
+            <w:tcW w:w="1180" w:type="dxa"/>
+            <w:tcBorders>
+              <w:top w:val="single" w:sz="4" w:space="0" w:color="auto"/>
+              <w:left w:val="nil"/>
+              <w:bottom w:val="single" w:sz="4" w:space="0" w:color="auto"/>
+              <w:right w:val="single" w:sz="4" w:space="0" w:color="auto"/>
+            </w:tcBorders>
+            <w:shd w:val="clear" w:color="000000" w:fill="E7E6E6"/>
+            <w:noWrap/>
+            <w:vAlign w:val="bottom"/>
+            <w:hideMark/>
+          </w:tcPr>
+          <w:p>
+            <w:pPr>
+              <w:widowControl/>
+              <w:autoSpaceDE/>
+              <w:autoSpaceDN/>
+              <w:rPr>
+                <w:rFonts w:ascii="Calibri" w:eastAsia="Times New Roman" w:hAnsi="Calibri" w:cs="Calibri"/>
+                <w:b/>
+                <w:bCs/>
+                <w:color w:val="000000"/>
+                <w:sz w:val="22"/>
+                <w:lang w:val="pt-BR" w:eastAsia="pt-BR"/>
+              </w:rPr>
+            </w:pPr>
+            <w:r>
+              <w:rPr>
+                <w:rFonts w:ascii="Calibri" w:eastAsia="Times New Roman" w:hAnsi="Calibri" w:cs="Calibri"/>
+                <w:b/>
+                <w:bCs/>
+                <w:color w:val="000000"/>
+                <w:sz w:val="22"/>
+                <w:lang w:val="pt-BR" w:eastAsia="pt-BR"/>
+              </w:rPr>
+              <w:t>AGOSTO</w:t>
+            </w:r>
+          </w:p>
+        </w:tc>
+        <w:tc>
+          <w:tcPr>
+            <w:tcW w:w="1180" w:type="dxa"/>
+            <w:tcBorders>
+              <w:top w:val="single" w:sz="4" w:space="0" w:color="auto"/>
+              <w:left w:val="nil"/>
+              <w:bottom w:val="single" w:sz="4" w:space="0" w:color="auto"/>
+              <w:right w:val="single" w:sz="4" w:space="0" w:color="auto"/>
+            </w:tcBorders>
+            <w:shd w:val="clear" w:color="000000" w:fill="E7E6E6"/>
+            <w:noWrap/>
+            <w:vAlign w:val="bottom"/>
+            <w:hideMark/>
+          </w:tcPr>
+          <w:p>
+            <w:pPr>
+              <w:widowControl/>
+              <w:autoSpaceDE/>
+              <w:autoSpaceDN/>
+              <w:rPr>
+                <w:rFonts w:ascii="Calibri" w:eastAsia="Times New Roman" w:hAnsi="Calibri" w:cs="Calibri"/>
+                <w:b/>
+                <w:bCs/>
+                <w:color w:val="000000"/>
+                <w:sz w:val="22"/>
+                <w:lang w:val="pt-BR" w:eastAsia="pt-BR"/>
+              </w:rPr>
+            </w:pPr>
+            <w:r>
+              <w:rPr>
+                <w:rFonts w:ascii="Calibri" w:eastAsia="Times New Roman" w:hAnsi="Calibri" w:cs="Calibri"/>
+                <w:b/>
+                <w:bCs/>
+                <w:color w:val="000000"/>
+                <w:sz w:val="22"/>
+                <w:lang w:val="pt-BR" w:eastAsia="pt-BR"/>
+              </w:rPr>
+              <w:t>SETEMBRO</w:t>
+            </w:r>
+          </w:p>
+        </w:tc>
+        <w:tc>
+          <w:tcPr>
+            <w:tcW w:w="1120" w:type="dxa"/>
+            <w:tcBorders>
+              <w:top w:val="single" w:sz="4" w:space="0" w:color="auto"/>
+              <w:left w:val="nil"/>
+              <w:bottom w:val="single" w:sz="4" w:space="0" w:color="auto"/>
+              <w:right w:val="single" w:sz="4" w:space="0" w:color="auto"/>
+            </w:tcBorders>
+            <w:shd w:val="clear" w:color="000000" w:fill="E7E6E6"/>
+            <w:noWrap/>
+            <w:vAlign w:val="bottom"/>
+            <w:hideMark/>
+          </w:tcPr>
+          <w:p>
+            <w:pPr>
+              <w:widowControl/>
+              <w:autoSpaceDE/>
+              <w:autoSpaceDN/>
+              <w:rPr>
+                <w:rFonts w:ascii="Calibri" w:eastAsia="Times New Roman" w:hAnsi="Calibri" w:cs="Calibri"/>
+                <w:b/>
+                <w:bCs/>
+                <w:color w:val="000000"/>
+                <w:sz w:val="22"/>
+                <w:lang w:val="pt-BR" w:eastAsia="pt-BR"/>
+              </w:rPr>
+            </w:pPr>
+            <w:r>
+              <w:rPr>
+                <w:rFonts w:ascii="Calibri" w:eastAsia="Times New Roman" w:hAnsi="Calibri" w:cs="Calibri"/>
+                <w:b/>
+                <w:bCs/>
+                <w:color w:val="000000"/>
+                <w:sz w:val="22"/>
+                <w:lang w:val="pt-BR" w:eastAsia="pt-BR"/>
+              </w:rPr>
+              <w:t xml:space="preserve">OUTUBRO </w:t>
+            </w:r>
+          </w:p>
+        </w:tc>
+        <w:tc>
+          <w:tcPr>
+            <w:tcW w:w="1240" w:type="dxa"/>
+            <w:tcBorders>
+              <w:top w:val="single" w:sz="4" w:space="0" w:color="auto"/>
+              <w:left w:val="nil"/>
+              <w:bottom w:val="single" w:sz="4" w:space="0" w:color="auto"/>
+              <w:right w:val="single" w:sz="4" w:space="0" w:color="auto"/>
+            </w:tcBorders>
+            <w:shd w:val="clear" w:color="000000" w:fill="E7E6E6"/>
+            <w:noWrap/>
+            <w:vAlign w:val="bottom"/>
+            <w:hideMark/>
+          </w:tcPr>
+          <w:p>
+            <w:pPr>
+              <w:widowControl/>
+              <w:autoSpaceDE/>
+              <w:autoSpaceDN/>
+              <w:rPr>
+                <w:rFonts w:ascii="Calibri" w:eastAsia="Times New Roman" w:hAnsi="Calibri" w:cs="Calibri"/>
+                <w:b/>
+                <w:bCs/>
+                <w:color w:val="000000"/>
+                <w:sz w:val="22"/>
+                <w:lang w:val="pt-BR" w:eastAsia="pt-BR"/>
+              </w:rPr>
+            </w:pPr>
+            <w:r>
+              <w:rPr>
+                <w:rFonts w:ascii="Calibri" w:eastAsia="Times New Roman" w:hAnsi="Calibri" w:cs="Calibri"/>
+                <w:b/>
+                <w:bCs/>
+                <w:color w:val="000000"/>
+                <w:sz w:val="22"/>
+                <w:lang w:val="pt-BR" w:eastAsia="pt-BR"/>
+              </w:rPr>
+              <w:t xml:space="preserve">NOVEMBRO </w:t>
+            </w:r>
+          </w:p>
+        </w:tc>
+        <w:tc>
+          <w:tcPr>
+            <w:tcW w:w="1100" w:type="dxa"/>
+            <w:tcBorders>
+              <w:top w:val="single" w:sz="4" w:space="0" w:color="auto"/>
+              <w:left w:val="nil"/>
+              <w:bottom w:val="single" w:sz="4" w:space="0" w:color="auto"/>
+              <w:right w:val="single" w:sz="4" w:space="0" w:color="auto"/>
+            </w:tcBorders>
+            <w:shd w:val="clear" w:color="000000" w:fill="E7E6E6"/>
+            <w:noWrap/>
+            <w:vAlign w:val="bottom"/>
+            <w:hideMark/>
+          </w:tcPr>
+          <w:p>
+            <w:pPr>
+              <w:widowControl/>
+              <w:autoSpaceDE/>
+              <w:autoSpaceDN/>
+              <w:rPr>
+                <w:rFonts w:ascii="Calibri" w:eastAsia="Times New Roman" w:hAnsi="Calibri" w:cs="Calibri"/>
+                <w:b/>
+                <w:bCs/>
+                <w:color w:val="000000"/>
+                <w:sz w:val="22"/>
+                <w:lang w:val="pt-BR" w:eastAsia="pt-BR"/>
+              </w:rPr>
+            </w:pPr>
+            <w:r>
+              <w:rPr>
+                <w:rFonts w:ascii="Calibri" w:eastAsia="Times New Roman" w:hAnsi="Calibri" w:cs="Calibri"/>
+                <w:b/>
+                <w:bCs/>
+                <w:color w:val="000000"/>
+                <w:sz w:val="22"/>
+                <w:lang w:val="pt-BR" w:eastAsia="pt-BR"/>
+              </w:rPr>
+              <w:t>DEZEMBRO</w:t>
+            </w:r>
+          </w:p>
+        </w:tc>
+      </w:tr>
+      <w:tr>
+        <w:trPr>
+          <w:trHeight w:val="510"/>
+        </w:trPr>
+        <w:tc>
+          <w:tcPr>
+            <w:tcW w:w="2880" w:type="dxa"/>
+            <w:tcBorders>
+              <w:top w:val="single" w:sz="4" w:space="0" w:color="auto"/>
+              <w:left w:val="single" w:sz="4" w:space="0" w:color="auto"/>
+              <w:bottom w:val="single" w:sz="4" w:space="0" w:color="auto"/>
+              <w:right w:val="single" w:sz="4" w:space="0" w:color="auto"/>
+            </w:tcBorders>
+            <w:shd w:val="clear" w:color="000000" w:fill="F2F2F2"/>
+            <w:noWrap/>
+            <w:vAlign w:val="bottom"/>
+            <w:hideMark/>
+          </w:tcPr>
+          <w:p>
+            <w:pPr>
+              <w:widowControl/>
+              <w:autoSpaceDE/>
+              <w:autoSpaceDN/>
+              <w:rPr>
+                <w:rFonts w:ascii="Calibri" w:eastAsia="Times New Roman" w:hAnsi="Calibri" w:cs="Calibri"/>
+                <w:b/>
+                <w:bCs/>
+                <w:color w:val="000000"/>
+                <w:sz w:val="22"/>
+                <w:lang w:val="pt-BR" w:eastAsia="pt-BR"/>
+              </w:rPr>
+            </w:pPr>
+            <w:r>
+              <w:rPr>
+                <w:rFonts w:ascii="Calibri" w:eastAsia="Times New Roman" w:hAnsi="Calibri" w:cs="Calibri"/>
+                <w:b/>
+                <w:bCs/>
+                <w:color w:val="000000"/>
+                <w:sz w:val="22"/>
+                <w:lang w:val="pt-BR" w:eastAsia="pt-BR"/>
+              </w:rPr>
+              <w:t>INTRODUÇÃO</w:t>
+            </w:r>
+          </w:p>
+        </w:tc>
+        <w:tc>
+          <w:tcPr>
+            <w:tcW w:w="1180" w:type="dxa"/>
+            <w:tcBorders>
+              <w:top w:val="nil"/>
+              <w:left w:val="nil"/>
+              <w:bottom w:val="single" w:sz="4" w:space="0" w:color="auto"/>
+              <w:right w:val="single" w:sz="4" w:space="0" w:color="auto"/>
+            </w:tcBorders>
+            <w:shd w:val="clear" w:color="000000" w:fill="4472C4"/>
+            <w:noWrap/>
+            <w:vAlign w:val="bottom"/>
+            <w:hideMark/>
+          </w:tcPr>
+          <w:p>
+            <w:pPr>
+              <w:widowControl/>
+              <w:autoSpaceDE/>
+              <w:autoSpaceDN/>
+              <w:rPr>
+                <w:rFonts w:ascii="Calibri" w:eastAsia="Times New Roman" w:hAnsi="Calibri" w:cs="Calibri"/>
+                <w:color w:val="000000"/>
+                <w:sz w:val="22"/>
+                <w:lang w:val="pt-BR" w:eastAsia="pt-BR"/>
+              </w:rPr>
+            </w:pPr>
+            <w:r>
+              <w:rPr>
+                <w:rFonts w:ascii="Calibri" w:eastAsia="Times New Roman" w:hAnsi="Calibri" w:cs="Calibri"/>
+                <w:color w:val="000000"/>
+                <w:sz w:val="22"/>
+                <w:lang w:val="pt-BR" w:eastAsia="pt-BR"/>
+              </w:rPr>
+              <w:t> </w:t>
+            </w:r>
+          </w:p>
+        </w:tc>
+        <w:tc>
+          <w:tcPr>
+            <w:tcW w:w="1180" w:type="dxa"/>
+            <w:tcBorders>
+              <w:top w:val="nil"/>
+              <w:left w:val="nil"/>
+              <w:bottom w:val="single" w:sz="4" w:space="0" w:color="auto"/>
+              <w:right w:val="single" w:sz="4" w:space="0" w:color="auto"/>
+            </w:tcBorders>
+            <w:shd w:val="clear" w:color="000000" w:fill="F2F2F2"/>
+            <w:noWrap/>
+            <w:vAlign w:val="bottom"/>
+            <w:hideMark/>
+          </w:tcPr>
+          <w:p>
+            <w:pPr>
+              <w:widowControl/>
+              <w:autoSpaceDE/>
+              <w:autoSpaceDN/>
+              <w:rPr>
+                <w:rFonts w:ascii="Calibri" w:eastAsia="Times New Roman" w:hAnsi="Calibri" w:cs="Calibri"/>
+                <w:color w:val="000000"/>
+                <w:sz w:val="22"/>
+                <w:lang w:val="pt-BR" w:eastAsia="pt-BR"/>
+              </w:rPr>
+            </w:pPr>
+            <w:r>
+              <w:rPr>
+                <w:rFonts w:ascii="Calibri" w:eastAsia="Times New Roman" w:hAnsi="Calibri" w:cs="Calibri"/>
+                <w:color w:val="000000"/>
+                <w:sz w:val="22"/>
+                <w:lang w:val="pt-BR" w:eastAsia="pt-BR"/>
+              </w:rPr>
+              <w:t> </w:t>
+            </w:r>
+          </w:p>
+        </w:tc>
+        <w:tc>
+          <w:tcPr>
+            <w:tcW w:w="1120" w:type="dxa"/>
+            <w:tcBorders>
+              <w:top w:val="nil"/>
+              <w:left w:val="nil"/>
+              <w:bottom w:val="single" w:sz="4" w:space="0" w:color="auto"/>
+              <w:right w:val="single" w:sz="4" w:space="0" w:color="auto"/>
+            </w:tcBorders>
+            <w:shd w:val="clear" w:color="000000" w:fill="F2F2F2"/>
+            <w:noWrap/>
+            <w:vAlign w:val="bottom"/>
+            <w:hideMark/>
+          </w:tcPr>
+          <w:p>
+            <w:pPr>
+              <w:widowControl/>
+              <w:autoSpaceDE/>
+              <w:autoSpaceDN/>
+              <w:rPr>
+                <w:rFonts w:ascii="Calibri" w:eastAsia="Times New Roman" w:hAnsi="Calibri" w:cs="Calibri"/>
+                <w:color w:val="000000"/>
+                <w:sz w:val="22"/>
+                <w:lang w:val="pt-BR" w:eastAsia="pt-BR"/>
+              </w:rPr>
+            </w:pPr>
+            <w:r>
+              <w:rPr>
+                <w:rFonts w:ascii="Calibri" w:eastAsia="Times New Roman" w:hAnsi="Calibri" w:cs="Calibri"/>
+                <w:color w:val="000000"/>
+                <w:sz w:val="22"/>
+                <w:lang w:val="pt-BR" w:eastAsia="pt-BR"/>
+              </w:rPr>
+              <w:t> </w:t>
+            </w:r>
+          </w:p>
+        </w:tc>
+        <w:tc>
+          <w:tcPr>
+            <w:tcW w:w="1240" w:type="dxa"/>
+            <w:tcBorders>
+              <w:top w:val="nil"/>
+              <w:left w:val="nil"/>
+              <w:bottom w:val="single" w:sz="4" w:space="0" w:color="auto"/>
+              <w:right w:val="single" w:sz="4" w:space="0" w:color="auto"/>
+            </w:tcBorders>
+            <w:shd w:val="clear" w:color="000000" w:fill="F2F2F2"/>
+            <w:noWrap/>
+            <w:vAlign w:val="bottom"/>
+            <w:hideMark/>
+          </w:tcPr>
+          <w:p>
+            <w:pPr>
+              <w:widowControl/>
+              <w:autoSpaceDE/>
+              <w:autoSpaceDN/>
+              <w:rPr>
+                <w:rFonts w:ascii="Calibri" w:eastAsia="Times New Roman" w:hAnsi="Calibri" w:cs="Calibri"/>
+                <w:color w:val="000000"/>
+                <w:sz w:val="22"/>
+                <w:lang w:val="pt-BR" w:eastAsia="pt-BR"/>
+              </w:rPr>
+            </w:pPr>
+            <w:r>
+              <w:rPr>
+                <w:rFonts w:ascii="Calibri" w:eastAsia="Times New Roman" w:hAnsi="Calibri" w:cs="Calibri"/>
+                <w:color w:val="000000"/>
+                <w:sz w:val="22"/>
+                <w:lang w:val="pt-BR" w:eastAsia="pt-BR"/>
+              </w:rPr>
+              <w:t> </w:t>
+            </w:r>
+          </w:p>
+        </w:tc>
+        <w:tc>
+          <w:tcPr>
+            <w:tcW w:w="1100" w:type="dxa"/>
+            <w:tcBorders>
+              <w:top w:val="nil"/>
+              <w:left w:val="nil"/>
+              <w:bottom w:val="single" w:sz="4" w:space="0" w:color="auto"/>
+              <w:right w:val="single" w:sz="4" w:space="0" w:color="auto"/>
+            </w:tcBorders>
+            <w:shd w:val="clear" w:color="000000" w:fill="F2F2F2"/>
+            <w:noWrap/>
+            <w:vAlign w:val="bottom"/>
+            <w:hideMark/>
+          </w:tcPr>
+          <w:p>
+            <w:pPr>
+              <w:widowControl/>
+              <w:autoSpaceDE/>
+              <w:autoSpaceDN/>
+              <w:rPr>
+                <w:rFonts w:ascii="Calibri" w:eastAsia="Times New Roman" w:hAnsi="Calibri" w:cs="Calibri"/>
+                <w:color w:val="000000"/>
+                <w:sz w:val="22"/>
+                <w:lang w:val="pt-BR" w:eastAsia="pt-BR"/>
+              </w:rPr>
+            </w:pPr>
+            <w:r>
+              <w:rPr>
+                <w:rFonts w:ascii="Calibri" w:eastAsia="Times New Roman" w:hAnsi="Calibri" w:cs="Calibri"/>
+                <w:color w:val="000000"/>
+                <w:sz w:val="22"/>
+                <w:lang w:val="pt-BR" w:eastAsia="pt-BR"/>
+              </w:rPr>
+              <w:t> </w:t>
+            </w:r>
+          </w:p>
+        </w:tc>
+      </w:tr>
+      <w:tr>
+        <w:trPr>
+          <w:trHeight w:val="510"/>
+        </w:trPr>
+        <w:tc>
+          <w:tcPr>
+            <w:tcW w:w="2880" w:type="dxa"/>
+            <w:tcBorders>
+              <w:top w:val="single" w:sz="4" w:space="0" w:color="auto"/>
+              <w:left w:val="single" w:sz="4" w:space="0" w:color="auto"/>
+              <w:bottom w:val="single" w:sz="4" w:space="0" w:color="auto"/>
+              <w:right w:val="single" w:sz="4" w:space="0" w:color="auto"/>
+            </w:tcBorders>
+            <w:shd w:val="clear" w:color="000000" w:fill="F2F2F2"/>
+            <w:noWrap/>
+            <w:vAlign w:val="bottom"/>
+            <w:hideMark/>
+          </w:tcPr>
+          <w:p>
+            <w:pPr>
+              <w:widowControl/>
+              <w:autoSpaceDE/>
+              <w:autoSpaceDN/>
+              <w:rPr>
+                <w:rFonts w:ascii="Calibri" w:eastAsia="Times New Roman" w:hAnsi="Calibri" w:cs="Calibri"/>
+                <w:b/>
+                <w:bCs/>
+                <w:color w:val="000000"/>
+                <w:sz w:val="22"/>
+                <w:lang w:val="pt-BR" w:eastAsia="pt-BR"/>
+              </w:rPr>
+            </w:pPr>
+            <w:r>
+              <w:rPr>
+                <w:rFonts w:ascii="Calibri" w:eastAsia="Times New Roman" w:hAnsi="Calibri" w:cs="Calibri"/>
+                <w:b/>
+                <w:bCs/>
+                <w:color w:val="000000"/>
+                <w:sz w:val="22"/>
+                <w:lang w:val="pt-BR" w:eastAsia="pt-BR"/>
+              </w:rPr>
+              <w:t>REFERNCIAL TEÓRICO</w:t>
+            </w:r>
+          </w:p>
+        </w:tc>
+        <w:tc>
+          <w:tcPr>
+            <w:tcW w:w="1180" w:type="dxa"/>
+            <w:tcBorders>
+              <w:top w:val="nil"/>
+              <w:left w:val="nil"/>
+              <w:bottom w:val="single" w:sz="4" w:space="0" w:color="auto"/>
+              <w:right w:val="single" w:sz="4" w:space="0" w:color="auto"/>
+            </w:tcBorders>
+            <w:shd w:val="clear" w:color="000000" w:fill="F2F2F2"/>
+            <w:noWrap/>
+            <w:vAlign w:val="bottom"/>
+            <w:hideMark/>
+          </w:tcPr>
+          <w:p>
+            <w:pPr>
+              <w:widowControl/>
+              <w:autoSpaceDE/>
+              <w:autoSpaceDN/>
+              <w:rPr>
+                <w:rFonts w:ascii="Calibri" w:eastAsia="Times New Roman" w:hAnsi="Calibri" w:cs="Calibri"/>
+                <w:color w:val="000000"/>
+                <w:sz w:val="22"/>
+                <w:lang w:val="pt-BR" w:eastAsia="pt-BR"/>
+              </w:rPr>
+            </w:pPr>
+            <w:r>
+              <w:rPr>
+                <w:rFonts w:ascii="Calibri" w:eastAsia="Times New Roman" w:hAnsi="Calibri" w:cs="Calibri"/>
+                <w:color w:val="000000"/>
+                <w:sz w:val="22"/>
+                <w:lang w:val="pt-BR" w:eastAsia="pt-BR"/>
+              </w:rPr>
+              <w:t> </w:t>
+            </w:r>
+          </w:p>
+        </w:tc>
+        <w:tc>
+          <w:tcPr>
+            <w:tcW w:w="1180" w:type="dxa"/>
+            <w:tcBorders>
+              <w:top w:val="nil"/>
+              <w:left w:val="nil"/>
+              <w:bottom w:val="single" w:sz="4" w:space="0" w:color="auto"/>
+              <w:right w:val="single" w:sz="4" w:space="0" w:color="auto"/>
+            </w:tcBorders>
+            <w:shd w:val="clear" w:color="000000" w:fill="4472C4"/>
+            <w:noWrap/>
+            <w:vAlign w:val="bottom"/>
+            <w:hideMark/>
+          </w:tcPr>
+          <w:p>
+            <w:pPr>
+              <w:widowControl/>
+              <w:autoSpaceDE/>
+              <w:autoSpaceDN/>
+              <w:rPr>
+                <w:rFonts w:ascii="Calibri" w:eastAsia="Times New Roman" w:hAnsi="Calibri" w:cs="Calibri"/>
+                <w:color w:val="000000"/>
+                <w:sz w:val="22"/>
+                <w:lang w:val="pt-BR" w:eastAsia="pt-BR"/>
+              </w:rPr>
+            </w:pPr>
+            <w:r>
+              <w:rPr>
+                <w:rFonts w:ascii="Calibri" w:eastAsia="Times New Roman" w:hAnsi="Calibri" w:cs="Calibri"/>
+                <w:color w:val="000000"/>
+                <w:sz w:val="22"/>
+                <w:lang w:val="pt-BR" w:eastAsia="pt-BR"/>
+              </w:rPr>
+              <w:t> </w:t>
+            </w:r>
+          </w:p>
+        </w:tc>
+        <w:tc>
+          <w:tcPr>
+            <w:tcW w:w="1120" w:type="dxa"/>
+            <w:tcBorders>
+              <w:top w:val="nil"/>
+              <w:left w:val="nil"/>
+              <w:bottom w:val="single" w:sz="4" w:space="0" w:color="auto"/>
+              <w:right w:val="single" w:sz="4" w:space="0" w:color="auto"/>
+            </w:tcBorders>
+            <w:shd w:val="clear" w:color="000000" w:fill="4472C4"/>
+            <w:noWrap/>
+            <w:vAlign w:val="bottom"/>
+            <w:hideMark/>
+          </w:tcPr>
+          <w:p>
+            <w:pPr>
+              <w:widowControl/>
+              <w:autoSpaceDE/>
+              <w:autoSpaceDN/>
+              <w:rPr>
+                <w:rFonts w:ascii="Calibri" w:eastAsia="Times New Roman" w:hAnsi="Calibri" w:cs="Calibri"/>
+                <w:color w:val="000000"/>
+                <w:sz w:val="22"/>
+                <w:lang w:val="pt-BR" w:eastAsia="pt-BR"/>
+              </w:rPr>
+            </w:pPr>
+            <w:r>
+              <w:rPr>
+                <w:rFonts w:ascii="Calibri" w:eastAsia="Times New Roman" w:hAnsi="Calibri" w:cs="Calibri"/>
+                <w:color w:val="000000"/>
+                <w:sz w:val="22"/>
+                <w:lang w:val="pt-BR" w:eastAsia="pt-BR"/>
+              </w:rPr>
+              <w:t> </w:t>
+            </w:r>
+          </w:p>
+        </w:tc>
+        <w:tc>
+          <w:tcPr>
+            <w:tcW w:w="1240" w:type="dxa"/>
+            <w:tcBorders>
+              <w:top w:val="nil"/>
+              <w:left w:val="nil"/>
+              <w:bottom w:val="single" w:sz="4" w:space="0" w:color="auto"/>
+              <w:right w:val="single" w:sz="4" w:space="0" w:color="auto"/>
+            </w:tcBorders>
+            <w:shd w:val="clear" w:color="000000" w:fill="F2F2F2"/>
+            <w:noWrap/>
+            <w:vAlign w:val="bottom"/>
+            <w:hideMark/>
+          </w:tcPr>
+          <w:p>
+            <w:pPr>
+              <w:widowControl/>
+              <w:autoSpaceDE/>
+              <w:autoSpaceDN/>
+              <w:rPr>
+                <w:rFonts w:ascii="Calibri" w:eastAsia="Times New Roman" w:hAnsi="Calibri" w:cs="Calibri"/>
+                <w:color w:val="000000"/>
+                <w:sz w:val="22"/>
+                <w:lang w:val="pt-BR" w:eastAsia="pt-BR"/>
+              </w:rPr>
+            </w:pPr>
+            <w:r>
+              <w:rPr>
+                <w:rFonts w:ascii="Calibri" w:eastAsia="Times New Roman" w:hAnsi="Calibri" w:cs="Calibri"/>
+                <w:color w:val="000000"/>
+                <w:sz w:val="22"/>
+                <w:lang w:val="pt-BR" w:eastAsia="pt-BR"/>
+              </w:rPr>
+              <w:t> </w:t>
+            </w:r>
+          </w:p>
+        </w:tc>
+        <w:tc>
+          <w:tcPr>
+            <w:tcW w:w="1100" w:type="dxa"/>
+            <w:tcBorders>
+              <w:top w:val="nil"/>
+              <w:left w:val="nil"/>
+              <w:bottom w:val="single" w:sz="4" w:space="0" w:color="auto"/>
+              <w:right w:val="single" w:sz="4" w:space="0" w:color="auto"/>
+            </w:tcBorders>
+            <w:shd w:val="clear" w:color="000000" w:fill="F2F2F2"/>
+            <w:noWrap/>
+            <w:vAlign w:val="bottom"/>
+            <w:hideMark/>
+          </w:tcPr>
+          <w:p>
+            <w:pPr>
+              <w:widowControl/>
+              <w:autoSpaceDE/>
+              <w:autoSpaceDN/>
+              <w:rPr>
+                <w:rFonts w:ascii="Calibri" w:eastAsia="Times New Roman" w:hAnsi="Calibri" w:cs="Calibri"/>
+                <w:color w:val="000000"/>
+                <w:sz w:val="22"/>
+                <w:lang w:val="pt-BR" w:eastAsia="pt-BR"/>
+              </w:rPr>
+            </w:pPr>
+            <w:r>
+              <w:rPr>
+                <w:rFonts w:ascii="Calibri" w:eastAsia="Times New Roman" w:hAnsi="Calibri" w:cs="Calibri"/>
+                <w:color w:val="000000"/>
+                <w:sz w:val="22"/>
+                <w:lang w:val="pt-BR" w:eastAsia="pt-BR"/>
+              </w:rPr>
+              <w:t> </w:t>
+            </w:r>
+          </w:p>
+        </w:tc>
+      </w:tr>
+      <w:tr>
+        <w:trPr>
+          <w:trHeight w:val="510"/>
+        </w:trPr>
+        <w:tc>
+          <w:tcPr>
+            <w:tcW w:w="2880" w:type="dxa"/>
+            <w:tcBorders>
+              <w:top w:val="single" w:sz="4" w:space="0" w:color="auto"/>
+              <w:left w:val="single" w:sz="4" w:space="0" w:color="auto"/>
+              <w:bottom w:val="single" w:sz="4" w:space="0" w:color="auto"/>
+              <w:right w:val="single" w:sz="4" w:space="0" w:color="auto"/>
+            </w:tcBorders>
+            <w:shd w:val="clear" w:color="000000" w:fill="F2F2F2"/>
+            <w:noWrap/>
+            <w:vAlign w:val="bottom"/>
+            <w:hideMark/>
+          </w:tcPr>
+          <w:p>
+            <w:pPr>
+              <w:widowControl/>
+              <w:autoSpaceDE/>
+              <w:autoSpaceDN/>
+              <w:rPr>
+                <w:rFonts w:ascii="Calibri" w:eastAsia="Times New Roman" w:hAnsi="Calibri" w:cs="Calibri"/>
+                <w:b/>
+                <w:bCs/>
+                <w:color w:val="000000"/>
+                <w:sz w:val="22"/>
+                <w:lang w:val="pt-BR" w:eastAsia="pt-BR"/>
+              </w:rPr>
+            </w:pPr>
+            <w:r>
+              <w:rPr>
+                <w:rFonts w:ascii="Calibri" w:eastAsia="Times New Roman" w:hAnsi="Calibri" w:cs="Calibri"/>
+                <w:b/>
+                <w:bCs/>
+                <w:color w:val="000000"/>
+                <w:sz w:val="22"/>
+                <w:lang w:val="pt-BR" w:eastAsia="pt-BR"/>
+              </w:rPr>
+              <w:t xml:space="preserve">DESIGN DO SITE </w:t>
+            </w:r>
+          </w:p>
+        </w:tc>
+        <w:tc>
+          <w:tcPr>
+            <w:tcW w:w="1180" w:type="dxa"/>
+            <w:tcBorders>
+              <w:top w:val="nil"/>
+              <w:left w:val="nil"/>
+              <w:bottom w:val="single" w:sz="4" w:space="0" w:color="auto"/>
+              <w:right w:val="single" w:sz="4" w:space="0" w:color="auto"/>
+            </w:tcBorders>
+            <w:shd w:val="clear" w:color="000000" w:fill="F2F2F2"/>
+            <w:noWrap/>
+            <w:vAlign w:val="bottom"/>
+            <w:hideMark/>
+          </w:tcPr>
+          <w:p>
+            <w:pPr>
+              <w:widowControl/>
+              <w:autoSpaceDE/>
+              <w:autoSpaceDN/>
+              <w:rPr>
+                <w:rFonts w:ascii="Calibri" w:eastAsia="Times New Roman" w:hAnsi="Calibri" w:cs="Calibri"/>
+                <w:color w:val="000000"/>
+                <w:sz w:val="22"/>
+                <w:lang w:val="pt-BR" w:eastAsia="pt-BR"/>
+              </w:rPr>
+            </w:pPr>
+            <w:r>
+              <w:rPr>
+                <w:rFonts w:ascii="Calibri" w:eastAsia="Times New Roman" w:hAnsi="Calibri" w:cs="Calibri"/>
+                <w:color w:val="000000"/>
+                <w:sz w:val="22"/>
+                <w:lang w:val="pt-BR" w:eastAsia="pt-BR"/>
+              </w:rPr>
+              <w:t> </w:t>
+            </w:r>
+          </w:p>
+        </w:tc>
+        <w:tc>
+          <w:tcPr>
+            <w:tcW w:w="1180" w:type="dxa"/>
+            <w:tcBorders>
+              <w:top w:val="nil"/>
+              <w:left w:val="nil"/>
+              <w:bottom w:val="single" w:sz="4" w:space="0" w:color="auto"/>
+              <w:right w:val="single" w:sz="4" w:space="0" w:color="auto"/>
+            </w:tcBorders>
+            <w:shd w:val="clear" w:color="000000" w:fill="F2F2F2"/>
+            <w:noWrap/>
+            <w:vAlign w:val="bottom"/>
+            <w:hideMark/>
+          </w:tcPr>
+          <w:p>
+            <w:pPr>
+              <w:widowControl/>
+              <w:autoSpaceDE/>
+              <w:autoSpaceDN/>
+              <w:rPr>
+                <w:rFonts w:ascii="Calibri" w:eastAsia="Times New Roman" w:hAnsi="Calibri" w:cs="Calibri"/>
+                <w:color w:val="000000"/>
+                <w:sz w:val="22"/>
+                <w:lang w:val="pt-BR" w:eastAsia="pt-BR"/>
+              </w:rPr>
+            </w:pPr>
+            <w:r>
+              <w:rPr>
+                <w:rFonts w:ascii="Calibri" w:eastAsia="Times New Roman" w:hAnsi="Calibri" w:cs="Calibri"/>
+                <w:color w:val="000000"/>
+                <w:sz w:val="22"/>
+                <w:lang w:val="pt-BR" w:eastAsia="pt-BR"/>
+              </w:rPr>
+              <w:t> </w:t>
+            </w:r>
+          </w:p>
+        </w:tc>
+        <w:tc>
+          <w:tcPr>
+            <w:tcW w:w="1120" w:type="dxa"/>
+            <w:tcBorders>
+              <w:top w:val="nil"/>
+              <w:left w:val="nil"/>
+              <w:bottom w:val="single" w:sz="4" w:space="0" w:color="auto"/>
+              <w:right w:val="single" w:sz="4" w:space="0" w:color="auto"/>
+            </w:tcBorders>
+            <w:shd w:val="clear" w:color="000000" w:fill="4472C4"/>
+            <w:noWrap/>
+            <w:vAlign w:val="bottom"/>
+            <w:hideMark/>
+          </w:tcPr>
+          <w:p>
+            <w:pPr>
+              <w:widowControl/>
+              <w:autoSpaceDE/>
+              <w:autoSpaceDN/>
+              <w:rPr>
+                <w:rFonts w:ascii="Calibri" w:eastAsia="Times New Roman" w:hAnsi="Calibri" w:cs="Calibri"/>
+                <w:color w:val="000000"/>
+                <w:sz w:val="22"/>
+                <w:lang w:val="pt-BR" w:eastAsia="pt-BR"/>
+              </w:rPr>
+            </w:pPr>
+            <w:r>
+              <w:rPr>
+                <w:rFonts w:ascii="Calibri" w:eastAsia="Times New Roman" w:hAnsi="Calibri" w:cs="Calibri"/>
+                <w:color w:val="000000"/>
+                <w:sz w:val="22"/>
+                <w:lang w:val="pt-BR" w:eastAsia="pt-BR"/>
+              </w:rPr>
+              <w:t> </w:t>
+            </w:r>
+          </w:p>
+        </w:tc>
+        <w:tc>
+          <w:tcPr>
+            <w:tcW w:w="1240" w:type="dxa"/>
+            <w:tcBorders>
+              <w:top w:val="nil"/>
+              <w:left w:val="nil"/>
+              <w:bottom w:val="single" w:sz="4" w:space="0" w:color="auto"/>
+              <w:right w:val="single" w:sz="4" w:space="0" w:color="auto"/>
+            </w:tcBorders>
+            <w:shd w:val="clear" w:color="000000" w:fill="F2F2F2"/>
+            <w:noWrap/>
+            <w:vAlign w:val="bottom"/>
+            <w:hideMark/>
+          </w:tcPr>
+          <w:p>
+            <w:pPr>
+              <w:widowControl/>
+              <w:autoSpaceDE/>
+              <w:autoSpaceDN/>
+              <w:rPr>
+                <w:rFonts w:ascii="Calibri" w:eastAsia="Times New Roman" w:hAnsi="Calibri" w:cs="Calibri"/>
+                <w:color w:val="000000"/>
+                <w:sz w:val="22"/>
+                <w:lang w:val="pt-BR" w:eastAsia="pt-BR"/>
+              </w:rPr>
+            </w:pPr>
+            <w:r>
+              <w:rPr>
+                <w:rFonts w:ascii="Calibri" w:eastAsia="Times New Roman" w:hAnsi="Calibri" w:cs="Calibri"/>
+                <w:color w:val="000000"/>
+                <w:sz w:val="22"/>
+                <w:lang w:val="pt-BR" w:eastAsia="pt-BR"/>
+              </w:rPr>
+              <w:t> </w:t>
+            </w:r>
+          </w:p>
+        </w:tc>
+        <w:tc>
+          <w:tcPr>
+            <w:tcW w:w="1100" w:type="dxa"/>
+            <w:tcBorders>
+              <w:top w:val="nil"/>
+              <w:left w:val="nil"/>
+              <w:bottom w:val="single" w:sz="4" w:space="0" w:color="auto"/>
+              <w:right w:val="single" w:sz="4" w:space="0" w:color="auto"/>
+            </w:tcBorders>
+            <w:shd w:val="clear" w:color="000000" w:fill="F2F2F2"/>
+            <w:noWrap/>
+            <w:vAlign w:val="bottom"/>
+            <w:hideMark/>
+          </w:tcPr>
+          <w:p>
+            <w:pPr>
+              <w:widowControl/>
+              <w:autoSpaceDE/>
+              <w:autoSpaceDN/>
+              <w:rPr>
+                <w:rFonts w:ascii="Calibri" w:eastAsia="Times New Roman" w:hAnsi="Calibri" w:cs="Calibri"/>
+                <w:color w:val="000000"/>
+                <w:sz w:val="22"/>
+                <w:lang w:val="pt-BR" w:eastAsia="pt-BR"/>
+              </w:rPr>
+            </w:pPr>
+            <w:r>
+              <w:rPr>
+                <w:rFonts w:ascii="Calibri" w:eastAsia="Times New Roman" w:hAnsi="Calibri" w:cs="Calibri"/>
+                <w:color w:val="000000"/>
+                <w:sz w:val="22"/>
+                <w:lang w:val="pt-BR" w:eastAsia="pt-BR"/>
+              </w:rPr>
+              <w:t> </w:t>
+            </w:r>
+          </w:p>
+        </w:tc>
+      </w:tr>
+      <w:tr>
+        <w:trPr>
+          <w:trHeight w:val="510"/>
+        </w:trPr>
+        <w:tc>
+          <w:tcPr>
+            <w:tcW w:w="2880" w:type="dxa"/>
+            <w:tcBorders>
+              <w:top w:val="single" w:sz="4" w:space="0" w:color="auto"/>
+              <w:left w:val="single" w:sz="4" w:space="0" w:color="auto"/>
+              <w:bottom w:val="single" w:sz="4" w:space="0" w:color="auto"/>
+              <w:right w:val="single" w:sz="4" w:space="0" w:color="auto"/>
+            </w:tcBorders>
+            <w:shd w:val="clear" w:color="000000" w:fill="F2F2F2"/>
+            <w:noWrap/>
+            <w:vAlign w:val="bottom"/>
+            <w:hideMark/>
+          </w:tcPr>
+          <w:p>
+            <w:pPr>
+              <w:widowControl/>
+              <w:autoSpaceDE/>
+              <w:autoSpaceDN/>
+              <w:rPr>
+                <w:rFonts w:ascii="Calibri" w:eastAsia="Times New Roman" w:hAnsi="Calibri" w:cs="Calibri"/>
+                <w:b/>
+                <w:bCs/>
+                <w:color w:val="000000"/>
+                <w:sz w:val="22"/>
+                <w:lang w:val="pt-BR" w:eastAsia="pt-BR"/>
+              </w:rPr>
+            </w:pPr>
+            <w:r>
+              <w:rPr>
+                <w:rFonts w:ascii="Calibri" w:eastAsia="Times New Roman" w:hAnsi="Calibri" w:cs="Calibri"/>
+                <w:b/>
+                <w:bCs/>
+                <w:color w:val="000000"/>
+                <w:sz w:val="22"/>
+                <w:lang w:val="pt-BR" w:eastAsia="pt-BR"/>
+              </w:rPr>
+              <w:t>MODELAR BANCO DE DADOS</w:t>
+            </w:r>
+          </w:p>
+        </w:tc>
+        <w:tc>
+          <w:tcPr>
+            <w:tcW w:w="1180" w:type="dxa"/>
+            <w:tcBorders>
+              <w:top w:val="nil"/>
+              <w:left w:val="nil"/>
+              <w:bottom w:val="single" w:sz="4" w:space="0" w:color="auto"/>
+              <w:right w:val="single" w:sz="4" w:space="0" w:color="auto"/>
+            </w:tcBorders>
+            <w:shd w:val="clear" w:color="000000" w:fill="F2F2F2"/>
+            <w:noWrap/>
+            <w:vAlign w:val="bottom"/>
+            <w:hideMark/>
+          </w:tcPr>
+          <w:p>
+            <w:pPr>
+              <w:widowControl/>
+              <w:autoSpaceDE/>
+              <w:autoSpaceDN/>
+              <w:rPr>
+                <w:rFonts w:ascii="Calibri" w:eastAsia="Times New Roman" w:hAnsi="Calibri" w:cs="Calibri"/>
+                <w:color w:val="000000"/>
+                <w:sz w:val="22"/>
+                <w:lang w:val="pt-BR" w:eastAsia="pt-BR"/>
+              </w:rPr>
+            </w:pPr>
+            <w:r>
+              <w:rPr>
+                <w:rFonts w:ascii="Calibri" w:eastAsia="Times New Roman" w:hAnsi="Calibri" w:cs="Calibri"/>
+                <w:color w:val="000000"/>
+                <w:sz w:val="22"/>
+                <w:lang w:val="pt-BR" w:eastAsia="pt-BR"/>
+              </w:rPr>
+              <w:t> </w:t>
+            </w:r>
+          </w:p>
+        </w:tc>
+        <w:tc>
+          <w:tcPr>
+            <w:tcW w:w="1180" w:type="dxa"/>
+            <w:tcBorders>
+              <w:top w:val="nil"/>
+              <w:left w:val="nil"/>
+              <w:bottom w:val="single" w:sz="4" w:space="0" w:color="auto"/>
+              <w:right w:val="single" w:sz="4" w:space="0" w:color="auto"/>
+            </w:tcBorders>
+            <w:shd w:val="clear" w:color="000000" w:fill="4472C4"/>
+            <w:noWrap/>
+            <w:vAlign w:val="bottom"/>
+            <w:hideMark/>
+          </w:tcPr>
+          <w:p>
+            <w:pPr>
+              <w:widowControl/>
+              <w:autoSpaceDE/>
+              <w:autoSpaceDN/>
+              <w:rPr>
+                <w:rFonts w:ascii="Calibri" w:eastAsia="Times New Roman" w:hAnsi="Calibri" w:cs="Calibri"/>
+                <w:color w:val="000000"/>
+                <w:sz w:val="22"/>
+                <w:lang w:val="pt-BR" w:eastAsia="pt-BR"/>
+              </w:rPr>
+            </w:pPr>
+            <w:r>
+              <w:rPr>
+                <w:rFonts w:ascii="Calibri" w:eastAsia="Times New Roman" w:hAnsi="Calibri" w:cs="Calibri"/>
+                <w:color w:val="000000"/>
+                <w:sz w:val="22"/>
+                <w:lang w:val="pt-BR" w:eastAsia="pt-BR"/>
+              </w:rPr>
+              <w:t> </w:t>
+            </w:r>
+          </w:p>
+        </w:tc>
+        <w:tc>
+          <w:tcPr>
+            <w:tcW w:w="1120" w:type="dxa"/>
+            <w:tcBorders>
+              <w:top w:val="nil"/>
+              <w:left w:val="nil"/>
+              <w:bottom w:val="single" w:sz="4" w:space="0" w:color="auto"/>
+              <w:right w:val="single" w:sz="4" w:space="0" w:color="auto"/>
+            </w:tcBorders>
+            <w:shd w:val="clear" w:color="000000" w:fill="F2F2F2"/>
+            <w:noWrap/>
+            <w:vAlign w:val="bottom"/>
+            <w:hideMark/>
+          </w:tcPr>
+          <w:p>
+            <w:pPr>
+              <w:widowControl/>
+              <w:autoSpaceDE/>
+              <w:autoSpaceDN/>
+              <w:rPr>
+                <w:rFonts w:ascii="Calibri" w:eastAsia="Times New Roman" w:hAnsi="Calibri" w:cs="Calibri"/>
+                <w:color w:val="000000"/>
+                <w:sz w:val="22"/>
+                <w:lang w:val="pt-BR" w:eastAsia="pt-BR"/>
+              </w:rPr>
+            </w:pPr>
+            <w:r>
+              <w:rPr>
+                <w:rFonts w:ascii="Calibri" w:eastAsia="Times New Roman" w:hAnsi="Calibri" w:cs="Calibri"/>
+                <w:color w:val="000000"/>
+                <w:sz w:val="22"/>
+                <w:lang w:val="pt-BR" w:eastAsia="pt-BR"/>
+              </w:rPr>
+              <w:t> </w:t>
+            </w:r>
+          </w:p>
+        </w:tc>
+        <w:tc>
+          <w:tcPr>
+            <w:tcW w:w="1240" w:type="dxa"/>
+            <w:tcBorders>
+              <w:top w:val="nil"/>
+              <w:left w:val="nil"/>
+              <w:bottom w:val="single" w:sz="4" w:space="0" w:color="auto"/>
+              <w:right w:val="single" w:sz="4" w:space="0" w:color="auto"/>
+            </w:tcBorders>
+            <w:shd w:val="clear" w:color="000000" w:fill="F2F2F2"/>
+            <w:noWrap/>
+            <w:vAlign w:val="bottom"/>
+            <w:hideMark/>
+          </w:tcPr>
+          <w:p>
+            <w:pPr>
+              <w:widowControl/>
+              <w:autoSpaceDE/>
+              <w:autoSpaceDN/>
+              <w:rPr>
+                <w:rFonts w:ascii="Calibri" w:eastAsia="Times New Roman" w:hAnsi="Calibri" w:cs="Calibri"/>
+                <w:color w:val="000000"/>
+                <w:sz w:val="22"/>
+                <w:lang w:val="pt-BR" w:eastAsia="pt-BR"/>
+              </w:rPr>
+            </w:pPr>
+            <w:r>
+              <w:rPr>
+                <w:rFonts w:ascii="Calibri" w:eastAsia="Times New Roman" w:hAnsi="Calibri" w:cs="Calibri"/>
+                <w:color w:val="000000"/>
+                <w:sz w:val="22"/>
+                <w:lang w:val="pt-BR" w:eastAsia="pt-BR"/>
+              </w:rPr>
+              <w:t> </w:t>
+            </w:r>
+          </w:p>
+        </w:tc>
+        <w:tc>
+          <w:tcPr>
+            <w:tcW w:w="1100" w:type="dxa"/>
+            <w:tcBorders>
+              <w:top w:val="nil"/>
+              <w:left w:val="nil"/>
+              <w:bottom w:val="single" w:sz="4" w:space="0" w:color="auto"/>
+              <w:right w:val="single" w:sz="4" w:space="0" w:color="auto"/>
+            </w:tcBorders>
+            <w:shd w:val="clear" w:color="000000" w:fill="F2F2F2"/>
+            <w:noWrap/>
+            <w:vAlign w:val="bottom"/>
+            <w:hideMark/>
+          </w:tcPr>
+          <w:p>
+            <w:pPr>
+              <w:widowControl/>
+              <w:autoSpaceDE/>
+              <w:autoSpaceDN/>
+              <w:rPr>
+                <w:rFonts w:ascii="Calibri" w:eastAsia="Times New Roman" w:hAnsi="Calibri" w:cs="Calibri"/>
+                <w:color w:val="000000"/>
+                <w:sz w:val="22"/>
+                <w:lang w:val="pt-BR" w:eastAsia="pt-BR"/>
+              </w:rPr>
+            </w:pPr>
+            <w:r>
+              <w:rPr>
+                <w:rFonts w:ascii="Calibri" w:eastAsia="Times New Roman" w:hAnsi="Calibri" w:cs="Calibri"/>
+                <w:color w:val="000000"/>
+                <w:sz w:val="22"/>
+                <w:lang w:val="pt-BR" w:eastAsia="pt-BR"/>
+              </w:rPr>
+              <w:t> </w:t>
+            </w:r>
+          </w:p>
+        </w:tc>
+      </w:tr>
+      <w:tr>
+        <w:trPr>
+          <w:trHeight w:val="510"/>
+        </w:trPr>
+        <w:tc>
+          <w:tcPr>
+            <w:tcW w:w="2880" w:type="dxa"/>
+            <w:tcBorders>
+              <w:top w:val="single" w:sz="4" w:space="0" w:color="auto"/>
+              <w:left w:val="single" w:sz="4" w:space="0" w:color="auto"/>
+              <w:bottom w:val="single" w:sz="4" w:space="0" w:color="auto"/>
+              <w:right w:val="single" w:sz="4" w:space="0" w:color="auto"/>
+            </w:tcBorders>
+            <w:shd w:val="clear" w:color="000000" w:fill="F2F2F2"/>
+            <w:noWrap/>
+            <w:vAlign w:val="bottom"/>
+            <w:hideMark/>
+          </w:tcPr>
+          <w:p>
+            <w:pPr>
+              <w:widowControl/>
+              <w:autoSpaceDE/>
+              <w:autoSpaceDN/>
+              <w:rPr>
+                <w:rFonts w:ascii="Calibri" w:eastAsia="Times New Roman" w:hAnsi="Calibri" w:cs="Calibri"/>
+                <w:b/>
+                <w:bCs/>
+                <w:color w:val="000000"/>
+                <w:sz w:val="22"/>
+                <w:lang w:val="pt-BR" w:eastAsia="pt-BR"/>
+              </w:rPr>
+            </w:pPr>
+            <w:r>
+              <w:rPr>
+                <w:rFonts w:ascii="Calibri" w:eastAsia="Times New Roman" w:hAnsi="Calibri" w:cs="Calibri"/>
+                <w:b/>
+                <w:bCs/>
+                <w:color w:val="000000"/>
+                <w:sz w:val="22"/>
+                <w:lang w:val="pt-BR" w:eastAsia="pt-BR"/>
+              </w:rPr>
+              <w:t>DESENVOLVER SISTEMA</w:t>
+            </w:r>
+          </w:p>
+        </w:tc>
+        <w:tc>
+          <w:tcPr>
+            <w:tcW w:w="1180" w:type="dxa"/>
+            <w:tcBorders>
+              <w:top w:val="nil"/>
+              <w:left w:val="nil"/>
+              <w:bottom w:val="single" w:sz="4" w:space="0" w:color="auto"/>
+              <w:right w:val="single" w:sz="4" w:space="0" w:color="auto"/>
+            </w:tcBorders>
+            <w:shd w:val="clear" w:color="000000" w:fill="4472C4"/>
+            <w:noWrap/>
+            <w:vAlign w:val="bottom"/>
+            <w:hideMark/>
+          </w:tcPr>
+          <w:p>
+            <w:pPr>
+              <w:widowControl/>
+              <w:autoSpaceDE/>
+              <w:autoSpaceDN/>
+              <w:rPr>
+                <w:rFonts w:ascii="Calibri" w:eastAsia="Times New Roman" w:hAnsi="Calibri" w:cs="Calibri"/>
+                <w:color w:val="000000"/>
+                <w:sz w:val="22"/>
+                <w:lang w:val="pt-BR" w:eastAsia="pt-BR"/>
+              </w:rPr>
+            </w:pPr>
+            <w:r>
+              <w:rPr>
+                <w:rFonts w:ascii="Calibri" w:eastAsia="Times New Roman" w:hAnsi="Calibri" w:cs="Calibri"/>
+                <w:color w:val="000000"/>
+                <w:sz w:val="22"/>
+                <w:lang w:val="pt-BR" w:eastAsia="pt-BR"/>
+              </w:rPr>
+              <w:t> </w:t>
+            </w:r>
+          </w:p>
+        </w:tc>
+        <w:tc>
+          <w:tcPr>
+            <w:tcW w:w="1180" w:type="dxa"/>
+            <w:tcBorders>
+              <w:top w:val="nil"/>
+              <w:left w:val="nil"/>
+              <w:bottom w:val="single" w:sz="4" w:space="0" w:color="auto"/>
+              <w:right w:val="single" w:sz="4" w:space="0" w:color="auto"/>
+            </w:tcBorders>
+            <w:shd w:val="clear" w:color="000000" w:fill="4472C4"/>
+            <w:noWrap/>
+            <w:vAlign w:val="bottom"/>
+            <w:hideMark/>
+          </w:tcPr>
+          <w:p>
+            <w:pPr>
+              <w:widowControl/>
+              <w:autoSpaceDE/>
+              <w:autoSpaceDN/>
+              <w:rPr>
+                <w:rFonts w:ascii="Calibri" w:eastAsia="Times New Roman" w:hAnsi="Calibri" w:cs="Calibri"/>
+                <w:color w:val="000000"/>
+                <w:sz w:val="22"/>
+                <w:lang w:val="pt-BR" w:eastAsia="pt-BR"/>
+              </w:rPr>
+            </w:pPr>
+            <w:r>
+              <w:rPr>
+                <w:rFonts w:ascii="Calibri" w:eastAsia="Times New Roman" w:hAnsi="Calibri" w:cs="Calibri"/>
+                <w:color w:val="000000"/>
+                <w:sz w:val="22"/>
+                <w:lang w:val="pt-BR" w:eastAsia="pt-BR"/>
+              </w:rPr>
+              <w:t> </w:t>
+            </w:r>
+          </w:p>
+        </w:tc>
+        <w:tc>
+          <w:tcPr>
+            <w:tcW w:w="1120" w:type="dxa"/>
+            <w:tcBorders>
+              <w:top w:val="nil"/>
+              <w:left w:val="nil"/>
+              <w:bottom w:val="single" w:sz="4" w:space="0" w:color="auto"/>
+              <w:right w:val="single" w:sz="4" w:space="0" w:color="auto"/>
+            </w:tcBorders>
+            <w:shd w:val="clear" w:color="000000" w:fill="4472C4"/>
+            <w:noWrap/>
+            <w:vAlign w:val="bottom"/>
+            <w:hideMark/>
+          </w:tcPr>
+          <w:p>
+            <w:pPr>
+              <w:widowControl/>
+              <w:autoSpaceDE/>
+              <w:autoSpaceDN/>
+              <w:rPr>
+                <w:rFonts w:ascii="Calibri" w:eastAsia="Times New Roman" w:hAnsi="Calibri" w:cs="Calibri"/>
+                <w:color w:val="000000"/>
+                <w:sz w:val="22"/>
+                <w:lang w:val="pt-BR" w:eastAsia="pt-BR"/>
+              </w:rPr>
+            </w:pPr>
+            <w:r>
+              <w:rPr>
+                <w:rFonts w:ascii="Calibri" w:eastAsia="Times New Roman" w:hAnsi="Calibri" w:cs="Calibri"/>
+                <w:color w:val="000000"/>
+                <w:sz w:val="22"/>
+                <w:lang w:val="pt-BR" w:eastAsia="pt-BR"/>
+              </w:rPr>
+              <w:t> </w:t>
+            </w:r>
+          </w:p>
+        </w:tc>
+        <w:tc>
+          <w:tcPr>
+            <w:tcW w:w="1240" w:type="dxa"/>
+            <w:tcBorders>
+              <w:top w:val="nil"/>
+              <w:left w:val="nil"/>
+              <w:bottom w:val="single" w:sz="4" w:space="0" w:color="auto"/>
+              <w:right w:val="single" w:sz="4" w:space="0" w:color="auto"/>
+            </w:tcBorders>
+            <w:shd w:val="clear" w:color="000000" w:fill="4472C4"/>
+            <w:noWrap/>
+            <w:vAlign w:val="bottom"/>
+            <w:hideMark/>
+          </w:tcPr>
+          <w:p>
+            <w:pPr>
+              <w:widowControl/>
+              <w:autoSpaceDE/>
+              <w:autoSpaceDN/>
+              <w:rPr>
+                <w:rFonts w:ascii="Calibri" w:eastAsia="Times New Roman" w:hAnsi="Calibri" w:cs="Calibri"/>
+                <w:color w:val="000000"/>
+                <w:sz w:val="22"/>
+                <w:lang w:val="pt-BR" w:eastAsia="pt-BR"/>
+              </w:rPr>
+            </w:pPr>
+            <w:r>
+              <w:rPr>
+                <w:rFonts w:ascii="Calibri" w:eastAsia="Times New Roman" w:hAnsi="Calibri" w:cs="Calibri"/>
+                <w:color w:val="000000"/>
+                <w:sz w:val="22"/>
+                <w:lang w:val="pt-BR" w:eastAsia="pt-BR"/>
+              </w:rPr>
+              <w:t> </w:t>
+            </w:r>
+          </w:p>
+        </w:tc>
+        <w:tc>
+          <w:tcPr>
+            <w:tcW w:w="1100" w:type="dxa"/>
+            <w:tcBorders>
+              <w:top w:val="nil"/>
+              <w:left w:val="nil"/>
+              <w:bottom w:val="single" w:sz="4" w:space="0" w:color="auto"/>
+              <w:right w:val="single" w:sz="4" w:space="0" w:color="auto"/>
+            </w:tcBorders>
+            <w:shd w:val="clear" w:color="000000" w:fill="F2F2F2"/>
+            <w:noWrap/>
+            <w:vAlign w:val="bottom"/>
+            <w:hideMark/>
+          </w:tcPr>
+          <w:p>
+            <w:pPr>
+              <w:widowControl/>
+              <w:autoSpaceDE/>
+              <w:autoSpaceDN/>
+              <w:rPr>
+                <w:rFonts w:ascii="Calibri" w:eastAsia="Times New Roman" w:hAnsi="Calibri" w:cs="Calibri"/>
+                <w:color w:val="000000"/>
+                <w:sz w:val="22"/>
+                <w:lang w:val="pt-BR" w:eastAsia="pt-BR"/>
+              </w:rPr>
+            </w:pPr>
+            <w:r>
+              <w:rPr>
+                <w:rFonts w:ascii="Calibri" w:eastAsia="Times New Roman" w:hAnsi="Calibri" w:cs="Calibri"/>
+                <w:color w:val="000000"/>
+                <w:sz w:val="22"/>
+                <w:lang w:val="pt-BR" w:eastAsia="pt-BR"/>
+              </w:rPr>
+              <w:t> </w:t>
+            </w:r>
+          </w:p>
+        </w:tc>
+      </w:tr>
+      <w:tr>
+        <w:trPr>
+          <w:trHeight w:val="510"/>
+        </w:trPr>
+        <w:tc>
+          <w:tcPr>
+            <w:tcW w:w="2880" w:type="dxa"/>
+            <w:tcBorders>
+              <w:top w:val="single" w:sz="4" w:space="0" w:color="auto"/>
+              <w:left w:val="single" w:sz="4" w:space="0" w:color="auto"/>
+              <w:bottom w:val="single" w:sz="4" w:space="0" w:color="auto"/>
+              <w:right w:val="single" w:sz="4" w:space="0" w:color="auto"/>
+            </w:tcBorders>
+            <w:shd w:val="clear" w:color="000000" w:fill="F2F2F2"/>
+            <w:noWrap/>
+            <w:vAlign w:val="bottom"/>
+            <w:hideMark/>
+          </w:tcPr>
+          <w:p>
+            <w:pPr>
+              <w:widowControl/>
+              <w:autoSpaceDE/>
+              <w:autoSpaceDN/>
+              <w:rPr>
+                <w:rFonts w:ascii="Calibri" w:eastAsia="Times New Roman" w:hAnsi="Calibri" w:cs="Calibri"/>
+                <w:b/>
+                <w:bCs/>
+                <w:color w:val="000000"/>
+                <w:sz w:val="22"/>
+                <w:lang w:val="pt-BR" w:eastAsia="pt-BR"/>
+              </w:rPr>
+            </w:pPr>
+            <w:r>
+              <w:rPr>
+                <w:rFonts w:ascii="Calibri" w:eastAsia="Times New Roman" w:hAnsi="Calibri" w:cs="Calibri"/>
+                <w:b/>
+                <w:bCs/>
+                <w:color w:val="000000"/>
+                <w:sz w:val="22"/>
+                <w:lang w:val="pt-BR" w:eastAsia="pt-BR"/>
+              </w:rPr>
+              <w:t>DESENVOLVER BD</w:t>
+            </w:r>
+          </w:p>
+        </w:tc>
+        <w:tc>
+          <w:tcPr>
+            <w:tcW w:w="1180" w:type="dxa"/>
+            <w:tcBorders>
+              <w:top w:val="nil"/>
+              <w:left w:val="nil"/>
+              <w:bottom w:val="single" w:sz="4" w:space="0" w:color="auto"/>
+              <w:right w:val="single" w:sz="4" w:space="0" w:color="auto"/>
+            </w:tcBorders>
+            <w:shd w:val="clear" w:color="000000" w:fill="F2F2F2"/>
+            <w:noWrap/>
+            <w:vAlign w:val="bottom"/>
+            <w:hideMark/>
+          </w:tcPr>
+          <w:p>
+            <w:pPr>
+              <w:widowControl/>
+              <w:autoSpaceDE/>
+              <w:autoSpaceDN/>
+              <w:rPr>
+                <w:rFonts w:ascii="Calibri" w:eastAsia="Times New Roman" w:hAnsi="Calibri" w:cs="Calibri"/>
+                <w:color w:val="000000"/>
+                <w:sz w:val="22"/>
+                <w:lang w:val="pt-BR" w:eastAsia="pt-BR"/>
+              </w:rPr>
+            </w:pPr>
+            <w:r>
+              <w:rPr>
+                <w:rFonts w:ascii="Calibri" w:eastAsia="Times New Roman" w:hAnsi="Calibri" w:cs="Calibri"/>
+                <w:color w:val="000000"/>
+                <w:sz w:val="22"/>
+                <w:lang w:val="pt-BR" w:eastAsia="pt-BR"/>
+              </w:rPr>
+              <w:t> </w:t>
+            </w:r>
+          </w:p>
+        </w:tc>
+        <w:tc>
+          <w:tcPr>
+            <w:tcW w:w="1180" w:type="dxa"/>
+            <w:tcBorders>
+              <w:top w:val="nil"/>
+              <w:left w:val="nil"/>
+              <w:bottom w:val="single" w:sz="4" w:space="0" w:color="auto"/>
+              <w:right w:val="single" w:sz="4" w:space="0" w:color="auto"/>
+            </w:tcBorders>
+            <w:shd w:val="clear" w:color="000000" w:fill="F2F2F2"/>
+            <w:noWrap/>
+            <w:vAlign w:val="bottom"/>
+            <w:hideMark/>
+          </w:tcPr>
+          <w:p>
+            <w:pPr>
+              <w:widowControl/>
+              <w:autoSpaceDE/>
+              <w:autoSpaceDN/>
+              <w:rPr>
+                <w:rFonts w:ascii="Calibri" w:eastAsia="Times New Roman" w:hAnsi="Calibri" w:cs="Calibri"/>
+                <w:color w:val="000000"/>
+                <w:sz w:val="22"/>
+                <w:lang w:val="pt-BR" w:eastAsia="pt-BR"/>
+              </w:rPr>
+            </w:pPr>
+            <w:r>
+              <w:rPr>
+                <w:rFonts w:ascii="Calibri" w:eastAsia="Times New Roman" w:hAnsi="Calibri" w:cs="Calibri"/>
+                <w:color w:val="000000"/>
+                <w:sz w:val="22"/>
+                <w:lang w:val="pt-BR" w:eastAsia="pt-BR"/>
+              </w:rPr>
+              <w:t> </w:t>
+            </w:r>
+          </w:p>
+        </w:tc>
+        <w:tc>
+          <w:tcPr>
+            <w:tcW w:w="1120" w:type="dxa"/>
+            <w:tcBorders>
+              <w:top w:val="nil"/>
+              <w:left w:val="nil"/>
+              <w:bottom w:val="single" w:sz="4" w:space="0" w:color="auto"/>
+              <w:right w:val="single" w:sz="4" w:space="0" w:color="auto"/>
+            </w:tcBorders>
+            <w:shd w:val="clear" w:color="000000" w:fill="4472C4"/>
+            <w:noWrap/>
+            <w:vAlign w:val="bottom"/>
+            <w:hideMark/>
+          </w:tcPr>
+          <w:p>
+            <w:pPr>
+              <w:widowControl/>
+              <w:autoSpaceDE/>
+              <w:autoSpaceDN/>
+              <w:rPr>
+                <w:rFonts w:ascii="Calibri" w:eastAsia="Times New Roman" w:hAnsi="Calibri" w:cs="Calibri"/>
+                <w:color w:val="000000"/>
+                <w:sz w:val="22"/>
+                <w:lang w:val="pt-BR" w:eastAsia="pt-BR"/>
+              </w:rPr>
+            </w:pPr>
+            <w:r>
+              <w:rPr>
+                <w:rFonts w:ascii="Calibri" w:eastAsia="Times New Roman" w:hAnsi="Calibri" w:cs="Calibri"/>
+                <w:color w:val="000000"/>
+                <w:sz w:val="22"/>
+                <w:lang w:val="pt-BR" w:eastAsia="pt-BR"/>
+              </w:rPr>
+              <w:t> </w:t>
+            </w:r>
+          </w:p>
+        </w:tc>
+        <w:tc>
+          <w:tcPr>
+            <w:tcW w:w="1240" w:type="dxa"/>
+            <w:tcBorders>
+              <w:top w:val="nil"/>
+              <w:left w:val="nil"/>
+              <w:bottom w:val="single" w:sz="4" w:space="0" w:color="auto"/>
+              <w:right w:val="single" w:sz="4" w:space="0" w:color="auto"/>
+            </w:tcBorders>
+            <w:shd w:val="clear" w:color="000000" w:fill="4472C4"/>
+            <w:noWrap/>
+            <w:vAlign w:val="bottom"/>
+            <w:hideMark/>
+          </w:tcPr>
+          <w:p>
+            <w:pPr>
+              <w:widowControl/>
+              <w:autoSpaceDE/>
+              <w:autoSpaceDN/>
+              <w:rPr>
+                <w:rFonts w:ascii="Calibri" w:eastAsia="Times New Roman" w:hAnsi="Calibri" w:cs="Calibri"/>
+                <w:color w:val="000000"/>
+                <w:sz w:val="22"/>
+                <w:lang w:val="pt-BR" w:eastAsia="pt-BR"/>
+              </w:rPr>
+            </w:pPr>
+            <w:r>
+              <w:rPr>
+                <w:rFonts w:ascii="Calibri" w:eastAsia="Times New Roman" w:hAnsi="Calibri" w:cs="Calibri"/>
+                <w:color w:val="000000"/>
+                <w:sz w:val="22"/>
+                <w:lang w:val="pt-BR" w:eastAsia="pt-BR"/>
+              </w:rPr>
+              <w:t> </w:t>
+            </w:r>
+          </w:p>
+        </w:tc>
+        <w:tc>
+          <w:tcPr>
+            <w:tcW w:w="1100" w:type="dxa"/>
+            <w:tcBorders>
+              <w:top w:val="nil"/>
+              <w:left w:val="nil"/>
+              <w:bottom w:val="single" w:sz="4" w:space="0" w:color="auto"/>
+              <w:right w:val="single" w:sz="4" w:space="0" w:color="auto"/>
+            </w:tcBorders>
+            <w:shd w:val="clear" w:color="000000" w:fill="F2F2F2"/>
+            <w:noWrap/>
+            <w:vAlign w:val="bottom"/>
+            <w:hideMark/>
+          </w:tcPr>
+          <w:p>
+            <w:pPr>
+              <w:widowControl/>
+              <w:autoSpaceDE/>
+              <w:autoSpaceDN/>
+              <w:rPr>
+                <w:rFonts w:ascii="Calibri" w:eastAsia="Times New Roman" w:hAnsi="Calibri" w:cs="Calibri"/>
+                <w:color w:val="000000"/>
+                <w:sz w:val="22"/>
+                <w:lang w:val="pt-BR" w:eastAsia="pt-BR"/>
+              </w:rPr>
+            </w:pPr>
+            <w:r>
+              <w:rPr>
+                <w:rFonts w:ascii="Calibri" w:eastAsia="Times New Roman" w:hAnsi="Calibri" w:cs="Calibri"/>
+                <w:color w:val="000000"/>
+                <w:sz w:val="22"/>
+                <w:lang w:val="pt-BR" w:eastAsia="pt-BR"/>
+              </w:rPr>
+              <w:t> </w:t>
+            </w:r>
+          </w:p>
+        </w:tc>
+      </w:tr>
+      <w:tr>
+        <w:trPr>
+          <w:trHeight w:val="510"/>
+        </w:trPr>
+        <w:tc>
+          <w:tcPr>
+            <w:tcW w:w="2880" w:type="dxa"/>
+            <w:tcBorders>
+              <w:top w:val="single" w:sz="4" w:space="0" w:color="auto"/>
+              <w:left w:val="single" w:sz="4" w:space="0" w:color="auto"/>
+              <w:bottom w:val="single" w:sz="4" w:space="0" w:color="auto"/>
+              <w:right w:val="single" w:sz="4" w:space="0" w:color="auto"/>
+            </w:tcBorders>
+            <w:shd w:val="clear" w:color="000000" w:fill="F2F2F2"/>
+            <w:noWrap/>
+            <w:vAlign w:val="bottom"/>
+            <w:hideMark/>
+          </w:tcPr>
+          <w:p>
+            <w:pPr>
+              <w:widowControl/>
+              <w:autoSpaceDE/>
+              <w:autoSpaceDN/>
+              <w:rPr>
+                <w:rFonts w:ascii="Calibri" w:eastAsia="Times New Roman" w:hAnsi="Calibri" w:cs="Calibri"/>
+                <w:b/>
+                <w:bCs/>
+                <w:color w:val="000000"/>
+                <w:sz w:val="22"/>
+                <w:lang w:val="pt-BR" w:eastAsia="pt-BR"/>
+              </w:rPr>
+            </w:pPr>
+            <w:r>
+              <w:rPr>
+                <w:rFonts w:ascii="Calibri" w:eastAsia="Times New Roman" w:hAnsi="Calibri" w:cs="Calibri"/>
+                <w:b/>
+                <w:bCs/>
+                <w:color w:val="000000"/>
+                <w:sz w:val="22"/>
+                <w:lang w:val="pt-BR" w:eastAsia="pt-BR"/>
+              </w:rPr>
+              <w:t>APRESENTAÇÃO DO TCC</w:t>
+            </w:r>
+          </w:p>
+        </w:tc>
+        <w:tc>
+          <w:tcPr>
+            <w:tcW w:w="1180" w:type="dxa"/>
+            <w:tcBorders>
+              <w:top w:val="nil"/>
+              <w:left w:val="nil"/>
+              <w:bottom w:val="single" w:sz="4" w:space="0" w:color="auto"/>
+              <w:right w:val="single" w:sz="4" w:space="0" w:color="auto"/>
+            </w:tcBorders>
+            <w:shd w:val="clear" w:color="000000" w:fill="F2F2F2"/>
+            <w:noWrap/>
+            <w:vAlign w:val="bottom"/>
+            <w:hideMark/>
+          </w:tcPr>
+          <w:p>
+            <w:pPr>
+              <w:widowControl/>
+              <w:autoSpaceDE/>
+              <w:autoSpaceDN/>
+              <w:rPr>
+                <w:rFonts w:ascii="Calibri" w:eastAsia="Times New Roman" w:hAnsi="Calibri" w:cs="Calibri"/>
+                <w:color w:val="000000"/>
+                <w:sz w:val="22"/>
+                <w:lang w:val="pt-BR" w:eastAsia="pt-BR"/>
+              </w:rPr>
+            </w:pPr>
+            <w:r>
+              <w:rPr>
+                <w:rFonts w:ascii="Calibri" w:eastAsia="Times New Roman" w:hAnsi="Calibri" w:cs="Calibri"/>
+                <w:color w:val="000000"/>
+                <w:sz w:val="22"/>
+                <w:lang w:val="pt-BR" w:eastAsia="pt-BR"/>
+              </w:rPr>
+              <w:t> </w:t>
+            </w:r>
+          </w:p>
+        </w:tc>
+        <w:tc>
+          <w:tcPr>
+            <w:tcW w:w="1180" w:type="dxa"/>
+            <w:tcBorders>
+              <w:top w:val="nil"/>
+              <w:left w:val="nil"/>
+              <w:bottom w:val="single" w:sz="4" w:space="0" w:color="auto"/>
+              <w:right w:val="single" w:sz="4" w:space="0" w:color="auto"/>
+            </w:tcBorders>
+            <w:shd w:val="clear" w:color="000000" w:fill="F2F2F2"/>
+            <w:noWrap/>
+            <w:vAlign w:val="bottom"/>
+            <w:hideMark/>
+          </w:tcPr>
+          <w:p>
+            <w:pPr>
+              <w:widowControl/>
+              <w:autoSpaceDE/>
+              <w:autoSpaceDN/>
+              <w:rPr>
+                <w:rFonts w:ascii="Calibri" w:eastAsia="Times New Roman" w:hAnsi="Calibri" w:cs="Calibri"/>
+                <w:color w:val="000000"/>
+                <w:sz w:val="22"/>
+                <w:lang w:val="pt-BR" w:eastAsia="pt-BR"/>
+              </w:rPr>
+            </w:pPr>
+            <w:r>
+              <w:rPr>
+                <w:rFonts w:ascii="Calibri" w:eastAsia="Times New Roman" w:hAnsi="Calibri" w:cs="Calibri"/>
+                <w:color w:val="000000"/>
+                <w:sz w:val="22"/>
+                <w:lang w:val="pt-BR" w:eastAsia="pt-BR"/>
+              </w:rPr>
+              <w:t> </w:t>
+            </w:r>
+          </w:p>
+        </w:tc>
+        <w:tc>
+          <w:tcPr>
+            <w:tcW w:w="1120" w:type="dxa"/>
+            <w:tcBorders>
+              <w:top w:val="nil"/>
+              <w:left w:val="nil"/>
+              <w:bottom w:val="single" w:sz="4" w:space="0" w:color="auto"/>
+              <w:right w:val="single" w:sz="4" w:space="0" w:color="auto"/>
+            </w:tcBorders>
+            <w:shd w:val="clear" w:color="000000" w:fill="F2F2F2"/>
+            <w:noWrap/>
+            <w:vAlign w:val="bottom"/>
+            <w:hideMark/>
+          </w:tcPr>
+          <w:p>
+            <w:pPr>
+              <w:widowControl/>
+              <w:autoSpaceDE/>
+              <w:autoSpaceDN/>
+              <w:rPr>
+                <w:rFonts w:ascii="Calibri" w:eastAsia="Times New Roman" w:hAnsi="Calibri" w:cs="Calibri"/>
+                <w:color w:val="000000"/>
+                <w:sz w:val="22"/>
+                <w:lang w:val="pt-BR" w:eastAsia="pt-BR"/>
+              </w:rPr>
+            </w:pPr>
+            <w:r>
+              <w:rPr>
+                <w:rFonts w:ascii="Calibri" w:eastAsia="Times New Roman" w:hAnsi="Calibri" w:cs="Calibri"/>
+                <w:color w:val="000000"/>
+                <w:sz w:val="22"/>
+                <w:lang w:val="pt-BR" w:eastAsia="pt-BR"/>
+              </w:rPr>
+              <w:t> </w:t>
+            </w:r>
+          </w:p>
+        </w:tc>
+        <w:tc>
+          <w:tcPr>
+            <w:tcW w:w="1240" w:type="dxa"/>
+            <w:tcBorders>
+              <w:top w:val="nil"/>
+              <w:left w:val="nil"/>
+              <w:bottom w:val="single" w:sz="4" w:space="0" w:color="auto"/>
+              <w:right w:val="single" w:sz="4" w:space="0" w:color="auto"/>
+            </w:tcBorders>
+            <w:shd w:val="clear" w:color="000000" w:fill="F2F2F2"/>
+            <w:noWrap/>
+            <w:vAlign w:val="bottom"/>
+            <w:hideMark/>
+          </w:tcPr>
+          <w:p>
+            <w:pPr>
+              <w:widowControl/>
+              <w:autoSpaceDE/>
+              <w:autoSpaceDN/>
+              <w:rPr>
+                <w:rFonts w:ascii="Calibri" w:eastAsia="Times New Roman" w:hAnsi="Calibri" w:cs="Calibri"/>
+                <w:color w:val="000000"/>
+                <w:sz w:val="22"/>
+                <w:lang w:val="pt-BR" w:eastAsia="pt-BR"/>
+              </w:rPr>
+            </w:pPr>
+            <w:r>
+              <w:rPr>
+                <w:rFonts w:ascii="Calibri" w:eastAsia="Times New Roman" w:hAnsi="Calibri" w:cs="Calibri"/>
+                <w:color w:val="000000"/>
+                <w:sz w:val="22"/>
+                <w:lang w:val="pt-BR" w:eastAsia="pt-BR"/>
+              </w:rPr>
+              <w:t> </w:t>
+            </w:r>
+          </w:p>
+        </w:tc>
+        <w:tc>
+          <w:tcPr>
+            <w:tcW w:w="1100" w:type="dxa"/>
+            <w:tcBorders>
+              <w:top w:val="nil"/>
+              <w:left w:val="nil"/>
+              <w:bottom w:val="single" w:sz="4" w:space="0" w:color="auto"/>
+              <w:right w:val="single" w:sz="4" w:space="0" w:color="auto"/>
+            </w:tcBorders>
+            <w:shd w:val="clear" w:color="000000" w:fill="4472C4"/>
+            <w:noWrap/>
+            <w:vAlign w:val="bottom"/>
+            <w:hideMark/>
+          </w:tcPr>
+          <w:p>
+            <w:pPr>
+              <w:widowControl/>
+              <w:autoSpaceDE/>
+              <w:autoSpaceDN/>
+              <w:rPr>
+                <w:rFonts w:ascii="Calibri" w:eastAsia="Times New Roman" w:hAnsi="Calibri" w:cs="Calibri"/>
+                <w:color w:val="000000"/>
+                <w:sz w:val="22"/>
+                <w:lang w:val="pt-BR" w:eastAsia="pt-BR"/>
+              </w:rPr>
+            </w:pPr>
+            <w:r>
+              <w:rPr>
+                <w:rFonts w:ascii="Calibri" w:eastAsia="Times New Roman" w:hAnsi="Calibri" w:cs="Calibri"/>
+                <w:color w:val="000000"/>
+                <w:sz w:val="22"/>
+                <w:lang w:val="pt-BR" w:eastAsia="pt-BR"/>
+              </w:rPr>
+              <w:t> </w:t>
+            </w:r>
+          </w:p>
+        </w:tc>
+      </w:tr>
+    </w:tbl>
+    <w:p>
+      <w:pPr>
+        <w:spacing w:line="360" w:lineRule="auto"/>
+        <w:ind w:firstLine="709"/>
+        <w:jc w:val="both"/>
+        <w:rPr>
+          <w:bCs/>
+          <w:sz w:val="26"/>
+        </w:rPr>
+      </w:pPr>
+    </w:p>
+    <w:p>
+      <w:pPr>
+        <w:pStyle w:val="Ttulo2"/>
+        <w:jc w:val="left"/>
+        <w:rPr>
+          <w:sz w:val="26"/>
+        </w:rPr>
+      </w:pPr>
+      <w:r>
+        <w:t>7.</w:t>
+      </w:r>
+      <w:r>
+        <w:t>6</w:t>
+      </w:r>
+      <w:r>
+        <w:t xml:space="preserve"> </w:t>
+      </w:r>
+      <w:r>
+        <w:rPr>
+          <w:sz w:val="26"/>
+        </w:rPr>
+        <w:t>Prints de tela</w:t>
+      </w:r>
+    </w:p>
+    <w:p>
+      <w:pPr>
+        <w:pStyle w:val="Ttulo2"/>
+        <w:jc w:val="left"/>
+        <w:rPr>
+          <w:sz w:val="26"/>
+        </w:rPr>
+      </w:pPr>
+    </w:p>
+    <w:p>
+      <w:pPr>
+        <w:spacing w:line="360" w:lineRule="auto"/>
+        <w:jc w:val="both"/>
+        <w:rPr>
+          <w:bCs/>
+          <w:sz w:val="26"/>
+        </w:rPr>
+      </w:pPr>
+    </w:p>
+    <w:p>
+      <w:pPr>
+        <w:spacing w:line="360" w:lineRule="auto"/>
+        <w:jc w:val="both"/>
+        <w:rPr>
+          <w:bCs/>
+          <w:sz w:val="26"/>
+        </w:rPr>
+      </w:pPr>
+      <w:r>
+        <w:rPr>
+          <w:bCs/>
+          <w:sz w:val="26"/>
+        </w:rPr>
+        <w:drawing>
+          <wp:inline distT="0" distB="0" distL="0" distR="0" wp14:anchorId="3ED8855D" wp14:editId="39E45428">
+            <wp:extent cx="6013450" cy="3015615"/>
+            <wp:effectExtent l="0" t="0" r="6350" b="0"/>
+            <wp:docPr id="8" name="Imagem 8" descr="Interface gráfica do usuário, Aplicativo, Word&#10;&#10;Descrição gerada automaticamente"/>
+            <wp:cNvGraphicFramePr>
+              <a:graphicFrameLocks xmlns:a="http://schemas.openxmlformats.org/drawingml/2006/main" noChangeAspect="1"/>
+            </wp:cNvGraphicFramePr>
+            <a:graphic xmlns:a="http://schemas.openxmlformats.org/drawingml/2006/main">
+              <a:graphicData uri="http://schemas.openxmlformats.org/drawingml/2006/picture">
+                <pic:pic xmlns:pic="http://schemas.openxmlformats.org/drawingml/2006/picture">
+                  <pic:nvPicPr>
+                    <pic:cNvPr id="8" name="Imagem 8" descr="Interface gráfica do usuário, Aplicativo, Word&#10;&#10;Descrição gerada automaticamente"/>
+                    <pic:cNvPicPr/>
+                  </pic:nvPicPr>
+                  <pic:blipFill>
+                    <a:blip r:embed="rId26"/>
+                    <a:stretch>
+                      <a:fillRect/>
+                    </a:stretch>
+                  </pic:blipFill>
+                  <pic:spPr>
+                    <a:xfrm>
+                      <a:off x="0" y="0"/>
+                      <a:ext cx="6013450" cy="3015615"/>
+                    </a:xfrm>
+                    <a:prstGeom prst="rect">
+                      <a:avLst/>
+                    </a:prstGeom>
+                  </pic:spPr>
+                </pic:pic>
+              </a:graphicData>
+            </a:graphic>
+          </wp:inline>
+        </w:drawing>
+      </w:r>
+    </w:p>
+    <w:p>
+      <w:pPr>
+        <w:spacing w:line="360" w:lineRule="auto"/>
+        <w:jc w:val="both"/>
+        <w:rPr>
+          <w:bCs/>
+          <w:sz w:val="26"/>
+        </w:rPr>
+      </w:pPr>
+      <w:r>
+        <w:rPr>
+          <w:bCs/>
+          <w:sz w:val="26"/>
+        </w:rPr>
+        <w:lastRenderedPageBreak/>
+        <w:drawing>
+          <wp:inline distT="0" distB="0" distL="0" distR="0" wp14:anchorId="52099742" wp14:editId="1BEF77B0">
+            <wp:extent cx="6013450" cy="3022600"/>
+            <wp:effectExtent l="0" t="0" r="6350" b="6350"/>
+            <wp:docPr id="11" name="Imagem 11" descr="Mulher com vestido verde&#10;&#10;Descrição gerada automaticamente"/>
+            <wp:cNvGraphicFramePr>
+              <a:graphicFrameLocks xmlns:a="http://schemas.openxmlformats.org/drawingml/2006/main" noChangeAspect="1"/>
+            </wp:cNvGraphicFramePr>
+            <a:graphic xmlns:a="http://schemas.openxmlformats.org/drawingml/2006/main">
+              <a:graphicData uri="http://schemas.openxmlformats.org/drawingml/2006/picture">
+                <pic:pic xmlns:pic="http://schemas.openxmlformats.org/drawingml/2006/picture">
+                  <pic:nvPicPr>
+                    <pic:cNvPr id="11" name="Imagem 11" descr="Mulher com vestido verde&#10;&#10;Descrição gerada automaticamente"/>
+                    <pic:cNvPicPr/>
+                  </pic:nvPicPr>
+                  <pic:blipFill>
+                    <a:blip r:embed="rId27"/>
+                    <a:stretch>
+                      <a:fillRect/>
+                    </a:stretch>
+                  </pic:blipFill>
+                  <pic:spPr>
+                    <a:xfrm>
+                      <a:off x="0" y="0"/>
+                      <a:ext cx="6013450" cy="3022600"/>
+                    </a:xfrm>
+                    <a:prstGeom prst="rect">
+                      <a:avLst/>
+                    </a:prstGeom>
+                  </pic:spPr>
+                </pic:pic>
+              </a:graphicData>
+            </a:graphic>
+          </wp:inline>
+        </w:drawing>
+      </w:r>
+    </w:p>
+    <w:p>
+      <w:pPr>
+        <w:spacing w:line="360" w:lineRule="auto"/>
+        <w:ind w:firstLine="709"/>
+        <w:jc w:val="both"/>
+        <w:rPr>
+          <w:bCs/>
+          <w:sz w:val="26"/>
+        </w:rPr>
+      </w:pPr>
+    </w:p>
+    <w:p>
+      <w:pPr>
+        <w:spacing w:line="360" w:lineRule="auto"/>
+        <w:jc w:val="both"/>
+        <w:rPr>
+          <w:bCs/>
+          <w:sz w:val="26"/>
+        </w:rPr>
+      </w:pPr>
+      <w:r>
+        <w:rPr>
+          <w:bCs/>
+          <w:sz w:val="26"/>
+        </w:rPr>
+        <w:drawing>
+          <wp:inline distT="0" distB="0" distL="0" distR="0" wp14:anchorId="1CB95167" wp14:editId="765AF9B5">
+            <wp:extent cx="6013450" cy="2993390"/>
+            <wp:effectExtent l="0" t="0" r="6350" b="0"/>
+            <wp:docPr id="13" name="Imagem 13" descr="Texto&#10;&#10;Descrição gerada automaticamente"/>
+            <wp:cNvGraphicFramePr>
+              <a:graphicFrameLocks xmlns:a="http://schemas.openxmlformats.org/drawingml/2006/main" noChangeAspect="1"/>
+            </wp:cNvGraphicFramePr>
+            <a:graphic xmlns:a="http://schemas.openxmlformats.org/drawingml/2006/main">
+              <a:graphicData uri="http://schemas.openxmlformats.org/drawingml/2006/picture">
+                <pic:pic xmlns:pic="http://schemas.openxmlformats.org/drawingml/2006/picture">
+                  <pic:nvPicPr>
+                    <pic:cNvPr id="13" name="Imagem 13" descr="Texto&#10;&#10;Descrição gerada automaticamente"/>
+                    <pic:cNvPicPr/>
+                  </pic:nvPicPr>
+                  <pic:blipFill>
+                    <a:blip r:embed="rId28"/>
+                    <a:stretch>
+                      <a:fillRect/>
+                    </a:stretch>
+                  </pic:blipFill>
+                  <pic:spPr>
+                    <a:xfrm>
+                      <a:off x="0" y="0"/>
+                      <a:ext cx="6013450" cy="2993390"/>
+                    </a:xfrm>
+                    <a:prstGeom prst="rect">
+                      <a:avLst/>
+                    </a:prstGeom>
+                  </pic:spPr>
+                </pic:pic>
+              </a:graphicData>
+            </a:graphic>
+          </wp:inline>
+        </w:drawing>
+      </w:r>
+    </w:p>
+    <w:p>
+      <w:pPr>
+        <w:spacing w:line="360" w:lineRule="auto"/>
+        <w:jc w:val="both"/>
+        <w:rPr>
+          <w:bCs/>
+          <w:sz w:val="26"/>
+        </w:rPr>
+      </w:pPr>
+      <w:r>
+        <w:rPr>
+          <w:bCs/>
+          <w:sz w:val="26"/>
+        </w:rPr>
+        <w:lastRenderedPageBreak/>
+        <w:drawing>
+          <wp:inline distT="0" distB="0" distL="0" distR="0" wp14:anchorId="7F66AD6E" wp14:editId="1C81870E">
+            <wp:extent cx="6013450" cy="2988310"/>
+            <wp:effectExtent l="0" t="0" r="6350" b="2540"/>
+            <wp:docPr id="24" name="Imagem 24" descr="Interface gráfica do usuário, Aplicativo&#10;&#10;Descrição gerada automaticamente"/>
+            <wp:cNvGraphicFramePr>
+              <a:graphicFrameLocks xmlns:a="http://schemas.openxmlformats.org/drawingml/2006/main" noChangeAspect="1"/>
+            </wp:cNvGraphicFramePr>
+            <a:graphic xmlns:a="http://schemas.openxmlformats.org/drawingml/2006/main">
+              <a:graphicData uri="http://schemas.openxmlformats.org/drawingml/2006/picture">
+                <pic:pic xmlns:pic="http://schemas.openxmlformats.org/drawingml/2006/picture">
+                  <pic:nvPicPr>
+                    <pic:cNvPr id="24" name="Imagem 24" descr="Interface gráfica do usuário, Aplicativo&#10;&#10;Descrição gerada automaticamente"/>
+                    <pic:cNvPicPr/>
+                  </pic:nvPicPr>
+                  <pic:blipFill>
+                    <a:blip r:embed="rId29"/>
+                    <a:stretch>
+                      <a:fillRect/>
+                    </a:stretch>
+                  </pic:blipFill>
+                  <pic:spPr>
+                    <a:xfrm>
+                      <a:off x="0" y="0"/>
+                      <a:ext cx="6013450" cy="2988310"/>
+                    </a:xfrm>
+                    <a:prstGeom prst="rect">
+                      <a:avLst/>
+                    </a:prstGeom>
+                  </pic:spPr>
+                </pic:pic>
+              </a:graphicData>
+            </a:graphic>
+          </wp:inline>
+        </w:drawing>
+      </w:r>
+    </w:p>
+    <w:p>
+      <w:pPr>
+        <w:spacing w:line="360" w:lineRule="auto"/>
+        <w:jc w:val="both"/>
+        <w:rPr>
+          <w:bCs/>
+          <w:sz w:val="26"/>
+        </w:rPr>
+      </w:pPr>
+    </w:p>
+    <w:p>
+      <w:pPr>
+        <w:spacing w:line="360" w:lineRule="auto"/>
+        <w:jc w:val="both"/>
+        <w:rPr>
+          <w:bCs/>
+          <w:sz w:val="26"/>
+        </w:rPr>
+      </w:pPr>
+    </w:p>
+    <w:p>
+      <w:pPr>
+        <w:spacing w:line="360" w:lineRule="auto"/>
+        <w:jc w:val="both"/>
+        <w:rPr>
+          <w:bCs/>
+          <w:sz w:val="26"/>
+        </w:rPr>
+      </w:pPr>
+      <w:r>
+        <w:rPr>
+          <w:noProof/>
+        </w:rPr>
+        <w:drawing>
+          <wp:inline distT="0" distB="0" distL="0" distR="0" wp14:anchorId="213708CA" wp14:editId="2ACA7939">
+            <wp:extent cx="6013450" cy="4832350"/>
+            <wp:effectExtent l="0" t="0" r="6350" b="6350"/>
+            <wp:docPr id="16" name="Imagem 16" descr="Interface gráfica do usuário, Texto, Aplicativo&#10;&#10;Descrição gerada automaticamente"/>
+            <wp:cNvGraphicFramePr>
+              <a:graphicFrameLocks xmlns:a="http://schemas.openxmlformats.org/drawingml/2006/main" noChangeAspect="1"/>
+            </wp:cNvGraphicFramePr>
+            <a:graphic xmlns:a="http://schemas.openxmlformats.org/drawingml/2006/main">
+              <a:graphicData uri="http://schemas.openxmlformats.org/drawingml/2006/picture">
+                <pic:pic xmlns:pic="http://schemas.openxmlformats.org/drawingml/2006/picture">
+                  <pic:nvPicPr>
+                    <pic:cNvPr id="16" name="Imagem 16" descr="Interface gráfica do usuário, Texto, Aplicativo&#10;&#10;Descrição gerada automaticamente"/>
+                    <pic:cNvPicPr>
+                      <a:picLocks noChangeAspect="1" noChangeArrowheads="1"/>
+                    </pic:cNvPicPr>
+                  </pic:nvPicPr>
+                  <pic:blipFill>
+                    <a:blip r:embed="rId30">
+                      <a:extLst>
+                        <a:ext uri="{28A0092B-C50C-407E-A947-70E740481C1C}">
+                          <a14:useLocalDpi xmlns:a14="http://schemas.microsoft.com/office/drawing/2010/main" val="0"/>
+                        </a:ext>
+                      </a:extLst>
+                    </a:blip>
+                    <a:srcRect/>
+                    <a:stretch>
+                      <a:fillRect/>
+                    </a:stretch>
+                  </pic:blipFill>
+                  <pic:spPr bwMode="auto">
+                    <a:xfrm>
+                      <a:off x="0" y="0"/>
+                      <a:ext cx="6013450" cy="4832350"/>
+                    </a:xfrm>
+                    <a:prstGeom prst="rect">
+                      <a:avLst/>
+                    </a:prstGeom>
+                    <a:noFill/>
+                    <a:ln>
+                      <a:noFill/>
+                    </a:ln>
+                  </pic:spPr>
+                </pic:pic>
+              </a:graphicData>
+            </a:graphic>
+          </wp:inline>
+        </w:drawing>
+      </w:r>
+    </w:p>
+    <w:p>
+      <w:pPr>
+        <w:spacing w:line="360" w:lineRule="auto"/>
+        <w:jc w:val="both"/>
+        <w:rPr>
+          <w:bCs/>
+          <w:sz w:val="26"/>
+        </w:rPr>
+      </w:pPr>
+      <w:r>
+        <w:rPr>
+          <w:noProof/>
+        </w:rPr>
+        <w:lastRenderedPageBreak/>
+        <w:drawing>
+          <wp:inline distT="0" distB="0" distL="0" distR="0" wp14:anchorId="53AB2103" wp14:editId="1EB2CB24">
+            <wp:extent cx="6013450" cy="8380730"/>
+            <wp:effectExtent l="0" t="0" r="6350" b="1270"/>
+            <wp:docPr id="17" name="Imagem 17" descr="Interface gráfica do usuário, Aplicativo&#10;&#10;Descrição gerada automaticamente"/>
+            <wp:cNvGraphicFramePr>
+              <a:graphicFrameLocks xmlns:a="http://schemas.openxmlformats.org/drawingml/2006/main" noChangeAspect="1"/>
+            </wp:cNvGraphicFramePr>
+            <a:graphic xmlns:a="http://schemas.openxmlformats.org/drawingml/2006/main">
+              <a:graphicData uri="http://schemas.openxmlformats.org/drawingml/2006/picture">
+                <pic:pic xmlns:pic="http://schemas.openxmlformats.org/drawingml/2006/picture">
+                  <pic:nvPicPr>
+                    <pic:cNvPr id="17" name="Imagem 17" descr="Interface gráfica do usuário, Aplicativo&#10;&#10;Descrição gerada automaticamente"/>
+                    <pic:cNvPicPr>
+                      <a:picLocks noChangeAspect="1" noChangeArrowheads="1"/>
+                    </pic:cNvPicPr>
+                  </pic:nvPicPr>
+                  <pic:blipFill>
+                    <a:blip r:embed="rId31">
+                      <a:extLst>
+                        <a:ext uri="{28A0092B-C50C-407E-A947-70E740481C1C}">
+                          <a14:useLocalDpi xmlns:a14="http://schemas.microsoft.com/office/drawing/2010/main" val="0"/>
+                        </a:ext>
+                      </a:extLst>
+                    </a:blip>
+                    <a:srcRect/>
+                    <a:stretch>
+                      <a:fillRect/>
+                    </a:stretch>
+                  </pic:blipFill>
+                  <pic:spPr bwMode="auto">
+                    <a:xfrm>
+                      <a:off x="0" y="0"/>
+                      <a:ext cx="6013450" cy="8380730"/>
+                    </a:xfrm>
+                    <a:prstGeom prst="rect">
+                      <a:avLst/>
+                    </a:prstGeom>
+                    <a:noFill/>
+                    <a:ln>
+                      <a:noFill/>
+                    </a:ln>
+                  </pic:spPr>
+                </pic:pic>
+              </a:graphicData>
+            </a:graphic>
+          </wp:inline>
+        </w:drawing>
+      </w:r>
+    </w:p>
+    <w:p>
+      <w:pPr>
+        <w:spacing w:line="360" w:lineRule="auto"/>
+        <w:ind w:firstLine="709"/>
+        <w:jc w:val="both"/>
+        <w:rPr>
+          <w:bCs/>
+          <w:sz w:val="26"/>
+        </w:rPr>
+      </w:pPr>
+    </w:p>
+    <w:p>
+      <w:pPr>
+        <w:spacing w:line="360" w:lineRule="auto"/>
+        <w:jc w:val="both"/>
+        <w:rPr>
+          <w:bCs/>
+          <w:sz w:val="26"/>
+        </w:rPr>
+      </w:pPr>
+      <w:r>
+        <w:rPr>
+          <w:noProof/>
+        </w:rPr>
+        <w:lastRenderedPageBreak/>
+        <w:drawing>
+          <wp:inline distT="0" distB="0" distL="0" distR="0" wp14:anchorId="27B68F8D" wp14:editId="24E3D0B3">
+            <wp:extent cx="6013450" cy="3757930"/>
+            <wp:effectExtent l="0" t="0" r="6350" b="0"/>
+            <wp:docPr id="18" name="Imagem 18" descr="Interface gráfica do usuário, Texto, Aplicativo&#10;&#10;Descrição gerada automaticamente"/>
+            <wp:cNvGraphicFramePr>
+              <a:graphicFrameLocks xmlns:a="http://schemas.openxmlformats.org/drawingml/2006/main" noChangeAspect="1"/>
+            </wp:cNvGraphicFramePr>
+            <a:graphic xmlns:a="http://schemas.openxmlformats.org/drawingml/2006/main">
+              <a:graphicData uri="http://schemas.openxmlformats.org/drawingml/2006/picture">
+                <pic:pic xmlns:pic="http://schemas.openxmlformats.org/drawingml/2006/picture">
+                  <pic:nvPicPr>
+                    <pic:cNvPr id="18" name="Imagem 18" descr="Interface gráfica do usuário, Texto, Aplicativo&#10;&#10;Descrição gerada automaticamente"/>
+                    <pic:cNvPicPr>
+                      <a:picLocks noChangeAspect="1" noChangeArrowheads="1"/>
+                    </pic:cNvPicPr>
+                  </pic:nvPicPr>
+                  <pic:blipFill>
+                    <a:blip r:embed="rId32">
+                      <a:extLst>
+                        <a:ext uri="{28A0092B-C50C-407E-A947-70E740481C1C}">
+                          <a14:useLocalDpi xmlns:a14="http://schemas.microsoft.com/office/drawing/2010/main" val="0"/>
+                        </a:ext>
+                      </a:extLst>
+                    </a:blip>
+                    <a:srcRect/>
+                    <a:stretch>
+                      <a:fillRect/>
+                    </a:stretch>
+                  </pic:blipFill>
+                  <pic:spPr bwMode="auto">
+                    <a:xfrm>
+                      <a:off x="0" y="0"/>
+                      <a:ext cx="6013450" cy="3757930"/>
+                    </a:xfrm>
+                    <a:prstGeom prst="rect">
+                      <a:avLst/>
+                    </a:prstGeom>
+                    <a:noFill/>
+                    <a:ln>
+                      <a:noFill/>
+                    </a:ln>
+                  </pic:spPr>
+                </pic:pic>
+              </a:graphicData>
+            </a:graphic>
+          </wp:inline>
+        </w:drawing>
+      </w:r>
+    </w:p>
+    <w:p>
+      <w:pPr>
+        <w:spacing w:line="360" w:lineRule="auto"/>
+        <w:jc w:val="both"/>
+        <w:rPr>
+          <w:bCs/>
+          <w:sz w:val="26"/>
+        </w:rPr>
+      </w:pPr>
+    </w:p>
+    <w:p>
+      <w:pPr>
+        <w:spacing w:line="360" w:lineRule="auto"/>
+        <w:jc w:val="both"/>
+        <w:rPr>
+          <w:bCs/>
+          <w:sz w:val="26"/>
+        </w:rPr>
+      </w:pPr>
+      <w:r>
+        <w:rPr>
+          <w:bCs/>
+          <w:sz w:val="26"/>
+        </w:rPr>
+        <w:drawing>
+          <wp:inline distT="0" distB="0" distL="0" distR="0" wp14:anchorId="3E978E11" wp14:editId="327B1304">
+            <wp:extent cx="6013450" cy="3009265"/>
+            <wp:effectExtent l="0" t="0" r="6350" b="635"/>
+            <wp:docPr id="19" name="Imagem 19" descr="Interface gráfica do usuário, Aplicativo&#10;&#10;Descrição gerada automaticamente"/>
+            <wp:cNvGraphicFramePr>
+              <a:graphicFrameLocks xmlns:a="http://schemas.openxmlformats.org/drawingml/2006/main" noChangeAspect="1"/>
+            </wp:cNvGraphicFramePr>
+            <a:graphic xmlns:a="http://schemas.openxmlformats.org/drawingml/2006/main">
+              <a:graphicData uri="http://schemas.openxmlformats.org/drawingml/2006/picture">
+                <pic:pic xmlns:pic="http://schemas.openxmlformats.org/drawingml/2006/picture">
+                  <pic:nvPicPr>
+                    <pic:cNvPr id="19" name="Imagem 19" descr="Interface gráfica do usuário, Aplicativo&#10;&#10;Descrição gerada automaticamente"/>
+                    <pic:cNvPicPr/>
+                  </pic:nvPicPr>
+                  <pic:blipFill>
+                    <a:blip r:embed="rId33"/>
+                    <a:stretch>
+                      <a:fillRect/>
+                    </a:stretch>
+                  </pic:blipFill>
+                  <pic:spPr>
+                    <a:xfrm>
+                      <a:off x="0" y="0"/>
+                      <a:ext cx="6013450" cy="3009265"/>
+                    </a:xfrm>
+                    <a:prstGeom prst="rect">
+                      <a:avLst/>
+                    </a:prstGeom>
+                  </pic:spPr>
+                </pic:pic>
+              </a:graphicData>
+            </a:graphic>
+          </wp:inline>
+        </w:drawing>
+      </w:r>
+    </w:p>
+    <w:p>
+      <w:pPr>
+        <w:spacing w:line="360" w:lineRule="auto"/>
+        <w:ind w:firstLine="709"/>
+        <w:jc w:val="both"/>
+        <w:rPr>
+          <w:bCs/>
+          <w:sz w:val="26"/>
+        </w:rPr>
+      </w:pPr>
+    </w:p>
+    <w:p>
+      <w:pPr>
+        <w:spacing w:line="360" w:lineRule="auto"/>
+        <w:jc w:val="both"/>
+        <w:rPr>
+          <w:bCs/>
+          <w:sz w:val="26"/>
+        </w:rPr>
+      </w:pPr>
+      <w:r>
+        <w:rPr>
+          <w:bCs/>
+          <w:sz w:val="26"/>
+        </w:rPr>
+        <w:lastRenderedPageBreak/>
+        <w:drawing>
+          <wp:inline distT="0" distB="0" distL="0" distR="0" wp14:anchorId="523424CC" wp14:editId="162827AE">
+            <wp:extent cx="6013450" cy="3176905"/>
+            <wp:effectExtent l="0" t="0" r="6350" b="4445"/>
+            <wp:docPr id="20" name="Imagem 20" descr="Gráfico, Gráfico de dispersão&#10;&#10;Descrição gerada automaticamente com confiança média"/>
+            <wp:cNvGraphicFramePr>
+              <a:graphicFrameLocks xmlns:a="http://schemas.openxmlformats.org/drawingml/2006/main" noChangeAspect="1"/>
+            </wp:cNvGraphicFramePr>
+            <a:graphic xmlns:a="http://schemas.openxmlformats.org/drawingml/2006/main">
+              <a:graphicData uri="http://schemas.openxmlformats.org/drawingml/2006/picture">
+                <pic:pic xmlns:pic="http://schemas.openxmlformats.org/drawingml/2006/picture">
+                  <pic:nvPicPr>
+                    <pic:cNvPr id="20" name="Imagem 20" descr="Gráfico, Gráfico de dispersão&#10;&#10;Descrição gerada automaticamente com confiança média"/>
+                    <pic:cNvPicPr/>
+                  </pic:nvPicPr>
+                  <pic:blipFill>
+                    <a:blip r:embed="rId34"/>
+                    <a:stretch>
+                      <a:fillRect/>
+                    </a:stretch>
+                  </pic:blipFill>
+                  <pic:spPr>
+                    <a:xfrm>
+                      <a:off x="0" y="0"/>
+                      <a:ext cx="6013450" cy="3176905"/>
+                    </a:xfrm>
+                    <a:prstGeom prst="rect">
+                      <a:avLst/>
+                    </a:prstGeom>
+                  </pic:spPr>
+                </pic:pic>
+              </a:graphicData>
+            </a:graphic>
+          </wp:inline>
+        </w:drawing>
+      </w:r>
+    </w:p>
+    <w:p>
+      <w:pPr>
+        <w:spacing w:line="360" w:lineRule="auto"/>
+        <w:jc w:val="both"/>
+        <w:rPr>
+          <w:bCs/>
+          <w:sz w:val="26"/>
+        </w:rPr>
+      </w:pPr>
+      <w:r>
+        <w:rPr>
+          <w:noProof/>
+        </w:rPr>
+        <w:lastRenderedPageBreak/>
+        <w:drawing>
+          <wp:inline distT="0" distB="0" distL="0" distR="0" wp14:anchorId="255F01B7" wp14:editId="5D3104D6">
+            <wp:extent cx="6013450" cy="6789420"/>
+            <wp:effectExtent l="0" t="0" r="6350" b="0"/>
+            <wp:docPr id="21" name="Imagem 21" descr="Uma imagem contendo Texto&#10;&#10;Descrição gerada automaticamente"/>
+            <wp:cNvGraphicFramePr>
+              <a:graphicFrameLocks xmlns:a="http://schemas.openxmlformats.org/drawingml/2006/main" noChangeAspect="1"/>
+            </wp:cNvGraphicFramePr>
+            <a:graphic xmlns:a="http://schemas.openxmlformats.org/drawingml/2006/main">
+              <a:graphicData uri="http://schemas.openxmlformats.org/drawingml/2006/picture">
+                <pic:pic xmlns:pic="http://schemas.openxmlformats.org/drawingml/2006/picture">
+                  <pic:nvPicPr>
+                    <pic:cNvPr id="21" name="Imagem 21" descr="Uma imagem contendo Texto&#10;&#10;Descrição gerada automaticamente"/>
+                    <pic:cNvPicPr>
+                      <a:picLocks noChangeAspect="1" noChangeArrowheads="1"/>
+                    </pic:cNvPicPr>
+                  </pic:nvPicPr>
+                  <pic:blipFill>
+                    <a:blip r:embed="rId35">
+                      <a:extLst>
+                        <a:ext uri="{28A0092B-C50C-407E-A947-70E740481C1C}">
+                          <a14:useLocalDpi xmlns:a14="http://schemas.microsoft.com/office/drawing/2010/main" val="0"/>
+                        </a:ext>
+                      </a:extLst>
+                    </a:blip>
+                    <a:srcRect/>
+                    <a:stretch>
+                      <a:fillRect/>
+                    </a:stretch>
+                  </pic:blipFill>
+                  <pic:spPr bwMode="auto">
+                    <a:xfrm>
+                      <a:off x="0" y="0"/>
+                      <a:ext cx="6013450" cy="6789420"/>
+                    </a:xfrm>
+                    <a:prstGeom prst="rect">
+                      <a:avLst/>
+                    </a:prstGeom>
+                    <a:noFill/>
+                    <a:ln>
+                      <a:noFill/>
+                    </a:ln>
+                  </pic:spPr>
+                </pic:pic>
+              </a:graphicData>
+            </a:graphic>
+          </wp:inline>
+        </w:drawing>
+      </w:r>
+    </w:p>
+    <w:p>
+      <w:pPr>
+        <w:spacing w:line="360" w:lineRule="auto"/>
+        <w:ind w:firstLine="709"/>
+        <w:jc w:val="both"/>
+        <w:rPr>
+          <w:bCs/>
+          <w:sz w:val="26"/>
+        </w:rPr>
+      </w:pPr>
+    </w:p>
+    <w:p>
+      <w:pPr>
+        <w:spacing w:line="360" w:lineRule="auto"/>
+        <w:jc w:val="both"/>
+        <w:rPr>
+          <w:bCs/>
+          <w:sz w:val="26"/>
+        </w:rPr>
+      </w:pPr>
+      <w:r>
+        <w:rPr>
+          <w:noProof/>
+        </w:rPr>
+        <w:lastRenderedPageBreak/>
+        <w:drawing>
+          <wp:inline distT="0" distB="0" distL="0" distR="0" wp14:anchorId="60C105E4" wp14:editId="2F56F25E">
+            <wp:extent cx="5876925" cy="9499600"/>
+            <wp:effectExtent l="0" t="0" r="9525" b="6350"/>
+            <wp:docPr id="23" name="Imagem 23" descr="Tela de celular com publicação numa rede social&#10;&#10;Descrição gerada automaticamente"/>
+            <wp:cNvGraphicFramePr>
+              <a:graphicFrameLocks xmlns:a="http://schemas.openxmlformats.org/drawingml/2006/main" noChangeAspect="1"/>
+            </wp:cNvGraphicFramePr>
+            <a:graphic xmlns:a="http://schemas.openxmlformats.org/drawingml/2006/main">
+              <a:graphicData uri="http://schemas.openxmlformats.org/drawingml/2006/picture">
+                <pic:pic xmlns:pic="http://schemas.openxmlformats.org/drawingml/2006/picture">
+                  <pic:nvPicPr>
+                    <pic:cNvPr id="23" name="Imagem 23" descr="Tela de celular com publicação numa rede social&#10;&#10;Descrição gerada automaticamente"/>
+                    <pic:cNvPicPr>
+                      <a:picLocks noChangeAspect="1" noChangeArrowheads="1"/>
+                    </pic:cNvPicPr>
+                  </pic:nvPicPr>
+                  <pic:blipFill>
+                    <a:blip r:embed="rId36">
+                      <a:extLst>
+                        <a:ext uri="{28A0092B-C50C-407E-A947-70E740481C1C}">
+                          <a14:useLocalDpi xmlns:a14="http://schemas.microsoft.com/office/drawing/2010/main" val="0"/>
+                        </a:ext>
+                      </a:extLst>
+                    </a:blip>
+                    <a:srcRect/>
+                    <a:stretch>
+                      <a:fillRect/>
+                    </a:stretch>
+                  </pic:blipFill>
+                  <pic:spPr bwMode="auto">
+                    <a:xfrm>
+                      <a:off x="0" y="0"/>
+                      <a:ext cx="5876925" cy="9499600"/>
+                    </a:xfrm>
+                    <a:prstGeom prst="rect">
+                      <a:avLst/>
+                    </a:prstGeom>
+                    <a:noFill/>
+                    <a:ln>
+                      <a:noFill/>
+                    </a:ln>
+                  </pic:spPr>
+                </pic:pic>
+              </a:graphicData>
+            </a:graphic>
+          </wp:inline>
+        </w:drawing>
       </w:r>
     </w:p>
     <w:p>
       <w:pPr>
         <w:pStyle w:val="Ttulo1"/>
+        <w:ind w:left="0"/>
         <w:rPr>
           <w:sz w:val="24"/>
           <w:szCs w:val="24"/>
@@ -25105,12 +27681,7 @@
         <w:t xml:space="preserve">tem sua forma muito acessível </w:t>
       </w:r>
       <w:r>
-        <w:t>e sem custo de ser</w:t>
-      </w:r>
-      <w:bookmarkStart w:id="32" w:name="_GoBack"/>
-      <w:bookmarkEnd w:id="32"/>
-      <w:r>
-        <w:t>em feitas</w:t>
+        <w:t>e sem custo de serem feitas</w:t>
       </w:r>
       <w:r>
         <w:t>,</w:t>
@@ -25524,7 +28095,7 @@
           <w:szCs w:val="24"/>
         </w:rPr>
       </w:pPr>
-      <w:bookmarkStart w:id="33" w:name="_Toc82536009"/>
+      <w:bookmarkStart w:id="32" w:name="_Toc82536009"/>
       <w:r>
         <w:rPr>
           <w:sz w:val="24"/>
@@ -25533,7 +28104,7 @@
         <w:lastRenderedPageBreak/>
         <w:t>REFERÊNCIAS</w:t>
       </w:r>
-      <w:bookmarkEnd w:id="33"/>
+      <w:bookmarkEnd w:id="32"/>
     </w:p>
     <w:p>
       <w:pPr>
@@ -25755,7 +28326,7 @@
       <w:r>
         <w:t xml:space="preserve">DE OLLIVEIRA, </w:t>
       </w:r>
-      <w:hyperlink r:id="rId26" w:tooltip="Victor Hugo Rocha Ferreira de Oliveira" w:history="1">
+      <w:hyperlink r:id="rId37" w:tooltip="Victor Hugo Rocha Ferreira de Oliveira" w:history="1">
         <w:r>
           <w:t>Victor Hugo Rocha Ferreira</w:t>
         </w:r>
@@ -26808,7 +29379,7 @@
       </w:r>
     </w:p>
     <w:sectPr>
-      <w:footerReference w:type="default" r:id="rId27"/>
+      <w:footerReference w:type="default" r:id="rId38"/>
       <w:pgSz w:w="11910" w:h="16840"/>
       <w:pgMar w:top="1600" w:right="960" w:bottom="280" w:left="1480" w:header="720" w:footer="720" w:gutter="0"/>
       <w:cols w:space="720"/>
@@ -26818,7 +29389,7 @@
 </file>
 
 <file path=word/endnotes.xml><?xml version="1.0" encoding="utf-8"?>
-<w:endnotes xmlns:wpc="http://schemas.microsoft.com/office/word/2010/wordprocessingCanvas" xmlns:mc="http://schemas.openxmlformats.org/markup-compatibility/2006" xmlns:o="urn:schemas-microsoft-com:office:office" xmlns:r="http://schemas.openxmlformats.org/officeDocument/2006/relationships" xmlns:m="http://schemas.openxmlformats.org/officeDocument/2006/math" xmlns:v="urn:schemas-microsoft-com:vml" xmlns:wp14="http://schemas.microsoft.com/office/word/2010/wordprocessingDrawing" xmlns:wp="http://schemas.openxmlformats.org/drawingml/2006/wordprocessingDrawing" xmlns:w10="urn:schemas-microsoft-com:office:word" xmlns:w="http://schemas.openxmlformats.org/wordprocessingml/2006/main" xmlns:w14="http://schemas.microsoft.com/office/word/2010/wordml" xmlns:w15="http://schemas.microsoft.com/office/word/2012/wordml" xmlns:wpg="http://schemas.microsoft.com/office/word/2010/wordprocessingGroup" xmlns:wpi="http://schemas.microsoft.com/office/word/2010/wordprocessingInk" xmlns:wne="http://schemas.microsoft.com/office/word/2006/wordml" xmlns:wps="http://schemas.microsoft.com/office/word/2010/wordprocessingShape" mc:Ignorable="w14 w15 wp14">
+<w:endnotes xmlns:wpc="http://schemas.microsoft.com/office/word/2010/wordprocessingCanvas" xmlns:cx="http://schemas.microsoft.com/office/drawing/2014/chartex" xmlns:cx1="http://schemas.microsoft.com/office/drawing/2015/9/8/chartex" xmlns:cx2="http://schemas.microsoft.com/office/drawing/2015/10/21/chartex" xmlns:cx3="http://schemas.microsoft.com/office/drawing/2016/5/9/chartex" xmlns:cx4="http://schemas.microsoft.com/office/drawing/2016/5/10/chartex" xmlns:cx5="http://schemas.microsoft.com/office/drawing/2016/5/11/chartex" xmlns:cx6="http://schemas.microsoft.com/office/drawing/2016/5/12/chartex" xmlns:cx7="http://schemas.microsoft.com/office/drawing/2016/5/13/chartex" xmlns:cx8="http://schemas.microsoft.com/office/drawing/2016/5/14/chartex" xmlns:mc="http://schemas.openxmlformats.org/markup-compatibility/2006" xmlns:aink="http://schemas.microsoft.com/office/drawing/2016/ink" xmlns:am3d="http://schemas.microsoft.com/office/drawing/2017/model3d" xmlns:o="urn:schemas-microsoft-com:office:office" xmlns:r="http://schemas.openxmlformats.org/officeDocument/2006/relationships" xmlns:m="http://schemas.openxmlformats.org/officeDocument/2006/math" xmlns:v="urn:schemas-microsoft-com:vml" xmlns:wp14="http://schemas.microsoft.com/office/word/2010/wordprocessingDrawing" xmlns:wp="http://schemas.openxmlformats.org/drawingml/2006/wordprocessingDrawing" xmlns:w10="urn:schemas-microsoft-com:office:word" xmlns:w="http://schemas.openxmlformats.org/wordprocessingml/2006/main" xmlns:w14="http://schemas.microsoft.com/office/word/2010/wordml" xmlns:w15="http://schemas.microsoft.com/office/word/2012/wordml" xmlns:w16cex="http://schemas.microsoft.com/office/word/2018/wordml/cex" xmlns:w16cid="http://schemas.microsoft.com/office/word/2016/wordml/cid" xmlns:w16="http://schemas.microsoft.com/office/word/2018/wordml" xmlns:w16sdtdh="http://schemas.microsoft.com/office/word/2020/wordml/sdtdatahash" xmlns:w16se="http://schemas.microsoft.com/office/word/2015/wordml/symex" xmlns:wpg="http://schemas.microsoft.com/office/word/2010/wordprocessingGroup" xmlns:wpi="http://schemas.microsoft.com/office/word/2010/wordprocessingInk" xmlns:wne="http://schemas.microsoft.com/office/word/2006/wordml" xmlns:wps="http://schemas.microsoft.com/office/word/2010/wordprocessingShape" mc:Ignorable="w14 w15 w16se w16cid w16 w16cex w16sdtdh wp14">
   <w:endnote w:type="separator" w:id="-1">
     <w:p>
       <w:r>
@@ -26840,7 +29411,7 @@
 </file>
 
 <file path=word/footer1.xml><?xml version="1.0" encoding="utf-8"?>
-<w:ftr xmlns:wpc="http://schemas.microsoft.com/office/word/2010/wordprocessingCanvas" xmlns:mc="http://schemas.openxmlformats.org/markup-compatibility/2006" xmlns:o="urn:schemas-microsoft-com:office:office" xmlns:r="http://schemas.openxmlformats.org/officeDocument/2006/relationships" xmlns:m="http://schemas.openxmlformats.org/officeDocument/2006/math" xmlns:v="urn:schemas-microsoft-com:vml" xmlns:wp14="http://schemas.microsoft.com/office/word/2010/wordprocessingDrawing" xmlns:wp="http://schemas.openxmlformats.org/drawingml/2006/wordprocessingDrawing" xmlns:w10="urn:schemas-microsoft-com:office:word" xmlns:w="http://schemas.openxmlformats.org/wordprocessingml/2006/main" xmlns:w14="http://schemas.microsoft.com/office/word/2010/wordml" xmlns:w15="http://schemas.microsoft.com/office/word/2012/wordml" xmlns:wpg="http://schemas.microsoft.com/office/word/2010/wordprocessingGroup" xmlns:wpi="http://schemas.microsoft.com/office/word/2010/wordprocessingInk" xmlns:wne="http://schemas.microsoft.com/office/word/2006/wordml" xmlns:wps="http://schemas.microsoft.com/office/word/2010/wordprocessingShape" mc:Ignorable="w14 w15 wp14">
+<w:ftr xmlns:wpc="http://schemas.microsoft.com/office/word/2010/wordprocessingCanvas" xmlns:cx="http://schemas.microsoft.com/office/drawing/2014/chartex" xmlns:cx1="http://schemas.microsoft.com/office/drawing/2015/9/8/chartex" xmlns:cx2="http://schemas.microsoft.com/office/drawing/2015/10/21/chartex" xmlns:cx3="http://schemas.microsoft.com/office/drawing/2016/5/9/chartex" xmlns:cx4="http://schemas.microsoft.com/office/drawing/2016/5/10/chartex" xmlns:cx5="http://schemas.microsoft.com/office/drawing/2016/5/11/chartex" xmlns:cx6="http://schemas.microsoft.com/office/drawing/2016/5/12/chartex" xmlns:cx7="http://schemas.microsoft.com/office/drawing/2016/5/13/chartex" xmlns:cx8="http://schemas.microsoft.com/office/drawing/2016/5/14/chartex" xmlns:mc="http://schemas.openxmlformats.org/markup-compatibility/2006" xmlns:aink="http://schemas.microsoft.com/office/drawing/2016/ink" xmlns:am3d="http://schemas.microsoft.com/office/drawing/2017/model3d" xmlns:o="urn:schemas-microsoft-com:office:office" xmlns:r="http://schemas.openxmlformats.org/officeDocument/2006/relationships" xmlns:m="http://schemas.openxmlformats.org/officeDocument/2006/math" xmlns:v="urn:schemas-microsoft-com:vml" xmlns:wp14="http://schemas.microsoft.com/office/word/2010/wordprocessingDrawing" xmlns:wp="http://schemas.openxmlformats.org/drawingml/2006/wordprocessingDrawing" xmlns:w10="urn:schemas-microsoft-com:office:word" xmlns:w="http://schemas.openxmlformats.org/wordprocessingml/2006/main" xmlns:w14="http://schemas.microsoft.com/office/word/2010/wordml" xmlns:w15="http://schemas.microsoft.com/office/word/2012/wordml" xmlns:w16cex="http://schemas.microsoft.com/office/word/2018/wordml/cex" xmlns:w16cid="http://schemas.microsoft.com/office/word/2016/wordml/cid" xmlns:w16="http://schemas.microsoft.com/office/word/2018/wordml" xmlns:w16sdtdh="http://schemas.microsoft.com/office/word/2020/wordml/sdtdatahash" xmlns:w16se="http://schemas.microsoft.com/office/word/2015/wordml/symex" xmlns:wpg="http://schemas.microsoft.com/office/word/2010/wordprocessingGroup" xmlns:wpi="http://schemas.microsoft.com/office/word/2010/wordprocessingInk" xmlns:wne="http://schemas.microsoft.com/office/word/2006/wordml" xmlns:wps="http://schemas.microsoft.com/office/word/2010/wordprocessingShape" mc:Ignorable="w14 w15 w16se w16cid w16 w16cex w16sdtdh wp14">
   <w:tbl>
     <w:tblPr>
       <w:tblW w:w="0" w:type="auto"/>
@@ -26898,7 +29469,7 @@
 </file>
 
 <file path=word/footer2.xml><?xml version="1.0" encoding="utf-8"?>
-<w:ftr xmlns:wpc="http://schemas.microsoft.com/office/word/2010/wordprocessingCanvas" xmlns:mc="http://schemas.openxmlformats.org/markup-compatibility/2006" xmlns:o="urn:schemas-microsoft-com:office:office" xmlns:r="http://schemas.openxmlformats.org/officeDocument/2006/relationships" xmlns:m="http://schemas.openxmlformats.org/officeDocument/2006/math" xmlns:v="urn:schemas-microsoft-com:vml" xmlns:wp14="http://schemas.microsoft.com/office/word/2010/wordprocessingDrawing" xmlns:wp="http://schemas.openxmlformats.org/drawingml/2006/wordprocessingDrawing" xmlns:w10="urn:schemas-microsoft-com:office:word" xmlns:w="http://schemas.openxmlformats.org/wordprocessingml/2006/main" xmlns:w14="http://schemas.microsoft.com/office/word/2010/wordml" xmlns:w15="http://schemas.microsoft.com/office/word/2012/wordml" xmlns:wpg="http://schemas.microsoft.com/office/word/2010/wordprocessingGroup" xmlns:wpi="http://schemas.microsoft.com/office/word/2010/wordprocessingInk" xmlns:wne="http://schemas.microsoft.com/office/word/2006/wordml" xmlns:wps="http://schemas.microsoft.com/office/word/2010/wordprocessingShape" mc:Ignorable="w14 w15 wp14">
+<w:ftr xmlns:wpc="http://schemas.microsoft.com/office/word/2010/wordprocessingCanvas" xmlns:cx="http://schemas.microsoft.com/office/drawing/2014/chartex" xmlns:cx1="http://schemas.microsoft.com/office/drawing/2015/9/8/chartex" xmlns:cx2="http://schemas.microsoft.com/office/drawing/2015/10/21/chartex" xmlns:cx3="http://schemas.microsoft.com/office/drawing/2016/5/9/chartex" xmlns:cx4="http://schemas.microsoft.com/office/drawing/2016/5/10/chartex" xmlns:cx5="http://schemas.microsoft.com/office/drawing/2016/5/11/chartex" xmlns:cx6="http://schemas.microsoft.com/office/drawing/2016/5/12/chartex" xmlns:cx7="http://schemas.microsoft.com/office/drawing/2016/5/13/chartex" xmlns:cx8="http://schemas.microsoft.com/office/drawing/2016/5/14/chartex" xmlns:mc="http://schemas.openxmlformats.org/markup-compatibility/2006" xmlns:aink="http://schemas.microsoft.com/office/drawing/2016/ink" xmlns:am3d="http://schemas.microsoft.com/office/drawing/2017/model3d" xmlns:o="urn:schemas-microsoft-com:office:office" xmlns:r="http://schemas.openxmlformats.org/officeDocument/2006/relationships" xmlns:m="http://schemas.openxmlformats.org/officeDocument/2006/math" xmlns:v="urn:schemas-microsoft-com:vml" xmlns:wp14="http://schemas.microsoft.com/office/word/2010/wordprocessingDrawing" xmlns:wp="http://schemas.openxmlformats.org/drawingml/2006/wordprocessingDrawing" xmlns:w10="urn:schemas-microsoft-com:office:word" xmlns:w="http://schemas.openxmlformats.org/wordprocessingml/2006/main" xmlns:w14="http://schemas.microsoft.com/office/word/2010/wordml" xmlns:w15="http://schemas.microsoft.com/office/word/2012/wordml" xmlns:w16cex="http://schemas.microsoft.com/office/word/2018/wordml/cex" xmlns:w16cid="http://schemas.microsoft.com/office/word/2016/wordml/cid" xmlns:w16="http://schemas.microsoft.com/office/word/2018/wordml" xmlns:w16sdtdh="http://schemas.microsoft.com/office/word/2020/wordml/sdtdatahash" xmlns:w16se="http://schemas.microsoft.com/office/word/2015/wordml/symex" xmlns:wpg="http://schemas.microsoft.com/office/word/2010/wordprocessingGroup" xmlns:wpi="http://schemas.microsoft.com/office/word/2010/wordprocessingInk" xmlns:wne="http://schemas.microsoft.com/office/word/2006/wordml" xmlns:wps="http://schemas.microsoft.com/office/word/2010/wordprocessingShape" mc:Ignorable="w14 w15 w16se w16cid w16 w16cex w16sdtdh wp14">
   <w:tbl>
     <w:tblPr>
       <w:tblW w:w="0" w:type="auto"/>
@@ -26956,7 +29527,7 @@
 </file>
 
 <file path=word/footer3.xml><?xml version="1.0" encoding="utf-8"?>
-<w:ftr xmlns:wpc="http://schemas.microsoft.com/office/word/2010/wordprocessingCanvas" xmlns:mc="http://schemas.openxmlformats.org/markup-compatibility/2006" xmlns:o="urn:schemas-microsoft-com:office:office" xmlns:r="http://schemas.openxmlformats.org/officeDocument/2006/relationships" xmlns:m="http://schemas.openxmlformats.org/officeDocument/2006/math" xmlns:v="urn:schemas-microsoft-com:vml" xmlns:wp14="http://schemas.microsoft.com/office/word/2010/wordprocessingDrawing" xmlns:wp="http://schemas.openxmlformats.org/drawingml/2006/wordprocessingDrawing" xmlns:w10="urn:schemas-microsoft-com:office:word" xmlns:w="http://schemas.openxmlformats.org/wordprocessingml/2006/main" xmlns:w14="http://schemas.microsoft.com/office/word/2010/wordml" xmlns:w15="http://schemas.microsoft.com/office/word/2012/wordml" xmlns:wpg="http://schemas.microsoft.com/office/word/2010/wordprocessingGroup" xmlns:wpi="http://schemas.microsoft.com/office/word/2010/wordprocessingInk" xmlns:wne="http://schemas.microsoft.com/office/word/2006/wordml" xmlns:wps="http://schemas.microsoft.com/office/word/2010/wordprocessingShape" mc:Ignorable="w14 w15 wp14">
+<w:ftr xmlns:wpc="http://schemas.microsoft.com/office/word/2010/wordprocessingCanvas" xmlns:cx="http://schemas.microsoft.com/office/drawing/2014/chartex" xmlns:cx1="http://schemas.microsoft.com/office/drawing/2015/9/8/chartex" xmlns:cx2="http://schemas.microsoft.com/office/drawing/2015/10/21/chartex" xmlns:cx3="http://schemas.microsoft.com/office/drawing/2016/5/9/chartex" xmlns:cx4="http://schemas.microsoft.com/office/drawing/2016/5/10/chartex" xmlns:cx5="http://schemas.microsoft.com/office/drawing/2016/5/11/chartex" xmlns:cx6="http://schemas.microsoft.com/office/drawing/2016/5/12/chartex" xmlns:cx7="http://schemas.microsoft.com/office/drawing/2016/5/13/chartex" xmlns:cx8="http://schemas.microsoft.com/office/drawing/2016/5/14/chartex" xmlns:mc="http://schemas.openxmlformats.org/markup-compatibility/2006" xmlns:aink="http://schemas.microsoft.com/office/drawing/2016/ink" xmlns:am3d="http://schemas.microsoft.com/office/drawing/2017/model3d" xmlns:o="urn:schemas-microsoft-com:office:office" xmlns:r="http://schemas.openxmlformats.org/officeDocument/2006/relationships" xmlns:m="http://schemas.openxmlformats.org/officeDocument/2006/math" xmlns:v="urn:schemas-microsoft-com:vml" xmlns:wp14="http://schemas.microsoft.com/office/word/2010/wordprocessingDrawing" xmlns:wp="http://schemas.openxmlformats.org/drawingml/2006/wordprocessingDrawing" xmlns:w10="urn:schemas-microsoft-com:office:word" xmlns:w="http://schemas.openxmlformats.org/wordprocessingml/2006/main" xmlns:w14="http://schemas.microsoft.com/office/word/2010/wordml" xmlns:w15="http://schemas.microsoft.com/office/word/2012/wordml" xmlns:w16cex="http://schemas.microsoft.com/office/word/2018/wordml/cex" xmlns:w16cid="http://schemas.microsoft.com/office/word/2016/wordml/cid" xmlns:w16="http://schemas.microsoft.com/office/word/2018/wordml" xmlns:w16sdtdh="http://schemas.microsoft.com/office/word/2020/wordml/sdtdatahash" xmlns:w16se="http://schemas.microsoft.com/office/word/2015/wordml/symex" xmlns:wpg="http://schemas.microsoft.com/office/word/2010/wordprocessingGroup" xmlns:wpi="http://schemas.microsoft.com/office/word/2010/wordprocessingInk" xmlns:wne="http://schemas.microsoft.com/office/word/2006/wordml" xmlns:wps="http://schemas.microsoft.com/office/word/2010/wordprocessingShape" mc:Ignorable="w14 w15 w16se w16cid w16 w16cex w16sdtdh wp14">
   <w:tbl>
     <w:tblPr>
       <w:tblW w:w="0" w:type="auto"/>
@@ -27014,7 +29585,7 @@
 </file>
 
 <file path=word/footer4.xml><?xml version="1.0" encoding="utf-8"?>
-<w:ftr xmlns:wpc="http://schemas.microsoft.com/office/word/2010/wordprocessingCanvas" xmlns:mc="http://schemas.openxmlformats.org/markup-compatibility/2006" xmlns:o="urn:schemas-microsoft-com:office:office" xmlns:r="http://schemas.openxmlformats.org/officeDocument/2006/relationships" xmlns:m="http://schemas.openxmlformats.org/officeDocument/2006/math" xmlns:v="urn:schemas-microsoft-com:vml" xmlns:wp14="http://schemas.microsoft.com/office/word/2010/wordprocessingDrawing" xmlns:wp="http://schemas.openxmlformats.org/drawingml/2006/wordprocessingDrawing" xmlns:w10="urn:schemas-microsoft-com:office:word" xmlns:w="http://schemas.openxmlformats.org/wordprocessingml/2006/main" xmlns:w14="http://schemas.microsoft.com/office/word/2010/wordml" xmlns:w15="http://schemas.microsoft.com/office/word/2012/wordml" xmlns:wpg="http://schemas.microsoft.com/office/word/2010/wordprocessingGroup" xmlns:wpi="http://schemas.microsoft.com/office/word/2010/wordprocessingInk" xmlns:wne="http://schemas.microsoft.com/office/word/2006/wordml" xmlns:wps="http://schemas.microsoft.com/office/word/2010/wordprocessingShape" mc:Ignorable="w14 w15 wp14">
+<w:ftr xmlns:wpc="http://schemas.microsoft.com/office/word/2010/wordprocessingCanvas" xmlns:cx="http://schemas.microsoft.com/office/drawing/2014/chartex" xmlns:cx1="http://schemas.microsoft.com/office/drawing/2015/9/8/chartex" xmlns:cx2="http://schemas.microsoft.com/office/drawing/2015/10/21/chartex" xmlns:cx3="http://schemas.microsoft.com/office/drawing/2016/5/9/chartex" xmlns:cx4="http://schemas.microsoft.com/office/drawing/2016/5/10/chartex" xmlns:cx5="http://schemas.microsoft.com/office/drawing/2016/5/11/chartex" xmlns:cx6="http://schemas.microsoft.com/office/drawing/2016/5/12/chartex" xmlns:cx7="http://schemas.microsoft.com/office/drawing/2016/5/13/chartex" xmlns:cx8="http://schemas.microsoft.com/office/drawing/2016/5/14/chartex" xmlns:mc="http://schemas.openxmlformats.org/markup-compatibility/2006" xmlns:aink="http://schemas.microsoft.com/office/drawing/2016/ink" xmlns:am3d="http://schemas.microsoft.com/office/drawing/2017/model3d" xmlns:o="urn:schemas-microsoft-com:office:office" xmlns:r="http://schemas.openxmlformats.org/officeDocument/2006/relationships" xmlns:m="http://schemas.openxmlformats.org/officeDocument/2006/math" xmlns:v="urn:schemas-microsoft-com:vml" xmlns:wp14="http://schemas.microsoft.com/office/word/2010/wordprocessingDrawing" xmlns:wp="http://schemas.openxmlformats.org/drawingml/2006/wordprocessingDrawing" xmlns:w10="urn:schemas-microsoft-com:office:word" xmlns:w="http://schemas.openxmlformats.org/wordprocessingml/2006/main" xmlns:w14="http://schemas.microsoft.com/office/word/2010/wordml" xmlns:w15="http://schemas.microsoft.com/office/word/2012/wordml" xmlns:w16cex="http://schemas.microsoft.com/office/word/2018/wordml/cex" xmlns:w16cid="http://schemas.microsoft.com/office/word/2016/wordml/cid" xmlns:w16="http://schemas.microsoft.com/office/word/2018/wordml" xmlns:w16sdtdh="http://schemas.microsoft.com/office/word/2020/wordml/sdtdatahash" xmlns:w16se="http://schemas.microsoft.com/office/word/2015/wordml/symex" xmlns:wpg="http://schemas.microsoft.com/office/word/2010/wordprocessingGroup" xmlns:wpi="http://schemas.microsoft.com/office/word/2010/wordprocessingInk" xmlns:wne="http://schemas.microsoft.com/office/word/2006/wordml" xmlns:wps="http://schemas.microsoft.com/office/word/2010/wordprocessingShape" mc:Ignorable="w14 w15 w16se w16cid w16 w16cex w16sdtdh wp14">
   <w:tbl>
     <w:tblPr>
       <w:tblW w:w="0" w:type="auto"/>
@@ -27072,7 +29643,7 @@
 </file>
 
 <file path=word/footer5.xml><?xml version="1.0" encoding="utf-8"?>
-<w:ftr xmlns:wpc="http://schemas.microsoft.com/office/word/2010/wordprocessingCanvas" xmlns:mc="http://schemas.openxmlformats.org/markup-compatibility/2006" xmlns:o="urn:schemas-microsoft-com:office:office" xmlns:r="http://schemas.openxmlformats.org/officeDocument/2006/relationships" xmlns:m="http://schemas.openxmlformats.org/officeDocument/2006/math" xmlns:v="urn:schemas-microsoft-com:vml" xmlns:wp14="http://schemas.microsoft.com/office/word/2010/wordprocessingDrawing" xmlns:wp="http://schemas.openxmlformats.org/drawingml/2006/wordprocessingDrawing" xmlns:w10="urn:schemas-microsoft-com:office:word" xmlns:w="http://schemas.openxmlformats.org/wordprocessingml/2006/main" xmlns:w14="http://schemas.microsoft.com/office/word/2010/wordml" xmlns:w15="http://schemas.microsoft.com/office/word/2012/wordml" xmlns:wpg="http://schemas.microsoft.com/office/word/2010/wordprocessingGroup" xmlns:wpi="http://schemas.microsoft.com/office/word/2010/wordprocessingInk" xmlns:wne="http://schemas.microsoft.com/office/word/2006/wordml" xmlns:wps="http://schemas.microsoft.com/office/word/2010/wordprocessingShape" mc:Ignorable="w14 w15 wp14">
+<w:ftr xmlns:wpc="http://schemas.microsoft.com/office/word/2010/wordprocessingCanvas" xmlns:cx="http://schemas.microsoft.com/office/drawing/2014/chartex" xmlns:cx1="http://schemas.microsoft.com/office/drawing/2015/9/8/chartex" xmlns:cx2="http://schemas.microsoft.com/office/drawing/2015/10/21/chartex" xmlns:cx3="http://schemas.microsoft.com/office/drawing/2016/5/9/chartex" xmlns:cx4="http://schemas.microsoft.com/office/drawing/2016/5/10/chartex" xmlns:cx5="http://schemas.microsoft.com/office/drawing/2016/5/11/chartex" xmlns:cx6="http://schemas.microsoft.com/office/drawing/2016/5/12/chartex" xmlns:cx7="http://schemas.microsoft.com/office/drawing/2016/5/13/chartex" xmlns:cx8="http://schemas.microsoft.com/office/drawing/2016/5/14/chartex" xmlns:mc="http://schemas.openxmlformats.org/markup-compatibility/2006" xmlns:aink="http://schemas.microsoft.com/office/drawing/2016/ink" xmlns:am3d="http://schemas.microsoft.com/office/drawing/2017/model3d" xmlns:o="urn:schemas-microsoft-com:office:office" xmlns:r="http://schemas.openxmlformats.org/officeDocument/2006/relationships" xmlns:m="http://schemas.openxmlformats.org/officeDocument/2006/math" xmlns:v="urn:schemas-microsoft-com:vml" xmlns:wp14="http://schemas.microsoft.com/office/word/2010/wordprocessingDrawing" xmlns:wp="http://schemas.openxmlformats.org/drawingml/2006/wordprocessingDrawing" xmlns:w10="urn:schemas-microsoft-com:office:word" xmlns:w="http://schemas.openxmlformats.org/wordprocessingml/2006/main" xmlns:w14="http://schemas.microsoft.com/office/word/2010/wordml" xmlns:w15="http://schemas.microsoft.com/office/word/2012/wordml" xmlns:w16cex="http://schemas.microsoft.com/office/word/2018/wordml/cex" xmlns:w16cid="http://schemas.microsoft.com/office/word/2016/wordml/cid" xmlns:w16="http://schemas.microsoft.com/office/word/2018/wordml" xmlns:w16sdtdh="http://schemas.microsoft.com/office/word/2020/wordml/sdtdatahash" xmlns:w16se="http://schemas.microsoft.com/office/word/2015/wordml/symex" xmlns:wpg="http://schemas.microsoft.com/office/word/2010/wordprocessingGroup" xmlns:wpi="http://schemas.microsoft.com/office/word/2010/wordprocessingInk" xmlns:wne="http://schemas.microsoft.com/office/word/2006/wordml" xmlns:wps="http://schemas.microsoft.com/office/word/2010/wordprocessingShape" mc:Ignorable="w14 w15 w16se w16cid w16 w16cex w16sdtdh wp14">
   <w:tbl>
     <w:tblPr>
       <w:tblW w:w="0" w:type="auto"/>
@@ -27130,7 +29701,7 @@
 </file>
 
 <file path=word/footnotes.xml><?xml version="1.0" encoding="utf-8"?>
-<w:footnotes xmlns:wpc="http://schemas.microsoft.com/office/word/2010/wordprocessingCanvas" xmlns:mc="http://schemas.openxmlformats.org/markup-compatibility/2006" xmlns:o="urn:schemas-microsoft-com:office:office" xmlns:r="http://schemas.openxmlformats.org/officeDocument/2006/relationships" xmlns:m="http://schemas.openxmlformats.org/officeDocument/2006/math" xmlns:v="urn:schemas-microsoft-com:vml" xmlns:wp14="http://schemas.microsoft.com/office/word/2010/wordprocessingDrawing" xmlns:wp="http://schemas.openxmlformats.org/drawingml/2006/wordprocessingDrawing" xmlns:w10="urn:schemas-microsoft-com:office:word" xmlns:w="http://schemas.openxmlformats.org/wordprocessingml/2006/main" xmlns:w14="http://schemas.microsoft.com/office/word/2010/wordml" xmlns:w15="http://schemas.microsoft.com/office/word/2012/wordml" xmlns:wpg="http://schemas.microsoft.com/office/word/2010/wordprocessingGroup" xmlns:wpi="http://schemas.microsoft.com/office/word/2010/wordprocessingInk" xmlns:wne="http://schemas.microsoft.com/office/word/2006/wordml" xmlns:wps="http://schemas.microsoft.com/office/word/2010/wordprocessingShape" mc:Ignorable="w14 w15 wp14">
+<w:footnotes xmlns:wpc="http://schemas.microsoft.com/office/word/2010/wordprocessingCanvas" xmlns:cx="http://schemas.microsoft.com/office/drawing/2014/chartex" xmlns:cx1="http://schemas.microsoft.com/office/drawing/2015/9/8/chartex" xmlns:cx2="http://schemas.microsoft.com/office/drawing/2015/10/21/chartex" xmlns:cx3="http://schemas.microsoft.com/office/drawing/2016/5/9/chartex" xmlns:cx4="http://schemas.microsoft.com/office/drawing/2016/5/10/chartex" xmlns:cx5="http://schemas.microsoft.com/office/drawing/2016/5/11/chartex" xmlns:cx6="http://schemas.microsoft.com/office/drawing/2016/5/12/chartex" xmlns:cx7="http://schemas.microsoft.com/office/drawing/2016/5/13/chartex" xmlns:cx8="http://schemas.microsoft.com/office/drawing/2016/5/14/chartex" xmlns:mc="http://schemas.openxmlformats.org/markup-compatibility/2006" xmlns:aink="http://schemas.microsoft.com/office/drawing/2016/ink" xmlns:am3d="http://schemas.microsoft.com/office/drawing/2017/model3d" xmlns:o="urn:schemas-microsoft-com:office:office" xmlns:r="http://schemas.openxmlformats.org/officeDocument/2006/relationships" xmlns:m="http://schemas.openxmlformats.org/officeDocument/2006/math" xmlns:v="urn:schemas-microsoft-com:vml" xmlns:wp14="http://schemas.microsoft.com/office/word/2010/wordprocessingDrawing" xmlns:wp="http://schemas.openxmlformats.org/drawingml/2006/wordprocessingDrawing" xmlns:w10="urn:schemas-microsoft-com:office:word" xmlns:w="http://schemas.openxmlformats.org/wordprocessingml/2006/main" xmlns:w14="http://schemas.microsoft.com/office/word/2010/wordml" xmlns:w15="http://schemas.microsoft.com/office/word/2012/wordml" xmlns:w16cex="http://schemas.microsoft.com/office/word/2018/wordml/cex" xmlns:w16cid="http://schemas.microsoft.com/office/word/2016/wordml/cid" xmlns:w16="http://schemas.microsoft.com/office/word/2018/wordml" xmlns:w16sdtdh="http://schemas.microsoft.com/office/word/2020/wordml/sdtdatahash" xmlns:w16se="http://schemas.microsoft.com/office/word/2015/wordml/symex" xmlns:wpg="http://schemas.microsoft.com/office/word/2010/wordprocessingGroup" xmlns:wpi="http://schemas.microsoft.com/office/word/2010/wordprocessingInk" xmlns:wne="http://schemas.microsoft.com/office/word/2006/wordml" xmlns:wps="http://schemas.microsoft.com/office/word/2010/wordprocessingShape" mc:Ignorable="w14 w15 w16se w16cid w16 w16cex w16sdtdh wp14">
   <w:footnote w:type="separator" w:id="-1">
     <w:p>
       <w:r>
@@ -27152,7 +29723,7 @@
 </file>
 
 <file path=word/header1.xml><?xml version="1.0" encoding="utf-8"?>
-<w:hdr xmlns:wpc="http://schemas.microsoft.com/office/word/2010/wordprocessingCanvas" xmlns:mc="http://schemas.openxmlformats.org/markup-compatibility/2006" xmlns:o="urn:schemas-microsoft-com:office:office" xmlns:r="http://schemas.openxmlformats.org/officeDocument/2006/relationships" xmlns:m="http://schemas.openxmlformats.org/officeDocument/2006/math" xmlns:v="urn:schemas-microsoft-com:vml" xmlns:wp14="http://schemas.microsoft.com/office/word/2010/wordprocessingDrawing" xmlns:wp="http://schemas.openxmlformats.org/drawingml/2006/wordprocessingDrawing" xmlns:w10="urn:schemas-microsoft-com:office:word" xmlns:w="http://schemas.openxmlformats.org/wordprocessingml/2006/main" xmlns:w14="http://schemas.microsoft.com/office/word/2010/wordml" xmlns:w15="http://schemas.microsoft.com/office/word/2012/wordml" xmlns:wpg="http://schemas.microsoft.com/office/word/2010/wordprocessingGroup" xmlns:wpi="http://schemas.microsoft.com/office/word/2010/wordprocessingInk" xmlns:wne="http://schemas.microsoft.com/office/word/2006/wordml" xmlns:wps="http://schemas.microsoft.com/office/word/2010/wordprocessingShape" mc:Ignorable="w14 w15 wp14">
+<w:hdr xmlns:wpc="http://schemas.microsoft.com/office/word/2010/wordprocessingCanvas" xmlns:cx="http://schemas.microsoft.com/office/drawing/2014/chartex" xmlns:cx1="http://schemas.microsoft.com/office/drawing/2015/9/8/chartex" xmlns:cx2="http://schemas.microsoft.com/office/drawing/2015/10/21/chartex" xmlns:cx3="http://schemas.microsoft.com/office/drawing/2016/5/9/chartex" xmlns:cx4="http://schemas.microsoft.com/office/drawing/2016/5/10/chartex" xmlns:cx5="http://schemas.microsoft.com/office/drawing/2016/5/11/chartex" xmlns:cx6="http://schemas.microsoft.com/office/drawing/2016/5/12/chartex" xmlns:cx7="http://schemas.microsoft.com/office/drawing/2016/5/13/chartex" xmlns:cx8="http://schemas.microsoft.com/office/drawing/2016/5/14/chartex" xmlns:mc="http://schemas.openxmlformats.org/markup-compatibility/2006" xmlns:aink="http://schemas.microsoft.com/office/drawing/2016/ink" xmlns:am3d="http://schemas.microsoft.com/office/drawing/2017/model3d" xmlns:o="urn:schemas-microsoft-com:office:office" xmlns:r="http://schemas.openxmlformats.org/officeDocument/2006/relationships" xmlns:m="http://schemas.openxmlformats.org/officeDocument/2006/math" xmlns:v="urn:schemas-microsoft-com:vml" xmlns:wp14="http://schemas.microsoft.com/office/word/2010/wordprocessingDrawing" xmlns:wp="http://schemas.openxmlformats.org/drawingml/2006/wordprocessingDrawing" xmlns:w10="urn:schemas-microsoft-com:office:word" xmlns:w="http://schemas.openxmlformats.org/wordprocessingml/2006/main" xmlns:w14="http://schemas.microsoft.com/office/word/2010/wordml" xmlns:w15="http://schemas.microsoft.com/office/word/2012/wordml" xmlns:w16cex="http://schemas.microsoft.com/office/word/2018/wordml/cex" xmlns:w16cid="http://schemas.microsoft.com/office/word/2016/wordml/cid" xmlns:w16="http://schemas.microsoft.com/office/word/2018/wordml" xmlns:w16sdtdh="http://schemas.microsoft.com/office/word/2020/wordml/sdtdatahash" xmlns:w16se="http://schemas.microsoft.com/office/word/2015/wordml/symex" xmlns:wpg="http://schemas.microsoft.com/office/word/2010/wordprocessingGroup" xmlns:wpi="http://schemas.microsoft.com/office/word/2010/wordprocessingInk" xmlns:wne="http://schemas.microsoft.com/office/word/2006/wordml" xmlns:wps="http://schemas.microsoft.com/office/word/2010/wordprocessingShape" mc:Ignorable="w14 w15 w16se w16cid w16 w16cex w16sdtdh wp14">
   <w:tbl>
     <w:tblPr>
       <w:tblW w:w="0" w:type="auto"/>
@@ -27210,7 +29781,7 @@
 </file>
 
 <file path=word/header2.xml><?xml version="1.0" encoding="utf-8"?>
-<w:hdr xmlns:wpc="http://schemas.microsoft.com/office/word/2010/wordprocessingCanvas" xmlns:mc="http://schemas.openxmlformats.org/markup-compatibility/2006" xmlns:o="urn:schemas-microsoft-com:office:office" xmlns:r="http://schemas.openxmlformats.org/officeDocument/2006/relationships" xmlns:m="http://schemas.openxmlformats.org/officeDocument/2006/math" xmlns:v="urn:schemas-microsoft-com:vml" xmlns:wp14="http://schemas.microsoft.com/office/word/2010/wordprocessingDrawing" xmlns:wp="http://schemas.openxmlformats.org/drawingml/2006/wordprocessingDrawing" xmlns:w10="urn:schemas-microsoft-com:office:word" xmlns:w="http://schemas.openxmlformats.org/wordprocessingml/2006/main" xmlns:w14="http://schemas.microsoft.com/office/word/2010/wordml" xmlns:w15="http://schemas.microsoft.com/office/word/2012/wordml" xmlns:wpg="http://schemas.microsoft.com/office/word/2010/wordprocessingGroup" xmlns:wpi="http://schemas.microsoft.com/office/word/2010/wordprocessingInk" xmlns:wne="http://schemas.microsoft.com/office/word/2006/wordml" xmlns:wps="http://schemas.microsoft.com/office/word/2010/wordprocessingShape" mc:Ignorable="w14 w15 wp14">
+<w:hdr xmlns:wpc="http://schemas.microsoft.com/office/word/2010/wordprocessingCanvas" xmlns:cx="http://schemas.microsoft.com/office/drawing/2014/chartex" xmlns:cx1="http://schemas.microsoft.com/office/drawing/2015/9/8/chartex" xmlns:cx2="http://schemas.microsoft.com/office/drawing/2015/10/21/chartex" xmlns:cx3="http://schemas.microsoft.com/office/drawing/2016/5/9/chartex" xmlns:cx4="http://schemas.microsoft.com/office/drawing/2016/5/10/chartex" xmlns:cx5="http://schemas.microsoft.com/office/drawing/2016/5/11/chartex" xmlns:cx6="http://schemas.microsoft.com/office/drawing/2016/5/12/chartex" xmlns:cx7="http://schemas.microsoft.com/office/drawing/2016/5/13/chartex" xmlns:cx8="http://schemas.microsoft.com/office/drawing/2016/5/14/chartex" xmlns:mc="http://schemas.openxmlformats.org/markup-compatibility/2006" xmlns:aink="http://schemas.microsoft.com/office/drawing/2016/ink" xmlns:am3d="http://schemas.microsoft.com/office/drawing/2017/model3d" xmlns:o="urn:schemas-microsoft-com:office:office" xmlns:r="http://schemas.openxmlformats.org/officeDocument/2006/relationships" xmlns:m="http://schemas.openxmlformats.org/officeDocument/2006/math" xmlns:v="urn:schemas-microsoft-com:vml" xmlns:wp14="http://schemas.microsoft.com/office/word/2010/wordprocessingDrawing" xmlns:wp="http://schemas.openxmlformats.org/drawingml/2006/wordprocessingDrawing" xmlns:w10="urn:schemas-microsoft-com:office:word" xmlns:w="http://schemas.openxmlformats.org/wordprocessingml/2006/main" xmlns:w14="http://schemas.microsoft.com/office/word/2010/wordml" xmlns:w15="http://schemas.microsoft.com/office/word/2012/wordml" xmlns:w16cex="http://schemas.microsoft.com/office/word/2018/wordml/cex" xmlns:w16cid="http://schemas.microsoft.com/office/word/2016/wordml/cid" xmlns:w16="http://schemas.microsoft.com/office/word/2018/wordml" xmlns:w16sdtdh="http://schemas.microsoft.com/office/word/2020/wordml/sdtdatahash" xmlns:w16se="http://schemas.microsoft.com/office/word/2015/wordml/symex" xmlns:wpg="http://schemas.microsoft.com/office/word/2010/wordprocessingGroup" xmlns:wpi="http://schemas.microsoft.com/office/word/2010/wordprocessingInk" xmlns:wne="http://schemas.microsoft.com/office/word/2006/wordml" xmlns:wps="http://schemas.microsoft.com/office/word/2010/wordprocessingShape" mc:Ignorable="w14 w15 w16se w16cid w16 w16cex w16sdtdh wp14">
   <w:tbl>
     <w:tblPr>
       <w:tblW w:w="0" w:type="auto"/>
@@ -27268,7 +29839,7 @@
 </file>
 
 <file path=word/header3.xml><?xml version="1.0" encoding="utf-8"?>
-<w:hdr xmlns:wpc="http://schemas.microsoft.com/office/word/2010/wordprocessingCanvas" xmlns:mc="http://schemas.openxmlformats.org/markup-compatibility/2006" xmlns:o="urn:schemas-microsoft-com:office:office" xmlns:r="http://schemas.openxmlformats.org/officeDocument/2006/relationships" xmlns:m="http://schemas.openxmlformats.org/officeDocument/2006/math" xmlns:v="urn:schemas-microsoft-com:vml" xmlns:wp14="http://schemas.microsoft.com/office/word/2010/wordprocessingDrawing" xmlns:wp="http://schemas.openxmlformats.org/drawingml/2006/wordprocessingDrawing" xmlns:w10="urn:schemas-microsoft-com:office:word" xmlns:w="http://schemas.openxmlformats.org/wordprocessingml/2006/main" xmlns:w14="http://schemas.microsoft.com/office/word/2010/wordml" xmlns:w15="http://schemas.microsoft.com/office/word/2012/wordml" xmlns:wpg="http://schemas.microsoft.com/office/word/2010/wordprocessingGroup" xmlns:wpi="http://schemas.microsoft.com/office/word/2010/wordprocessingInk" xmlns:wne="http://schemas.microsoft.com/office/word/2006/wordml" xmlns:wps="http://schemas.microsoft.com/office/word/2010/wordprocessingShape" mc:Ignorable="w14 w15 wp14">
+<w:hdr xmlns:wpc="http://schemas.microsoft.com/office/word/2010/wordprocessingCanvas" xmlns:cx="http://schemas.microsoft.com/office/drawing/2014/chartex" xmlns:cx1="http://schemas.microsoft.com/office/drawing/2015/9/8/chartex" xmlns:cx2="http://schemas.microsoft.com/office/drawing/2015/10/21/chartex" xmlns:cx3="http://schemas.microsoft.com/office/drawing/2016/5/9/chartex" xmlns:cx4="http://schemas.microsoft.com/office/drawing/2016/5/10/chartex" xmlns:cx5="http://schemas.microsoft.com/office/drawing/2016/5/11/chartex" xmlns:cx6="http://schemas.microsoft.com/office/drawing/2016/5/12/chartex" xmlns:cx7="http://schemas.microsoft.com/office/drawing/2016/5/13/chartex" xmlns:cx8="http://schemas.microsoft.com/office/drawing/2016/5/14/chartex" xmlns:mc="http://schemas.openxmlformats.org/markup-compatibility/2006" xmlns:aink="http://schemas.microsoft.com/office/drawing/2016/ink" xmlns:am3d="http://schemas.microsoft.com/office/drawing/2017/model3d" xmlns:o="urn:schemas-microsoft-com:office:office" xmlns:r="http://schemas.openxmlformats.org/officeDocument/2006/relationships" xmlns:m="http://schemas.openxmlformats.org/officeDocument/2006/math" xmlns:v="urn:schemas-microsoft-com:vml" xmlns:wp14="http://schemas.microsoft.com/office/word/2010/wordprocessingDrawing" xmlns:wp="http://schemas.openxmlformats.org/drawingml/2006/wordprocessingDrawing" xmlns:w10="urn:schemas-microsoft-com:office:word" xmlns:w="http://schemas.openxmlformats.org/wordprocessingml/2006/main" xmlns:w14="http://schemas.microsoft.com/office/word/2010/wordml" xmlns:w15="http://schemas.microsoft.com/office/word/2012/wordml" xmlns:w16cex="http://schemas.microsoft.com/office/word/2018/wordml/cex" xmlns:w16cid="http://schemas.microsoft.com/office/word/2016/wordml/cid" xmlns:w16="http://schemas.microsoft.com/office/word/2018/wordml" xmlns:w16sdtdh="http://schemas.microsoft.com/office/word/2020/wordml/sdtdatahash" xmlns:w16se="http://schemas.microsoft.com/office/word/2015/wordml/symex" xmlns:wpg="http://schemas.microsoft.com/office/word/2010/wordprocessingGroup" xmlns:wpi="http://schemas.microsoft.com/office/word/2010/wordprocessingInk" xmlns:wne="http://schemas.microsoft.com/office/word/2006/wordml" xmlns:wps="http://schemas.microsoft.com/office/word/2010/wordprocessingShape" mc:Ignorable="w14 w15 w16se w16cid w16 w16cex w16sdtdh wp14">
   <w:tbl>
     <w:tblPr>
       <w:tblW w:w="0" w:type="auto"/>
@@ -27326,7 +29897,7 @@
 </file>
 
 <file path=word/header4.xml><?xml version="1.0" encoding="utf-8"?>
-<w:hdr xmlns:wpc="http://schemas.microsoft.com/office/word/2010/wordprocessingCanvas" xmlns:mc="http://schemas.openxmlformats.org/markup-compatibility/2006" xmlns:o="urn:schemas-microsoft-com:office:office" xmlns:r="http://schemas.openxmlformats.org/officeDocument/2006/relationships" xmlns:m="http://schemas.openxmlformats.org/officeDocument/2006/math" xmlns:v="urn:schemas-microsoft-com:vml" xmlns:wp14="http://schemas.microsoft.com/office/word/2010/wordprocessingDrawing" xmlns:wp="http://schemas.openxmlformats.org/drawingml/2006/wordprocessingDrawing" xmlns:w10="urn:schemas-microsoft-com:office:word" xmlns:w="http://schemas.openxmlformats.org/wordprocessingml/2006/main" xmlns:w14="http://schemas.microsoft.com/office/word/2010/wordml" xmlns:w15="http://schemas.microsoft.com/office/word/2012/wordml" xmlns:wpg="http://schemas.microsoft.com/office/word/2010/wordprocessingGroup" xmlns:wpi="http://schemas.microsoft.com/office/word/2010/wordprocessingInk" xmlns:wne="http://schemas.microsoft.com/office/word/2006/wordml" xmlns:wps="http://schemas.microsoft.com/office/word/2010/wordprocessingShape" mc:Ignorable="w14 w15 wp14">
+<w:hdr xmlns:wpc="http://schemas.microsoft.com/office/word/2010/wordprocessingCanvas" xmlns:cx="http://schemas.microsoft.com/office/drawing/2014/chartex" xmlns:cx1="http://schemas.microsoft.com/office/drawing/2015/9/8/chartex" xmlns:cx2="http://schemas.microsoft.com/office/drawing/2015/10/21/chartex" xmlns:cx3="http://schemas.microsoft.com/office/drawing/2016/5/9/chartex" xmlns:cx4="http://schemas.microsoft.com/office/drawing/2016/5/10/chartex" xmlns:cx5="http://schemas.microsoft.com/office/drawing/2016/5/11/chartex" xmlns:cx6="http://schemas.microsoft.com/office/drawing/2016/5/12/chartex" xmlns:cx7="http://schemas.microsoft.com/office/drawing/2016/5/13/chartex" xmlns:cx8="http://schemas.microsoft.com/office/drawing/2016/5/14/chartex" xmlns:mc="http://schemas.openxmlformats.org/markup-compatibility/2006" xmlns:aink="http://schemas.microsoft.com/office/drawing/2016/ink" xmlns:am3d="http://schemas.microsoft.com/office/drawing/2017/model3d" xmlns:o="urn:schemas-microsoft-com:office:office" xmlns:r="http://schemas.openxmlformats.org/officeDocument/2006/relationships" xmlns:m="http://schemas.openxmlformats.org/officeDocument/2006/math" xmlns:v="urn:schemas-microsoft-com:vml" xmlns:wp14="http://schemas.microsoft.com/office/word/2010/wordprocessingDrawing" xmlns:wp="http://schemas.openxmlformats.org/drawingml/2006/wordprocessingDrawing" xmlns:w10="urn:schemas-microsoft-com:office:word" xmlns:w="http://schemas.openxmlformats.org/wordprocessingml/2006/main" xmlns:w14="http://schemas.microsoft.com/office/word/2010/wordml" xmlns:w15="http://schemas.microsoft.com/office/word/2012/wordml" xmlns:w16cex="http://schemas.microsoft.com/office/word/2018/wordml/cex" xmlns:w16cid="http://schemas.microsoft.com/office/word/2016/wordml/cid" xmlns:w16="http://schemas.microsoft.com/office/word/2018/wordml" xmlns:w16sdtdh="http://schemas.microsoft.com/office/word/2020/wordml/sdtdatahash" xmlns:w16se="http://schemas.microsoft.com/office/word/2015/wordml/symex" xmlns:wpg="http://schemas.microsoft.com/office/word/2010/wordprocessingGroup" xmlns:wpi="http://schemas.microsoft.com/office/word/2010/wordprocessingInk" xmlns:wne="http://schemas.microsoft.com/office/word/2006/wordml" xmlns:wps="http://schemas.microsoft.com/office/word/2010/wordprocessingShape" mc:Ignorable="w14 w15 w16se w16cid w16 w16cex w16sdtdh wp14">
   <w:sdt>
     <w:sdtPr>
       <w:id w:val="-408232288"/>
@@ -27392,7 +29963,7 @@
 </file>
 
 <file path=word/numbering.xml><?xml version="1.0" encoding="utf-8"?>
-<w:numbering xmlns:wpc="http://schemas.microsoft.com/office/word/2010/wordprocessingCanvas" xmlns:mc="http://schemas.openxmlformats.org/markup-compatibility/2006" xmlns:o="urn:schemas-microsoft-com:office:office" xmlns:r="http://schemas.openxmlformats.org/officeDocument/2006/relationships" xmlns:m="http://schemas.openxmlformats.org/officeDocument/2006/math" xmlns:v="urn:schemas-microsoft-com:vml" xmlns:wp14="http://schemas.microsoft.com/office/word/2010/wordprocessingDrawing" xmlns:wp="http://schemas.openxmlformats.org/drawingml/2006/wordprocessingDrawing" xmlns:w10="urn:schemas-microsoft-com:office:word" xmlns:w="http://schemas.openxmlformats.org/wordprocessingml/2006/main" xmlns:w14="http://schemas.microsoft.com/office/word/2010/wordml" xmlns:w15="http://schemas.microsoft.com/office/word/2012/wordml" xmlns:wpg="http://schemas.microsoft.com/office/word/2010/wordprocessingGroup" xmlns:wpi="http://schemas.microsoft.com/office/word/2010/wordprocessingInk" xmlns:wne="http://schemas.microsoft.com/office/word/2006/wordml" xmlns:wps="http://schemas.microsoft.com/office/word/2010/wordprocessingShape" mc:Ignorable="w14 w15 wp14">
+<w:numbering xmlns:wpc="http://schemas.microsoft.com/office/word/2010/wordprocessingCanvas" xmlns:cx="http://schemas.microsoft.com/office/drawing/2014/chartex" xmlns:cx1="http://schemas.microsoft.com/office/drawing/2015/9/8/chartex" xmlns:cx2="http://schemas.microsoft.com/office/drawing/2015/10/21/chartex" xmlns:cx3="http://schemas.microsoft.com/office/drawing/2016/5/9/chartex" xmlns:cx4="http://schemas.microsoft.com/office/drawing/2016/5/10/chartex" xmlns:cx5="http://schemas.microsoft.com/office/drawing/2016/5/11/chartex" xmlns:cx6="http://schemas.microsoft.com/office/drawing/2016/5/12/chartex" xmlns:cx7="http://schemas.microsoft.com/office/drawing/2016/5/13/chartex" xmlns:cx8="http://schemas.microsoft.com/office/drawing/2016/5/14/chartex" xmlns:mc="http://schemas.openxmlformats.org/markup-compatibility/2006" xmlns:aink="http://schemas.microsoft.com/office/drawing/2016/ink" xmlns:am3d="http://schemas.microsoft.com/office/drawing/2017/model3d" xmlns:o="urn:schemas-microsoft-com:office:office" xmlns:r="http://schemas.openxmlformats.org/officeDocument/2006/relationships" xmlns:m="http://schemas.openxmlformats.org/officeDocument/2006/math" xmlns:v="urn:schemas-microsoft-com:vml" xmlns:wp14="http://schemas.microsoft.com/office/word/2010/wordprocessingDrawing" xmlns:wp="http://schemas.openxmlformats.org/drawingml/2006/wordprocessingDrawing" xmlns:w10="urn:schemas-microsoft-com:office:word" xmlns:w="http://schemas.openxmlformats.org/wordprocessingml/2006/main" xmlns:w14="http://schemas.microsoft.com/office/word/2010/wordml" xmlns:w15="http://schemas.microsoft.com/office/word/2012/wordml" xmlns:w16cex="http://schemas.microsoft.com/office/word/2018/wordml/cex" xmlns:w16cid="http://schemas.microsoft.com/office/word/2016/wordml/cid" xmlns:w16="http://schemas.microsoft.com/office/word/2018/wordml" xmlns:w16sdtdh="http://schemas.microsoft.com/office/word/2020/wordml/sdtdatahash" xmlns:w16se="http://schemas.microsoft.com/office/word/2015/wordml/symex" xmlns:wpg="http://schemas.microsoft.com/office/word/2010/wordprocessingGroup" xmlns:wpi="http://schemas.microsoft.com/office/word/2010/wordprocessingInk" xmlns:wne="http://schemas.microsoft.com/office/word/2006/wordml" xmlns:wps="http://schemas.microsoft.com/office/word/2010/wordprocessingShape" mc:Ignorable="w14 w15 w16se w16cid w16 w16cex w16sdtdh wp14">
   <w:abstractNum w:abstractNumId="0" w15:restartNumberingAfterBreak="0">
     <w:nsid w:val="0CA2422B"/>
     <w:multiLevelType w:val="multilevel"/>
@@ -28125,7 +30696,7 @@
 </file>
 
 <file path=word/styles.xml><?xml version="1.0" encoding="utf-8"?>
-<w:styles xmlns:mc="http://schemas.openxmlformats.org/markup-compatibility/2006" xmlns:r="http://schemas.openxmlformats.org/officeDocument/2006/relationships" xmlns:w="http://schemas.openxmlformats.org/wordprocessingml/2006/main" xmlns:w14="http://schemas.microsoft.com/office/word/2010/wordml" xmlns:w15="http://schemas.microsoft.com/office/word/2012/wordml" mc:Ignorable="w14 w15">
+<w:styles xmlns:mc="http://schemas.openxmlformats.org/markup-compatibility/2006" xmlns:r="http://schemas.openxmlformats.org/officeDocument/2006/relationships" xmlns:w="http://schemas.openxmlformats.org/wordprocessingml/2006/main" xmlns:w14="http://schemas.microsoft.com/office/word/2010/wordml" xmlns:w15="http://schemas.microsoft.com/office/word/2012/wordml" xmlns:w16cex="http://schemas.microsoft.com/office/word/2018/wordml/cex" xmlns:w16cid="http://schemas.microsoft.com/office/word/2016/wordml/cid" xmlns:w16="http://schemas.microsoft.com/office/word/2018/wordml" xmlns:w16sdtdh="http://schemas.microsoft.com/office/word/2020/wordml/sdtdatahash" xmlns:w16se="http://schemas.microsoft.com/office/word/2015/wordml/symex" mc:Ignorable="w14 w15 w16se w16cid w16 w16cex w16sdtdh">
   <w:docDefaults>
     <w:rPrDefault>
       <w:rPr>
@@ -28141,7 +30712,7 @@
       </w:pPr>
     </w:pPrDefault>
   </w:docDefaults>
-  <w:latentStyles w:defLockedState="0" w:defUIPriority="99" w:defSemiHidden="0" w:defUnhideWhenUsed="0" w:defQFormat="0" w:count="371">
+  <w:latentStyles w:defLockedState="0" w:defUIPriority="99" w:defSemiHidden="0" w:defUnhideWhenUsed="0" w:defQFormat="0" w:count="376">
     <w:lsdException w:name="Normal" w:uiPriority="0" w:qFormat="1"/>
     <w:lsdException w:name="heading 1" w:uiPriority="9" w:qFormat="1"/>
     <w:lsdException w:name="heading 2" w:semiHidden="1" w:uiPriority="9" w:unhideWhenUsed="1" w:qFormat="1"/>
@@ -28247,7 +30818,6 @@
     <w:lsdException w:name="HTML Sample" w:semiHidden="1" w:unhideWhenUsed="1"/>
     <w:lsdException w:name="HTML Typewriter" w:semiHidden="1" w:unhideWhenUsed="1"/>
     <w:lsdException w:name="HTML Variable" w:semiHidden="1" w:unhideWhenUsed="1"/>
-    <w:lsdException w:name="Normal Table" w:semiHidden="1" w:unhideWhenUsed="1"/>
     <w:lsdException w:name="annotation subject" w:semiHidden="1" w:unhideWhenUsed="1"/>
     <w:lsdException w:name="No List" w:semiHidden="1" w:unhideWhenUsed="1"/>
     <w:lsdException w:name="Outline List 1" w:semiHidden="1" w:unhideWhenUsed="1"/>
@@ -28290,11 +30860,8 @@
     <w:lsdException w:name="Table Contemporary" w:semiHidden="1" w:unhideWhenUsed="1"/>
     <w:lsdException w:name="Table Elegant" w:semiHidden="1" w:unhideWhenUsed="1"/>
     <w:lsdException w:name="Table Professional" w:semiHidden="1" w:unhideWhenUsed="1"/>
-    <w:lsdException w:name="Table Subtle 1" w:semiHidden="1" w:unhideWhenUsed="1"/>
     <w:lsdException w:name="Table Subtle 2" w:semiHidden="1" w:unhideWhenUsed="1"/>
     <w:lsdException w:name="Table Web 1" w:semiHidden="1" w:unhideWhenUsed="1"/>
-    <w:lsdException w:name="Table Web 2" w:semiHidden="1" w:unhideWhenUsed="1"/>
-    <w:lsdException w:name="Table Web 3" w:semiHidden="1" w:unhideWhenUsed="1"/>
     <w:lsdException w:name="Balloon Text" w:semiHidden="1" w:unhideWhenUsed="1"/>
     <w:lsdException w:name="Table Grid" w:uiPriority="39"/>
     <w:lsdException w:name="Table Theme" w:semiHidden="1" w:unhideWhenUsed="1"/>
@@ -28513,6 +31080,11 @@
     <w:lsdException w:name="List Table 5 Dark Accent 6" w:uiPriority="50"/>
     <w:lsdException w:name="List Table 6 Colorful Accent 6" w:uiPriority="51"/>
     <w:lsdException w:name="List Table 7 Colorful Accent 6" w:uiPriority="52"/>
+    <w:lsdException w:name="Mention" w:semiHidden="1" w:unhideWhenUsed="1"/>
+    <w:lsdException w:name="Smart Hyperlink" w:semiHidden="1" w:unhideWhenUsed="1"/>
+    <w:lsdException w:name="Hashtag" w:semiHidden="1" w:unhideWhenUsed="1"/>
+    <w:lsdException w:name="Unresolved Mention" w:semiHidden="1" w:unhideWhenUsed="1"/>
+    <w:lsdException w:name="Smart Link" w:semiHidden="1" w:unhideWhenUsed="1"/>
   </w:latentStyles>
   <w:style w:type="paragraph" w:default="1" w:styleId="Normal">
     <w:name w:val="Normal"/>
@@ -28592,6 +31164,7 @@
   <w:style w:type="character" w:default="1" w:styleId="Fontepargpadro">
     <w:name w:val="Default Paragraph Font"/>
     <w:uiPriority w:val="1"/>
+    <w:semiHidden/>
     <w:unhideWhenUsed/>
   </w:style>
   <w:style w:type="table" w:default="1" w:styleId="Tabelanormal">
@@ -28851,8 +31424,8 @@
       <w:u w:val="single"/>
     </w:rPr>
   </w:style>
-  <w:style w:type="character" w:customStyle="1" w:styleId="UnresolvedMention">
-    <w:name w:val="Unresolved Mention"/>
+  <w:style w:type="character" w:customStyle="1" w:styleId="MenoPendente1">
+    <w:name w:val="Menção Pendente1"/>
     <w:basedOn w:val="Fontepargpadro"/>
     <w:uiPriority w:val="99"/>
     <w:semiHidden/>
@@ -29397,6 +31970,33 @@
 </file>
 
 <file path=customXml/item1.xml><?xml version="1.0" encoding="utf-8"?>
+<b:Sources xmlns:b="http://schemas.openxmlformats.org/officeDocument/2006/bibliography" xmlns="http://schemas.openxmlformats.org/officeDocument/2006/bibliography" SelectedStyle="\APASixthEditionOfficeOnline.xsl" StyleName="APA" Version="6"/>
+</file>
+
+<file path=customXml/item2.xml><?xml version="1.0" encoding="utf-8"?>
+<?mso-contentType ?>
+<FormTemplates xmlns="http://schemas.microsoft.com/sharepoint/v3/contenttype/forms">
+  <Display>DocumentLibraryForm</Display>
+  <Edit>DocumentLibraryForm</Edit>
+  <New>DocumentLibraryForm</New>
+</FormTemplates>
+</file>
+
+<file path=customXml/item3.xml><?xml version="1.0" encoding="utf-8"?>
+<p:properties xmlns:p="http://schemas.microsoft.com/office/2006/metadata/properties" xmlns:xsi="http://www.w3.org/2001/XMLSchema-instance" xmlns:pc="http://schemas.microsoft.com/office/infopath/2007/PartnerControls">
+  <documentManagement>
+    <SharedWithUsers xmlns="ffa4c7c6-4b12-4155-83ed-26ecb8c18224">
+      <UserInfo>
+        <DisplayName>NYKOLLAS EDUARDO LIRA MIGUEL</DisplayName>
+        <AccountId>10</AccountId>
+        <AccountType/>
+      </UserInfo>
+    </SharedWithUsers>
+  </documentManagement>
+</p:properties>
+</file>
+
+<file path=customXml/item4.xml><?xml version="1.0" encoding="utf-8"?>
 <ct:contentTypeSchema xmlns:ct="http://schemas.microsoft.com/office/2006/metadata/contentType" xmlns:ma="http://schemas.microsoft.com/office/2006/metadata/properties/metaAttributes" ct:_="" ma:_="" ma:contentTypeName="Documento" ma:contentTypeID="0x01010001B4AF1E62310A4D8ECC2611310B5354" ma:contentTypeVersion="4" ma:contentTypeDescription="Crie um novo documento." ma:contentTypeScope="" ma:versionID="1220bc6af616ec56ed1632179ce8cd3d">
   <xsd:schema xmlns:xsd="http://www.w3.org/2001/XMLSchema" xmlns:xs="http://www.w3.org/2001/XMLSchema" xmlns:p="http://schemas.microsoft.com/office/2006/metadata/properties" xmlns:ns2="ec6eda21-30a7-45da-9ec0-d13c6ba4ae92" xmlns:ns3="ffa4c7c6-4b12-4155-83ed-26ecb8c18224" targetNamespace="http://schemas.microsoft.com/office/2006/metadata/properties" ma:root="true" ma:fieldsID="05a5d3e99a1db43382491a225cd8a803" ns2:_="" ns3:_="">
     <xsd:import namespace="ec6eda21-30a7-45da-9ec0-d13c6ba4ae92"/>
@@ -29561,34 +32161,33 @@
 </ct:contentTypeSchema>
 </file>
 
-<file path=customXml/item2.xml><?xml version="1.0" encoding="utf-8"?>
-<p:properties xmlns:p="http://schemas.microsoft.com/office/2006/metadata/properties" xmlns:xsi="http://www.w3.org/2001/XMLSchema-instance" xmlns:pc="http://schemas.microsoft.com/office/infopath/2007/PartnerControls">
-  <documentManagement>
-    <SharedWithUsers xmlns="ffa4c7c6-4b12-4155-83ed-26ecb8c18224">
-      <UserInfo>
-        <DisplayName>NYKOLLAS EDUARDO LIRA MIGUEL</DisplayName>
-        <AccountId>10</AccountId>
-        <AccountType/>
-      </UserInfo>
-    </SharedWithUsers>
-  </documentManagement>
-</p:properties>
+<file path=customXml/itemProps1.xml><?xml version="1.0" encoding="utf-8"?>
+<ds:datastoreItem xmlns:ds="http://schemas.openxmlformats.org/officeDocument/2006/customXml" ds:itemID="{DDD17B95-62EF-4E07-BDBC-2503CF00A0BE}">
+  <ds:schemaRefs>
+    <ds:schemaRef ds:uri="http://schemas.openxmlformats.org/officeDocument/2006/bibliography"/>
+  </ds:schemaRefs>
+</ds:datastoreItem>
 </file>
 
-<file path=customXml/item3.xml><?xml version="1.0" encoding="utf-8"?>
-<?mso-contentType ?>
-<FormTemplates xmlns="http://schemas.microsoft.com/sharepoint/v3/contenttype/forms">
-  <Display>DocumentLibraryForm</Display>
-  <Edit>DocumentLibraryForm</Edit>
-  <New>DocumentLibraryForm</New>
-</FormTemplates>
+<file path=customXml/itemProps2.xml><?xml version="1.0" encoding="utf-8"?>
+<ds:datastoreItem xmlns:ds="http://schemas.openxmlformats.org/officeDocument/2006/customXml" ds:itemID="{8CAC41D3-699F-4DB1-8202-03269C805AF6}">
+  <ds:schemaRefs>
+    <ds:schemaRef ds:uri="http://schemas.microsoft.com/sharepoint/v3/contenttype/forms"/>
+  </ds:schemaRefs>
+</ds:datastoreItem>
 </file>
 
-<file path=customXml/item4.xml><?xml version="1.0" encoding="utf-8"?>
-<b:Sources xmlns:b="http://schemas.openxmlformats.org/officeDocument/2006/bibliography" xmlns="http://schemas.openxmlformats.org/officeDocument/2006/bibliography" SelectedStyle="\APASixthEditionOfficeOnline.xsl" StyleName="APA" Version="6"/>
+<file path=customXml/itemProps3.xml><?xml version="1.0" encoding="utf-8"?>
+<ds:datastoreItem xmlns:ds="http://schemas.openxmlformats.org/officeDocument/2006/customXml" ds:itemID="{893191A3-29B1-4387-9FB0-C15B5B288980}">
+  <ds:schemaRefs>
+    <ds:schemaRef ds:uri="http://schemas.microsoft.com/office/2006/metadata/properties"/>
+    <ds:schemaRef ds:uri="http://schemas.microsoft.com/office/infopath/2007/PartnerControls"/>
+    <ds:schemaRef ds:uri="ffa4c7c6-4b12-4155-83ed-26ecb8c18224"/>
+  </ds:schemaRefs>
+</ds:datastoreItem>
 </file>
 
-<file path=customXml/itemProps1.xml><?xml version="1.0" encoding="utf-8"?>
+<file path=customXml/itemProps4.xml><?xml version="1.0" encoding="utf-8"?>
 <ds:datastoreItem xmlns:ds="http://schemas.openxmlformats.org/officeDocument/2006/customXml" ds:itemID="{F887C3EC-B6C6-455D-8C48-03F67559BCE5}">
   <ds:schemaRefs>
     <ds:schemaRef ds:uri="http://schemas.microsoft.com/office/2006/metadata/contentType"/>
@@ -29605,30 +32204,4 @@
     <ds:schemaRef ds:uri="http://schemas.microsoft.com/internal/obd"/>
   </ds:schemaRefs>
 </ds:datastoreItem>
-</file>
-
-<file path=customXml/itemProps2.xml><?xml version="1.0" encoding="utf-8"?>
-<ds:datastoreItem xmlns:ds="http://schemas.openxmlformats.org/officeDocument/2006/customXml" ds:itemID="{893191A3-29B1-4387-9FB0-C15B5B288980}">
-  <ds:schemaRefs>
-    <ds:schemaRef ds:uri="http://schemas.microsoft.com/office/2006/metadata/properties"/>
-    <ds:schemaRef ds:uri="http://schemas.microsoft.com/office/infopath/2007/PartnerControls"/>
-    <ds:schemaRef ds:uri="ffa4c7c6-4b12-4155-83ed-26ecb8c18224"/>
-  </ds:schemaRefs>
-</ds:datastoreItem>
-</file>
-
-<file path=customXml/itemProps3.xml><?xml version="1.0" encoding="utf-8"?>
-<ds:datastoreItem xmlns:ds="http://schemas.openxmlformats.org/officeDocument/2006/customXml" ds:itemID="{8CAC41D3-699F-4DB1-8202-03269C805AF6}">
-  <ds:schemaRefs>
-    <ds:schemaRef ds:uri="http://schemas.microsoft.com/sharepoint/v3/contenttype/forms"/>
-  </ds:schemaRefs>
-</ds:datastoreItem>
-</file>
-
-<file path=customXml/itemProps4.xml><?xml version="1.0" encoding="utf-8"?>
-<ds:datastoreItem xmlns:ds="http://schemas.openxmlformats.org/officeDocument/2006/customXml" ds:itemID="{DDD17B95-62EF-4E07-BDBC-2503CF00A0BE}">
-  <ds:schemaRefs>
-    <ds:schemaRef ds:uri="http://schemas.openxmlformats.org/officeDocument/2006/bibliography"/>
-  </ds:schemaRefs>
-</ds:datastoreItem>
 </file>
</xml_diff>

<commit_message>
adicionando na parte tcc
</commit_message>
<xml_diff>
--- a/Partes Teóricas/TCC-ETEC.docx
+++ b/Partes Teóricas/TCC-ETEC.docx
@@ -1,6 +1,6 @@
 
 <file path=word/document.xml><?xml version="1.0" encoding="utf-8"?>
-<w:document xmlns:wpc="http://schemas.microsoft.com/office/word/2010/wordprocessingCanvas" xmlns:cx="http://schemas.microsoft.com/office/drawing/2014/chartex" xmlns:cx1="http://schemas.microsoft.com/office/drawing/2015/9/8/chartex" xmlns:cx2="http://schemas.microsoft.com/office/drawing/2015/10/21/chartex" xmlns:cx3="http://schemas.microsoft.com/office/drawing/2016/5/9/chartex" xmlns:cx4="http://schemas.microsoft.com/office/drawing/2016/5/10/chartex" xmlns:cx5="http://schemas.microsoft.com/office/drawing/2016/5/11/chartex" xmlns:cx6="http://schemas.microsoft.com/office/drawing/2016/5/12/chartex" xmlns:cx7="http://schemas.microsoft.com/office/drawing/2016/5/13/chartex" xmlns:cx8="http://schemas.microsoft.com/office/drawing/2016/5/14/chartex" xmlns:mc="http://schemas.openxmlformats.org/markup-compatibility/2006" xmlns:aink="http://schemas.microsoft.com/office/drawing/2016/ink" xmlns:am3d="http://schemas.microsoft.com/office/drawing/2017/model3d" xmlns:o="urn:schemas-microsoft-com:office:office" xmlns:r="http://schemas.openxmlformats.org/officeDocument/2006/relationships" xmlns:m="http://schemas.openxmlformats.org/officeDocument/2006/math" xmlns:v="urn:schemas-microsoft-com:vml" xmlns:wp14="http://schemas.microsoft.com/office/word/2010/wordprocessingDrawing" xmlns:wp="http://schemas.openxmlformats.org/drawingml/2006/wordprocessingDrawing" xmlns:w10="urn:schemas-microsoft-com:office:word" xmlns:w="http://schemas.openxmlformats.org/wordprocessingml/2006/main" xmlns:w14="http://schemas.microsoft.com/office/word/2010/wordml" xmlns:w15="http://schemas.microsoft.com/office/word/2012/wordml" xmlns:w16cex="http://schemas.microsoft.com/office/word/2018/wordml/cex" xmlns:w16cid="http://schemas.microsoft.com/office/word/2016/wordml/cid" xmlns:w16="http://schemas.microsoft.com/office/word/2018/wordml" xmlns:w16sdtdh="http://schemas.microsoft.com/office/word/2020/wordml/sdtdatahash" xmlns:w16se="http://schemas.microsoft.com/office/word/2015/wordml/symex" xmlns:wpg="http://schemas.microsoft.com/office/word/2010/wordprocessingGroup" xmlns:wpi="http://schemas.microsoft.com/office/word/2010/wordprocessingInk" xmlns:wne="http://schemas.microsoft.com/office/word/2006/wordml" xmlns:wps="http://schemas.microsoft.com/office/word/2010/wordprocessingShape" mc:Ignorable="w14 w15 w16se w16cid w16 w16cex w16sdtdh wp14">
+<w:document xmlns:wpc="http://schemas.microsoft.com/office/word/2010/wordprocessingCanvas" xmlns:mc="http://schemas.openxmlformats.org/markup-compatibility/2006" xmlns:o="urn:schemas-microsoft-com:office:office" xmlns:r="http://schemas.openxmlformats.org/officeDocument/2006/relationships" xmlns:m="http://schemas.openxmlformats.org/officeDocument/2006/math" xmlns:v="urn:schemas-microsoft-com:vml" xmlns:wp14="http://schemas.microsoft.com/office/word/2010/wordprocessingDrawing" xmlns:wp="http://schemas.openxmlformats.org/drawingml/2006/wordprocessingDrawing" xmlns:w10="urn:schemas-microsoft-com:office:word" xmlns:w="http://schemas.openxmlformats.org/wordprocessingml/2006/main" xmlns:w14="http://schemas.microsoft.com/office/word/2010/wordml" xmlns:w15="http://schemas.microsoft.com/office/word/2012/wordml" xmlns:wpg="http://schemas.microsoft.com/office/word/2010/wordprocessingGroup" xmlns:wpi="http://schemas.microsoft.com/office/word/2010/wordprocessingInk" xmlns:wne="http://schemas.microsoft.com/office/word/2006/wordml" xmlns:wps="http://schemas.microsoft.com/office/word/2010/wordprocessingShape" mc:Ignorable="w14 w15 wp14">
   <w:body>
     <w:p>
       <w:pPr>
@@ -1652,6 +1652,7 @@
         <w:rPr>
           <w:b/>
           <w:bCs/>
+          <w:lang w:val="en-US"/>
         </w:rPr>
       </w:pPr>
       <w:r>
@@ -1686,11 +1687,18 @@
         <w:rPr>
           <w:b/>
           <w:bCs/>
+          <w:lang w:val="en-US"/>
         </w:rPr>
         <w:t>ABSTRACT</w:t>
       </w:r>
     </w:p>
-    <w:p/>
+    <w:p>
+      <w:pPr>
+        <w:rPr>
+          <w:lang w:val="en-US"/>
+        </w:rPr>
+      </w:pPr>
+    </w:p>
     <w:p>
       <w:pPr>
         <w:spacing w:line="360" w:lineRule="auto"/>
@@ -1700,6 +1708,7 @@
           <w:lang w:val="en-US"/>
         </w:rPr>
       </w:pPr>
+      <w:proofErr w:type="gramStart"/>
       <w:r>
         <w:rPr>
           <w:szCs w:val="24"/>
@@ -1707,101 +1716,150 @@
         </w:rPr>
         <w:t>The following article aims to present as a theme the lack of body knowledge and how it can affect your physical and mental health, proposing as a solution the development of a website so that the problem can be solved, presenting as its essence the discovery of the somatotype and the respective body mass index (BMI), to obtain arguments for the problem we collected as a basis for quantitative research, in which we had the result that most of the people surveyed were unaware of such issues, with this we held the conclusion that the creation of the site would be beneficial because we would bring answers and knowledge in a didactic and simple way.</w:t>
       </w:r>
+      <w:proofErr w:type="gramEnd"/>
     </w:p>
     <w:p>
       <w:pPr>
         <w:pStyle w:val="Corpodetexto"/>
         <w:spacing w:before="4"/>
+        <w:rPr>
+          <w:lang w:val="en-US"/>
+        </w:rPr>
       </w:pPr>
     </w:p>
     <w:p>
       <w:pPr>
         <w:pStyle w:val="Corpodetexto"/>
         <w:spacing w:before="4"/>
+        <w:rPr>
+          <w:lang w:val="en-US"/>
+        </w:rPr>
       </w:pPr>
     </w:p>
     <w:p>
       <w:pPr>
         <w:pStyle w:val="Corpodetexto"/>
         <w:spacing w:before="4"/>
+        <w:rPr>
+          <w:lang w:val="en-US"/>
+        </w:rPr>
       </w:pPr>
     </w:p>
     <w:p>
       <w:pPr>
         <w:pStyle w:val="Corpodetexto"/>
         <w:spacing w:before="4"/>
+        <w:rPr>
+          <w:lang w:val="en-US"/>
+        </w:rPr>
       </w:pPr>
     </w:p>
     <w:p>
       <w:pPr>
         <w:pStyle w:val="Corpodetexto"/>
         <w:spacing w:before="4"/>
+        <w:rPr>
+          <w:lang w:val="en-US"/>
+        </w:rPr>
       </w:pPr>
     </w:p>
     <w:p>
       <w:pPr>
         <w:pStyle w:val="Corpodetexto"/>
         <w:spacing w:before="4"/>
+        <w:rPr>
+          <w:lang w:val="en-US"/>
+        </w:rPr>
       </w:pPr>
     </w:p>
     <w:p>
       <w:pPr>
         <w:pStyle w:val="Corpodetexto"/>
         <w:spacing w:before="4"/>
+        <w:rPr>
+          <w:lang w:val="en-US"/>
+        </w:rPr>
       </w:pPr>
     </w:p>
     <w:p>
       <w:pPr>
         <w:pStyle w:val="Corpodetexto"/>
         <w:spacing w:before="4"/>
+        <w:rPr>
+          <w:lang w:val="en-US"/>
+        </w:rPr>
       </w:pPr>
     </w:p>
     <w:p>
       <w:pPr>
         <w:pStyle w:val="Corpodetexto"/>
         <w:spacing w:before="4"/>
+        <w:rPr>
+          <w:lang w:val="en-US"/>
+        </w:rPr>
       </w:pPr>
     </w:p>
     <w:p>
       <w:pPr>
         <w:pStyle w:val="Corpodetexto"/>
         <w:spacing w:before="4"/>
+        <w:rPr>
+          <w:lang w:val="en-US"/>
+        </w:rPr>
       </w:pPr>
     </w:p>
     <w:p>
       <w:pPr>
         <w:pStyle w:val="Corpodetexto"/>
         <w:spacing w:before="4"/>
+        <w:rPr>
+          <w:lang w:val="en-US"/>
+        </w:rPr>
       </w:pPr>
     </w:p>
     <w:p>
       <w:pPr>
         <w:pStyle w:val="Corpodetexto"/>
         <w:spacing w:before="4"/>
+        <w:rPr>
+          <w:lang w:val="en-US"/>
+        </w:rPr>
       </w:pPr>
     </w:p>
     <w:p>
       <w:pPr>
         <w:pStyle w:val="Corpodetexto"/>
         <w:spacing w:before="4"/>
+        <w:rPr>
+          <w:lang w:val="en-US"/>
+        </w:rPr>
       </w:pPr>
     </w:p>
     <w:p>
       <w:pPr>
         <w:pStyle w:val="Corpodetexto"/>
         <w:spacing w:before="4"/>
+        <w:rPr>
+          <w:lang w:val="en-US"/>
+        </w:rPr>
       </w:pPr>
     </w:p>
     <w:p>
       <w:pPr>
         <w:pStyle w:val="Corpodetexto"/>
         <w:spacing w:before="4"/>
+        <w:rPr>
+          <w:lang w:val="en-US"/>
+        </w:rPr>
       </w:pPr>
     </w:p>
     <w:p>
       <w:pPr>
         <w:pStyle w:val="Corpodetexto"/>
         <w:spacing w:before="4"/>
+        <w:rPr>
+          <w:lang w:val="en-US"/>
+        </w:rPr>
       </w:pPr>
     </w:p>
     <w:p>
@@ -1811,6 +1869,7 @@
         <w:rPr>
           <w:b/>
           <w:bCs/>
+          <w:lang w:val="en-US"/>
         </w:rPr>
       </w:pPr>
     </w:p>
@@ -1818,102 +1877,153 @@
       <w:pPr>
         <w:pStyle w:val="Corpodetexto"/>
         <w:spacing w:before="4"/>
+        <w:rPr>
+          <w:lang w:val="en-US"/>
+        </w:rPr>
       </w:pPr>
     </w:p>
     <w:p>
       <w:pPr>
         <w:pStyle w:val="Corpodetexto"/>
         <w:spacing w:before="4"/>
+        <w:rPr>
+          <w:lang w:val="en-US"/>
+        </w:rPr>
       </w:pPr>
     </w:p>
     <w:p>
       <w:pPr>
         <w:pStyle w:val="Corpodetexto"/>
         <w:spacing w:before="4"/>
+        <w:rPr>
+          <w:lang w:val="en-US"/>
+        </w:rPr>
       </w:pPr>
     </w:p>
     <w:p>
       <w:pPr>
         <w:pStyle w:val="Corpodetexto"/>
         <w:spacing w:before="4"/>
+        <w:rPr>
+          <w:lang w:val="en-US"/>
+        </w:rPr>
       </w:pPr>
     </w:p>
     <w:p>
       <w:pPr>
         <w:pStyle w:val="Corpodetexto"/>
         <w:spacing w:before="4"/>
+        <w:rPr>
+          <w:lang w:val="en-US"/>
+        </w:rPr>
       </w:pPr>
     </w:p>
     <w:p>
       <w:pPr>
         <w:pStyle w:val="Corpodetexto"/>
         <w:spacing w:before="4"/>
+        <w:rPr>
+          <w:lang w:val="en-US"/>
+        </w:rPr>
       </w:pPr>
     </w:p>
     <w:p>
       <w:pPr>
         <w:pStyle w:val="Corpodetexto"/>
         <w:spacing w:before="4"/>
+        <w:rPr>
+          <w:lang w:val="en-US"/>
+        </w:rPr>
       </w:pPr>
     </w:p>
     <w:p>
       <w:pPr>
         <w:pStyle w:val="Corpodetexto"/>
         <w:spacing w:before="4"/>
+        <w:rPr>
+          <w:lang w:val="en-US"/>
+        </w:rPr>
       </w:pPr>
     </w:p>
     <w:p>
       <w:pPr>
         <w:pStyle w:val="Corpodetexto"/>
         <w:spacing w:before="4"/>
+        <w:rPr>
+          <w:lang w:val="en-US"/>
+        </w:rPr>
       </w:pPr>
     </w:p>
     <w:p>
       <w:pPr>
         <w:pStyle w:val="Corpodetexto"/>
         <w:spacing w:before="4"/>
+        <w:rPr>
+          <w:lang w:val="en-US"/>
+        </w:rPr>
       </w:pPr>
     </w:p>
     <w:p>
       <w:pPr>
         <w:pStyle w:val="Corpodetexto"/>
         <w:spacing w:before="4"/>
+        <w:rPr>
+          <w:lang w:val="en-US"/>
+        </w:rPr>
       </w:pPr>
     </w:p>
     <w:p>
       <w:pPr>
         <w:pStyle w:val="Corpodetexto"/>
         <w:spacing w:before="4"/>
+        <w:rPr>
+          <w:lang w:val="en-US"/>
+        </w:rPr>
       </w:pPr>
     </w:p>
     <w:p>
       <w:pPr>
         <w:pStyle w:val="Corpodetexto"/>
         <w:spacing w:before="4"/>
+        <w:rPr>
+          <w:lang w:val="en-US"/>
+        </w:rPr>
       </w:pPr>
     </w:p>
     <w:p>
       <w:pPr>
         <w:pStyle w:val="Corpodetexto"/>
         <w:spacing w:before="4"/>
+        <w:rPr>
+          <w:lang w:val="en-US"/>
+        </w:rPr>
       </w:pPr>
     </w:p>
     <w:p>
       <w:pPr>
         <w:pStyle w:val="Corpodetexto"/>
         <w:spacing w:before="4"/>
+        <w:rPr>
+          <w:lang w:val="en-US"/>
+        </w:rPr>
       </w:pPr>
     </w:p>
     <w:p>
       <w:pPr>
         <w:pStyle w:val="Corpodetexto"/>
         <w:spacing w:before="4"/>
+        <w:rPr>
+          <w:lang w:val="en-US"/>
+        </w:rPr>
       </w:pPr>
     </w:p>
     <w:p>
       <w:pPr>
         <w:pStyle w:val="Corpodetexto"/>
         <w:spacing w:before="4"/>
+        <w:rPr>
+          <w:lang w:val="en-US"/>
+        </w:rPr>
       </w:pPr>
     </w:p>
     <w:p>
@@ -2939,7 +3049,6 @@
           <w:docPartUnique/>
         </w:docPartObj>
       </w:sdtPr>
-      <w:sdtEndPr/>
       <w:sdtContent>
         <w:p>
           <w:pPr>
@@ -4989,7 +5098,7 @@
       <w:r>
         <w:rPr>
           <w:szCs w:val="24"/>
-          <w:lang w:val="en-US"/>
+          <w:lang w:val="pt-BR"/>
         </w:rPr>
         <w:t>apud</w:t>
       </w:r>
@@ -5018,7 +5127,7 @@
       </w:r>
       <w:r>
         <w:rPr>
-          <w:lang w:val="en-US"/>
+          <w:lang w:val="pt-BR"/>
         </w:rPr>
         <w:t>apud</w:t>
       </w:r>
@@ -5198,7 +5307,7 @@
       <w:r>
         <w:rPr>
           <w:szCs w:val="24"/>
-          <w:lang w:val="en-US"/>
+          <w:lang w:val="pt-BR"/>
         </w:rPr>
         <w:t>apud</w:t>
       </w:r>
@@ -5907,27 +6016,31 @@
         </w:rPr>
         <w:t>“</w:t>
       </w:r>
+      <w:proofErr w:type="spellStart"/>
       <w:r>
         <w:rPr>
           <w:rStyle w:val="normaltextrun"/>
-          <w:lang w:val="en-US"/>
+          <w:lang w:val="pt-BR"/>
         </w:rPr>
         <w:t>personal</w:t>
       </w:r>
+      <w:proofErr w:type="spellEnd"/>
       <w:r>
         <w:rPr>
           <w:rStyle w:val="normaltextrun"/>
-          <w:lang w:val="en-US"/>
+          <w:lang w:val="pt-BR"/>
         </w:rPr>
         <w:t xml:space="preserve"> </w:t>
       </w:r>
+      <w:proofErr w:type="spellStart"/>
       <w:r>
         <w:rPr>
           <w:rStyle w:val="normaltextrun"/>
-          <w:lang w:val="en-US"/>
+          <w:lang w:val="pt-BR"/>
         </w:rPr>
         <w:t>trainer</w:t>
       </w:r>
+      <w:proofErr w:type="spellEnd"/>
       <w:r>
         <w:rPr>
           <w:rStyle w:val="normaltextrun"/>
@@ -5982,13 +6095,15 @@
         </w:rPr>
         <w:t xml:space="preserve">interferir na vida do usuário e disseminar conhecimento que todos deveriam ter. Atingiria até pessoas que sofrem </w:t>
       </w:r>
+      <w:proofErr w:type="spellStart"/>
       <w:r>
         <w:rPr>
           <w:rStyle w:val="normaltextrun"/>
-          <w:lang w:val="en-US"/>
+          <w:lang w:val="pt-BR"/>
         </w:rPr>
         <w:t>bullying</w:t>
       </w:r>
+      <w:proofErr w:type="spellEnd"/>
       <w:r>
         <w:rPr>
           <w:rStyle w:val="normaltextrun"/>
@@ -8126,7 +8241,7 @@
       </w:r>
       <w:r>
         <w:rPr>
-          <w:lang w:val="en-US"/>
+          <w:lang w:val="pt-BR"/>
         </w:rPr>
         <w:t>apud</w:t>
       </w:r>
@@ -8281,7 +8396,7 @@
       <w:r>
         <w:rPr>
           <w:szCs w:val="24"/>
-          <w:lang w:val="en-US"/>
+          <w:lang w:val="pt-BR"/>
         </w:rPr>
         <w:t>apud</w:t>
       </w:r>
@@ -8945,7 +9060,7 @@
       <w:proofErr w:type="spellStart"/>
       <w:r>
         <w:rPr>
-          <w:lang w:val="en-US"/>
+          <w:lang w:val="pt-BR"/>
         </w:rPr>
         <w:t>Treinus</w:t>
       </w:r>
@@ -9551,17 +9666,25 @@
       <w:proofErr w:type="spellStart"/>
       <w:r>
         <w:rPr>
-          <w:lang w:val="en-US"/>
+          <w:lang w:val="pt-BR"/>
         </w:rPr>
         <w:t>Honeyman</w:t>
       </w:r>
       <w:proofErr w:type="spellEnd"/>
       <w:r>
         <w:rPr>
-          <w:lang w:val="en-US"/>
-        </w:rPr>
-        <w:t xml:space="preserve"> Heath</w:t>
-      </w:r>
+          <w:lang w:val="pt-BR"/>
+        </w:rPr>
+        <w:t xml:space="preserve"> </w:t>
+      </w:r>
+      <w:proofErr w:type="spellStart"/>
+      <w:r>
+        <w:rPr>
+          <w:lang w:val="pt-BR"/>
+        </w:rPr>
+        <w:t>Heath</w:t>
+      </w:r>
+      <w:proofErr w:type="spellEnd"/>
       <w:r>
         <w:t xml:space="preserve">, que por sua vez conseguiu fugir de todos os conceitos propostos. </w:t>
       </w:r>
@@ -9573,12 +9696,14 @@
       <w:r>
         <w:t xml:space="preserve">O método para determinação do somatótipo proposto por </w:t>
       </w:r>
-      <w:r>
-        <w:rPr>
-          <w:lang w:val="en-US"/>
+      <w:proofErr w:type="spellStart"/>
+      <w:r>
+        <w:rPr>
+          <w:lang w:val="pt-BR"/>
         </w:rPr>
         <w:t>Heath</w:t>
       </w:r>
+      <w:proofErr w:type="spellEnd"/>
       <w:r>
         <w:t xml:space="preserve"> a Carter, no que se refere à coleta e ao tratamento das informações, em comparação com os demais métodos, torna-se extremamente vantajoso. </w:t>
       </w:r>
@@ -9619,12 +9744,14 @@
       <w:r>
         <w:t xml:space="preserve"> Com isso foi criado o método antropométrico </w:t>
       </w:r>
-      <w:r>
-        <w:rPr>
-          <w:lang w:val="en-US"/>
+      <w:proofErr w:type="spellStart"/>
+      <w:r>
+        <w:rPr>
+          <w:lang w:val="pt-BR"/>
         </w:rPr>
         <w:t>Heath</w:t>
       </w:r>
+      <w:proofErr w:type="spellEnd"/>
       <w:r>
         <w:t>-Carter.</w:t>
       </w:r>
@@ -12011,7 +12138,7 @@
       <w:proofErr w:type="spellStart"/>
       <w:r>
         <w:rPr>
-          <w:lang w:val="en-US"/>
+          <w:lang w:val="pt-BR"/>
         </w:rPr>
         <w:t>Quetelet</w:t>
       </w:r>
@@ -24947,14 +25074,7 @@
         </w:rPr>
       </w:pPr>
       <w:r>
-        <w:lastRenderedPageBreak/>
-        <w:t>7.</w:t>
-      </w:r>
-      <w:r>
-        <w:t>5</w:t>
-      </w:r>
-      <w:r>
-        <w:t xml:space="preserve"> </w:t>
+        <w:t xml:space="preserve">7.5 </w:t>
       </w:r>
       <w:r>
         <w:rPr>
@@ -26878,13 +26998,7 @@
         </w:rPr>
       </w:pPr>
       <w:r>
-        <w:t>7.</w:t>
-      </w:r>
-      <w:r>
-        <w:t>6</w:t>
-      </w:r>
-      <w:r>
-        <w:t xml:space="preserve"> </w:t>
+        <w:t xml:space="preserve">7.6 </w:t>
       </w:r>
       <w:r>
         <w:rPr>
@@ -26895,15 +27009,21 @@
     </w:p>
     <w:p>
       <w:pPr>
-        <w:pStyle w:val="Ttulo2"/>
-        <w:jc w:val="left"/>
-        <w:rPr>
+        <w:spacing w:line="360" w:lineRule="auto"/>
+        <w:jc w:val="both"/>
+        <w:rPr>
+          <w:bCs/>
           <w:sz w:val="26"/>
         </w:rPr>
       </w:pPr>
     </w:p>
     <w:p>
       <w:pPr>
+        <w:pStyle w:val="PargrafodaLista"/>
+        <w:numPr>
+          <w:ilvl w:val="0"/>
+          <w:numId w:val="8"/>
+        </w:numPr>
         <w:spacing w:line="360" w:lineRule="auto"/>
         <w:jc w:val="both"/>
         <w:rPr>
@@ -26911,20 +27031,88 @@
           <w:sz w:val="26"/>
         </w:rPr>
       </w:pPr>
-    </w:p>
-    <w:p>
-      <w:pPr>
-        <w:spacing w:line="360" w:lineRule="auto"/>
-        <w:jc w:val="both"/>
+      <w:r>
         <w:rPr>
           <w:bCs/>
           <w:sz w:val="26"/>
         </w:rPr>
-      </w:pPr>
-      <w:r>
+        <w:t>Tela inicial:</w:t>
+      </w:r>
+    </w:p>
+    <w:p>
+      <w:pPr>
+        <w:spacing w:line="360" w:lineRule="auto"/>
+        <w:ind w:left="360"/>
+        <w:jc w:val="both"/>
         <w:rPr>
           <w:bCs/>
           <w:sz w:val="26"/>
+        </w:rPr>
+      </w:pPr>
+      <w:r>
+        <w:rPr>
+          <w:bCs/>
+          <w:sz w:val="26"/>
+        </w:rPr>
+        <w:t>Ao entrar no site</w:t>
+      </w:r>
+      <w:r>
+        <w:rPr>
+          <w:bCs/>
+          <w:sz w:val="26"/>
+        </w:rPr>
+        <w:t>,</w:t>
+      </w:r>
+      <w:r>
+        <w:rPr>
+          <w:bCs/>
+          <w:sz w:val="26"/>
+        </w:rPr>
+        <w:t xml:space="preserve"> está será</w:t>
+      </w:r>
+      <w:r>
+        <w:rPr>
+          <w:bCs/>
+          <w:sz w:val="26"/>
+        </w:rPr>
+        <w:t xml:space="preserve"> a tela que o usuá</w:t>
+      </w:r>
+      <w:r>
+        <w:rPr>
+          <w:bCs/>
+          <w:sz w:val="26"/>
+        </w:rPr>
+        <w:t>rio se depará:</w:t>
+      </w:r>
+      <w:bookmarkStart w:id="31" w:name="_GoBack"/>
+      <w:bookmarkEnd w:id="31"/>
+    </w:p>
+    <w:p>
+      <w:pPr>
+        <w:spacing w:line="360" w:lineRule="auto"/>
+        <w:ind w:left="360"/>
+        <w:jc w:val="both"/>
+        <w:rPr>
+          <w:bCs/>
+          <w:sz w:val="26"/>
+        </w:rPr>
+      </w:pPr>
+    </w:p>
+    <w:p>
+      <w:pPr>
+        <w:spacing w:line="360" w:lineRule="auto"/>
+        <w:jc w:val="both"/>
+        <w:rPr>
+          <w:bCs/>
+          <w:sz w:val="26"/>
+        </w:rPr>
+      </w:pPr>
+      <w:r>
+        <w:rPr>
+          <w:bCs/>
+          <w:noProof/>
+          <w:sz w:val="26"/>
+          <w:lang w:val="pt-BR" w:eastAsia="pt-BR"/>
         </w:rPr>
         <w:drawing>
           <wp:inline distT="0" distB="0" distL="0" distR="0" wp14:anchorId="3ED8855D" wp14:editId="39E45428">
@@ -26969,13 +27157,27 @@
         <w:jc w:val="both"/>
         <w:rPr>
           <w:bCs/>
+          <w:noProof/>
           <w:sz w:val="26"/>
-        </w:rPr>
-      </w:pPr>
-      <w:r>
+          <w:lang w:val="pt-BR" w:eastAsia="pt-BR"/>
+        </w:rPr>
+      </w:pPr>
+    </w:p>
+    <w:p>
+      <w:pPr>
+        <w:spacing w:line="360" w:lineRule="auto"/>
+        <w:jc w:val="both"/>
         <w:rPr>
           <w:bCs/>
           <w:sz w:val="26"/>
+        </w:rPr>
+      </w:pPr>
+      <w:r>
+        <w:rPr>
+          <w:bCs/>
+          <w:noProof/>
+          <w:sz w:val="26"/>
+          <w:lang w:val="pt-BR" w:eastAsia="pt-BR"/>
         </w:rPr>
         <w:lastRenderedPageBreak/>
         <w:drawing>
@@ -27018,7 +27220,6 @@
     <w:p>
       <w:pPr>
         <w:spacing w:line="360" w:lineRule="auto"/>
-        <w:ind w:firstLine="709"/>
         <w:jc w:val="both"/>
         <w:rPr>
           <w:bCs/>
@@ -27035,10 +27236,22 @@
           <w:sz w:val="26"/>
         </w:rPr>
       </w:pPr>
-      <w:r>
+    </w:p>
+    <w:p>
+      <w:pPr>
+        <w:spacing w:line="360" w:lineRule="auto"/>
+        <w:jc w:val="both"/>
         <w:rPr>
           <w:bCs/>
           <w:sz w:val="26"/>
+        </w:rPr>
+      </w:pPr>
+      <w:r>
+        <w:rPr>
+          <w:bCs/>
+          <w:noProof/>
+          <w:sz w:val="26"/>
+          <w:lang w:val="pt-BR" w:eastAsia="pt-BR"/>
         </w:rPr>
         <w:drawing>
           <wp:inline distT="0" distB="0" distL="0" distR="0" wp14:anchorId="1CB95167" wp14:editId="765AF9B5">
@@ -27089,7 +27302,9 @@
       <w:r>
         <w:rPr>
           <w:bCs/>
+          <w:noProof/>
           <w:sz w:val="26"/>
+          <w:lang w:val="pt-BR" w:eastAsia="pt-BR"/>
         </w:rPr>
         <w:lastRenderedPageBreak/>
         <w:drawing>
@@ -27161,6 +27376,7 @@
       <w:r>
         <w:rPr>
           <w:noProof/>
+          <w:lang w:val="pt-BR" w:eastAsia="pt-BR"/>
         </w:rPr>
         <w:drawing>
           <wp:inline distT="0" distB="0" distL="0" distR="0" wp14:anchorId="213708CA" wp14:editId="2ACA7939">
@@ -27224,6 +27440,7 @@
       <w:r>
         <w:rPr>
           <w:noProof/>
+          <w:lang w:val="pt-BR" w:eastAsia="pt-BR"/>
         </w:rPr>
         <w:lastRenderedPageBreak/>
         <w:drawing>
@@ -27299,6 +27516,7 @@
       <w:r>
         <w:rPr>
           <w:noProof/>
+          <w:lang w:val="pt-BR" w:eastAsia="pt-BR"/>
         </w:rPr>
         <w:lastRenderedPageBreak/>
         <w:drawing>
@@ -27373,7 +27591,9 @@
       <w:r>
         <w:rPr>
           <w:bCs/>
+          <w:noProof/>
           <w:sz w:val="26"/>
+          <w:lang w:val="pt-BR" w:eastAsia="pt-BR"/>
         </w:rPr>
         <w:drawing>
           <wp:inline distT="0" distB="0" distL="0" distR="0" wp14:anchorId="3E978E11" wp14:editId="327B1304">
@@ -27435,7 +27655,9 @@
       <w:r>
         <w:rPr>
           <w:bCs/>
+          <w:noProof/>
           <w:sz w:val="26"/>
+          <w:lang w:val="pt-BR" w:eastAsia="pt-BR"/>
         </w:rPr>
         <w:lastRenderedPageBreak/>
         <w:drawing>
@@ -27487,6 +27709,7 @@
       <w:r>
         <w:rPr>
           <w:noProof/>
+          <w:lang w:val="pt-BR" w:eastAsia="pt-BR"/>
         </w:rPr>
         <w:lastRenderedPageBreak/>
         <w:drawing>
@@ -27562,6 +27785,7 @@
       <w:r>
         <w:rPr>
           <w:noProof/>
+          <w:lang w:val="pt-BR" w:eastAsia="pt-BR"/>
         </w:rPr>
         <w:lastRenderedPageBreak/>
         <w:drawing>
@@ -27623,7 +27847,7 @@
           <w:szCs w:val="24"/>
         </w:rPr>
       </w:pPr>
-      <w:bookmarkStart w:id="31" w:name="_Toc82536008"/>
+      <w:bookmarkStart w:id="32" w:name="_Toc82536008"/>
       <w:r>
         <w:rPr>
           <w:sz w:val="24"/>
@@ -27653,7 +27877,7 @@
         </w:rPr>
         <w:t>CONCLUSÃO</w:t>
       </w:r>
-      <w:bookmarkEnd w:id="31"/>
+      <w:bookmarkEnd w:id="32"/>
     </w:p>
     <w:p>
       <w:pPr>
@@ -28095,7 +28319,7 @@
           <w:szCs w:val="24"/>
         </w:rPr>
       </w:pPr>
-      <w:bookmarkStart w:id="32" w:name="_Toc82536009"/>
+      <w:bookmarkStart w:id="33" w:name="_Toc82536009"/>
       <w:r>
         <w:rPr>
           <w:sz w:val="24"/>
@@ -28104,7 +28328,7 @@
         <w:lastRenderedPageBreak/>
         <w:t>REFERÊNCIAS</w:t>
       </w:r>
-      <w:bookmarkEnd w:id="32"/>
+      <w:bookmarkEnd w:id="33"/>
     </w:p>
     <w:p>
       <w:pPr>
@@ -28501,24 +28725,78 @@
       <w:pPr>
         <w:spacing w:line="360" w:lineRule="auto"/>
         <w:jc w:val="both"/>
-      </w:pPr>
-      <w:r>
-        <w:t xml:space="preserve">EL ALLALY, L. Dos à dos. L’en-je lacanien, v. 29, n. 2, p. 219, 2017. </w:t>
-      </w:r>
-    </w:p>
-    <w:p>
-      <w:pPr>
-        <w:spacing w:line="360" w:lineRule="auto"/>
-        <w:jc w:val="both"/>
-      </w:pPr>
-    </w:p>
-    <w:p>
-      <w:pPr>
-        <w:spacing w:line="360" w:lineRule="auto"/>
-        <w:jc w:val="both"/>
-      </w:pPr>
-      <w:r>
-        <w:t>GORLA, J. I. et al. Composição corporal e perfil somatotípico de atletas da seleção brasileira de futebol de 5. Revista Brasileira de Ciências do Esporte, v. 39, n. 1, p. 79–84, 2017.</w:t>
+        <w:rPr>
+          <w:lang w:val="en-US"/>
+        </w:rPr>
+      </w:pPr>
+      <w:r>
+        <w:t xml:space="preserve">EL ALLALY, L. Dos à dos. </w:t>
+      </w:r>
+      <w:proofErr w:type="spellStart"/>
+      <w:r>
+        <w:rPr>
+          <w:lang w:val="en-US"/>
+        </w:rPr>
+        <w:t>L’en</w:t>
+      </w:r>
+      <w:proofErr w:type="spellEnd"/>
+      <w:r>
+        <w:rPr>
+          <w:lang w:val="en-US"/>
+        </w:rPr>
+        <w:t xml:space="preserve">-je </w:t>
+      </w:r>
+      <w:proofErr w:type="spellStart"/>
+      <w:r>
+        <w:rPr>
+          <w:lang w:val="en-US"/>
+        </w:rPr>
+        <w:t>lacanien</w:t>
+      </w:r>
+      <w:proofErr w:type="spellEnd"/>
+      <w:r>
+        <w:rPr>
+          <w:lang w:val="en-US"/>
+        </w:rPr>
+        <w:t xml:space="preserve">, v. 29, n. </w:t>
+      </w:r>
+      <w:proofErr w:type="gramStart"/>
+      <w:r>
+        <w:rPr>
+          <w:lang w:val="en-US"/>
+        </w:rPr>
+        <w:t>2</w:t>
+      </w:r>
+      <w:proofErr w:type="gramEnd"/>
+      <w:r>
+        <w:rPr>
+          <w:lang w:val="en-US"/>
+        </w:rPr>
+        <w:t xml:space="preserve">, p. 219, 2017. </w:t>
+      </w:r>
+    </w:p>
+    <w:p>
+      <w:pPr>
+        <w:spacing w:line="360" w:lineRule="auto"/>
+        <w:jc w:val="both"/>
+        <w:rPr>
+          <w:lang w:val="en-US"/>
+        </w:rPr>
+      </w:pPr>
+    </w:p>
+    <w:p>
+      <w:pPr>
+        <w:spacing w:line="360" w:lineRule="auto"/>
+        <w:jc w:val="both"/>
+      </w:pPr>
+      <w:r>
+        <w:rPr>
+          <w:lang w:val="en-US"/>
+        </w:rPr>
+        <w:t xml:space="preserve">GORLA, J. I. et al. </w:t>
+      </w:r>
+      <w:r>
+        <w:t>Composição corporal e perfil somatotípico de atletas da seleção brasileira de futebol de 5. Revista Brasileira de Ciências do Esporte, v. 39, n. 1, p. 79–84, 2017.</w:t>
       </w:r>
     </w:p>
     <w:p>
@@ -28595,24 +28873,78 @@
       <w:pPr>
         <w:spacing w:line="360" w:lineRule="auto"/>
         <w:jc w:val="both"/>
-      </w:pPr>
-      <w:r>
-        <w:t xml:space="preserve">EL ALLALY, L. Dos à dos. L’en-je lacanien, v. 29, n. 2, p. 219, 2017. </w:t>
-      </w:r>
-    </w:p>
-    <w:p>
-      <w:pPr>
-        <w:spacing w:line="360" w:lineRule="auto"/>
-        <w:jc w:val="both"/>
-      </w:pPr>
-    </w:p>
-    <w:p>
-      <w:pPr>
-        <w:spacing w:line="360" w:lineRule="auto"/>
-        <w:jc w:val="both"/>
-      </w:pPr>
-      <w:r>
-        <w:t xml:space="preserve">GORLA, J. I. et al. Composição corporal e perfil somatotípico de atletas da seleção brasileira de futebol de 5. Revista Brasileira de Ciencias do Esporte, v. 39, n. 1, p. 79–84, 2017. </w:t>
+        <w:rPr>
+          <w:lang w:val="en-US"/>
+        </w:rPr>
+      </w:pPr>
+      <w:r>
+        <w:t xml:space="preserve">EL ALLALY, L. Dos à dos. </w:t>
+      </w:r>
+      <w:proofErr w:type="spellStart"/>
+      <w:r>
+        <w:rPr>
+          <w:lang w:val="en-US"/>
+        </w:rPr>
+        <w:t>L’en</w:t>
+      </w:r>
+      <w:proofErr w:type="spellEnd"/>
+      <w:r>
+        <w:rPr>
+          <w:lang w:val="en-US"/>
+        </w:rPr>
+        <w:t xml:space="preserve">-je </w:t>
+      </w:r>
+      <w:proofErr w:type="spellStart"/>
+      <w:r>
+        <w:rPr>
+          <w:lang w:val="en-US"/>
+        </w:rPr>
+        <w:t>lacanien</w:t>
+      </w:r>
+      <w:proofErr w:type="spellEnd"/>
+      <w:r>
+        <w:rPr>
+          <w:lang w:val="en-US"/>
+        </w:rPr>
+        <w:t xml:space="preserve">, v. 29, n. </w:t>
+      </w:r>
+      <w:proofErr w:type="gramStart"/>
+      <w:r>
+        <w:rPr>
+          <w:lang w:val="en-US"/>
+        </w:rPr>
+        <w:t>2</w:t>
+      </w:r>
+      <w:proofErr w:type="gramEnd"/>
+      <w:r>
+        <w:rPr>
+          <w:lang w:val="en-US"/>
+        </w:rPr>
+        <w:t xml:space="preserve">, p. 219, 2017. </w:t>
+      </w:r>
+    </w:p>
+    <w:p>
+      <w:pPr>
+        <w:spacing w:line="360" w:lineRule="auto"/>
+        <w:jc w:val="both"/>
+        <w:rPr>
+          <w:lang w:val="en-US"/>
+        </w:rPr>
+      </w:pPr>
+    </w:p>
+    <w:p>
+      <w:pPr>
+        <w:spacing w:line="360" w:lineRule="auto"/>
+        <w:jc w:val="both"/>
+      </w:pPr>
+      <w:r>
+        <w:rPr>
+          <w:lang w:val="en-US"/>
+        </w:rPr>
+        <w:t xml:space="preserve">GORLA, J. I. et al. </w:t>
+      </w:r>
+      <w:r>
+        <w:t xml:space="preserve">Composição corporal e perfil somatotípico de atletas da seleção brasileira de futebol de 5. Revista Brasileira de Ciencias do Esporte, v. 39, n. 1, p. 79–84, 2017. </w:t>
       </w:r>
     </w:p>
     <w:p>
@@ -29389,7 +29721,7 @@
 </file>
 
 <file path=word/endnotes.xml><?xml version="1.0" encoding="utf-8"?>
-<w:endnotes xmlns:wpc="http://schemas.microsoft.com/office/word/2010/wordprocessingCanvas" xmlns:cx="http://schemas.microsoft.com/office/drawing/2014/chartex" xmlns:cx1="http://schemas.microsoft.com/office/drawing/2015/9/8/chartex" xmlns:cx2="http://schemas.microsoft.com/office/drawing/2015/10/21/chartex" xmlns:cx3="http://schemas.microsoft.com/office/drawing/2016/5/9/chartex" xmlns:cx4="http://schemas.microsoft.com/office/drawing/2016/5/10/chartex" xmlns:cx5="http://schemas.microsoft.com/office/drawing/2016/5/11/chartex" xmlns:cx6="http://schemas.microsoft.com/office/drawing/2016/5/12/chartex" xmlns:cx7="http://schemas.microsoft.com/office/drawing/2016/5/13/chartex" xmlns:cx8="http://schemas.microsoft.com/office/drawing/2016/5/14/chartex" xmlns:mc="http://schemas.openxmlformats.org/markup-compatibility/2006" xmlns:aink="http://schemas.microsoft.com/office/drawing/2016/ink" xmlns:am3d="http://schemas.microsoft.com/office/drawing/2017/model3d" xmlns:o="urn:schemas-microsoft-com:office:office" xmlns:r="http://schemas.openxmlformats.org/officeDocument/2006/relationships" xmlns:m="http://schemas.openxmlformats.org/officeDocument/2006/math" xmlns:v="urn:schemas-microsoft-com:vml" xmlns:wp14="http://schemas.microsoft.com/office/word/2010/wordprocessingDrawing" xmlns:wp="http://schemas.openxmlformats.org/drawingml/2006/wordprocessingDrawing" xmlns:w10="urn:schemas-microsoft-com:office:word" xmlns:w="http://schemas.openxmlformats.org/wordprocessingml/2006/main" xmlns:w14="http://schemas.microsoft.com/office/word/2010/wordml" xmlns:w15="http://schemas.microsoft.com/office/word/2012/wordml" xmlns:w16cex="http://schemas.microsoft.com/office/word/2018/wordml/cex" xmlns:w16cid="http://schemas.microsoft.com/office/word/2016/wordml/cid" xmlns:w16="http://schemas.microsoft.com/office/word/2018/wordml" xmlns:w16sdtdh="http://schemas.microsoft.com/office/word/2020/wordml/sdtdatahash" xmlns:w16se="http://schemas.microsoft.com/office/word/2015/wordml/symex" xmlns:wpg="http://schemas.microsoft.com/office/word/2010/wordprocessingGroup" xmlns:wpi="http://schemas.microsoft.com/office/word/2010/wordprocessingInk" xmlns:wne="http://schemas.microsoft.com/office/word/2006/wordml" xmlns:wps="http://schemas.microsoft.com/office/word/2010/wordprocessingShape" mc:Ignorable="w14 w15 w16se w16cid w16 w16cex w16sdtdh wp14">
+<w:endnotes xmlns:wpc="http://schemas.microsoft.com/office/word/2010/wordprocessingCanvas" xmlns:mc="http://schemas.openxmlformats.org/markup-compatibility/2006" xmlns:o="urn:schemas-microsoft-com:office:office" xmlns:r="http://schemas.openxmlformats.org/officeDocument/2006/relationships" xmlns:m="http://schemas.openxmlformats.org/officeDocument/2006/math" xmlns:v="urn:schemas-microsoft-com:vml" xmlns:wp14="http://schemas.microsoft.com/office/word/2010/wordprocessingDrawing" xmlns:wp="http://schemas.openxmlformats.org/drawingml/2006/wordprocessingDrawing" xmlns:w10="urn:schemas-microsoft-com:office:word" xmlns:w="http://schemas.openxmlformats.org/wordprocessingml/2006/main" xmlns:w14="http://schemas.microsoft.com/office/word/2010/wordml" xmlns:w15="http://schemas.microsoft.com/office/word/2012/wordml" xmlns:wpg="http://schemas.microsoft.com/office/word/2010/wordprocessingGroup" xmlns:wpi="http://schemas.microsoft.com/office/word/2010/wordprocessingInk" xmlns:wne="http://schemas.microsoft.com/office/word/2006/wordml" xmlns:wps="http://schemas.microsoft.com/office/word/2010/wordprocessingShape" mc:Ignorable="w14 w15 wp14">
   <w:endnote w:type="separator" w:id="-1">
     <w:p>
       <w:r>
@@ -29411,7 +29743,7 @@
 </file>
 
 <file path=word/footer1.xml><?xml version="1.0" encoding="utf-8"?>
-<w:ftr xmlns:wpc="http://schemas.microsoft.com/office/word/2010/wordprocessingCanvas" xmlns:cx="http://schemas.microsoft.com/office/drawing/2014/chartex" xmlns:cx1="http://schemas.microsoft.com/office/drawing/2015/9/8/chartex" xmlns:cx2="http://schemas.microsoft.com/office/drawing/2015/10/21/chartex" xmlns:cx3="http://schemas.microsoft.com/office/drawing/2016/5/9/chartex" xmlns:cx4="http://schemas.microsoft.com/office/drawing/2016/5/10/chartex" xmlns:cx5="http://schemas.microsoft.com/office/drawing/2016/5/11/chartex" xmlns:cx6="http://schemas.microsoft.com/office/drawing/2016/5/12/chartex" xmlns:cx7="http://schemas.microsoft.com/office/drawing/2016/5/13/chartex" xmlns:cx8="http://schemas.microsoft.com/office/drawing/2016/5/14/chartex" xmlns:mc="http://schemas.openxmlformats.org/markup-compatibility/2006" xmlns:aink="http://schemas.microsoft.com/office/drawing/2016/ink" xmlns:am3d="http://schemas.microsoft.com/office/drawing/2017/model3d" xmlns:o="urn:schemas-microsoft-com:office:office" xmlns:r="http://schemas.openxmlformats.org/officeDocument/2006/relationships" xmlns:m="http://schemas.openxmlformats.org/officeDocument/2006/math" xmlns:v="urn:schemas-microsoft-com:vml" xmlns:wp14="http://schemas.microsoft.com/office/word/2010/wordprocessingDrawing" xmlns:wp="http://schemas.openxmlformats.org/drawingml/2006/wordprocessingDrawing" xmlns:w10="urn:schemas-microsoft-com:office:word" xmlns:w="http://schemas.openxmlformats.org/wordprocessingml/2006/main" xmlns:w14="http://schemas.microsoft.com/office/word/2010/wordml" xmlns:w15="http://schemas.microsoft.com/office/word/2012/wordml" xmlns:w16cex="http://schemas.microsoft.com/office/word/2018/wordml/cex" xmlns:w16cid="http://schemas.microsoft.com/office/word/2016/wordml/cid" xmlns:w16="http://schemas.microsoft.com/office/word/2018/wordml" xmlns:w16sdtdh="http://schemas.microsoft.com/office/word/2020/wordml/sdtdatahash" xmlns:w16se="http://schemas.microsoft.com/office/word/2015/wordml/symex" xmlns:wpg="http://schemas.microsoft.com/office/word/2010/wordprocessingGroup" xmlns:wpi="http://schemas.microsoft.com/office/word/2010/wordprocessingInk" xmlns:wne="http://schemas.microsoft.com/office/word/2006/wordml" xmlns:wps="http://schemas.microsoft.com/office/word/2010/wordprocessingShape" mc:Ignorable="w14 w15 w16se w16cid w16 w16cex w16sdtdh wp14">
+<w:ftr xmlns:wpc="http://schemas.microsoft.com/office/word/2010/wordprocessingCanvas" xmlns:mc="http://schemas.openxmlformats.org/markup-compatibility/2006" xmlns:o="urn:schemas-microsoft-com:office:office" xmlns:r="http://schemas.openxmlformats.org/officeDocument/2006/relationships" xmlns:m="http://schemas.openxmlformats.org/officeDocument/2006/math" xmlns:v="urn:schemas-microsoft-com:vml" xmlns:wp14="http://schemas.microsoft.com/office/word/2010/wordprocessingDrawing" xmlns:wp="http://schemas.openxmlformats.org/drawingml/2006/wordprocessingDrawing" xmlns:w10="urn:schemas-microsoft-com:office:word" xmlns:w="http://schemas.openxmlformats.org/wordprocessingml/2006/main" xmlns:w14="http://schemas.microsoft.com/office/word/2010/wordml" xmlns:w15="http://schemas.microsoft.com/office/word/2012/wordml" xmlns:wpg="http://schemas.microsoft.com/office/word/2010/wordprocessingGroup" xmlns:wpi="http://schemas.microsoft.com/office/word/2010/wordprocessingInk" xmlns:wne="http://schemas.microsoft.com/office/word/2006/wordml" xmlns:wps="http://schemas.microsoft.com/office/word/2010/wordprocessingShape" mc:Ignorable="w14 w15 wp14">
   <w:tbl>
     <w:tblPr>
       <w:tblW w:w="0" w:type="auto"/>
@@ -29469,7 +29801,7 @@
 </file>
 
 <file path=word/footer2.xml><?xml version="1.0" encoding="utf-8"?>
-<w:ftr xmlns:wpc="http://schemas.microsoft.com/office/word/2010/wordprocessingCanvas" xmlns:cx="http://schemas.microsoft.com/office/drawing/2014/chartex" xmlns:cx1="http://schemas.microsoft.com/office/drawing/2015/9/8/chartex" xmlns:cx2="http://schemas.microsoft.com/office/drawing/2015/10/21/chartex" xmlns:cx3="http://schemas.microsoft.com/office/drawing/2016/5/9/chartex" xmlns:cx4="http://schemas.microsoft.com/office/drawing/2016/5/10/chartex" xmlns:cx5="http://schemas.microsoft.com/office/drawing/2016/5/11/chartex" xmlns:cx6="http://schemas.microsoft.com/office/drawing/2016/5/12/chartex" xmlns:cx7="http://schemas.microsoft.com/office/drawing/2016/5/13/chartex" xmlns:cx8="http://schemas.microsoft.com/office/drawing/2016/5/14/chartex" xmlns:mc="http://schemas.openxmlformats.org/markup-compatibility/2006" xmlns:aink="http://schemas.microsoft.com/office/drawing/2016/ink" xmlns:am3d="http://schemas.microsoft.com/office/drawing/2017/model3d" xmlns:o="urn:schemas-microsoft-com:office:office" xmlns:r="http://schemas.openxmlformats.org/officeDocument/2006/relationships" xmlns:m="http://schemas.openxmlformats.org/officeDocument/2006/math" xmlns:v="urn:schemas-microsoft-com:vml" xmlns:wp14="http://schemas.microsoft.com/office/word/2010/wordprocessingDrawing" xmlns:wp="http://schemas.openxmlformats.org/drawingml/2006/wordprocessingDrawing" xmlns:w10="urn:schemas-microsoft-com:office:word" xmlns:w="http://schemas.openxmlformats.org/wordprocessingml/2006/main" xmlns:w14="http://schemas.microsoft.com/office/word/2010/wordml" xmlns:w15="http://schemas.microsoft.com/office/word/2012/wordml" xmlns:w16cex="http://schemas.microsoft.com/office/word/2018/wordml/cex" xmlns:w16cid="http://schemas.microsoft.com/office/word/2016/wordml/cid" xmlns:w16="http://schemas.microsoft.com/office/word/2018/wordml" xmlns:w16sdtdh="http://schemas.microsoft.com/office/word/2020/wordml/sdtdatahash" xmlns:w16se="http://schemas.microsoft.com/office/word/2015/wordml/symex" xmlns:wpg="http://schemas.microsoft.com/office/word/2010/wordprocessingGroup" xmlns:wpi="http://schemas.microsoft.com/office/word/2010/wordprocessingInk" xmlns:wne="http://schemas.microsoft.com/office/word/2006/wordml" xmlns:wps="http://schemas.microsoft.com/office/word/2010/wordprocessingShape" mc:Ignorable="w14 w15 w16se w16cid w16 w16cex w16sdtdh wp14">
+<w:ftr xmlns:wpc="http://schemas.microsoft.com/office/word/2010/wordprocessingCanvas" xmlns:mc="http://schemas.openxmlformats.org/markup-compatibility/2006" xmlns:o="urn:schemas-microsoft-com:office:office" xmlns:r="http://schemas.openxmlformats.org/officeDocument/2006/relationships" xmlns:m="http://schemas.openxmlformats.org/officeDocument/2006/math" xmlns:v="urn:schemas-microsoft-com:vml" xmlns:wp14="http://schemas.microsoft.com/office/word/2010/wordprocessingDrawing" xmlns:wp="http://schemas.openxmlformats.org/drawingml/2006/wordprocessingDrawing" xmlns:w10="urn:schemas-microsoft-com:office:word" xmlns:w="http://schemas.openxmlformats.org/wordprocessingml/2006/main" xmlns:w14="http://schemas.microsoft.com/office/word/2010/wordml" xmlns:w15="http://schemas.microsoft.com/office/word/2012/wordml" xmlns:wpg="http://schemas.microsoft.com/office/word/2010/wordprocessingGroup" xmlns:wpi="http://schemas.microsoft.com/office/word/2010/wordprocessingInk" xmlns:wne="http://schemas.microsoft.com/office/word/2006/wordml" xmlns:wps="http://schemas.microsoft.com/office/word/2010/wordprocessingShape" mc:Ignorable="w14 w15 wp14">
   <w:tbl>
     <w:tblPr>
       <w:tblW w:w="0" w:type="auto"/>
@@ -29527,7 +29859,7 @@
 </file>
 
 <file path=word/footer3.xml><?xml version="1.0" encoding="utf-8"?>
-<w:ftr xmlns:wpc="http://schemas.microsoft.com/office/word/2010/wordprocessingCanvas" xmlns:cx="http://schemas.microsoft.com/office/drawing/2014/chartex" xmlns:cx1="http://schemas.microsoft.com/office/drawing/2015/9/8/chartex" xmlns:cx2="http://schemas.microsoft.com/office/drawing/2015/10/21/chartex" xmlns:cx3="http://schemas.microsoft.com/office/drawing/2016/5/9/chartex" xmlns:cx4="http://schemas.microsoft.com/office/drawing/2016/5/10/chartex" xmlns:cx5="http://schemas.microsoft.com/office/drawing/2016/5/11/chartex" xmlns:cx6="http://schemas.microsoft.com/office/drawing/2016/5/12/chartex" xmlns:cx7="http://schemas.microsoft.com/office/drawing/2016/5/13/chartex" xmlns:cx8="http://schemas.microsoft.com/office/drawing/2016/5/14/chartex" xmlns:mc="http://schemas.openxmlformats.org/markup-compatibility/2006" xmlns:aink="http://schemas.microsoft.com/office/drawing/2016/ink" xmlns:am3d="http://schemas.microsoft.com/office/drawing/2017/model3d" xmlns:o="urn:schemas-microsoft-com:office:office" xmlns:r="http://schemas.openxmlformats.org/officeDocument/2006/relationships" xmlns:m="http://schemas.openxmlformats.org/officeDocument/2006/math" xmlns:v="urn:schemas-microsoft-com:vml" xmlns:wp14="http://schemas.microsoft.com/office/word/2010/wordprocessingDrawing" xmlns:wp="http://schemas.openxmlformats.org/drawingml/2006/wordprocessingDrawing" xmlns:w10="urn:schemas-microsoft-com:office:word" xmlns:w="http://schemas.openxmlformats.org/wordprocessingml/2006/main" xmlns:w14="http://schemas.microsoft.com/office/word/2010/wordml" xmlns:w15="http://schemas.microsoft.com/office/word/2012/wordml" xmlns:w16cex="http://schemas.microsoft.com/office/word/2018/wordml/cex" xmlns:w16cid="http://schemas.microsoft.com/office/word/2016/wordml/cid" xmlns:w16="http://schemas.microsoft.com/office/word/2018/wordml" xmlns:w16sdtdh="http://schemas.microsoft.com/office/word/2020/wordml/sdtdatahash" xmlns:w16se="http://schemas.microsoft.com/office/word/2015/wordml/symex" xmlns:wpg="http://schemas.microsoft.com/office/word/2010/wordprocessingGroup" xmlns:wpi="http://schemas.microsoft.com/office/word/2010/wordprocessingInk" xmlns:wne="http://schemas.microsoft.com/office/word/2006/wordml" xmlns:wps="http://schemas.microsoft.com/office/word/2010/wordprocessingShape" mc:Ignorable="w14 w15 w16se w16cid w16 w16cex w16sdtdh wp14">
+<w:ftr xmlns:wpc="http://schemas.microsoft.com/office/word/2010/wordprocessingCanvas" xmlns:mc="http://schemas.openxmlformats.org/markup-compatibility/2006" xmlns:o="urn:schemas-microsoft-com:office:office" xmlns:r="http://schemas.openxmlformats.org/officeDocument/2006/relationships" xmlns:m="http://schemas.openxmlformats.org/officeDocument/2006/math" xmlns:v="urn:schemas-microsoft-com:vml" xmlns:wp14="http://schemas.microsoft.com/office/word/2010/wordprocessingDrawing" xmlns:wp="http://schemas.openxmlformats.org/drawingml/2006/wordprocessingDrawing" xmlns:w10="urn:schemas-microsoft-com:office:word" xmlns:w="http://schemas.openxmlformats.org/wordprocessingml/2006/main" xmlns:w14="http://schemas.microsoft.com/office/word/2010/wordml" xmlns:w15="http://schemas.microsoft.com/office/word/2012/wordml" xmlns:wpg="http://schemas.microsoft.com/office/word/2010/wordprocessingGroup" xmlns:wpi="http://schemas.microsoft.com/office/word/2010/wordprocessingInk" xmlns:wne="http://schemas.microsoft.com/office/word/2006/wordml" xmlns:wps="http://schemas.microsoft.com/office/word/2010/wordprocessingShape" mc:Ignorable="w14 w15 wp14">
   <w:tbl>
     <w:tblPr>
       <w:tblW w:w="0" w:type="auto"/>
@@ -29585,7 +29917,7 @@
 </file>
 
 <file path=word/footer4.xml><?xml version="1.0" encoding="utf-8"?>
-<w:ftr xmlns:wpc="http://schemas.microsoft.com/office/word/2010/wordprocessingCanvas" xmlns:cx="http://schemas.microsoft.com/office/drawing/2014/chartex" xmlns:cx1="http://schemas.microsoft.com/office/drawing/2015/9/8/chartex" xmlns:cx2="http://schemas.microsoft.com/office/drawing/2015/10/21/chartex" xmlns:cx3="http://schemas.microsoft.com/office/drawing/2016/5/9/chartex" xmlns:cx4="http://schemas.microsoft.com/office/drawing/2016/5/10/chartex" xmlns:cx5="http://schemas.microsoft.com/office/drawing/2016/5/11/chartex" xmlns:cx6="http://schemas.microsoft.com/office/drawing/2016/5/12/chartex" xmlns:cx7="http://schemas.microsoft.com/office/drawing/2016/5/13/chartex" xmlns:cx8="http://schemas.microsoft.com/office/drawing/2016/5/14/chartex" xmlns:mc="http://schemas.openxmlformats.org/markup-compatibility/2006" xmlns:aink="http://schemas.microsoft.com/office/drawing/2016/ink" xmlns:am3d="http://schemas.microsoft.com/office/drawing/2017/model3d" xmlns:o="urn:schemas-microsoft-com:office:office" xmlns:r="http://schemas.openxmlformats.org/officeDocument/2006/relationships" xmlns:m="http://schemas.openxmlformats.org/officeDocument/2006/math" xmlns:v="urn:schemas-microsoft-com:vml" xmlns:wp14="http://schemas.microsoft.com/office/word/2010/wordprocessingDrawing" xmlns:wp="http://schemas.openxmlformats.org/drawingml/2006/wordprocessingDrawing" xmlns:w10="urn:schemas-microsoft-com:office:word" xmlns:w="http://schemas.openxmlformats.org/wordprocessingml/2006/main" xmlns:w14="http://schemas.microsoft.com/office/word/2010/wordml" xmlns:w15="http://schemas.microsoft.com/office/word/2012/wordml" xmlns:w16cex="http://schemas.microsoft.com/office/word/2018/wordml/cex" xmlns:w16cid="http://schemas.microsoft.com/office/word/2016/wordml/cid" xmlns:w16="http://schemas.microsoft.com/office/word/2018/wordml" xmlns:w16sdtdh="http://schemas.microsoft.com/office/word/2020/wordml/sdtdatahash" xmlns:w16se="http://schemas.microsoft.com/office/word/2015/wordml/symex" xmlns:wpg="http://schemas.microsoft.com/office/word/2010/wordprocessingGroup" xmlns:wpi="http://schemas.microsoft.com/office/word/2010/wordprocessingInk" xmlns:wne="http://schemas.microsoft.com/office/word/2006/wordml" xmlns:wps="http://schemas.microsoft.com/office/word/2010/wordprocessingShape" mc:Ignorable="w14 w15 w16se w16cid w16 w16cex w16sdtdh wp14">
+<w:ftr xmlns:wpc="http://schemas.microsoft.com/office/word/2010/wordprocessingCanvas" xmlns:mc="http://schemas.openxmlformats.org/markup-compatibility/2006" xmlns:o="urn:schemas-microsoft-com:office:office" xmlns:r="http://schemas.openxmlformats.org/officeDocument/2006/relationships" xmlns:m="http://schemas.openxmlformats.org/officeDocument/2006/math" xmlns:v="urn:schemas-microsoft-com:vml" xmlns:wp14="http://schemas.microsoft.com/office/word/2010/wordprocessingDrawing" xmlns:wp="http://schemas.openxmlformats.org/drawingml/2006/wordprocessingDrawing" xmlns:w10="urn:schemas-microsoft-com:office:word" xmlns:w="http://schemas.openxmlformats.org/wordprocessingml/2006/main" xmlns:w14="http://schemas.microsoft.com/office/word/2010/wordml" xmlns:w15="http://schemas.microsoft.com/office/word/2012/wordml" xmlns:wpg="http://schemas.microsoft.com/office/word/2010/wordprocessingGroup" xmlns:wpi="http://schemas.microsoft.com/office/word/2010/wordprocessingInk" xmlns:wne="http://schemas.microsoft.com/office/word/2006/wordml" xmlns:wps="http://schemas.microsoft.com/office/word/2010/wordprocessingShape" mc:Ignorable="w14 w15 wp14">
   <w:tbl>
     <w:tblPr>
       <w:tblW w:w="0" w:type="auto"/>
@@ -29643,7 +29975,7 @@
 </file>
 
 <file path=word/footer5.xml><?xml version="1.0" encoding="utf-8"?>
-<w:ftr xmlns:wpc="http://schemas.microsoft.com/office/word/2010/wordprocessingCanvas" xmlns:cx="http://schemas.microsoft.com/office/drawing/2014/chartex" xmlns:cx1="http://schemas.microsoft.com/office/drawing/2015/9/8/chartex" xmlns:cx2="http://schemas.microsoft.com/office/drawing/2015/10/21/chartex" xmlns:cx3="http://schemas.microsoft.com/office/drawing/2016/5/9/chartex" xmlns:cx4="http://schemas.microsoft.com/office/drawing/2016/5/10/chartex" xmlns:cx5="http://schemas.microsoft.com/office/drawing/2016/5/11/chartex" xmlns:cx6="http://schemas.microsoft.com/office/drawing/2016/5/12/chartex" xmlns:cx7="http://schemas.microsoft.com/office/drawing/2016/5/13/chartex" xmlns:cx8="http://schemas.microsoft.com/office/drawing/2016/5/14/chartex" xmlns:mc="http://schemas.openxmlformats.org/markup-compatibility/2006" xmlns:aink="http://schemas.microsoft.com/office/drawing/2016/ink" xmlns:am3d="http://schemas.microsoft.com/office/drawing/2017/model3d" xmlns:o="urn:schemas-microsoft-com:office:office" xmlns:r="http://schemas.openxmlformats.org/officeDocument/2006/relationships" xmlns:m="http://schemas.openxmlformats.org/officeDocument/2006/math" xmlns:v="urn:schemas-microsoft-com:vml" xmlns:wp14="http://schemas.microsoft.com/office/word/2010/wordprocessingDrawing" xmlns:wp="http://schemas.openxmlformats.org/drawingml/2006/wordprocessingDrawing" xmlns:w10="urn:schemas-microsoft-com:office:word" xmlns:w="http://schemas.openxmlformats.org/wordprocessingml/2006/main" xmlns:w14="http://schemas.microsoft.com/office/word/2010/wordml" xmlns:w15="http://schemas.microsoft.com/office/word/2012/wordml" xmlns:w16cex="http://schemas.microsoft.com/office/word/2018/wordml/cex" xmlns:w16cid="http://schemas.microsoft.com/office/word/2016/wordml/cid" xmlns:w16="http://schemas.microsoft.com/office/word/2018/wordml" xmlns:w16sdtdh="http://schemas.microsoft.com/office/word/2020/wordml/sdtdatahash" xmlns:w16se="http://schemas.microsoft.com/office/word/2015/wordml/symex" xmlns:wpg="http://schemas.microsoft.com/office/word/2010/wordprocessingGroup" xmlns:wpi="http://schemas.microsoft.com/office/word/2010/wordprocessingInk" xmlns:wne="http://schemas.microsoft.com/office/word/2006/wordml" xmlns:wps="http://schemas.microsoft.com/office/word/2010/wordprocessingShape" mc:Ignorable="w14 w15 w16se w16cid w16 w16cex w16sdtdh wp14">
+<w:ftr xmlns:wpc="http://schemas.microsoft.com/office/word/2010/wordprocessingCanvas" xmlns:mc="http://schemas.openxmlformats.org/markup-compatibility/2006" xmlns:o="urn:schemas-microsoft-com:office:office" xmlns:r="http://schemas.openxmlformats.org/officeDocument/2006/relationships" xmlns:m="http://schemas.openxmlformats.org/officeDocument/2006/math" xmlns:v="urn:schemas-microsoft-com:vml" xmlns:wp14="http://schemas.microsoft.com/office/word/2010/wordprocessingDrawing" xmlns:wp="http://schemas.openxmlformats.org/drawingml/2006/wordprocessingDrawing" xmlns:w10="urn:schemas-microsoft-com:office:word" xmlns:w="http://schemas.openxmlformats.org/wordprocessingml/2006/main" xmlns:w14="http://schemas.microsoft.com/office/word/2010/wordml" xmlns:w15="http://schemas.microsoft.com/office/word/2012/wordml" xmlns:wpg="http://schemas.microsoft.com/office/word/2010/wordprocessingGroup" xmlns:wpi="http://schemas.microsoft.com/office/word/2010/wordprocessingInk" xmlns:wne="http://schemas.microsoft.com/office/word/2006/wordml" xmlns:wps="http://schemas.microsoft.com/office/word/2010/wordprocessingShape" mc:Ignorable="w14 w15 wp14">
   <w:tbl>
     <w:tblPr>
       <w:tblW w:w="0" w:type="auto"/>
@@ -29701,7 +30033,7 @@
 </file>
 
 <file path=word/footnotes.xml><?xml version="1.0" encoding="utf-8"?>
-<w:footnotes xmlns:wpc="http://schemas.microsoft.com/office/word/2010/wordprocessingCanvas" xmlns:cx="http://schemas.microsoft.com/office/drawing/2014/chartex" xmlns:cx1="http://schemas.microsoft.com/office/drawing/2015/9/8/chartex" xmlns:cx2="http://schemas.microsoft.com/office/drawing/2015/10/21/chartex" xmlns:cx3="http://schemas.microsoft.com/office/drawing/2016/5/9/chartex" xmlns:cx4="http://schemas.microsoft.com/office/drawing/2016/5/10/chartex" xmlns:cx5="http://schemas.microsoft.com/office/drawing/2016/5/11/chartex" xmlns:cx6="http://schemas.microsoft.com/office/drawing/2016/5/12/chartex" xmlns:cx7="http://schemas.microsoft.com/office/drawing/2016/5/13/chartex" xmlns:cx8="http://schemas.microsoft.com/office/drawing/2016/5/14/chartex" xmlns:mc="http://schemas.openxmlformats.org/markup-compatibility/2006" xmlns:aink="http://schemas.microsoft.com/office/drawing/2016/ink" xmlns:am3d="http://schemas.microsoft.com/office/drawing/2017/model3d" xmlns:o="urn:schemas-microsoft-com:office:office" xmlns:r="http://schemas.openxmlformats.org/officeDocument/2006/relationships" xmlns:m="http://schemas.openxmlformats.org/officeDocument/2006/math" xmlns:v="urn:schemas-microsoft-com:vml" xmlns:wp14="http://schemas.microsoft.com/office/word/2010/wordprocessingDrawing" xmlns:wp="http://schemas.openxmlformats.org/drawingml/2006/wordprocessingDrawing" xmlns:w10="urn:schemas-microsoft-com:office:word" xmlns:w="http://schemas.openxmlformats.org/wordprocessingml/2006/main" xmlns:w14="http://schemas.microsoft.com/office/word/2010/wordml" xmlns:w15="http://schemas.microsoft.com/office/word/2012/wordml" xmlns:w16cex="http://schemas.microsoft.com/office/word/2018/wordml/cex" xmlns:w16cid="http://schemas.microsoft.com/office/word/2016/wordml/cid" xmlns:w16="http://schemas.microsoft.com/office/word/2018/wordml" xmlns:w16sdtdh="http://schemas.microsoft.com/office/word/2020/wordml/sdtdatahash" xmlns:w16se="http://schemas.microsoft.com/office/word/2015/wordml/symex" xmlns:wpg="http://schemas.microsoft.com/office/word/2010/wordprocessingGroup" xmlns:wpi="http://schemas.microsoft.com/office/word/2010/wordprocessingInk" xmlns:wne="http://schemas.microsoft.com/office/word/2006/wordml" xmlns:wps="http://schemas.microsoft.com/office/word/2010/wordprocessingShape" mc:Ignorable="w14 w15 w16se w16cid w16 w16cex w16sdtdh wp14">
+<w:footnotes xmlns:wpc="http://schemas.microsoft.com/office/word/2010/wordprocessingCanvas" xmlns:mc="http://schemas.openxmlformats.org/markup-compatibility/2006" xmlns:o="urn:schemas-microsoft-com:office:office" xmlns:r="http://schemas.openxmlformats.org/officeDocument/2006/relationships" xmlns:m="http://schemas.openxmlformats.org/officeDocument/2006/math" xmlns:v="urn:schemas-microsoft-com:vml" xmlns:wp14="http://schemas.microsoft.com/office/word/2010/wordprocessingDrawing" xmlns:wp="http://schemas.openxmlformats.org/drawingml/2006/wordprocessingDrawing" xmlns:w10="urn:schemas-microsoft-com:office:word" xmlns:w="http://schemas.openxmlformats.org/wordprocessingml/2006/main" xmlns:w14="http://schemas.microsoft.com/office/word/2010/wordml" xmlns:w15="http://schemas.microsoft.com/office/word/2012/wordml" xmlns:wpg="http://schemas.microsoft.com/office/word/2010/wordprocessingGroup" xmlns:wpi="http://schemas.microsoft.com/office/word/2010/wordprocessingInk" xmlns:wne="http://schemas.microsoft.com/office/word/2006/wordml" xmlns:wps="http://schemas.microsoft.com/office/word/2010/wordprocessingShape" mc:Ignorable="w14 w15 wp14">
   <w:footnote w:type="separator" w:id="-1">
     <w:p>
       <w:r>
@@ -29723,7 +30055,7 @@
 </file>
 
 <file path=word/header1.xml><?xml version="1.0" encoding="utf-8"?>
-<w:hdr xmlns:wpc="http://schemas.microsoft.com/office/word/2010/wordprocessingCanvas" xmlns:cx="http://schemas.microsoft.com/office/drawing/2014/chartex" xmlns:cx1="http://schemas.microsoft.com/office/drawing/2015/9/8/chartex" xmlns:cx2="http://schemas.microsoft.com/office/drawing/2015/10/21/chartex" xmlns:cx3="http://schemas.microsoft.com/office/drawing/2016/5/9/chartex" xmlns:cx4="http://schemas.microsoft.com/office/drawing/2016/5/10/chartex" xmlns:cx5="http://schemas.microsoft.com/office/drawing/2016/5/11/chartex" xmlns:cx6="http://schemas.microsoft.com/office/drawing/2016/5/12/chartex" xmlns:cx7="http://schemas.microsoft.com/office/drawing/2016/5/13/chartex" xmlns:cx8="http://schemas.microsoft.com/office/drawing/2016/5/14/chartex" xmlns:mc="http://schemas.openxmlformats.org/markup-compatibility/2006" xmlns:aink="http://schemas.microsoft.com/office/drawing/2016/ink" xmlns:am3d="http://schemas.microsoft.com/office/drawing/2017/model3d" xmlns:o="urn:schemas-microsoft-com:office:office" xmlns:r="http://schemas.openxmlformats.org/officeDocument/2006/relationships" xmlns:m="http://schemas.openxmlformats.org/officeDocument/2006/math" xmlns:v="urn:schemas-microsoft-com:vml" xmlns:wp14="http://schemas.microsoft.com/office/word/2010/wordprocessingDrawing" xmlns:wp="http://schemas.openxmlformats.org/drawingml/2006/wordprocessingDrawing" xmlns:w10="urn:schemas-microsoft-com:office:word" xmlns:w="http://schemas.openxmlformats.org/wordprocessingml/2006/main" xmlns:w14="http://schemas.microsoft.com/office/word/2010/wordml" xmlns:w15="http://schemas.microsoft.com/office/word/2012/wordml" xmlns:w16cex="http://schemas.microsoft.com/office/word/2018/wordml/cex" xmlns:w16cid="http://schemas.microsoft.com/office/word/2016/wordml/cid" xmlns:w16="http://schemas.microsoft.com/office/word/2018/wordml" xmlns:w16sdtdh="http://schemas.microsoft.com/office/word/2020/wordml/sdtdatahash" xmlns:w16se="http://schemas.microsoft.com/office/word/2015/wordml/symex" xmlns:wpg="http://schemas.microsoft.com/office/word/2010/wordprocessingGroup" xmlns:wpi="http://schemas.microsoft.com/office/word/2010/wordprocessingInk" xmlns:wne="http://schemas.microsoft.com/office/word/2006/wordml" xmlns:wps="http://schemas.microsoft.com/office/word/2010/wordprocessingShape" mc:Ignorable="w14 w15 w16se w16cid w16 w16cex w16sdtdh wp14">
+<w:hdr xmlns:wpc="http://schemas.microsoft.com/office/word/2010/wordprocessingCanvas" xmlns:mc="http://schemas.openxmlformats.org/markup-compatibility/2006" xmlns:o="urn:schemas-microsoft-com:office:office" xmlns:r="http://schemas.openxmlformats.org/officeDocument/2006/relationships" xmlns:m="http://schemas.openxmlformats.org/officeDocument/2006/math" xmlns:v="urn:schemas-microsoft-com:vml" xmlns:wp14="http://schemas.microsoft.com/office/word/2010/wordprocessingDrawing" xmlns:wp="http://schemas.openxmlformats.org/drawingml/2006/wordprocessingDrawing" xmlns:w10="urn:schemas-microsoft-com:office:word" xmlns:w="http://schemas.openxmlformats.org/wordprocessingml/2006/main" xmlns:w14="http://schemas.microsoft.com/office/word/2010/wordml" xmlns:w15="http://schemas.microsoft.com/office/word/2012/wordml" xmlns:wpg="http://schemas.microsoft.com/office/word/2010/wordprocessingGroup" xmlns:wpi="http://schemas.microsoft.com/office/word/2010/wordprocessingInk" xmlns:wne="http://schemas.microsoft.com/office/word/2006/wordml" xmlns:wps="http://schemas.microsoft.com/office/word/2010/wordprocessingShape" mc:Ignorable="w14 w15 wp14">
   <w:tbl>
     <w:tblPr>
       <w:tblW w:w="0" w:type="auto"/>
@@ -29781,7 +30113,7 @@
 </file>
 
 <file path=word/header2.xml><?xml version="1.0" encoding="utf-8"?>
-<w:hdr xmlns:wpc="http://schemas.microsoft.com/office/word/2010/wordprocessingCanvas" xmlns:cx="http://schemas.microsoft.com/office/drawing/2014/chartex" xmlns:cx1="http://schemas.microsoft.com/office/drawing/2015/9/8/chartex" xmlns:cx2="http://schemas.microsoft.com/office/drawing/2015/10/21/chartex" xmlns:cx3="http://schemas.microsoft.com/office/drawing/2016/5/9/chartex" xmlns:cx4="http://schemas.microsoft.com/office/drawing/2016/5/10/chartex" xmlns:cx5="http://schemas.microsoft.com/office/drawing/2016/5/11/chartex" xmlns:cx6="http://schemas.microsoft.com/office/drawing/2016/5/12/chartex" xmlns:cx7="http://schemas.microsoft.com/office/drawing/2016/5/13/chartex" xmlns:cx8="http://schemas.microsoft.com/office/drawing/2016/5/14/chartex" xmlns:mc="http://schemas.openxmlformats.org/markup-compatibility/2006" xmlns:aink="http://schemas.microsoft.com/office/drawing/2016/ink" xmlns:am3d="http://schemas.microsoft.com/office/drawing/2017/model3d" xmlns:o="urn:schemas-microsoft-com:office:office" xmlns:r="http://schemas.openxmlformats.org/officeDocument/2006/relationships" xmlns:m="http://schemas.openxmlformats.org/officeDocument/2006/math" xmlns:v="urn:schemas-microsoft-com:vml" xmlns:wp14="http://schemas.microsoft.com/office/word/2010/wordprocessingDrawing" xmlns:wp="http://schemas.openxmlformats.org/drawingml/2006/wordprocessingDrawing" xmlns:w10="urn:schemas-microsoft-com:office:word" xmlns:w="http://schemas.openxmlformats.org/wordprocessingml/2006/main" xmlns:w14="http://schemas.microsoft.com/office/word/2010/wordml" xmlns:w15="http://schemas.microsoft.com/office/word/2012/wordml" xmlns:w16cex="http://schemas.microsoft.com/office/word/2018/wordml/cex" xmlns:w16cid="http://schemas.microsoft.com/office/word/2016/wordml/cid" xmlns:w16="http://schemas.microsoft.com/office/word/2018/wordml" xmlns:w16sdtdh="http://schemas.microsoft.com/office/word/2020/wordml/sdtdatahash" xmlns:w16se="http://schemas.microsoft.com/office/word/2015/wordml/symex" xmlns:wpg="http://schemas.microsoft.com/office/word/2010/wordprocessingGroup" xmlns:wpi="http://schemas.microsoft.com/office/word/2010/wordprocessingInk" xmlns:wne="http://schemas.microsoft.com/office/word/2006/wordml" xmlns:wps="http://schemas.microsoft.com/office/word/2010/wordprocessingShape" mc:Ignorable="w14 w15 w16se w16cid w16 w16cex w16sdtdh wp14">
+<w:hdr xmlns:wpc="http://schemas.microsoft.com/office/word/2010/wordprocessingCanvas" xmlns:mc="http://schemas.openxmlformats.org/markup-compatibility/2006" xmlns:o="urn:schemas-microsoft-com:office:office" xmlns:r="http://schemas.openxmlformats.org/officeDocument/2006/relationships" xmlns:m="http://schemas.openxmlformats.org/officeDocument/2006/math" xmlns:v="urn:schemas-microsoft-com:vml" xmlns:wp14="http://schemas.microsoft.com/office/word/2010/wordprocessingDrawing" xmlns:wp="http://schemas.openxmlformats.org/drawingml/2006/wordprocessingDrawing" xmlns:w10="urn:schemas-microsoft-com:office:word" xmlns:w="http://schemas.openxmlformats.org/wordprocessingml/2006/main" xmlns:w14="http://schemas.microsoft.com/office/word/2010/wordml" xmlns:w15="http://schemas.microsoft.com/office/word/2012/wordml" xmlns:wpg="http://schemas.microsoft.com/office/word/2010/wordprocessingGroup" xmlns:wpi="http://schemas.microsoft.com/office/word/2010/wordprocessingInk" xmlns:wne="http://schemas.microsoft.com/office/word/2006/wordml" xmlns:wps="http://schemas.microsoft.com/office/word/2010/wordprocessingShape" mc:Ignorable="w14 w15 wp14">
   <w:tbl>
     <w:tblPr>
       <w:tblW w:w="0" w:type="auto"/>
@@ -29839,7 +30171,7 @@
 </file>
 
 <file path=word/header3.xml><?xml version="1.0" encoding="utf-8"?>
-<w:hdr xmlns:wpc="http://schemas.microsoft.com/office/word/2010/wordprocessingCanvas" xmlns:cx="http://schemas.microsoft.com/office/drawing/2014/chartex" xmlns:cx1="http://schemas.microsoft.com/office/drawing/2015/9/8/chartex" xmlns:cx2="http://schemas.microsoft.com/office/drawing/2015/10/21/chartex" xmlns:cx3="http://schemas.microsoft.com/office/drawing/2016/5/9/chartex" xmlns:cx4="http://schemas.microsoft.com/office/drawing/2016/5/10/chartex" xmlns:cx5="http://schemas.microsoft.com/office/drawing/2016/5/11/chartex" xmlns:cx6="http://schemas.microsoft.com/office/drawing/2016/5/12/chartex" xmlns:cx7="http://schemas.microsoft.com/office/drawing/2016/5/13/chartex" xmlns:cx8="http://schemas.microsoft.com/office/drawing/2016/5/14/chartex" xmlns:mc="http://schemas.openxmlformats.org/markup-compatibility/2006" xmlns:aink="http://schemas.microsoft.com/office/drawing/2016/ink" xmlns:am3d="http://schemas.microsoft.com/office/drawing/2017/model3d" xmlns:o="urn:schemas-microsoft-com:office:office" xmlns:r="http://schemas.openxmlformats.org/officeDocument/2006/relationships" xmlns:m="http://schemas.openxmlformats.org/officeDocument/2006/math" xmlns:v="urn:schemas-microsoft-com:vml" xmlns:wp14="http://schemas.microsoft.com/office/word/2010/wordprocessingDrawing" xmlns:wp="http://schemas.openxmlformats.org/drawingml/2006/wordprocessingDrawing" xmlns:w10="urn:schemas-microsoft-com:office:word" xmlns:w="http://schemas.openxmlformats.org/wordprocessingml/2006/main" xmlns:w14="http://schemas.microsoft.com/office/word/2010/wordml" xmlns:w15="http://schemas.microsoft.com/office/word/2012/wordml" xmlns:w16cex="http://schemas.microsoft.com/office/word/2018/wordml/cex" xmlns:w16cid="http://schemas.microsoft.com/office/word/2016/wordml/cid" xmlns:w16="http://schemas.microsoft.com/office/word/2018/wordml" xmlns:w16sdtdh="http://schemas.microsoft.com/office/word/2020/wordml/sdtdatahash" xmlns:w16se="http://schemas.microsoft.com/office/word/2015/wordml/symex" xmlns:wpg="http://schemas.microsoft.com/office/word/2010/wordprocessingGroup" xmlns:wpi="http://schemas.microsoft.com/office/word/2010/wordprocessingInk" xmlns:wne="http://schemas.microsoft.com/office/word/2006/wordml" xmlns:wps="http://schemas.microsoft.com/office/word/2010/wordprocessingShape" mc:Ignorable="w14 w15 w16se w16cid w16 w16cex w16sdtdh wp14">
+<w:hdr xmlns:wpc="http://schemas.microsoft.com/office/word/2010/wordprocessingCanvas" xmlns:mc="http://schemas.openxmlformats.org/markup-compatibility/2006" xmlns:o="urn:schemas-microsoft-com:office:office" xmlns:r="http://schemas.openxmlformats.org/officeDocument/2006/relationships" xmlns:m="http://schemas.openxmlformats.org/officeDocument/2006/math" xmlns:v="urn:schemas-microsoft-com:vml" xmlns:wp14="http://schemas.microsoft.com/office/word/2010/wordprocessingDrawing" xmlns:wp="http://schemas.openxmlformats.org/drawingml/2006/wordprocessingDrawing" xmlns:w10="urn:schemas-microsoft-com:office:word" xmlns:w="http://schemas.openxmlformats.org/wordprocessingml/2006/main" xmlns:w14="http://schemas.microsoft.com/office/word/2010/wordml" xmlns:w15="http://schemas.microsoft.com/office/word/2012/wordml" xmlns:wpg="http://schemas.microsoft.com/office/word/2010/wordprocessingGroup" xmlns:wpi="http://schemas.microsoft.com/office/word/2010/wordprocessingInk" xmlns:wne="http://schemas.microsoft.com/office/word/2006/wordml" xmlns:wps="http://schemas.microsoft.com/office/word/2010/wordprocessingShape" mc:Ignorable="w14 w15 wp14">
   <w:tbl>
     <w:tblPr>
       <w:tblW w:w="0" w:type="auto"/>
@@ -29897,7 +30229,7 @@
 </file>
 
 <file path=word/header4.xml><?xml version="1.0" encoding="utf-8"?>
-<w:hdr xmlns:wpc="http://schemas.microsoft.com/office/word/2010/wordprocessingCanvas" xmlns:cx="http://schemas.microsoft.com/office/drawing/2014/chartex" xmlns:cx1="http://schemas.microsoft.com/office/drawing/2015/9/8/chartex" xmlns:cx2="http://schemas.microsoft.com/office/drawing/2015/10/21/chartex" xmlns:cx3="http://schemas.microsoft.com/office/drawing/2016/5/9/chartex" xmlns:cx4="http://schemas.microsoft.com/office/drawing/2016/5/10/chartex" xmlns:cx5="http://schemas.microsoft.com/office/drawing/2016/5/11/chartex" xmlns:cx6="http://schemas.microsoft.com/office/drawing/2016/5/12/chartex" xmlns:cx7="http://schemas.microsoft.com/office/drawing/2016/5/13/chartex" xmlns:cx8="http://schemas.microsoft.com/office/drawing/2016/5/14/chartex" xmlns:mc="http://schemas.openxmlformats.org/markup-compatibility/2006" xmlns:aink="http://schemas.microsoft.com/office/drawing/2016/ink" xmlns:am3d="http://schemas.microsoft.com/office/drawing/2017/model3d" xmlns:o="urn:schemas-microsoft-com:office:office" xmlns:r="http://schemas.openxmlformats.org/officeDocument/2006/relationships" xmlns:m="http://schemas.openxmlformats.org/officeDocument/2006/math" xmlns:v="urn:schemas-microsoft-com:vml" xmlns:wp14="http://schemas.microsoft.com/office/word/2010/wordprocessingDrawing" xmlns:wp="http://schemas.openxmlformats.org/drawingml/2006/wordprocessingDrawing" xmlns:w10="urn:schemas-microsoft-com:office:word" xmlns:w="http://schemas.openxmlformats.org/wordprocessingml/2006/main" xmlns:w14="http://schemas.microsoft.com/office/word/2010/wordml" xmlns:w15="http://schemas.microsoft.com/office/word/2012/wordml" xmlns:w16cex="http://schemas.microsoft.com/office/word/2018/wordml/cex" xmlns:w16cid="http://schemas.microsoft.com/office/word/2016/wordml/cid" xmlns:w16="http://schemas.microsoft.com/office/word/2018/wordml" xmlns:w16sdtdh="http://schemas.microsoft.com/office/word/2020/wordml/sdtdatahash" xmlns:w16se="http://schemas.microsoft.com/office/word/2015/wordml/symex" xmlns:wpg="http://schemas.microsoft.com/office/word/2010/wordprocessingGroup" xmlns:wpi="http://schemas.microsoft.com/office/word/2010/wordprocessingInk" xmlns:wne="http://schemas.microsoft.com/office/word/2006/wordml" xmlns:wps="http://schemas.microsoft.com/office/word/2010/wordprocessingShape" mc:Ignorable="w14 w15 w16se w16cid w16 w16cex w16sdtdh wp14">
+<w:hdr xmlns:wpc="http://schemas.microsoft.com/office/word/2010/wordprocessingCanvas" xmlns:mc="http://schemas.openxmlformats.org/markup-compatibility/2006" xmlns:o="urn:schemas-microsoft-com:office:office" xmlns:r="http://schemas.openxmlformats.org/officeDocument/2006/relationships" xmlns:m="http://schemas.openxmlformats.org/officeDocument/2006/math" xmlns:v="urn:schemas-microsoft-com:vml" xmlns:wp14="http://schemas.microsoft.com/office/word/2010/wordprocessingDrawing" xmlns:wp="http://schemas.openxmlformats.org/drawingml/2006/wordprocessingDrawing" xmlns:w10="urn:schemas-microsoft-com:office:word" xmlns:w="http://schemas.openxmlformats.org/wordprocessingml/2006/main" xmlns:w14="http://schemas.microsoft.com/office/word/2010/wordml" xmlns:w15="http://schemas.microsoft.com/office/word/2012/wordml" xmlns:wpg="http://schemas.microsoft.com/office/word/2010/wordprocessingGroup" xmlns:wpi="http://schemas.microsoft.com/office/word/2010/wordprocessingInk" xmlns:wne="http://schemas.microsoft.com/office/word/2006/wordml" xmlns:wps="http://schemas.microsoft.com/office/word/2010/wordprocessingShape" mc:Ignorable="w14 w15 wp14">
   <w:sdt>
     <w:sdtPr>
       <w:id w:val="-408232288"/>
@@ -29943,7 +30275,7 @@
             <w:rFonts w:ascii="Arial" w:hAnsi="Arial" w:cs="Arial"/>
             <w:noProof/>
           </w:rPr>
-          <w:t>28</w:t>
+          <w:t>37</w:t>
         </w:r>
         <w:r>
           <w:rPr>
@@ -29963,7 +30295,7 @@
 </file>
 
 <file path=word/numbering.xml><?xml version="1.0" encoding="utf-8"?>
-<w:numbering xmlns:wpc="http://schemas.microsoft.com/office/word/2010/wordprocessingCanvas" xmlns:cx="http://schemas.microsoft.com/office/drawing/2014/chartex" xmlns:cx1="http://schemas.microsoft.com/office/drawing/2015/9/8/chartex" xmlns:cx2="http://schemas.microsoft.com/office/drawing/2015/10/21/chartex" xmlns:cx3="http://schemas.microsoft.com/office/drawing/2016/5/9/chartex" xmlns:cx4="http://schemas.microsoft.com/office/drawing/2016/5/10/chartex" xmlns:cx5="http://schemas.microsoft.com/office/drawing/2016/5/11/chartex" xmlns:cx6="http://schemas.microsoft.com/office/drawing/2016/5/12/chartex" xmlns:cx7="http://schemas.microsoft.com/office/drawing/2016/5/13/chartex" xmlns:cx8="http://schemas.microsoft.com/office/drawing/2016/5/14/chartex" xmlns:mc="http://schemas.openxmlformats.org/markup-compatibility/2006" xmlns:aink="http://schemas.microsoft.com/office/drawing/2016/ink" xmlns:am3d="http://schemas.microsoft.com/office/drawing/2017/model3d" xmlns:o="urn:schemas-microsoft-com:office:office" xmlns:r="http://schemas.openxmlformats.org/officeDocument/2006/relationships" xmlns:m="http://schemas.openxmlformats.org/officeDocument/2006/math" xmlns:v="urn:schemas-microsoft-com:vml" xmlns:wp14="http://schemas.microsoft.com/office/word/2010/wordprocessingDrawing" xmlns:wp="http://schemas.openxmlformats.org/drawingml/2006/wordprocessingDrawing" xmlns:w10="urn:schemas-microsoft-com:office:word" xmlns:w="http://schemas.openxmlformats.org/wordprocessingml/2006/main" xmlns:w14="http://schemas.microsoft.com/office/word/2010/wordml" xmlns:w15="http://schemas.microsoft.com/office/word/2012/wordml" xmlns:w16cex="http://schemas.microsoft.com/office/word/2018/wordml/cex" xmlns:w16cid="http://schemas.microsoft.com/office/word/2016/wordml/cid" xmlns:w16="http://schemas.microsoft.com/office/word/2018/wordml" xmlns:w16sdtdh="http://schemas.microsoft.com/office/word/2020/wordml/sdtdatahash" xmlns:w16se="http://schemas.microsoft.com/office/word/2015/wordml/symex" xmlns:wpg="http://schemas.microsoft.com/office/word/2010/wordprocessingGroup" xmlns:wpi="http://schemas.microsoft.com/office/word/2010/wordprocessingInk" xmlns:wne="http://schemas.microsoft.com/office/word/2006/wordml" xmlns:wps="http://schemas.microsoft.com/office/word/2010/wordprocessingShape" mc:Ignorable="w14 w15 w16se w16cid w16 w16cex w16sdtdh wp14">
+<w:numbering xmlns:wpc="http://schemas.microsoft.com/office/word/2010/wordprocessingCanvas" xmlns:mc="http://schemas.openxmlformats.org/markup-compatibility/2006" xmlns:o="urn:schemas-microsoft-com:office:office" xmlns:r="http://schemas.openxmlformats.org/officeDocument/2006/relationships" xmlns:m="http://schemas.openxmlformats.org/officeDocument/2006/math" xmlns:v="urn:schemas-microsoft-com:vml" xmlns:wp14="http://schemas.microsoft.com/office/word/2010/wordprocessingDrawing" xmlns:wp="http://schemas.openxmlformats.org/drawingml/2006/wordprocessingDrawing" xmlns:w10="urn:schemas-microsoft-com:office:word" xmlns:w="http://schemas.openxmlformats.org/wordprocessingml/2006/main" xmlns:w14="http://schemas.microsoft.com/office/word/2010/wordml" xmlns:w15="http://schemas.microsoft.com/office/word/2012/wordml" xmlns:wpg="http://schemas.microsoft.com/office/word/2010/wordprocessingGroup" xmlns:wpi="http://schemas.microsoft.com/office/word/2010/wordprocessingInk" xmlns:wne="http://schemas.microsoft.com/office/word/2006/wordml" xmlns:wps="http://schemas.microsoft.com/office/word/2010/wordprocessingShape" mc:Ignorable="w14 w15 wp14">
   <w:abstractNum w:abstractNumId="0" w15:restartNumberingAfterBreak="0">
     <w:nsid w:val="0CA2422B"/>
     <w:multiLevelType w:val="multilevel"/>
@@ -30304,6 +30636,95 @@
     </w:lvl>
   </w:abstractNum>
   <w:abstractNum w:abstractNumId="3" w15:restartNumberingAfterBreak="0">
+    <w:nsid w:val="33080A3A"/>
+    <w:multiLevelType w:val="hybridMultilevel"/>
+    <w:tmpl w:val="F89650DC"/>
+    <w:lvl w:ilvl="0" w:tplc="C4A6A72E">
+      <w:start w:val="1"/>
+      <w:numFmt w:val="decimal"/>
+      <w:lvlText w:val="%1-"/>
+      <w:lvlJc w:val="left"/>
+      <w:pPr>
+        <w:ind w:left="720" w:hanging="360"/>
+      </w:pPr>
+      <w:rPr>
+        <w:rFonts w:hint="default"/>
+      </w:rPr>
+    </w:lvl>
+    <w:lvl w:ilvl="1" w:tplc="04160019" w:tentative="1">
+      <w:start w:val="1"/>
+      <w:numFmt w:val="lowerLetter"/>
+      <w:lvlText w:val="%2."/>
+      <w:lvlJc w:val="left"/>
+      <w:pPr>
+        <w:ind w:left="1440" w:hanging="360"/>
+      </w:pPr>
+    </w:lvl>
+    <w:lvl w:ilvl="2" w:tplc="0416001B" w:tentative="1">
+      <w:start w:val="1"/>
+      <w:numFmt w:val="lowerRoman"/>
+      <w:lvlText w:val="%3."/>
+      <w:lvlJc w:val="right"/>
+      <w:pPr>
+        <w:ind w:left="2160" w:hanging="180"/>
+      </w:pPr>
+    </w:lvl>
+    <w:lvl w:ilvl="3" w:tplc="0416000F" w:tentative="1">
+      <w:start w:val="1"/>
+      <w:numFmt w:val="decimal"/>
+      <w:lvlText w:val="%4."/>
+      <w:lvlJc w:val="left"/>
+      <w:pPr>
+        <w:ind w:left="2880" w:hanging="360"/>
+      </w:pPr>
+    </w:lvl>
+    <w:lvl w:ilvl="4" w:tplc="04160019" w:tentative="1">
+      <w:start w:val="1"/>
+      <w:numFmt w:val="lowerLetter"/>
+      <w:lvlText w:val="%5."/>
+      <w:lvlJc w:val="left"/>
+      <w:pPr>
+        <w:ind w:left="3600" w:hanging="360"/>
+      </w:pPr>
+    </w:lvl>
+    <w:lvl w:ilvl="5" w:tplc="0416001B" w:tentative="1">
+      <w:start w:val="1"/>
+      <w:numFmt w:val="lowerRoman"/>
+      <w:lvlText w:val="%6."/>
+      <w:lvlJc w:val="right"/>
+      <w:pPr>
+        <w:ind w:left="4320" w:hanging="180"/>
+      </w:pPr>
+    </w:lvl>
+    <w:lvl w:ilvl="6" w:tplc="0416000F" w:tentative="1">
+      <w:start w:val="1"/>
+      <w:numFmt w:val="decimal"/>
+      <w:lvlText w:val="%7."/>
+      <w:lvlJc w:val="left"/>
+      <w:pPr>
+        <w:ind w:left="5040" w:hanging="360"/>
+      </w:pPr>
+    </w:lvl>
+    <w:lvl w:ilvl="7" w:tplc="04160019" w:tentative="1">
+      <w:start w:val="1"/>
+      <w:numFmt w:val="lowerLetter"/>
+      <w:lvlText w:val="%8."/>
+      <w:lvlJc w:val="left"/>
+      <w:pPr>
+        <w:ind w:left="5760" w:hanging="360"/>
+      </w:pPr>
+    </w:lvl>
+    <w:lvl w:ilvl="8" w:tplc="0416001B" w:tentative="1">
+      <w:start w:val="1"/>
+      <w:numFmt w:val="lowerRoman"/>
+      <w:lvlText w:val="%9."/>
+      <w:lvlJc w:val="right"/>
+      <w:pPr>
+        <w:ind w:left="6480" w:hanging="180"/>
+      </w:pPr>
+    </w:lvl>
+  </w:abstractNum>
+  <w:abstractNum w:abstractNumId="4" w15:restartNumberingAfterBreak="0">
     <w:nsid w:val="37F56D16"/>
     <w:multiLevelType w:val="multilevel"/>
     <w:tmpl w:val="FCDAF7C8"/>
@@ -30437,7 +30858,7 @@
       </w:rPr>
     </w:lvl>
   </w:abstractNum>
-  <w:abstractNum w:abstractNumId="4" w15:restartNumberingAfterBreak="0">
+  <w:abstractNum w:abstractNumId="5" w15:restartNumberingAfterBreak="0">
     <w:nsid w:val="45F75025"/>
     <w:multiLevelType w:val="multilevel"/>
     <w:tmpl w:val="F92E033C"/>
@@ -30561,7 +30982,7 @@
       </w:rPr>
     </w:lvl>
   </w:abstractNum>
-  <w:abstractNum w:abstractNumId="5" w15:restartNumberingAfterBreak="0">
+  <w:abstractNum w:abstractNumId="6" w15:restartNumberingAfterBreak="0">
     <w:nsid w:val="46527D33"/>
     <w:multiLevelType w:val="multilevel"/>
     <w:tmpl w:val="D01C404A"/>
@@ -30674,14 +31095,127 @@
       </w:pPr>
     </w:lvl>
   </w:abstractNum>
+  <w:abstractNum w:abstractNumId="7" w15:restartNumberingAfterBreak="0">
+    <w:nsid w:val="6F2F1E13"/>
+    <w:multiLevelType w:val="hybridMultilevel"/>
+    <w:tmpl w:val="E1E46220"/>
+    <w:lvl w:ilvl="0" w:tplc="04160001">
+      <w:start w:val="1"/>
+      <w:numFmt w:val="bullet"/>
+      <w:lvlText w:val=""/>
+      <w:lvlJc w:val="left"/>
+      <w:pPr>
+        <w:ind w:left="720" w:hanging="360"/>
+      </w:pPr>
+      <w:rPr>
+        <w:rFonts w:ascii="Symbol" w:hAnsi="Symbol" w:hint="default"/>
+      </w:rPr>
+    </w:lvl>
+    <w:lvl w:ilvl="1" w:tplc="04160003" w:tentative="1">
+      <w:start w:val="1"/>
+      <w:numFmt w:val="bullet"/>
+      <w:lvlText w:val="o"/>
+      <w:lvlJc w:val="left"/>
+      <w:pPr>
+        <w:ind w:left="1440" w:hanging="360"/>
+      </w:pPr>
+      <w:rPr>
+        <w:rFonts w:ascii="Courier New" w:hAnsi="Courier New" w:cs="Courier New" w:hint="default"/>
+      </w:rPr>
+    </w:lvl>
+    <w:lvl w:ilvl="2" w:tplc="04160005" w:tentative="1">
+      <w:start w:val="1"/>
+      <w:numFmt w:val="bullet"/>
+      <w:lvlText w:val=""/>
+      <w:lvlJc w:val="left"/>
+      <w:pPr>
+        <w:ind w:left="2160" w:hanging="360"/>
+      </w:pPr>
+      <w:rPr>
+        <w:rFonts w:ascii="Wingdings" w:hAnsi="Wingdings" w:hint="default"/>
+      </w:rPr>
+    </w:lvl>
+    <w:lvl w:ilvl="3" w:tplc="04160001" w:tentative="1">
+      <w:start w:val="1"/>
+      <w:numFmt w:val="bullet"/>
+      <w:lvlText w:val=""/>
+      <w:lvlJc w:val="left"/>
+      <w:pPr>
+        <w:ind w:left="2880" w:hanging="360"/>
+      </w:pPr>
+      <w:rPr>
+        <w:rFonts w:ascii="Symbol" w:hAnsi="Symbol" w:hint="default"/>
+      </w:rPr>
+    </w:lvl>
+    <w:lvl w:ilvl="4" w:tplc="04160003" w:tentative="1">
+      <w:start w:val="1"/>
+      <w:numFmt w:val="bullet"/>
+      <w:lvlText w:val="o"/>
+      <w:lvlJc w:val="left"/>
+      <w:pPr>
+        <w:ind w:left="3600" w:hanging="360"/>
+      </w:pPr>
+      <w:rPr>
+        <w:rFonts w:ascii="Courier New" w:hAnsi="Courier New" w:cs="Courier New" w:hint="default"/>
+      </w:rPr>
+    </w:lvl>
+    <w:lvl w:ilvl="5" w:tplc="04160005" w:tentative="1">
+      <w:start w:val="1"/>
+      <w:numFmt w:val="bullet"/>
+      <w:lvlText w:val=""/>
+      <w:lvlJc w:val="left"/>
+      <w:pPr>
+        <w:ind w:left="4320" w:hanging="360"/>
+      </w:pPr>
+      <w:rPr>
+        <w:rFonts w:ascii="Wingdings" w:hAnsi="Wingdings" w:hint="default"/>
+      </w:rPr>
+    </w:lvl>
+    <w:lvl w:ilvl="6" w:tplc="04160001" w:tentative="1">
+      <w:start w:val="1"/>
+      <w:numFmt w:val="bullet"/>
+      <w:lvlText w:val=""/>
+      <w:lvlJc w:val="left"/>
+      <w:pPr>
+        <w:ind w:left="5040" w:hanging="360"/>
+      </w:pPr>
+      <w:rPr>
+        <w:rFonts w:ascii="Symbol" w:hAnsi="Symbol" w:hint="default"/>
+      </w:rPr>
+    </w:lvl>
+    <w:lvl w:ilvl="7" w:tplc="04160003" w:tentative="1">
+      <w:start w:val="1"/>
+      <w:numFmt w:val="bullet"/>
+      <w:lvlText w:val="o"/>
+      <w:lvlJc w:val="left"/>
+      <w:pPr>
+        <w:ind w:left="5760" w:hanging="360"/>
+      </w:pPr>
+      <w:rPr>
+        <w:rFonts w:ascii="Courier New" w:hAnsi="Courier New" w:cs="Courier New" w:hint="default"/>
+      </w:rPr>
+    </w:lvl>
+    <w:lvl w:ilvl="8" w:tplc="04160005" w:tentative="1">
+      <w:start w:val="1"/>
+      <w:numFmt w:val="bullet"/>
+      <w:lvlText w:val=""/>
+      <w:lvlJc w:val="left"/>
+      <w:pPr>
+        <w:ind w:left="6480" w:hanging="360"/>
+      </w:pPr>
+      <w:rPr>
+        <w:rFonts w:ascii="Wingdings" w:hAnsi="Wingdings" w:hint="default"/>
+      </w:rPr>
+    </w:lvl>
+  </w:abstractNum>
   <w:num w:numId="1">
+    <w:abstractNumId w:val="5"/>
+  </w:num>
+  <w:num w:numId="2">
     <w:abstractNumId w:val="4"/>
   </w:num>
-  <w:num w:numId="2">
-    <w:abstractNumId w:val="3"/>
-  </w:num>
   <w:num w:numId="3">
-    <w:abstractNumId w:val="5"/>
+    <w:abstractNumId w:val="6"/>
   </w:num>
   <w:num w:numId="4">
     <w:abstractNumId w:val="0"/>
@@ -30692,11 +31226,17 @@
   <w:num w:numId="6">
     <w:abstractNumId w:val="1"/>
   </w:num>
+  <w:num w:numId="7">
+    <w:abstractNumId w:val="3"/>
+  </w:num>
+  <w:num w:numId="8">
+    <w:abstractNumId w:val="7"/>
+  </w:num>
 </w:numbering>
 </file>
 
 <file path=word/styles.xml><?xml version="1.0" encoding="utf-8"?>
-<w:styles xmlns:mc="http://schemas.openxmlformats.org/markup-compatibility/2006" xmlns:r="http://schemas.openxmlformats.org/officeDocument/2006/relationships" xmlns:w="http://schemas.openxmlformats.org/wordprocessingml/2006/main" xmlns:w14="http://schemas.microsoft.com/office/word/2010/wordml" xmlns:w15="http://schemas.microsoft.com/office/word/2012/wordml" xmlns:w16cex="http://schemas.microsoft.com/office/word/2018/wordml/cex" xmlns:w16cid="http://schemas.microsoft.com/office/word/2016/wordml/cid" xmlns:w16="http://schemas.microsoft.com/office/word/2018/wordml" xmlns:w16sdtdh="http://schemas.microsoft.com/office/word/2020/wordml/sdtdatahash" xmlns:w16se="http://schemas.microsoft.com/office/word/2015/wordml/symex" mc:Ignorable="w14 w15 w16se w16cid w16 w16cex w16sdtdh">
+<w:styles xmlns:mc="http://schemas.openxmlformats.org/markup-compatibility/2006" xmlns:r="http://schemas.openxmlformats.org/officeDocument/2006/relationships" xmlns:w="http://schemas.openxmlformats.org/wordprocessingml/2006/main" xmlns:w14="http://schemas.microsoft.com/office/word/2010/wordml" xmlns:w15="http://schemas.microsoft.com/office/word/2012/wordml" mc:Ignorable="w14 w15">
   <w:docDefaults>
     <w:rPrDefault>
       <w:rPr>
@@ -30712,7 +31252,7 @@
       </w:pPr>
     </w:pPrDefault>
   </w:docDefaults>
-  <w:latentStyles w:defLockedState="0" w:defUIPriority="99" w:defSemiHidden="0" w:defUnhideWhenUsed="0" w:defQFormat="0" w:count="376">
+  <w:latentStyles w:defLockedState="0" w:defUIPriority="99" w:defSemiHidden="0" w:defUnhideWhenUsed="0" w:defQFormat="0" w:count="371">
     <w:lsdException w:name="Normal" w:uiPriority="0" w:qFormat="1"/>
     <w:lsdException w:name="heading 1" w:uiPriority="9" w:qFormat="1"/>
     <w:lsdException w:name="heading 2" w:semiHidden="1" w:uiPriority="9" w:unhideWhenUsed="1" w:qFormat="1"/>
@@ -30818,6 +31358,7 @@
     <w:lsdException w:name="HTML Sample" w:semiHidden="1" w:unhideWhenUsed="1"/>
     <w:lsdException w:name="HTML Typewriter" w:semiHidden="1" w:unhideWhenUsed="1"/>
     <w:lsdException w:name="HTML Variable" w:semiHidden="1" w:unhideWhenUsed="1"/>
+    <w:lsdException w:name="Normal Table" w:semiHidden="1" w:unhideWhenUsed="1"/>
     <w:lsdException w:name="annotation subject" w:semiHidden="1" w:unhideWhenUsed="1"/>
     <w:lsdException w:name="No List" w:semiHidden="1" w:unhideWhenUsed="1"/>
     <w:lsdException w:name="Outline List 1" w:semiHidden="1" w:unhideWhenUsed="1"/>
@@ -30860,8 +31401,11 @@
     <w:lsdException w:name="Table Contemporary" w:semiHidden="1" w:unhideWhenUsed="1"/>
     <w:lsdException w:name="Table Elegant" w:semiHidden="1" w:unhideWhenUsed="1"/>
     <w:lsdException w:name="Table Professional" w:semiHidden="1" w:unhideWhenUsed="1"/>
+    <w:lsdException w:name="Table Subtle 1" w:semiHidden="1" w:unhideWhenUsed="1"/>
     <w:lsdException w:name="Table Subtle 2" w:semiHidden="1" w:unhideWhenUsed="1"/>
     <w:lsdException w:name="Table Web 1" w:semiHidden="1" w:unhideWhenUsed="1"/>
+    <w:lsdException w:name="Table Web 2" w:semiHidden="1" w:unhideWhenUsed="1"/>
+    <w:lsdException w:name="Table Web 3" w:semiHidden="1" w:unhideWhenUsed="1"/>
     <w:lsdException w:name="Balloon Text" w:semiHidden="1" w:unhideWhenUsed="1"/>
     <w:lsdException w:name="Table Grid" w:uiPriority="39"/>
     <w:lsdException w:name="Table Theme" w:semiHidden="1" w:unhideWhenUsed="1"/>
@@ -31080,11 +31624,6 @@
     <w:lsdException w:name="List Table 5 Dark Accent 6" w:uiPriority="50"/>
     <w:lsdException w:name="List Table 6 Colorful Accent 6" w:uiPriority="51"/>
     <w:lsdException w:name="List Table 7 Colorful Accent 6" w:uiPriority="52"/>
-    <w:lsdException w:name="Mention" w:semiHidden="1" w:unhideWhenUsed="1"/>
-    <w:lsdException w:name="Smart Hyperlink" w:semiHidden="1" w:unhideWhenUsed="1"/>
-    <w:lsdException w:name="Hashtag" w:semiHidden="1" w:unhideWhenUsed="1"/>
-    <w:lsdException w:name="Unresolved Mention" w:semiHidden="1" w:unhideWhenUsed="1"/>
-    <w:lsdException w:name="Smart Link" w:semiHidden="1" w:unhideWhenUsed="1"/>
   </w:latentStyles>
   <w:style w:type="paragraph" w:default="1" w:styleId="Normal">
     <w:name w:val="Normal"/>
@@ -31970,10 +32509,6 @@
 </file>
 
 <file path=customXml/item1.xml><?xml version="1.0" encoding="utf-8"?>
-<b:Sources xmlns:b="http://schemas.openxmlformats.org/officeDocument/2006/bibliography" xmlns="http://schemas.openxmlformats.org/officeDocument/2006/bibliography" SelectedStyle="\APASixthEditionOfficeOnline.xsl" StyleName="APA" Version="6"/>
-</file>
-
-<file path=customXml/item2.xml><?xml version="1.0" encoding="utf-8"?>
 <?mso-contentType ?>
 <FormTemplates xmlns="http://schemas.microsoft.com/sharepoint/v3/contenttype/forms">
   <Display>DocumentLibraryForm</Display>
@@ -31982,21 +32517,7 @@
 </FormTemplates>
 </file>
 
-<file path=customXml/item3.xml><?xml version="1.0" encoding="utf-8"?>
-<p:properties xmlns:p="http://schemas.microsoft.com/office/2006/metadata/properties" xmlns:xsi="http://www.w3.org/2001/XMLSchema-instance" xmlns:pc="http://schemas.microsoft.com/office/infopath/2007/PartnerControls">
-  <documentManagement>
-    <SharedWithUsers xmlns="ffa4c7c6-4b12-4155-83ed-26ecb8c18224">
-      <UserInfo>
-        <DisplayName>NYKOLLAS EDUARDO LIRA MIGUEL</DisplayName>
-        <AccountId>10</AccountId>
-        <AccountType/>
-      </UserInfo>
-    </SharedWithUsers>
-  </documentManagement>
-</p:properties>
-</file>
-
-<file path=customXml/item4.xml><?xml version="1.0" encoding="utf-8"?>
+<file path=customXml/item2.xml><?xml version="1.0" encoding="utf-8"?>
 <ct:contentTypeSchema xmlns:ct="http://schemas.microsoft.com/office/2006/metadata/contentType" xmlns:ma="http://schemas.microsoft.com/office/2006/metadata/properties/metaAttributes" ct:_="" ma:_="" ma:contentTypeName="Documento" ma:contentTypeID="0x01010001B4AF1E62310A4D8ECC2611310B5354" ma:contentTypeVersion="4" ma:contentTypeDescription="Crie um novo documento." ma:contentTypeScope="" ma:versionID="1220bc6af616ec56ed1632179ce8cd3d">
   <xsd:schema xmlns:xsd="http://www.w3.org/2001/XMLSchema" xmlns:xs="http://www.w3.org/2001/XMLSchema" xmlns:p="http://schemas.microsoft.com/office/2006/metadata/properties" xmlns:ns2="ec6eda21-30a7-45da-9ec0-d13c6ba4ae92" xmlns:ns3="ffa4c7c6-4b12-4155-83ed-26ecb8c18224" targetNamespace="http://schemas.microsoft.com/office/2006/metadata/properties" ma:root="true" ma:fieldsID="05a5d3e99a1db43382491a225cd8a803" ns2:_="" ns3:_="">
     <xsd:import namespace="ec6eda21-30a7-45da-9ec0-d13c6ba4ae92"/>
@@ -32161,15 +32682,25 @@
 </ct:contentTypeSchema>
 </file>
 
-<file path=customXml/itemProps1.xml><?xml version="1.0" encoding="utf-8"?>
-<ds:datastoreItem xmlns:ds="http://schemas.openxmlformats.org/officeDocument/2006/customXml" ds:itemID="{DDD17B95-62EF-4E07-BDBC-2503CF00A0BE}">
-  <ds:schemaRefs>
-    <ds:schemaRef ds:uri="http://schemas.openxmlformats.org/officeDocument/2006/bibliography"/>
-  </ds:schemaRefs>
-</ds:datastoreItem>
+<file path=customXml/item3.xml><?xml version="1.0" encoding="utf-8"?>
+<p:properties xmlns:p="http://schemas.microsoft.com/office/2006/metadata/properties" xmlns:xsi="http://www.w3.org/2001/XMLSchema-instance" xmlns:pc="http://schemas.microsoft.com/office/infopath/2007/PartnerControls">
+  <documentManagement>
+    <SharedWithUsers xmlns="ffa4c7c6-4b12-4155-83ed-26ecb8c18224">
+      <UserInfo>
+        <DisplayName>NYKOLLAS EDUARDO LIRA MIGUEL</DisplayName>
+        <AccountId>10</AccountId>
+        <AccountType/>
+      </UserInfo>
+    </SharedWithUsers>
+  </documentManagement>
+</p:properties>
 </file>
 
-<file path=customXml/itemProps2.xml><?xml version="1.0" encoding="utf-8"?>
+<file path=customXml/item4.xml><?xml version="1.0" encoding="utf-8"?>
+<b:Sources xmlns:b="http://schemas.openxmlformats.org/officeDocument/2006/bibliography" xmlns="http://schemas.openxmlformats.org/officeDocument/2006/bibliography" SelectedStyle="\APASixthEditionOfficeOnline.xsl" StyleName="APA" Version="6"/>
+</file>
+
+<file path=customXml/itemProps1.xml><?xml version="1.0" encoding="utf-8"?>
 <ds:datastoreItem xmlns:ds="http://schemas.openxmlformats.org/officeDocument/2006/customXml" ds:itemID="{8CAC41D3-699F-4DB1-8202-03269C805AF6}">
   <ds:schemaRefs>
     <ds:schemaRef ds:uri="http://schemas.microsoft.com/sharepoint/v3/contenttype/forms"/>
@@ -32177,17 +32708,7 @@
 </ds:datastoreItem>
 </file>
 
-<file path=customXml/itemProps3.xml><?xml version="1.0" encoding="utf-8"?>
-<ds:datastoreItem xmlns:ds="http://schemas.openxmlformats.org/officeDocument/2006/customXml" ds:itemID="{893191A3-29B1-4387-9FB0-C15B5B288980}">
-  <ds:schemaRefs>
-    <ds:schemaRef ds:uri="http://schemas.microsoft.com/office/2006/metadata/properties"/>
-    <ds:schemaRef ds:uri="http://schemas.microsoft.com/office/infopath/2007/PartnerControls"/>
-    <ds:schemaRef ds:uri="ffa4c7c6-4b12-4155-83ed-26ecb8c18224"/>
-  </ds:schemaRefs>
-</ds:datastoreItem>
-</file>
-
-<file path=customXml/itemProps4.xml><?xml version="1.0" encoding="utf-8"?>
+<file path=customXml/itemProps2.xml><?xml version="1.0" encoding="utf-8"?>
 <ds:datastoreItem xmlns:ds="http://schemas.openxmlformats.org/officeDocument/2006/customXml" ds:itemID="{F887C3EC-B6C6-455D-8C48-03F67559BCE5}">
   <ds:schemaRefs>
     <ds:schemaRef ds:uri="http://schemas.microsoft.com/office/2006/metadata/contentType"/>
@@ -32204,4 +32725,22 @@
     <ds:schemaRef ds:uri="http://schemas.microsoft.com/internal/obd"/>
   </ds:schemaRefs>
 </ds:datastoreItem>
+</file>
+
+<file path=customXml/itemProps3.xml><?xml version="1.0" encoding="utf-8"?>
+<ds:datastoreItem xmlns:ds="http://schemas.openxmlformats.org/officeDocument/2006/customXml" ds:itemID="{893191A3-29B1-4387-9FB0-C15B5B288980}">
+  <ds:schemaRefs>
+    <ds:schemaRef ds:uri="http://schemas.microsoft.com/office/2006/metadata/properties"/>
+    <ds:schemaRef ds:uri="http://schemas.microsoft.com/office/infopath/2007/PartnerControls"/>
+    <ds:schemaRef ds:uri="ffa4c7c6-4b12-4155-83ed-26ecb8c18224"/>
+  </ds:schemaRefs>
+</ds:datastoreItem>
+</file>
+
+<file path=customXml/itemProps4.xml><?xml version="1.0" encoding="utf-8"?>
+<ds:datastoreItem xmlns:ds="http://schemas.openxmlformats.org/officeDocument/2006/customXml" ds:itemID="{2250927C-A9C2-4632-96CE-7EECA5940A54}">
+  <ds:schemaRefs>
+    <ds:schemaRef ds:uri="http://schemas.openxmlformats.org/officeDocument/2006/bibliography"/>
+  </ds:schemaRefs>
+</ds:datastoreItem>
 </file>
</xml_diff>

<commit_message>
adiocionando rota de usuario à documentaçaõ
</commit_message>
<xml_diff>
--- a/Partes Teóricas/TCC-ETEC.docx
+++ b/Partes Teóricas/TCC-ETEC.docx
@@ -1,6 +1,6 @@
 
 <file path=word/document.xml><?xml version="1.0" encoding="utf-8"?>
-<w:document xmlns:wpc="http://schemas.microsoft.com/office/word/2010/wordprocessingCanvas" xmlns:mc="http://schemas.openxmlformats.org/markup-compatibility/2006" xmlns:o="urn:schemas-microsoft-com:office:office" xmlns:r="http://schemas.openxmlformats.org/officeDocument/2006/relationships" xmlns:m="http://schemas.openxmlformats.org/officeDocument/2006/math" xmlns:v="urn:schemas-microsoft-com:vml" xmlns:wp14="http://schemas.microsoft.com/office/word/2010/wordprocessingDrawing" xmlns:wp="http://schemas.openxmlformats.org/drawingml/2006/wordprocessingDrawing" xmlns:w10="urn:schemas-microsoft-com:office:word" xmlns:w="http://schemas.openxmlformats.org/wordprocessingml/2006/main" xmlns:w14="http://schemas.microsoft.com/office/word/2010/wordml" xmlns:w15="http://schemas.microsoft.com/office/word/2012/wordml" xmlns:wpg="http://schemas.microsoft.com/office/word/2010/wordprocessingGroup" xmlns:wpi="http://schemas.microsoft.com/office/word/2010/wordprocessingInk" xmlns:wne="http://schemas.microsoft.com/office/word/2006/wordml" xmlns:wps="http://schemas.microsoft.com/office/word/2010/wordprocessingShape" mc:Ignorable="w14 w15 wp14">
+<w:document xmlns:wpc="http://schemas.microsoft.com/office/word/2010/wordprocessingCanvas" xmlns:cx="http://schemas.microsoft.com/office/drawing/2014/chartex" xmlns:cx1="http://schemas.microsoft.com/office/drawing/2015/9/8/chartex" xmlns:cx2="http://schemas.microsoft.com/office/drawing/2015/10/21/chartex" xmlns:cx3="http://schemas.microsoft.com/office/drawing/2016/5/9/chartex" xmlns:cx4="http://schemas.microsoft.com/office/drawing/2016/5/10/chartex" xmlns:cx5="http://schemas.microsoft.com/office/drawing/2016/5/11/chartex" xmlns:cx6="http://schemas.microsoft.com/office/drawing/2016/5/12/chartex" xmlns:cx7="http://schemas.microsoft.com/office/drawing/2016/5/13/chartex" xmlns:cx8="http://schemas.microsoft.com/office/drawing/2016/5/14/chartex" xmlns:mc="http://schemas.openxmlformats.org/markup-compatibility/2006" xmlns:aink="http://schemas.microsoft.com/office/drawing/2016/ink" xmlns:am3d="http://schemas.microsoft.com/office/drawing/2017/model3d" xmlns:o="urn:schemas-microsoft-com:office:office" xmlns:r="http://schemas.openxmlformats.org/officeDocument/2006/relationships" xmlns:m="http://schemas.openxmlformats.org/officeDocument/2006/math" xmlns:v="urn:schemas-microsoft-com:vml" xmlns:wp14="http://schemas.microsoft.com/office/word/2010/wordprocessingDrawing" xmlns:wp="http://schemas.openxmlformats.org/drawingml/2006/wordprocessingDrawing" xmlns:w10="urn:schemas-microsoft-com:office:word" xmlns:w="http://schemas.openxmlformats.org/wordprocessingml/2006/main" xmlns:w14="http://schemas.microsoft.com/office/word/2010/wordml" xmlns:w15="http://schemas.microsoft.com/office/word/2012/wordml" xmlns:w16cex="http://schemas.microsoft.com/office/word/2018/wordml/cex" xmlns:w16cid="http://schemas.microsoft.com/office/word/2016/wordml/cid" xmlns:w16="http://schemas.microsoft.com/office/word/2018/wordml" xmlns:w16sdtdh="http://schemas.microsoft.com/office/word/2020/wordml/sdtdatahash" xmlns:w16se="http://schemas.microsoft.com/office/word/2015/wordml/symex" xmlns:wpg="http://schemas.microsoft.com/office/word/2010/wordprocessingGroup" xmlns:wpi="http://schemas.microsoft.com/office/word/2010/wordprocessingInk" xmlns:wne="http://schemas.microsoft.com/office/word/2006/wordml" xmlns:wps="http://schemas.microsoft.com/office/word/2010/wordprocessingShape" mc:Ignorable="w14 w15 w16se w16cid w16 w16cex w16sdtdh wp14">
   <w:body>
     <w:p>
       <w:pPr>
@@ -13,6 +13,8 @@
           <w:szCs w:val="28"/>
         </w:rPr>
       </w:pPr>
+      <w:bookmarkStart w:id="0" w:name="_Hlk88860689"/>
+      <w:bookmarkEnd w:id="0"/>
       <w:r>
         <w:rPr>
           <w:b/>
@@ -1708,7 +1710,6 @@
           <w:lang w:val="en-US"/>
         </w:rPr>
       </w:pPr>
-      <w:proofErr w:type="gramStart"/>
       <w:r>
         <w:rPr>
           <w:szCs w:val="24"/>
@@ -1716,7 +1717,6 @@
         </w:rPr>
         <w:t>The following article aims to present as a theme the lack of body knowledge and how it can affect your physical and mental health, proposing as a solution the development of a website so that the problem can be solved, presenting as its essence the discovery of the somatotype and the respective body mass index (BMI), to obtain arguments for the problem we collected as a basis for quantitative research, in which we had the result that most of the people surveyed were unaware of such issues, with this we held the conclusion that the creation of the site would be beneficial because we would bring answers and knowledge in a didactic and simple way.</w:t>
       </w:r>
-      <w:proofErr w:type="gramEnd"/>
     </w:p>
     <w:p>
       <w:pPr>
@@ -3049,6 +3049,7 @@
           <w:docPartUnique/>
         </w:docPartObj>
       </w:sdtPr>
+      <w:sdtEndPr/>
       <w:sdtContent>
         <w:p>
           <w:pPr>
@@ -3116,7 +3117,7 @@
             </w:rPr>
             <w:fldChar w:fldCharType="separate"/>
           </w:r>
-          <w:hyperlink w:anchor="_Toc82535985" w:history="1">
+          <w:hyperlink w:anchor="_Toc88861740" w:history="1">
             <w:r>
               <w:rPr>
                 <w:rStyle w:val="Hyperlink"/>
@@ -3160,7 +3161,7 @@
                 <w:noProof/>
                 <w:webHidden/>
               </w:rPr>
-              <w:instrText xml:space="preserve"> PAGEREF _Toc82535985 \h </w:instrText>
+              <w:instrText xml:space="preserve"> PAGEREF _Toc88861740 \h </w:instrText>
             </w:r>
             <w:r>
               <w:rPr>
@@ -3205,7 +3206,7 @@
               <w:lang w:val="pt-BR" w:eastAsia="pt-BR"/>
             </w:rPr>
           </w:pPr>
-          <w:hyperlink w:anchor="_Toc82535986" w:history="1">
+          <w:hyperlink w:anchor="_Toc88861741" w:history="1">
             <w:r>
               <w:rPr>
                 <w:rStyle w:val="Hyperlink"/>
@@ -3249,7 +3250,7 @@
                 <w:noProof/>
                 <w:webHidden/>
               </w:rPr>
-              <w:instrText xml:space="preserve"> PAGEREF _Toc82535986 \h </w:instrText>
+              <w:instrText xml:space="preserve"> PAGEREF _Toc88861741 \h </w:instrText>
             </w:r>
             <w:r>
               <w:rPr>
@@ -3294,7 +3295,7 @@
               <w:lang w:val="pt-BR" w:eastAsia="pt-BR"/>
             </w:rPr>
           </w:pPr>
-          <w:hyperlink w:anchor="_Toc82535987" w:history="1">
+          <w:hyperlink w:anchor="_Toc88861742" w:history="1">
             <w:r>
               <w:rPr>
                 <w:rStyle w:val="Hyperlink"/>
@@ -3338,7 +3339,7 @@
                 <w:noProof/>
                 <w:webHidden/>
               </w:rPr>
-              <w:instrText xml:space="preserve"> PAGEREF _Toc82535987 \h </w:instrText>
+              <w:instrText xml:space="preserve"> PAGEREF _Toc88861742 \h </w:instrText>
             </w:r>
             <w:r>
               <w:rPr>
@@ -3382,7 +3383,7 @@
               <w:lang w:val="pt-BR" w:eastAsia="pt-BR"/>
             </w:rPr>
           </w:pPr>
-          <w:hyperlink w:anchor="_Toc82535988" w:history="1">
+          <w:hyperlink w:anchor="_Toc88861743" w:history="1">
             <w:r>
               <w:rPr>
                 <w:rStyle w:val="Hyperlink"/>
@@ -3409,7 +3410,7 @@
                 <w:noProof/>
                 <w:webHidden/>
               </w:rPr>
-              <w:instrText xml:space="preserve"> PAGEREF _Toc82535988 \h </w:instrText>
+              <w:instrText xml:space="preserve"> PAGEREF _Toc88861743 \h </w:instrText>
             </w:r>
             <w:r>
               <w:rPr>
@@ -3453,7 +3454,7 @@
               <w:lang w:val="pt-BR" w:eastAsia="pt-BR"/>
             </w:rPr>
           </w:pPr>
-          <w:hyperlink w:anchor="_Toc82535989" w:history="1">
+          <w:hyperlink w:anchor="_Toc88861744" w:history="1">
             <w:r>
               <w:rPr>
                 <w:rStyle w:val="Hyperlink"/>
@@ -3480,7 +3481,7 @@
                 <w:noProof/>
                 <w:webHidden/>
               </w:rPr>
-              <w:instrText xml:space="preserve"> PAGEREF _Toc82535989 \h </w:instrText>
+              <w:instrText xml:space="preserve"> PAGEREF _Toc88861744 \h </w:instrText>
             </w:r>
             <w:r>
               <w:rPr>
@@ -3525,7 +3526,7 @@
               <w:lang w:val="pt-BR" w:eastAsia="pt-BR"/>
             </w:rPr>
           </w:pPr>
-          <w:hyperlink w:anchor="_Toc82535990" w:history="1">
+          <w:hyperlink w:anchor="_Toc88861745" w:history="1">
             <w:r>
               <w:rPr>
                 <w:rStyle w:val="Hyperlink"/>
@@ -3599,7 +3600,7 @@
                 <w:noProof/>
                 <w:webHidden/>
               </w:rPr>
-              <w:instrText xml:space="preserve"> PAGEREF _Toc82535990 \h </w:instrText>
+              <w:instrText xml:space="preserve"> PAGEREF _Toc88861745 \h </w:instrText>
             </w:r>
             <w:r>
               <w:rPr>
@@ -3644,7 +3645,7 @@
               <w:lang w:val="pt-BR" w:eastAsia="pt-BR"/>
             </w:rPr>
           </w:pPr>
-          <w:hyperlink w:anchor="_Toc82535991" w:history="1">
+          <w:hyperlink w:anchor="_Toc88861746" w:history="1">
             <w:r>
               <w:rPr>
                 <w:rStyle w:val="Hyperlink"/>
@@ -3688,7 +3689,7 @@
                 <w:noProof/>
                 <w:webHidden/>
               </w:rPr>
-              <w:instrText xml:space="preserve"> PAGEREF _Toc82535991 \h </w:instrText>
+              <w:instrText xml:space="preserve"> PAGEREF _Toc88861746 \h </w:instrText>
             </w:r>
             <w:r>
               <w:rPr>
@@ -3733,7 +3734,7 @@
               <w:lang w:val="pt-BR" w:eastAsia="pt-BR"/>
             </w:rPr>
           </w:pPr>
-          <w:hyperlink w:anchor="_Toc82535992" w:history="1">
+          <w:hyperlink w:anchor="_Toc88861747" w:history="1">
             <w:r>
               <w:rPr>
                 <w:rStyle w:val="Hyperlink"/>
@@ -3777,7 +3778,7 @@
                 <w:noProof/>
                 <w:webHidden/>
               </w:rPr>
-              <w:instrText xml:space="preserve"> PAGEREF _Toc82535992 \h </w:instrText>
+              <w:instrText xml:space="preserve"> PAGEREF _Toc88861747 \h </w:instrText>
             </w:r>
             <w:r>
               <w:rPr>
@@ -3797,7 +3798,7 @@
                 <w:noProof/>
                 <w:webHidden/>
               </w:rPr>
-              <w:t>13</w:t>
+              <w:t>14</w:t>
             </w:r>
             <w:r>
               <w:rPr>
@@ -3821,7 +3822,7 @@
               <w:lang w:val="pt-BR" w:eastAsia="pt-BR"/>
             </w:rPr>
           </w:pPr>
-          <w:hyperlink w:anchor="_Toc82535993" w:history="1">
+          <w:hyperlink w:anchor="_Toc88861748" w:history="1">
             <w:r>
               <w:rPr>
                 <w:rStyle w:val="Hyperlink"/>
@@ -3848,7 +3849,7 @@
                 <w:noProof/>
                 <w:webHidden/>
               </w:rPr>
-              <w:instrText xml:space="preserve"> PAGEREF _Toc82535993 \h </w:instrText>
+              <w:instrText xml:space="preserve"> PAGEREF _Toc88861748 \h </w:instrText>
             </w:r>
             <w:r>
               <w:rPr>
@@ -3868,7 +3869,7 @@
                 <w:noProof/>
                 <w:webHidden/>
               </w:rPr>
-              <w:t>13</w:t>
+              <w:t>14</w:t>
             </w:r>
             <w:r>
               <w:rPr>
@@ -3891,7 +3892,7 @@
               <w:sz w:val="22"/>
             </w:rPr>
           </w:pPr>
-          <w:hyperlink w:anchor="_Toc82535994" w:history="1">
+          <w:hyperlink w:anchor="_Toc88861749" w:history="1">
             <w:r>
               <w:rPr>
                 <w:rStyle w:val="Hyperlink"/>
@@ -3919,7 +3920,7 @@
                 <w:noProof/>
                 <w:webHidden/>
               </w:rPr>
-              <w:instrText xml:space="preserve"> PAGEREF _Toc82535994 \h </w:instrText>
+              <w:instrText xml:space="preserve"> PAGEREF _Toc88861749 \h </w:instrText>
             </w:r>
             <w:r>
               <w:rPr>
@@ -3939,7 +3940,7 @@
                 <w:noProof/>
                 <w:webHidden/>
               </w:rPr>
-              <w:t>13</w:t>
+              <w:t>14</w:t>
             </w:r>
             <w:r>
               <w:rPr>
@@ -3962,7 +3963,7 @@
               <w:sz w:val="22"/>
             </w:rPr>
           </w:pPr>
-          <w:hyperlink w:anchor="_Toc82535995" w:history="1">
+          <w:hyperlink w:anchor="_Toc88861750" w:history="1">
             <w:r>
               <w:rPr>
                 <w:rStyle w:val="Hyperlink"/>
@@ -3990,7 +3991,7 @@
                 <w:noProof/>
                 <w:webHidden/>
               </w:rPr>
-              <w:instrText xml:space="preserve"> PAGEREF _Toc82535995 \h </w:instrText>
+              <w:instrText xml:space="preserve"> PAGEREF _Toc88861750 \h </w:instrText>
             </w:r>
             <w:r>
               <w:rPr>
@@ -4033,7 +4034,7 @@
               <w:sz w:val="22"/>
             </w:rPr>
           </w:pPr>
-          <w:hyperlink w:anchor="_Toc82535996" w:history="1">
+          <w:hyperlink w:anchor="_Toc88861751" w:history="1">
             <w:r>
               <w:rPr>
                 <w:rStyle w:val="Hyperlink"/>
@@ -4061,7 +4062,7 @@
                 <w:noProof/>
                 <w:webHidden/>
               </w:rPr>
-              <w:instrText xml:space="preserve"> PAGEREF _Toc82535996 \h </w:instrText>
+              <w:instrText xml:space="preserve"> PAGEREF _Toc88861751 \h </w:instrText>
             </w:r>
             <w:r>
               <w:rPr>
@@ -4081,7 +4082,7 @@
                 <w:noProof/>
                 <w:webHidden/>
               </w:rPr>
-              <w:t>15</w:t>
+              <w:t>16</w:t>
             </w:r>
             <w:r>
               <w:rPr>
@@ -4104,7 +4105,7 @@
               <w:sz w:val="22"/>
             </w:rPr>
           </w:pPr>
-          <w:hyperlink w:anchor="_Toc82535997" w:history="1">
+          <w:hyperlink w:anchor="_Toc88861752" w:history="1">
             <w:r>
               <w:rPr>
                 <w:rStyle w:val="Hyperlink"/>
@@ -4132,7 +4133,7 @@
                 <w:noProof/>
                 <w:webHidden/>
               </w:rPr>
-              <w:instrText xml:space="preserve"> PAGEREF _Toc82535997 \h </w:instrText>
+              <w:instrText xml:space="preserve"> PAGEREF _Toc88861752 \h </w:instrText>
             </w:r>
             <w:r>
               <w:rPr>
@@ -4175,7 +4176,7 @@
               <w:sz w:val="22"/>
             </w:rPr>
           </w:pPr>
-          <w:hyperlink w:anchor="_Toc82535998" w:history="1">
+          <w:hyperlink w:anchor="_Toc88861753" w:history="1">
             <w:r>
               <w:rPr>
                 <w:rStyle w:val="Hyperlink"/>
@@ -4203,7 +4204,7 @@
                 <w:noProof/>
                 <w:webHidden/>
               </w:rPr>
-              <w:instrText xml:space="preserve"> PAGEREF _Toc82535998 \h </w:instrText>
+              <w:instrText xml:space="preserve"> PAGEREF _Toc88861753 \h </w:instrText>
             </w:r>
             <w:r>
               <w:rPr>
@@ -4247,7 +4248,7 @@
               <w:lang w:val="pt-BR" w:eastAsia="pt-BR"/>
             </w:rPr>
           </w:pPr>
-          <w:hyperlink w:anchor="_Toc82535999" w:history="1">
+          <w:hyperlink w:anchor="_Toc88861754" w:history="1">
             <w:r>
               <w:rPr>
                 <w:rStyle w:val="Hyperlink"/>
@@ -4274,7 +4275,7 @@
                 <w:noProof/>
                 <w:webHidden/>
               </w:rPr>
-              <w:instrText xml:space="preserve"> PAGEREF _Toc82535999 \h </w:instrText>
+              <w:instrText xml:space="preserve"> PAGEREF _Toc88861754 \h </w:instrText>
             </w:r>
             <w:r>
               <w:rPr>
@@ -4294,7 +4295,7 @@
                 <w:noProof/>
                 <w:webHidden/>
               </w:rPr>
-              <w:t>18</w:t>
+              <w:t>19</w:t>
             </w:r>
             <w:r>
               <w:rPr>
@@ -4317,7 +4318,7 @@
               <w:sz w:val="22"/>
             </w:rPr>
           </w:pPr>
-          <w:hyperlink w:anchor="_Toc82536000" w:history="1">
+          <w:hyperlink w:anchor="_Toc88861755" w:history="1">
             <w:r>
               <w:rPr>
                 <w:rStyle w:val="Hyperlink"/>
@@ -4345,7 +4346,7 @@
                 <w:noProof/>
                 <w:webHidden/>
               </w:rPr>
-              <w:instrText xml:space="preserve"> PAGEREF _Toc82536000 \h </w:instrText>
+              <w:instrText xml:space="preserve"> PAGEREF _Toc88861755 \h </w:instrText>
             </w:r>
             <w:r>
               <w:rPr>
@@ -4365,7 +4366,7 @@
                 <w:noProof/>
                 <w:webHidden/>
               </w:rPr>
-              <w:t>18</w:t>
+              <w:t>19</w:t>
             </w:r>
             <w:r>
               <w:rPr>
@@ -4388,7 +4389,7 @@
               <w:sz w:val="22"/>
             </w:rPr>
           </w:pPr>
-          <w:hyperlink w:anchor="_Toc82536001" w:history="1">
+          <w:hyperlink w:anchor="_Toc88861756" w:history="1">
             <w:r>
               <w:rPr>
                 <w:rStyle w:val="Hyperlink"/>
@@ -4416,7 +4417,7 @@
                 <w:noProof/>
                 <w:webHidden/>
               </w:rPr>
-              <w:instrText xml:space="preserve"> PAGEREF _Toc82536001 \h </w:instrText>
+              <w:instrText xml:space="preserve"> PAGEREF _Toc88861756 \h </w:instrText>
             </w:r>
             <w:r>
               <w:rPr>
@@ -4459,7 +4460,7 @@
               <w:sz w:val="22"/>
             </w:rPr>
           </w:pPr>
-          <w:hyperlink w:anchor="_Toc82536002" w:history="1">
+          <w:hyperlink w:anchor="_Toc88861757" w:history="1">
             <w:r>
               <w:rPr>
                 <w:rStyle w:val="Hyperlink"/>
@@ -4487,7 +4488,7 @@
                 <w:noProof/>
                 <w:webHidden/>
               </w:rPr>
-              <w:instrText xml:space="preserve"> PAGEREF _Toc82536002 \h </w:instrText>
+              <w:instrText xml:space="preserve"> PAGEREF _Toc88861757 \h </w:instrText>
             </w:r>
             <w:r>
               <w:rPr>
@@ -4507,7 +4508,7 @@
                 <w:noProof/>
                 <w:webHidden/>
               </w:rPr>
-              <w:t>20</w:t>
+              <w:t>21</w:t>
             </w:r>
             <w:r>
               <w:rPr>
@@ -4531,7 +4532,7 @@
               <w:lang w:val="pt-BR" w:eastAsia="pt-BR"/>
             </w:rPr>
           </w:pPr>
-          <w:hyperlink w:anchor="_Toc82536003" w:history="1">
+          <w:hyperlink w:anchor="_Toc88861758" w:history="1">
             <w:r>
               <w:rPr>
                 <w:rStyle w:val="Hyperlink"/>
@@ -4558,7 +4559,7 @@
                 <w:noProof/>
                 <w:webHidden/>
               </w:rPr>
-              <w:instrText xml:space="preserve"> PAGEREF _Toc82536003 \h </w:instrText>
+              <w:instrText xml:space="preserve"> PAGEREF _Toc88861758 \h </w:instrText>
             </w:r>
             <w:r>
               <w:rPr>
@@ -4602,7 +4603,7 @@
               <w:lang w:val="pt-BR" w:eastAsia="pt-BR"/>
             </w:rPr>
           </w:pPr>
-          <w:hyperlink w:anchor="_Toc82536004" w:history="1">
+          <w:hyperlink w:anchor="_Toc88861759" w:history="1">
             <w:r>
               <w:rPr>
                 <w:rStyle w:val="Hyperlink"/>
@@ -4629,7 +4630,7 @@
                 <w:noProof/>
                 <w:webHidden/>
               </w:rPr>
-              <w:instrText xml:space="preserve"> PAGEREF _Toc82536004 \h </w:instrText>
+              <w:instrText xml:space="preserve"> PAGEREF _Toc88861759 \h </w:instrText>
             </w:r>
             <w:r>
               <w:rPr>
@@ -4673,7 +4674,7 @@
               <w:lang w:val="pt-BR" w:eastAsia="pt-BR"/>
             </w:rPr>
           </w:pPr>
-          <w:hyperlink w:anchor="_Toc82536005" w:history="1">
+          <w:hyperlink w:anchor="_Toc88861760" w:history="1">
             <w:r>
               <w:rPr>
                 <w:rStyle w:val="Hyperlink"/>
@@ -4700,7 +4701,7 @@
                 <w:noProof/>
                 <w:webHidden/>
               </w:rPr>
-              <w:instrText xml:space="preserve"> PAGEREF _Toc82536005 \h </w:instrText>
+              <w:instrText xml:space="preserve"> PAGEREF _Toc88861760 \h </w:instrText>
             </w:r>
             <w:r>
               <w:rPr>
@@ -4744,7 +4745,7 @@
               <w:lang w:val="pt-BR" w:eastAsia="pt-BR"/>
             </w:rPr>
           </w:pPr>
-          <w:hyperlink w:anchor="_Toc82536006" w:history="1">
+          <w:hyperlink w:anchor="_Toc88861761" w:history="1">
             <w:r>
               <w:rPr>
                 <w:rStyle w:val="Hyperlink"/>
@@ -4771,7 +4772,7 @@
                 <w:noProof/>
                 <w:webHidden/>
               </w:rPr>
-              <w:instrText xml:space="preserve"> PAGEREF _Toc82536006 \h </w:instrText>
+              <w:instrText xml:space="preserve"> PAGEREF _Toc88861761 \h </w:instrText>
             </w:r>
             <w:r>
               <w:rPr>
@@ -4815,7 +4816,7 @@
               <w:lang w:val="pt-BR" w:eastAsia="pt-BR"/>
             </w:rPr>
           </w:pPr>
-          <w:hyperlink w:anchor="_Toc82536007" w:history="1">
+          <w:hyperlink w:anchor="_Toc88861762" w:history="1">
             <w:r>
               <w:rPr>
                 <w:rStyle w:val="Hyperlink"/>
@@ -4842,7 +4843,7 @@
                 <w:noProof/>
                 <w:webHidden/>
               </w:rPr>
-              <w:instrText xml:space="preserve"> PAGEREF _Toc82536007 \h </w:instrText>
+              <w:instrText xml:space="preserve"> PAGEREF _Toc88861762 \h </w:instrText>
             </w:r>
             <w:r>
               <w:rPr>
@@ -4863,6 +4864,148 @@
                 <w:webHidden/>
               </w:rPr>
               <w:t>25</w:t>
+            </w:r>
+            <w:r>
+              <w:rPr>
+                <w:noProof/>
+                <w:webHidden/>
+              </w:rPr>
+              <w:fldChar w:fldCharType="end"/>
+            </w:r>
+          </w:hyperlink>
+        </w:p>
+        <w:p>
+          <w:pPr>
+            <w:pStyle w:val="Sumrio2"/>
+            <w:tabs>
+              <w:tab w:val="right" w:leader="dot" w:pos="9460"/>
+            </w:tabs>
+            <w:rPr>
+              <w:rFonts w:asciiTheme="minorHAnsi" w:eastAsiaTheme="minorEastAsia" w:hAnsiTheme="minorHAnsi" w:cstheme="minorBidi"/>
+              <w:noProof/>
+              <w:sz w:val="22"/>
+              <w:lang w:val="pt-BR" w:eastAsia="pt-BR"/>
+            </w:rPr>
+          </w:pPr>
+          <w:hyperlink w:anchor="_Toc88861763" w:history="1">
+            <w:r>
+              <w:rPr>
+                <w:rStyle w:val="Hyperlink"/>
+                <w:noProof/>
+              </w:rPr>
+              <w:t>7.5 Cronograma</w:t>
+            </w:r>
+            <w:r>
+              <w:rPr>
+                <w:noProof/>
+                <w:webHidden/>
+              </w:rPr>
+              <w:tab/>
+            </w:r>
+            <w:r>
+              <w:rPr>
+                <w:noProof/>
+                <w:webHidden/>
+              </w:rPr>
+              <w:fldChar w:fldCharType="begin"/>
+            </w:r>
+            <w:r>
+              <w:rPr>
+                <w:noProof/>
+                <w:webHidden/>
+              </w:rPr>
+              <w:instrText xml:space="preserve"> PAGEREF _Toc88861763 \h </w:instrText>
+            </w:r>
+            <w:r>
+              <w:rPr>
+                <w:noProof/>
+                <w:webHidden/>
+              </w:rPr>
+            </w:r>
+            <w:r>
+              <w:rPr>
+                <w:noProof/>
+                <w:webHidden/>
+              </w:rPr>
+              <w:fldChar w:fldCharType="separate"/>
+            </w:r>
+            <w:r>
+              <w:rPr>
+                <w:noProof/>
+                <w:webHidden/>
+              </w:rPr>
+              <w:t>27</w:t>
+            </w:r>
+            <w:r>
+              <w:rPr>
+                <w:noProof/>
+                <w:webHidden/>
+              </w:rPr>
+              <w:fldChar w:fldCharType="end"/>
+            </w:r>
+          </w:hyperlink>
+        </w:p>
+        <w:p>
+          <w:pPr>
+            <w:pStyle w:val="Sumrio2"/>
+            <w:tabs>
+              <w:tab w:val="right" w:leader="dot" w:pos="9460"/>
+            </w:tabs>
+            <w:rPr>
+              <w:rFonts w:asciiTheme="minorHAnsi" w:eastAsiaTheme="minorEastAsia" w:hAnsiTheme="minorHAnsi" w:cstheme="minorBidi"/>
+              <w:noProof/>
+              <w:sz w:val="22"/>
+              <w:lang w:val="pt-BR" w:eastAsia="pt-BR"/>
+            </w:rPr>
+          </w:pPr>
+          <w:hyperlink w:anchor="_Toc88861764" w:history="1">
+            <w:r>
+              <w:rPr>
+                <w:rStyle w:val="Hyperlink"/>
+                <w:noProof/>
+              </w:rPr>
+              <w:t>7.6 Prints de tela</w:t>
+            </w:r>
+            <w:r>
+              <w:rPr>
+                <w:noProof/>
+                <w:webHidden/>
+              </w:rPr>
+              <w:tab/>
+            </w:r>
+            <w:r>
+              <w:rPr>
+                <w:noProof/>
+                <w:webHidden/>
+              </w:rPr>
+              <w:fldChar w:fldCharType="begin"/>
+            </w:r>
+            <w:r>
+              <w:rPr>
+                <w:noProof/>
+                <w:webHidden/>
+              </w:rPr>
+              <w:instrText xml:space="preserve"> PAGEREF _Toc88861764 \h </w:instrText>
+            </w:r>
+            <w:r>
+              <w:rPr>
+                <w:noProof/>
+                <w:webHidden/>
+              </w:rPr>
+            </w:r>
+            <w:r>
+              <w:rPr>
+                <w:noProof/>
+                <w:webHidden/>
+              </w:rPr>
+              <w:fldChar w:fldCharType="separate"/>
+            </w:r>
+            <w:r>
+              <w:rPr>
+                <w:noProof/>
+                <w:webHidden/>
+              </w:rPr>
+              <w:t>27</w:t>
             </w:r>
             <w:r>
               <w:rPr>
@@ -4886,7 +5029,7 @@
               <w:lang w:val="pt-BR" w:eastAsia="pt-BR"/>
             </w:rPr>
           </w:pPr>
-          <w:hyperlink w:anchor="_Toc82536008" w:history="1">
+          <w:hyperlink w:anchor="_Toc88861765" w:history="1">
             <w:r>
               <w:rPr>
                 <w:rStyle w:val="Hyperlink"/>
@@ -4913,7 +5056,7 @@
                 <w:noProof/>
                 <w:webHidden/>
               </w:rPr>
-              <w:instrText xml:space="preserve"> PAGEREF _Toc82536008 \h </w:instrText>
+              <w:instrText xml:space="preserve"> PAGEREF _Toc88861765 \h </w:instrText>
             </w:r>
             <w:r>
               <w:rPr>
@@ -4933,7 +5076,7 @@
                 <w:noProof/>
                 <w:webHidden/>
               </w:rPr>
-              <w:t>27</w:t>
+              <w:t>35</w:t>
             </w:r>
             <w:r>
               <w:rPr>
@@ -4957,7 +5100,7 @@
               <w:lang w:val="pt-BR" w:eastAsia="pt-BR"/>
             </w:rPr>
           </w:pPr>
-          <w:hyperlink w:anchor="_Toc82536009" w:history="1">
+          <w:hyperlink w:anchor="_Toc88861766" w:history="1">
             <w:r>
               <w:rPr>
                 <w:rStyle w:val="Hyperlink"/>
@@ -4984,7 +5127,7 @@
                 <w:noProof/>
                 <w:webHidden/>
               </w:rPr>
-              <w:instrText xml:space="preserve"> PAGEREF _Toc82536009 \h </w:instrText>
+              <w:instrText xml:space="preserve"> PAGEREF _Toc88861766 \h </w:instrText>
             </w:r>
             <w:r>
               <w:rPr>
@@ -5004,7 +5147,7 @@
                 <w:noProof/>
                 <w:webHidden/>
               </w:rPr>
-              <w:t>28</w:t>
+              <w:t>36</w:t>
             </w:r>
             <w:r>
               <w:rPr>
@@ -5060,7 +5203,7 @@
         <w:spacing w:line="360" w:lineRule="auto"/>
         <w:jc w:val="both"/>
       </w:pPr>
-      <w:bookmarkStart w:id="0" w:name="_Toc82535985"/>
+      <w:bookmarkStart w:id="1" w:name="_Toc88861740"/>
       <w:r>
         <w:rPr>
           <w:sz w:val="24"/>
@@ -5069,7 +5212,7 @@
         <w:lastRenderedPageBreak/>
         <w:t>INTRODUÇÃO</w:t>
       </w:r>
-      <w:bookmarkEnd w:id="0"/>
+      <w:bookmarkEnd w:id="1"/>
     </w:p>
     <w:p>
       <w:pPr>
@@ -5655,7 +5798,7 @@
           <w:szCs w:val="24"/>
         </w:rPr>
       </w:pPr>
-      <w:bookmarkStart w:id="1" w:name="_Toc82535986"/>
+      <w:bookmarkStart w:id="2" w:name="_Toc88861741"/>
       <w:r>
         <w:rPr>
           <w:sz w:val="24"/>
@@ -5664,7 +5807,7 @@
         <w:lastRenderedPageBreak/>
         <w:t>JUSTIFICATIVA</w:t>
       </w:r>
-      <w:bookmarkEnd w:id="1"/>
+      <w:bookmarkEnd w:id="2"/>
     </w:p>
     <w:p>
       <w:pPr>
@@ -6095,7 +6238,6 @@
         </w:rPr>
         <w:t xml:space="preserve">interferir na vida do usuário e disseminar conhecimento que todos deveriam ter. Atingiria até pessoas que sofrem </w:t>
       </w:r>
-      <w:proofErr w:type="spellStart"/>
       <w:r>
         <w:rPr>
           <w:rStyle w:val="normaltextrun"/>
@@ -6103,7 +6245,6 @@
         </w:rPr>
         <w:t>bullying</w:t>
       </w:r>
-      <w:proofErr w:type="spellEnd"/>
       <w:r>
         <w:rPr>
           <w:rStyle w:val="normaltextrun"/>
@@ -6208,7 +6349,7 @@
           <w:szCs w:val="24"/>
         </w:rPr>
       </w:pPr>
-      <w:bookmarkStart w:id="2" w:name="_Toc82535987"/>
+      <w:bookmarkStart w:id="3" w:name="_Toc88861742"/>
       <w:r>
         <w:rPr>
           <w:sz w:val="24"/>
@@ -6217,7 +6358,7 @@
         <w:lastRenderedPageBreak/>
         <w:t>OBJETIVOS</w:t>
       </w:r>
-      <w:bookmarkEnd w:id="2"/>
+      <w:bookmarkEnd w:id="3"/>
     </w:p>
     <w:p>
       <w:pPr>
@@ -6238,7 +6379,7 @@
           <w:bCs w:val="0"/>
         </w:rPr>
       </w:pPr>
-      <w:bookmarkStart w:id="3" w:name="_Toc82535988"/>
+      <w:bookmarkStart w:id="4" w:name="_Toc88861743"/>
       <w:r>
         <w:rPr>
           <w:b w:val="0"/>
@@ -6260,7 +6401,7 @@
         </w:rPr>
         <w:t>eral</w:t>
       </w:r>
-      <w:bookmarkEnd w:id="3"/>
+      <w:bookmarkEnd w:id="4"/>
     </w:p>
     <w:p>
       <w:pPr>
@@ -6322,7 +6463,7 @@
         </w:rPr>
         <w:t xml:space="preserve"> </w:t>
       </w:r>
-      <w:bookmarkStart w:id="4" w:name="_Toc82535989"/>
+      <w:bookmarkStart w:id="5" w:name="_Toc88861744"/>
       <w:r>
         <w:rPr>
           <w:b w:val="0"/>
@@ -6344,7 +6485,7 @@
         </w:rPr>
         <w:t>specíficos</w:t>
       </w:r>
-      <w:bookmarkEnd w:id="4"/>
+      <w:bookmarkEnd w:id="5"/>
     </w:p>
     <w:p>
       <w:pPr>
@@ -6519,7 +6660,7 @@
           <w:szCs w:val="24"/>
         </w:rPr>
       </w:pPr>
-      <w:bookmarkStart w:id="5" w:name="_Toc82535990"/>
+      <w:bookmarkStart w:id="6" w:name="_Toc88861745"/>
       <w:r>
         <w:rPr>
           <w:sz w:val="24"/>
@@ -6558,7 +6699,7 @@
         </w:rPr>
         <w:t>PESQUISA</w:t>
       </w:r>
-      <w:bookmarkEnd w:id="5"/>
+      <w:bookmarkEnd w:id="6"/>
     </w:p>
     <w:p>
       <w:pPr>
@@ -7137,7 +7278,7 @@
           <w:szCs w:val="24"/>
         </w:rPr>
       </w:pPr>
-      <w:bookmarkStart w:id="6" w:name="_Toc82535991"/>
+      <w:bookmarkStart w:id="7" w:name="_Toc88861746"/>
       <w:r>
         <w:rPr>
           <w:sz w:val="24"/>
@@ -7146,7 +7287,7 @@
         <w:lastRenderedPageBreak/>
         <w:t>ESTUDO DE CASO</w:t>
       </w:r>
-      <w:bookmarkEnd w:id="6"/>
+      <w:bookmarkEnd w:id="7"/>
     </w:p>
     <w:p>
       <w:pPr>
@@ -7185,7 +7326,7 @@
       <w:pPr>
         <w:pStyle w:val="citao-longa"/>
       </w:pPr>
-      <w:bookmarkStart w:id="7" w:name="_Toc80904727"/>
+      <w:bookmarkStart w:id="8" w:name="_Toc80904727"/>
       <w:r>
         <w:t xml:space="preserve">Gráfico </w:t>
       </w:r>
@@ -7210,7 +7351,7 @@
       <w:r>
         <w:t>: Pesquisa Quantitativa</w:t>
       </w:r>
-      <w:bookmarkEnd w:id="7"/>
+      <w:bookmarkEnd w:id="8"/>
     </w:p>
     <w:p>
       <w:pPr>
@@ -7352,7 +7493,7 @@
       <w:pPr>
         <w:pStyle w:val="citao-longa"/>
       </w:pPr>
-      <w:bookmarkStart w:id="8" w:name="_Toc80904728"/>
+      <w:bookmarkStart w:id="9" w:name="_Toc80904728"/>
       <w:r>
         <w:t xml:space="preserve">Gráfico </w:t>
       </w:r>
@@ -7380,7 +7521,7 @@
       <w:r>
         <w:t>Pesquisa Quantitativa</w:t>
       </w:r>
-      <w:bookmarkEnd w:id="8"/>
+      <w:bookmarkEnd w:id="9"/>
     </w:p>
     <w:p>
       <w:pPr>
@@ -7487,7 +7628,7 @@
       <w:pPr>
         <w:pStyle w:val="citao-longa"/>
       </w:pPr>
-      <w:bookmarkStart w:id="9" w:name="_Toc80904729"/>
+      <w:bookmarkStart w:id="10" w:name="_Toc80904729"/>
       <w:r>
         <w:lastRenderedPageBreak/>
         <w:t xml:space="preserve">Gráfico </w:t>
@@ -7516,7 +7657,7 @@
       <w:r>
         <w:t>Pesquisa Quantitativa</w:t>
       </w:r>
-      <w:bookmarkEnd w:id="9"/>
+      <w:bookmarkEnd w:id="10"/>
     </w:p>
     <w:p>
       <w:pPr>
@@ -7637,7 +7778,7 @@
       <w:pPr>
         <w:pStyle w:val="citao-longa"/>
       </w:pPr>
-      <w:bookmarkStart w:id="10" w:name="_Toc80904730"/>
+      <w:bookmarkStart w:id="11" w:name="_Toc80904730"/>
       <w:r>
         <w:t xml:space="preserve">Gráfico </w:t>
       </w:r>
@@ -7665,7 +7806,7 @@
       <w:r>
         <w:t>Pesquisa Quantitativa</w:t>
       </w:r>
-      <w:bookmarkEnd w:id="10"/>
+      <w:bookmarkEnd w:id="11"/>
     </w:p>
     <w:p>
       <w:pPr>
@@ -7894,7 +8035,7 @@
           <w:szCs w:val="24"/>
         </w:rPr>
       </w:pPr>
-      <w:bookmarkStart w:id="11" w:name="_Toc82535992"/>
+      <w:bookmarkStart w:id="12" w:name="_Toc88861747"/>
       <w:r>
         <w:rPr>
           <w:sz w:val="24"/>
@@ -7910,7 +8051,7 @@
         </w:rPr>
         <w:t>NCIAL TEÓRICO</w:t>
       </w:r>
-      <w:bookmarkEnd w:id="11"/>
+      <w:bookmarkEnd w:id="12"/>
     </w:p>
     <w:p>
       <w:pPr>
@@ -7933,7 +8074,7 @@
           <w:bCs w:val="0"/>
         </w:rPr>
       </w:pPr>
-      <w:bookmarkStart w:id="12" w:name="_Toc82535993"/>
+      <w:bookmarkStart w:id="13" w:name="_Toc88861748"/>
       <w:r>
         <w:rPr>
           <w:b w:val="0"/>
@@ -7969,7 +8110,7 @@
         </w:rPr>
         <w:t>tipo</w:t>
       </w:r>
-      <w:bookmarkEnd w:id="12"/>
+      <w:bookmarkEnd w:id="13"/>
       <w:r>
         <w:rPr>
           <w:b w:val="0"/>
@@ -7995,7 +8136,7 @@
           <w:rFonts w:ascii="Arial" w:hAnsi="Arial" w:cs="Arial"/>
         </w:rPr>
       </w:pPr>
-      <w:bookmarkStart w:id="13" w:name="_Toc82535994"/>
+      <w:bookmarkStart w:id="14" w:name="_Toc88861749"/>
       <w:r>
         <w:rPr>
           <w:rFonts w:ascii="Arial" w:hAnsi="Arial" w:cs="Arial"/>
@@ -8050,7 +8191,7 @@
         </w:rPr>
         <w:t>.</w:t>
       </w:r>
-      <w:bookmarkEnd w:id="13"/>
+      <w:bookmarkEnd w:id="14"/>
     </w:p>
     <w:p>
       <w:pPr>
@@ -8616,7 +8757,7 @@
         <w:lastRenderedPageBreak/>
         <w:t xml:space="preserve">    </w:t>
       </w:r>
-      <w:bookmarkStart w:id="14" w:name="_Toc80901180"/>
+      <w:bookmarkStart w:id="15" w:name="_Toc80901180"/>
       <w:r>
         <w:t xml:space="preserve">Figura </w:t>
       </w:r>
@@ -8644,7 +8785,7 @@
       <w:r>
         <w:t>Comparação Entre Somatotipos</w:t>
       </w:r>
-      <w:bookmarkEnd w:id="14"/>
+      <w:bookmarkEnd w:id="15"/>
     </w:p>
     <w:p>
       <w:pPr>
@@ -8928,7 +9069,7 @@
           <w:rFonts w:ascii="Arial" w:hAnsi="Arial" w:cs="Arial"/>
         </w:rPr>
       </w:pPr>
-      <w:bookmarkStart w:id="15" w:name="_Toc82535995"/>
+      <w:bookmarkStart w:id="16" w:name="_Toc88861750"/>
       <w:r>
         <w:rPr>
           <w:rFonts w:ascii="Arial" w:hAnsi="Arial" w:cs="Arial"/>
@@ -8971,7 +9112,7 @@
         </w:rPr>
         <w:t>.</w:t>
       </w:r>
-      <w:bookmarkEnd w:id="15"/>
+      <w:bookmarkEnd w:id="16"/>
     </w:p>
     <w:p>
       <w:pPr>
@@ -9211,7 +9352,7 @@
           <w:rFonts w:ascii="Arial" w:hAnsi="Arial" w:cs="Arial"/>
         </w:rPr>
       </w:pPr>
-      <w:bookmarkStart w:id="16" w:name="_Toc82535996"/>
+      <w:bookmarkStart w:id="17" w:name="_Toc88861751"/>
       <w:r>
         <w:rPr>
           <w:rFonts w:ascii="Arial" w:hAnsi="Arial" w:cs="Arial"/>
@@ -9254,7 +9395,7 @@
         </w:rPr>
         <w:t>.</w:t>
       </w:r>
-      <w:bookmarkEnd w:id="16"/>
+      <w:bookmarkEnd w:id="17"/>
     </w:p>
     <w:p>
       <w:pPr>
@@ -9346,7 +9487,7 @@
           <w:rFonts w:ascii="Arial" w:hAnsi="Arial" w:cs="Arial"/>
         </w:rPr>
       </w:pPr>
-      <w:bookmarkStart w:id="17" w:name="_Toc82535997"/>
+      <w:bookmarkStart w:id="18" w:name="_Toc88861752"/>
       <w:r>
         <w:rPr>
           <w:rFonts w:ascii="Arial" w:hAnsi="Arial" w:cs="Arial"/>
@@ -9389,7 +9530,7 @@
         </w:rPr>
         <w:t>.</w:t>
       </w:r>
-      <w:bookmarkEnd w:id="17"/>
+      <w:bookmarkEnd w:id="18"/>
     </w:p>
     <w:p>
       <w:pPr>
@@ -9563,7 +9704,7 @@
           <w:rFonts w:ascii="Arial" w:hAnsi="Arial" w:cs="Arial"/>
         </w:rPr>
       </w:pPr>
-      <w:bookmarkStart w:id="18" w:name="_Toc82535998"/>
+      <w:bookmarkStart w:id="19" w:name="_Toc88861753"/>
       <w:r>
         <w:rPr>
           <w:rFonts w:ascii="Arial" w:hAnsi="Arial" w:cs="Arial"/>
@@ -9606,7 +9747,7 @@
         </w:rPr>
         <w:t>.</w:t>
       </w:r>
-      <w:bookmarkEnd w:id="18"/>
+      <w:bookmarkEnd w:id="19"/>
     </w:p>
     <w:p>
       <w:pPr>
@@ -9663,95 +9804,75 @@
       <w:r>
         <w:t xml:space="preserve"> A técnica de Sheldon consiste em fotografar o indivíduo de frente, costas e perfil e analisar as fotos dividindo-a em 5 partes (1 – cabeça, pescoço e face; 2 – tórax; 3 – ombros, MMSS e mão; 4 – abdome; e 5 – MMII e pé) para análise, além da determinação de outros índices. A partir desse ponto tiveram várias propostas que ofereciam pequenas mudanças nas técnicas declaradas por Sheldon, mas nenhuma como a de Barbara </w:t>
       </w:r>
-      <w:proofErr w:type="spellStart"/>
       <w:r>
         <w:rPr>
           <w:lang w:val="pt-BR"/>
         </w:rPr>
-        <w:t>Honeyman</w:t>
-      </w:r>
-      <w:proofErr w:type="spellEnd"/>
+        <w:t>Honeyman Heath</w:t>
+      </w:r>
+      <w:r>
+        <w:t xml:space="preserve">, que por sua vez conseguiu fugir de todos os conceitos propostos. </w:t>
+      </w:r>
+    </w:p>
+    <w:p>
+      <w:pPr>
+        <w:pStyle w:val="citao-longa"/>
+      </w:pPr>
+      <w:r>
+        <w:t xml:space="preserve">O método para determinação do somatótipo proposto por </w:t>
+      </w:r>
       <w:r>
         <w:rPr>
           <w:lang w:val="pt-BR"/>
         </w:rPr>
+        <w:t>Heath</w:t>
+      </w:r>
+      <w:r>
+        <w:t xml:space="preserve"> a Carter, no que se refere à coleta e ao tratamento das informações, em comparação com os demais métodos, torna-se extremamente vantajoso. </w:t>
+      </w:r>
+      <w:r>
+        <w:t>Em vista disso, tem sido amplamente aceito e utilizado em larga escala na área da educação física</w:t>
+      </w:r>
+      <w:r>
         <w:t xml:space="preserve"> </w:t>
       </w:r>
-      <w:proofErr w:type="spellStart"/>
+      <w:r>
+        <w:fldChar w:fldCharType="begin" w:fldLock="1"/>
+      </w:r>
+      <w:r>
+        <w:instrText>ADDIN CSL_CITATION {"citationItems":[{"id":"ITEM-1","itemData":{"author":[{"dropping-particle":"","family":"Kretschmer","given":"Ernst","non-dropping-particle":"","parse-names":false,"suffix":""}],"id":"ITEM-1","issued":{"date-parts":[["1926"]]},"page":"1-25","title":"Avaliação do somatótipo","type":"article-journal"},"uris":["http://www.mendeley.com/documents/?uuid=1a4fca9e-8b9c-4853-9dde-8fcca3b841a2"]}],"mendeley":{"formattedCitation":"(KRETSCHMER, 1926)","plainTextFormattedCitation":"(KRETSCHMER, 1926)","previouslyFormattedCitation":"(KRETSCHMER, 1926)"},"properties":{"noteIndex":0},"schema":"https://github.com/citation-style-language/schema/raw/master/csl-citation.json"}</w:instrText>
+      </w:r>
+      <w:r>
+        <w:fldChar w:fldCharType="separate"/>
+      </w:r>
+      <w:r>
+        <w:rPr>
+          <w:noProof/>
+        </w:rPr>
+        <w:t>(KRETSCHMER, 1926)</w:t>
+      </w:r>
+      <w:r>
+        <w:fldChar w:fldCharType="end"/>
+      </w:r>
+      <w:r>
+        <w:t>.</w:t>
+      </w:r>
+    </w:p>
+    <w:p>
+      <w:pPr>
+        <w:spacing w:line="360" w:lineRule="auto"/>
+        <w:ind w:firstLine="709"/>
+        <w:jc w:val="both"/>
+      </w:pPr>
+      <w:r>
+        <w:t xml:space="preserve"> Com isso foi criado o método antropométrico </w:t>
+      </w:r>
       <w:r>
         <w:rPr>
           <w:lang w:val="pt-BR"/>
         </w:rPr>
         <w:t>Heath</w:t>
       </w:r>
-      <w:proofErr w:type="spellEnd"/>
-      <w:r>
-        <w:t xml:space="preserve">, que por sua vez conseguiu fugir de todos os conceitos propostos. </w:t>
-      </w:r>
-    </w:p>
-    <w:p>
-      <w:pPr>
-        <w:pStyle w:val="citao-longa"/>
-      </w:pPr>
-      <w:r>
-        <w:t xml:space="preserve">O método para determinação do somatótipo proposto por </w:t>
-      </w:r>
-      <w:proofErr w:type="spellStart"/>
-      <w:r>
-        <w:rPr>
-          <w:lang w:val="pt-BR"/>
-        </w:rPr>
-        <w:t>Heath</w:t>
-      </w:r>
-      <w:proofErr w:type="spellEnd"/>
-      <w:r>
-        <w:t xml:space="preserve"> a Carter, no que se refere à coleta e ao tratamento das informações, em comparação com os demais métodos, torna-se extremamente vantajoso. </w:t>
-      </w:r>
-      <w:r>
-        <w:t>Em vista disso, tem sido amplamente aceito e utilizado em larga escala na área da educação física</w:t>
-      </w:r>
-      <w:r>
-        <w:t xml:space="preserve"> </w:t>
-      </w:r>
-      <w:r>
-        <w:fldChar w:fldCharType="begin" w:fldLock="1"/>
-      </w:r>
-      <w:r>
-        <w:instrText>ADDIN CSL_CITATION {"citationItems":[{"id":"ITEM-1","itemData":{"author":[{"dropping-particle":"","family":"Kretschmer","given":"Ernst","non-dropping-particle":"","parse-names":false,"suffix":""}],"id":"ITEM-1","issued":{"date-parts":[["1926"]]},"page":"1-25","title":"Avaliação do somatótipo","type":"article-journal"},"uris":["http://www.mendeley.com/documents/?uuid=1a4fca9e-8b9c-4853-9dde-8fcca3b841a2"]}],"mendeley":{"formattedCitation":"(KRETSCHMER, 1926)","plainTextFormattedCitation":"(KRETSCHMER, 1926)","previouslyFormattedCitation":"(KRETSCHMER, 1926)"},"properties":{"noteIndex":0},"schema":"https://github.com/citation-style-language/schema/raw/master/csl-citation.json"}</w:instrText>
-      </w:r>
-      <w:r>
-        <w:fldChar w:fldCharType="separate"/>
-      </w:r>
-      <w:r>
-        <w:rPr>
-          <w:noProof/>
-        </w:rPr>
-        <w:t>(KRETSCHMER, 1926)</w:t>
-      </w:r>
-      <w:r>
-        <w:fldChar w:fldCharType="end"/>
-      </w:r>
-      <w:r>
-        <w:t>.</w:t>
-      </w:r>
-    </w:p>
-    <w:p>
-      <w:pPr>
-        <w:spacing w:line="360" w:lineRule="auto"/>
-        <w:ind w:firstLine="709"/>
-        <w:jc w:val="both"/>
-      </w:pPr>
-      <w:r>
-        <w:t xml:space="preserve"> Com isso foi criado o método antropométrico </w:t>
-      </w:r>
-      <w:proofErr w:type="spellStart"/>
-      <w:r>
-        <w:rPr>
-          <w:lang w:val="pt-BR"/>
-        </w:rPr>
-        <w:t>Heath</w:t>
-      </w:r>
-      <w:proofErr w:type="spellEnd"/>
       <w:r>
         <w:t>-Carter.</w:t>
       </w:r>
@@ -10158,7 +10279,7 @@
           <w:bCs w:val="0"/>
         </w:rPr>
       </w:pPr>
-      <w:bookmarkStart w:id="19" w:name="_Toc82535999"/>
+      <w:bookmarkStart w:id="20" w:name="_Toc88861754"/>
       <w:r>
         <w:rPr>
           <w:b w:val="0"/>
@@ -10194,7 +10315,7 @@
         </w:rPr>
         <w:t>IMC</w:t>
       </w:r>
-      <w:bookmarkEnd w:id="19"/>
+      <w:bookmarkEnd w:id="20"/>
     </w:p>
     <w:p>
       <w:pPr>
@@ -10213,7 +10334,7 @@
           <w:rFonts w:ascii="Arial" w:hAnsi="Arial" w:cs="Arial"/>
         </w:rPr>
       </w:pPr>
-      <w:bookmarkStart w:id="20" w:name="_Toc82536000"/>
+      <w:bookmarkStart w:id="21" w:name="_Toc88861755"/>
       <w:r>
         <w:rPr>
           <w:rFonts w:ascii="Arial" w:hAnsi="Arial" w:cs="Arial"/>
@@ -10262,7 +10383,7 @@
         </w:rPr>
         <w:t>deve ser utilizado.</w:t>
       </w:r>
-      <w:bookmarkEnd w:id="20"/>
+      <w:bookmarkEnd w:id="21"/>
     </w:p>
     <w:p>
       <w:pPr>
@@ -10710,7 +10831,7 @@
           <w:rFonts w:ascii="Arial" w:hAnsi="Arial" w:cs="Arial"/>
         </w:rPr>
       </w:pPr>
-      <w:bookmarkStart w:id="21" w:name="_Toc82536001"/>
+      <w:bookmarkStart w:id="22" w:name="_Toc88861756"/>
       <w:r>
         <w:rPr>
           <w:rFonts w:ascii="Arial" w:hAnsi="Arial" w:cs="Arial"/>
@@ -10753,7 +10874,7 @@
         </w:rPr>
         <w:t>Como Calcular o IMC</w:t>
       </w:r>
-      <w:bookmarkEnd w:id="21"/>
+      <w:bookmarkEnd w:id="22"/>
     </w:p>
     <w:p>
       <w:pPr>
@@ -10811,7 +10932,7 @@
       <w:pPr>
         <w:pStyle w:val="citao-longa"/>
       </w:pPr>
-      <w:bookmarkStart w:id="22" w:name="_Toc80901181"/>
+      <w:bookmarkStart w:id="23" w:name="_Toc80901181"/>
       <w:r>
         <w:t xml:space="preserve">Figura </w:t>
       </w:r>
@@ -10839,7 +10960,7 @@
       <w:r>
         <w:t>Cálculo do Índice de Massa Corporal</w:t>
       </w:r>
-      <w:bookmarkEnd w:id="22"/>
+      <w:bookmarkEnd w:id="23"/>
     </w:p>
     <w:p>
       <w:pPr>
@@ -11038,7 +11159,7 @@
         <w:pStyle w:val="citao-longa"/>
         <w:spacing w:before="100" w:beforeAutospacing="1" w:after="100" w:afterAutospacing="1"/>
       </w:pPr>
-      <w:bookmarkStart w:id="23" w:name="_Toc79018487"/>
+      <w:bookmarkStart w:id="24" w:name="_Toc79018487"/>
       <w:r>
         <w:t xml:space="preserve">Quadro </w:t>
       </w:r>
@@ -11066,7 +11187,7 @@
       <w:r>
         <w:t>Classificação Do IMC</w:t>
       </w:r>
-      <w:bookmarkEnd w:id="23"/>
+      <w:bookmarkEnd w:id="24"/>
     </w:p>
     <w:tbl>
       <w:tblPr>
@@ -11713,7 +11834,7 @@
         <w:pStyle w:val="citao-longa"/>
         <w:spacing w:before="100" w:beforeAutospacing="1" w:after="100" w:afterAutospacing="1"/>
       </w:pPr>
-      <w:bookmarkStart w:id="24" w:name="_Toc79018488"/>
+      <w:bookmarkStart w:id="25" w:name="_Toc79018488"/>
       <w:r>
         <w:lastRenderedPageBreak/>
         <w:t xml:space="preserve">     Quadro </w:t>
@@ -11742,7 +11863,7 @@
       <w:r>
         <w:t>Classificação do IMC para Idosos</w:t>
       </w:r>
-      <w:bookmarkEnd w:id="24"/>
+      <w:bookmarkEnd w:id="25"/>
     </w:p>
     <w:tbl>
       <w:tblPr>
@@ -12068,7 +12189,7 @@
           <w:rFonts w:ascii="Arial" w:hAnsi="Arial" w:cs="Arial"/>
         </w:rPr>
       </w:pPr>
-      <w:bookmarkStart w:id="25" w:name="_Toc82536002"/>
+      <w:bookmarkStart w:id="26" w:name="_Toc88861757"/>
       <w:r>
         <w:rPr>
           <w:rFonts w:ascii="Arial" w:hAnsi="Arial" w:cs="Arial"/>
@@ -12105,7 +12226,7 @@
         </w:rPr>
         <w:t xml:space="preserve"> Quem desenvolveu o IMC</w:t>
       </w:r>
-      <w:bookmarkEnd w:id="25"/>
+      <w:bookmarkEnd w:id="26"/>
     </w:p>
     <w:p>
       <w:pPr>
@@ -12218,7 +12339,7 @@
         <w:pStyle w:val="Ttulo1"/>
         <w:ind w:left="0"/>
       </w:pPr>
-      <w:bookmarkStart w:id="26" w:name="_Toc82536003"/>
+      <w:bookmarkStart w:id="27" w:name="_Toc88861758"/>
       <w:r>
         <w:lastRenderedPageBreak/>
         <w:t>7</w:t>
@@ -12226,7 +12347,7 @@
       <w:r>
         <w:t>.DESENVOLVIMENTO DO SISTEMA</w:t>
       </w:r>
-      <w:bookmarkEnd w:id="26"/>
+      <w:bookmarkEnd w:id="27"/>
       <w:r>
         <w:t xml:space="preserve"> </w:t>
       </w:r>
@@ -12245,7 +12366,7 @@
           <w:bCs w:val="0"/>
         </w:rPr>
       </w:pPr>
-      <w:bookmarkStart w:id="27" w:name="_Toc82536004"/>
+      <w:bookmarkStart w:id="28" w:name="_Toc88861759"/>
       <w:r>
         <w:rPr>
           <w:b w:val="0"/>
@@ -12281,7 +12402,7 @@
         </w:rPr>
         <w:t>Site – Você realmente se conhece?</w:t>
       </w:r>
-      <w:bookmarkEnd w:id="27"/>
+      <w:bookmarkEnd w:id="28"/>
     </w:p>
     <w:p>
       <w:pPr>
@@ -12872,14 +12993,14 @@
         <w:pStyle w:val="Ttulo2"/>
         <w:jc w:val="left"/>
       </w:pPr>
-      <w:bookmarkStart w:id="28" w:name="_Toc82536005"/>
+      <w:bookmarkStart w:id="29" w:name="_Toc88861760"/>
       <w:r>
         <w:t>7</w:t>
       </w:r>
       <w:r>
         <w:t>.2 Requisitos funcionais</w:t>
       </w:r>
-      <w:bookmarkEnd w:id="28"/>
+      <w:bookmarkEnd w:id="29"/>
       <w:r>
         <w:t xml:space="preserve"> </w:t>
       </w:r>
@@ -15183,14 +15304,14 @@
         <w:lastRenderedPageBreak/>
         <w:t xml:space="preserve">  </w:t>
       </w:r>
-      <w:bookmarkStart w:id="29" w:name="_Toc82536006"/>
+      <w:bookmarkStart w:id="30" w:name="_Toc88861761"/>
       <w:r>
         <w:t>7.3</w:t>
       </w:r>
       <w:r>
         <w:t xml:space="preserve"> Diagrama de caso de uso</w:t>
       </w:r>
-      <w:bookmarkEnd w:id="29"/>
+      <w:bookmarkEnd w:id="30"/>
     </w:p>
     <w:p>
       <w:pPr>
@@ -15294,14 +15415,14 @@
         <w:pStyle w:val="Ttulo2"/>
         <w:jc w:val="left"/>
       </w:pPr>
-      <w:bookmarkStart w:id="30" w:name="_Toc82536007"/>
+      <w:bookmarkStart w:id="31" w:name="_Toc88861762"/>
       <w:r>
         <w:t xml:space="preserve">7.4 </w:t>
       </w:r>
       <w:r>
         <w:t>Dicionário de dados</w:t>
       </w:r>
-      <w:bookmarkEnd w:id="30"/>
+      <w:bookmarkEnd w:id="31"/>
       <w:r>
         <w:tab/>
       </w:r>
@@ -16717,6 +16838,84 @@
               <w:t> </w:t>
             </w:r>
           </w:p>
+          <w:p>
+            <w:pPr>
+              <w:widowControl/>
+              <w:autoSpaceDE/>
+              <w:autoSpaceDN/>
+              <w:rPr>
+                <w:rFonts w:ascii="Calibri" w:eastAsia="Times New Roman" w:hAnsi="Calibri" w:cs="Calibri"/>
+                <w:color w:val="000000"/>
+                <w:sz w:val="22"/>
+                <w:lang w:val="pt-BR" w:eastAsia="pt-BR"/>
+              </w:rPr>
+            </w:pPr>
+          </w:p>
+          <w:p>
+            <w:pPr>
+              <w:widowControl/>
+              <w:autoSpaceDE/>
+              <w:autoSpaceDN/>
+              <w:rPr>
+                <w:rFonts w:ascii="Calibri" w:eastAsia="Times New Roman" w:hAnsi="Calibri" w:cs="Calibri"/>
+                <w:color w:val="000000"/>
+                <w:sz w:val="22"/>
+                <w:lang w:val="pt-BR" w:eastAsia="pt-BR"/>
+              </w:rPr>
+            </w:pPr>
+          </w:p>
+          <w:p>
+            <w:pPr>
+              <w:widowControl/>
+              <w:autoSpaceDE/>
+              <w:autoSpaceDN/>
+              <w:rPr>
+                <w:rFonts w:ascii="Calibri" w:eastAsia="Times New Roman" w:hAnsi="Calibri" w:cs="Calibri"/>
+                <w:color w:val="000000"/>
+                <w:sz w:val="22"/>
+                <w:lang w:val="pt-BR" w:eastAsia="pt-BR"/>
+              </w:rPr>
+            </w:pPr>
+          </w:p>
+          <w:p>
+            <w:pPr>
+              <w:widowControl/>
+              <w:autoSpaceDE/>
+              <w:autoSpaceDN/>
+              <w:rPr>
+                <w:rFonts w:ascii="Calibri" w:eastAsia="Times New Roman" w:hAnsi="Calibri" w:cs="Calibri"/>
+                <w:color w:val="000000"/>
+                <w:sz w:val="22"/>
+                <w:lang w:val="pt-BR" w:eastAsia="pt-BR"/>
+              </w:rPr>
+            </w:pPr>
+          </w:p>
+          <w:p>
+            <w:pPr>
+              <w:widowControl/>
+              <w:autoSpaceDE/>
+              <w:autoSpaceDN/>
+              <w:rPr>
+                <w:rFonts w:ascii="Calibri" w:eastAsia="Times New Roman" w:hAnsi="Calibri" w:cs="Calibri"/>
+                <w:color w:val="000000"/>
+                <w:sz w:val="22"/>
+                <w:lang w:val="pt-BR" w:eastAsia="pt-BR"/>
+              </w:rPr>
+            </w:pPr>
+          </w:p>
+          <w:p>
+            <w:pPr>
+              <w:widowControl/>
+              <w:autoSpaceDE/>
+              <w:autoSpaceDN/>
+              <w:rPr>
+                <w:rFonts w:ascii="Calibri" w:eastAsia="Times New Roman" w:hAnsi="Calibri" w:cs="Calibri"/>
+                <w:color w:val="000000"/>
+                <w:sz w:val="22"/>
+                <w:lang w:val="pt-BR" w:eastAsia="pt-BR"/>
+              </w:rPr>
+            </w:pPr>
+          </w:p>
         </w:tc>
         <w:tc>
           <w:tcPr>
@@ -17068,6 +17267,7 @@
                 <w:sz w:val="22"/>
                 <w:lang w:val="pt-BR" w:eastAsia="pt-BR"/>
               </w:rPr>
+              <w:lastRenderedPageBreak/>
               <w:t>campo</w:t>
             </w:r>
           </w:p>
@@ -17887,7 +18087,6 @@
                 <w:sz w:val="22"/>
                 <w:lang w:val="pt-BR" w:eastAsia="pt-BR"/>
               </w:rPr>
-              <w:lastRenderedPageBreak/>
               <w:t>data_nascimento</w:t>
             </w:r>
             <w:proofErr w:type="spellEnd"/>
@@ -25013,51 +25212,6 @@
     <w:p>
       <w:pPr>
         <w:spacing w:line="360" w:lineRule="auto"/>
-        <w:ind w:firstLine="709"/>
-        <w:jc w:val="both"/>
-        <w:rPr>
-          <w:bCs/>
-          <w:sz w:val="26"/>
-        </w:rPr>
-      </w:pPr>
-    </w:p>
-    <w:p>
-      <w:pPr>
-        <w:spacing w:line="360" w:lineRule="auto"/>
-        <w:ind w:firstLine="709"/>
-        <w:jc w:val="both"/>
-        <w:rPr>
-          <w:bCs/>
-          <w:sz w:val="26"/>
-        </w:rPr>
-      </w:pPr>
-    </w:p>
-    <w:p>
-      <w:pPr>
-        <w:spacing w:line="360" w:lineRule="auto"/>
-        <w:ind w:firstLine="709"/>
-        <w:jc w:val="both"/>
-        <w:rPr>
-          <w:bCs/>
-          <w:sz w:val="26"/>
-        </w:rPr>
-      </w:pPr>
-    </w:p>
-    <w:p>
-      <w:pPr>
-        <w:spacing w:line="360" w:lineRule="auto"/>
-        <w:ind w:firstLine="709"/>
-        <w:jc w:val="both"/>
-        <w:rPr>
-          <w:bCs/>
-          <w:sz w:val="26"/>
-        </w:rPr>
-      </w:pPr>
-    </w:p>
-    <w:p>
-      <w:pPr>
-        <w:spacing w:line="360" w:lineRule="auto"/>
-        <w:ind w:firstLine="709"/>
         <w:jc w:val="both"/>
         <w:rPr>
           <w:bCs/>
@@ -25073,6 +25227,7 @@
           <w:sz w:val="26"/>
         </w:rPr>
       </w:pPr>
+      <w:bookmarkStart w:id="32" w:name="_Toc88861763"/>
       <w:r>
         <w:t xml:space="preserve">7.5 </w:t>
       </w:r>
@@ -25080,8 +25235,10 @@
         <w:rPr>
           <w:sz w:val="26"/>
         </w:rPr>
+        <w:lastRenderedPageBreak/>
         <w:t>Cronograma</w:t>
       </w:r>
+      <w:bookmarkEnd w:id="32"/>
     </w:p>
     <w:p>
       <w:pPr>
@@ -26997,6 +27154,7 @@
           <w:sz w:val="26"/>
         </w:rPr>
       </w:pPr>
+      <w:bookmarkStart w:id="33" w:name="_Toc88861764"/>
       <w:r>
         <w:t xml:space="preserve">7.6 </w:t>
       </w:r>
@@ -27006,6 +27164,7 @@
         </w:rPr>
         <w:t>Prints de tela</w:t>
       </w:r>
+      <w:bookmarkEnd w:id="33"/>
     </w:p>
     <w:p>
       <w:pPr>
@@ -27075,28 +27234,50 @@
           <w:bCs/>
           <w:sz w:val="26"/>
         </w:rPr>
-        <w:t xml:space="preserve"> a tela que o usuá</w:t>
+        <w:t xml:space="preserve"> a tela</w:t>
       </w:r>
       <w:r>
         <w:rPr>
           <w:bCs/>
           <w:sz w:val="26"/>
         </w:rPr>
-        <w:t>rio se depará:</w:t>
-      </w:r>
-      <w:bookmarkStart w:id="31" w:name="_GoBack"/>
-      <w:bookmarkEnd w:id="31"/>
-    </w:p>
-    <w:p>
-      <w:pPr>
-        <w:spacing w:line="360" w:lineRule="auto"/>
-        <w:ind w:left="360"/>
-        <w:jc w:val="both"/>
+        <w:t xml:space="preserve"> em</w:t>
+      </w:r>
+      <w:r>
         <w:rPr>
           <w:bCs/>
           <w:sz w:val="26"/>
         </w:rPr>
-      </w:pPr>
+        <w:t xml:space="preserve"> que o usuá</w:t>
+      </w:r>
+      <w:r>
+        <w:rPr>
+          <w:bCs/>
+          <w:sz w:val="26"/>
+        </w:rPr>
+        <w:t xml:space="preserve">rio </w:t>
+      </w:r>
+      <w:r>
+        <w:rPr>
+          <w:bCs/>
+          <w:sz w:val="26"/>
+        </w:rPr>
+        <w:t>irá se</w:t>
+      </w:r>
+      <w:r>
+        <w:rPr>
+          <w:bCs/>
+          <w:sz w:val="26"/>
+        </w:rPr>
+        <w:t xml:space="preserve"> </w:t>
+      </w:r>
+      <w:r>
+        <w:rPr>
+          <w:bCs/>
+          <w:sz w:val="26"/>
+        </w:rPr>
+        <w:t>depara.</w:t>
+      </w:r>
     </w:p>
     <w:p>
       <w:pPr>
@@ -27115,9 +27296,9 @@
           <w:lang w:val="pt-BR" w:eastAsia="pt-BR"/>
         </w:rPr>
         <w:drawing>
-          <wp:inline distT="0" distB="0" distL="0" distR="0" wp14:anchorId="3ED8855D" wp14:editId="39E45428">
-            <wp:extent cx="6013450" cy="3015615"/>
-            <wp:effectExtent l="0" t="0" r="6350" b="0"/>
+          <wp:inline distT="0" distB="0" distL="0" distR="0" wp14:anchorId="3ED8855D" wp14:editId="1A22867F">
+            <wp:extent cx="5536019" cy="2776193"/>
+            <wp:effectExtent l="152400" t="152400" r="369570" b="367665"/>
             <wp:docPr id="8" name="Imagem 8" descr="Interface gráfica do usuário, Aplicativo, Word&#10;&#10;Descrição gerada automaticamente"/>
             <wp:cNvGraphicFramePr>
               <a:graphicFrameLocks xmlns:a="http://schemas.openxmlformats.org/drawingml/2006/main" noChangeAspect="1"/>
@@ -27138,11 +27319,21 @@
                   <pic:spPr>
                     <a:xfrm>
                       <a:off x="0" y="0"/>
-                      <a:ext cx="6013450" cy="3015615"/>
+                      <a:ext cx="5543299" cy="2779844"/>
                     </a:xfrm>
                     <a:prstGeom prst="rect">
                       <a:avLst/>
                     </a:prstGeom>
+                    <a:ln>
+                      <a:noFill/>
+                    </a:ln>
+                    <a:effectLst>
+                      <a:outerShdw blurRad="292100" dist="139700" dir="2700000" algn="tl" rotWithShape="0">
+                        <a:srgbClr val="333333">
+                          <a:alpha val="65000"/>
+                        </a:srgbClr>
+                      </a:outerShdw>
+                    </a:effectLst>
                   </pic:spPr>
                 </pic:pic>
               </a:graphicData>
@@ -27169,21 +27360,66 @@
         <w:jc w:val="both"/>
         <w:rPr>
           <w:bCs/>
-          <w:sz w:val="26"/>
-        </w:rPr>
-      </w:pPr>
-      <w:r>
-        <w:rPr>
-          <w:bCs/>
           <w:noProof/>
           <w:sz w:val="26"/>
           <w:lang w:val="pt-BR" w:eastAsia="pt-BR"/>
         </w:rPr>
+      </w:pPr>
+    </w:p>
+    <w:p>
+      <w:pPr>
+        <w:spacing w:line="360" w:lineRule="auto"/>
+        <w:jc w:val="both"/>
+        <w:rPr>
+          <w:bCs/>
+          <w:noProof/>
+          <w:sz w:val="26"/>
+          <w:lang w:val="pt-BR" w:eastAsia="pt-BR"/>
+        </w:rPr>
+      </w:pPr>
+    </w:p>
+    <w:p>
+      <w:pPr>
+        <w:spacing w:line="360" w:lineRule="auto"/>
+        <w:jc w:val="both"/>
+        <w:rPr>
+          <w:bCs/>
+          <w:noProof/>
+          <w:sz w:val="26"/>
+          <w:lang w:val="pt-BR" w:eastAsia="pt-BR"/>
+        </w:rPr>
+      </w:pPr>
+      <w:r>
+        <w:rPr>
+          <w:bCs/>
+          <w:noProof/>
+          <w:sz w:val="26"/>
+          <w:lang w:val="pt-BR" w:eastAsia="pt-BR"/>
+        </w:rPr>
+        <w:t xml:space="preserve">     O usuário será induzido a delizar a tela, irá querer fazer o teste.</w:t>
+      </w:r>
+    </w:p>
+    <w:p>
+      <w:pPr>
+        <w:spacing w:line="360" w:lineRule="auto"/>
+        <w:jc w:val="both"/>
+        <w:rPr>
+          <w:bCs/>
+          <w:sz w:val="26"/>
+        </w:rPr>
+      </w:pPr>
+      <w:r>
+        <w:rPr>
+          <w:bCs/>
+          <w:noProof/>
+          <w:sz w:val="26"/>
+          <w:lang w:val="pt-BR" w:eastAsia="pt-BR"/>
+        </w:rPr>
         <w:lastRenderedPageBreak/>
         <w:drawing>
-          <wp:inline distT="0" distB="0" distL="0" distR="0" wp14:anchorId="52099742" wp14:editId="1BEF77B0">
-            <wp:extent cx="6013450" cy="3022600"/>
-            <wp:effectExtent l="0" t="0" r="6350" b="6350"/>
+          <wp:inline distT="0" distB="0" distL="0" distR="0" wp14:anchorId="52099742" wp14:editId="7BBF6BCD">
+            <wp:extent cx="5450536" cy="2739656"/>
+            <wp:effectExtent l="152400" t="152400" r="360045" b="365760"/>
             <wp:docPr id="11" name="Imagem 11" descr="Mulher com vestido verde&#10;&#10;Descrição gerada automaticamente"/>
             <wp:cNvGraphicFramePr>
               <a:graphicFrameLocks xmlns:a="http://schemas.openxmlformats.org/drawingml/2006/main" noChangeAspect="1"/>
@@ -27204,11 +27440,21 @@
                   <pic:spPr>
                     <a:xfrm>
                       <a:off x="0" y="0"/>
-                      <a:ext cx="6013450" cy="3022600"/>
+                      <a:ext cx="5463093" cy="2745968"/>
                     </a:xfrm>
                     <a:prstGeom prst="rect">
                       <a:avLst/>
                     </a:prstGeom>
+                    <a:ln>
+                      <a:noFill/>
+                    </a:ln>
+                    <a:effectLst>
+                      <a:outerShdw blurRad="292100" dist="139700" dir="2700000" algn="tl" rotWithShape="0">
+                        <a:srgbClr val="333333">
+                          <a:alpha val="65000"/>
+                        </a:srgbClr>
+                      </a:outerShdw>
+                    </a:effectLst>
                   </pic:spPr>
                 </pic:pic>
               </a:graphicData>
@@ -27219,6 +27465,11 @@
     </w:p>
     <w:p>
       <w:pPr>
+        <w:pStyle w:val="PargrafodaLista"/>
+        <w:numPr>
+          <w:ilvl w:val="0"/>
+          <w:numId w:val="8"/>
+        </w:numPr>
         <w:spacing w:line="360" w:lineRule="auto"/>
         <w:jc w:val="both"/>
         <w:rPr>
@@ -27226,16 +27477,38 @@
           <w:sz w:val="26"/>
         </w:rPr>
       </w:pPr>
-    </w:p>
-    <w:p>
-      <w:pPr>
-        <w:spacing w:line="360" w:lineRule="auto"/>
-        <w:jc w:val="both"/>
+      <w:r>
         <w:rPr>
           <w:bCs/>
           <w:sz w:val="26"/>
         </w:rPr>
-      </w:pPr>
+        <w:t>Tela de login</w:t>
+      </w:r>
+      <w:r>
+        <w:rPr>
+          <w:bCs/>
+          <w:sz w:val="26"/>
+        </w:rPr>
+        <w:t>:</w:t>
+      </w:r>
+    </w:p>
+    <w:p>
+      <w:pPr>
+        <w:spacing w:line="360" w:lineRule="auto"/>
+        <w:ind w:left="360"/>
+        <w:jc w:val="both"/>
+        <w:rPr>
+          <w:bCs/>
+          <w:sz w:val="26"/>
+        </w:rPr>
+      </w:pPr>
+      <w:r>
+        <w:rPr>
+          <w:bCs/>
+          <w:sz w:val="26"/>
+        </w:rPr>
+        <w:t>Para poder realizar o teste precisará fazer login.</w:t>
+      </w:r>
     </w:p>
     <w:p>
       <w:pPr>
@@ -27254,9 +27527,9 @@
           <w:lang w:val="pt-BR" w:eastAsia="pt-BR"/>
         </w:rPr>
         <w:drawing>
-          <wp:inline distT="0" distB="0" distL="0" distR="0" wp14:anchorId="1CB95167" wp14:editId="765AF9B5">
-            <wp:extent cx="6013450" cy="2993390"/>
-            <wp:effectExtent l="0" t="0" r="6350" b="0"/>
+          <wp:inline distT="0" distB="0" distL="0" distR="0" wp14:anchorId="1CB95167" wp14:editId="4AC01DED">
+            <wp:extent cx="5419061" cy="2697514"/>
+            <wp:effectExtent l="152400" t="152400" r="353695" b="369570"/>
             <wp:docPr id="13" name="Imagem 13" descr="Texto&#10;&#10;Descrição gerada automaticamente"/>
             <wp:cNvGraphicFramePr>
               <a:graphicFrameLocks xmlns:a="http://schemas.openxmlformats.org/drawingml/2006/main" noChangeAspect="1"/>
@@ -27277,11 +27550,21 @@
                   <pic:spPr>
                     <a:xfrm>
                       <a:off x="0" y="0"/>
-                      <a:ext cx="6013450" cy="2993390"/>
+                      <a:ext cx="5423572" cy="2699759"/>
                     </a:xfrm>
                     <a:prstGeom prst="rect">
                       <a:avLst/>
                     </a:prstGeom>
+                    <a:ln>
+                      <a:noFill/>
+                    </a:ln>
+                    <a:effectLst>
+                      <a:outerShdw blurRad="292100" dist="139700" dir="2700000" algn="tl" rotWithShape="0">
+                        <a:srgbClr val="333333">
+                          <a:alpha val="65000"/>
+                        </a:srgbClr>
+                      </a:outerShdw>
+                    </a:effectLst>
                   </pic:spPr>
                 </pic:pic>
               </a:graphicData>
@@ -27299,6 +27582,31 @@
           <w:sz w:val="26"/>
         </w:rPr>
       </w:pPr>
+    </w:p>
+    <w:p>
+      <w:pPr>
+        <w:spacing w:line="360" w:lineRule="auto"/>
+        <w:jc w:val="both"/>
+        <w:rPr>
+          <w:bCs/>
+          <w:sz w:val="26"/>
+        </w:rPr>
+      </w:pPr>
+    </w:p>
+    <w:p>
+      <w:pPr>
+        <w:pStyle w:val="PargrafodaLista"/>
+        <w:numPr>
+          <w:ilvl w:val="0"/>
+          <w:numId w:val="8"/>
+        </w:numPr>
+        <w:spacing w:line="360" w:lineRule="auto"/>
+        <w:jc w:val="both"/>
+        <w:rPr>
+          <w:bCs/>
+          <w:sz w:val="26"/>
+        </w:rPr>
+      </w:pPr>
       <w:r>
         <w:rPr>
           <w:bCs/>
@@ -27306,11 +27614,64 @@
           <w:sz w:val="26"/>
           <w:lang w:val="pt-BR" w:eastAsia="pt-BR"/>
         </w:rPr>
+        <w:t>Tela de cadastro</w:t>
+      </w:r>
+      <w:r>
+        <w:rPr>
+          <w:bCs/>
+          <w:noProof/>
+          <w:sz w:val="26"/>
+          <w:lang w:val="pt-BR" w:eastAsia="pt-BR"/>
+        </w:rPr>
+        <w:t>:</w:t>
+      </w:r>
+    </w:p>
+    <w:p>
+      <w:pPr>
+        <w:spacing w:line="360" w:lineRule="auto"/>
+        <w:ind w:left="360"/>
+        <w:jc w:val="both"/>
+        <w:rPr>
+          <w:bCs/>
+          <w:sz w:val="26"/>
+        </w:rPr>
+      </w:pPr>
+      <w:r>
+        <w:rPr>
+          <w:bCs/>
+          <w:sz w:val="26"/>
+        </w:rPr>
+        <w:t xml:space="preserve">Se não tiver um login cadastrado, </w:t>
+      </w:r>
+      <w:r>
+        <w:rPr>
+          <w:bCs/>
+          <w:sz w:val="26"/>
+        </w:rPr>
+        <w:t>o usuário fará um cadastro.</w:t>
+      </w:r>
+    </w:p>
+    <w:p>
+      <w:pPr>
+        <w:spacing w:line="360" w:lineRule="auto"/>
+        <w:jc w:val="both"/>
+        <w:rPr>
+          <w:bCs/>
+          <w:sz w:val="26"/>
+        </w:rPr>
+      </w:pPr>
+      <w:r>
+        <w:rPr>
+          <w:bCs/>
+          <w:noProof/>
+          <w:sz w:val="26"/>
+          <w:lang w:val="pt-BR" w:eastAsia="pt-BR"/>
+        </w:rPr>
         <w:lastRenderedPageBreak/>
         <w:drawing>
-          <wp:inline distT="0" distB="0" distL="0" distR="0" wp14:anchorId="7F66AD6E" wp14:editId="1C81870E">
-            <wp:extent cx="6013450" cy="2988310"/>
-            <wp:effectExtent l="0" t="0" r="6350" b="2540"/>
+          <wp:inline distT="0" distB="0" distL="0" distR="0" wp14:anchorId="7F66AD6E" wp14:editId="413B9147">
+            <wp:extent cx="5238307" cy="2603111"/>
+            <wp:effectExtent l="152400" t="152400" r="362585" b="368935"/>
             <wp:docPr id="24" name="Imagem 24" descr="Interface gráfica do usuário, Aplicativo&#10;&#10;Descrição gerada automaticamente"/>
             <wp:cNvGraphicFramePr>
               <a:graphicFrameLocks xmlns:a="http://schemas.openxmlformats.org/drawingml/2006/main" noChangeAspect="1"/>
@@ -27331,11 +27692,21 @@
                   <pic:spPr>
                     <a:xfrm>
                       <a:off x="0" y="0"/>
-                      <a:ext cx="6013450" cy="2988310"/>
+                      <a:ext cx="5254870" cy="2611342"/>
                     </a:xfrm>
                     <a:prstGeom prst="rect">
                       <a:avLst/>
                     </a:prstGeom>
+                    <a:ln>
+                      <a:noFill/>
+                    </a:ln>
+                    <a:effectLst>
+                      <a:outerShdw blurRad="292100" dist="139700" dir="2700000" algn="tl" rotWithShape="0">
+                        <a:srgbClr val="333333">
+                          <a:alpha val="65000"/>
+                        </a:srgbClr>
+                      </a:outerShdw>
+                    </a:effectLst>
                   </pic:spPr>
                 </pic:pic>
               </a:graphicData>
@@ -27346,6 +27717,11 @@
     </w:p>
     <w:p>
       <w:pPr>
+        <w:pStyle w:val="PargrafodaLista"/>
+        <w:numPr>
+          <w:ilvl w:val="0"/>
+          <w:numId w:val="8"/>
+        </w:numPr>
         <w:spacing w:line="360" w:lineRule="auto"/>
         <w:jc w:val="both"/>
         <w:rPr>
@@ -27353,16 +27729,38 @@
           <w:sz w:val="26"/>
         </w:rPr>
       </w:pPr>
-    </w:p>
-    <w:p>
-      <w:pPr>
-        <w:spacing w:line="360" w:lineRule="auto"/>
-        <w:jc w:val="both"/>
+      <w:r>
         <w:rPr>
           <w:bCs/>
           <w:sz w:val="26"/>
         </w:rPr>
-      </w:pPr>
+        <w:t>Tela de teste de IMC</w:t>
+      </w:r>
+      <w:r>
+        <w:rPr>
+          <w:bCs/>
+          <w:sz w:val="26"/>
+        </w:rPr>
+        <w:t>:</w:t>
+      </w:r>
+    </w:p>
+    <w:p>
+      <w:pPr>
+        <w:spacing w:line="360" w:lineRule="auto"/>
+        <w:ind w:left="360"/>
+        <w:jc w:val="both"/>
+        <w:rPr>
+          <w:bCs/>
+          <w:sz w:val="26"/>
+        </w:rPr>
+      </w:pPr>
+      <w:r>
+        <w:rPr>
+          <w:bCs/>
+          <w:sz w:val="26"/>
+        </w:rPr>
+        <w:t>Após o login, o teste se inicia com o cálculo de IMC.</w:t>
+      </w:r>
     </w:p>
     <w:p>
       <w:pPr>
@@ -27379,9 +27777,9 @@
           <w:lang w:val="pt-BR" w:eastAsia="pt-BR"/>
         </w:rPr>
         <w:drawing>
-          <wp:inline distT="0" distB="0" distL="0" distR="0" wp14:anchorId="213708CA" wp14:editId="2ACA7939">
-            <wp:extent cx="6013450" cy="4832350"/>
-            <wp:effectExtent l="0" t="0" r="6350" b="6350"/>
+          <wp:inline distT="0" distB="0" distL="0" distR="0" wp14:anchorId="213708CA" wp14:editId="022DB63D">
+            <wp:extent cx="5610860" cy="4333875"/>
+            <wp:effectExtent l="152400" t="152400" r="370840" b="371475"/>
             <wp:docPr id="16" name="Imagem 16" descr="Interface gráfica do usuário, Texto, Aplicativo&#10;&#10;Descrição gerada automaticamente"/>
             <wp:cNvGraphicFramePr>
               <a:graphicFrameLocks xmlns:a="http://schemas.openxmlformats.org/drawingml/2006/main" noChangeAspect="1"/>
@@ -27396,7 +27794,7 @@
                     </pic:cNvPicPr>
                   </pic:nvPicPr>
                   <pic:blipFill>
-                    <a:blip r:embed="rId30">
+                    <a:blip r:embed="rId30" cstate="print">
                       <a:extLst>
                         <a:ext uri="{28A0092B-C50C-407E-A947-70E740481C1C}">
                           <a14:useLocalDpi xmlns:a14="http://schemas.microsoft.com/office/drawing/2010/main" val="0"/>
@@ -27411,15 +27809,21 @@
                   <pic:spPr bwMode="auto">
                     <a:xfrm>
                       <a:off x="0" y="0"/>
-                      <a:ext cx="6013450" cy="4832350"/>
+                      <a:ext cx="5612832" cy="4335398"/>
                     </a:xfrm>
                     <a:prstGeom prst="rect">
                       <a:avLst/>
                     </a:prstGeom>
-                    <a:noFill/>
                     <a:ln>
                       <a:noFill/>
                     </a:ln>
+                    <a:effectLst>
+                      <a:outerShdw blurRad="292100" dist="139700" dir="2700000" algn="tl" rotWithShape="0">
+                        <a:srgbClr val="333333">
+                          <a:alpha val="65000"/>
+                        </a:srgbClr>
+                      </a:outerShdw>
+                    </a:effectLst>
                   </pic:spPr>
                 </pic:pic>
               </a:graphicData>
@@ -27430,6 +27834,69 @@
     </w:p>
     <w:p>
       <w:pPr>
+        <w:pStyle w:val="PargrafodaLista"/>
+        <w:numPr>
+          <w:ilvl w:val="0"/>
+          <w:numId w:val="8"/>
+        </w:numPr>
+        <w:spacing w:line="360" w:lineRule="auto"/>
+        <w:jc w:val="both"/>
+        <w:rPr>
+          <w:bCs/>
+          <w:sz w:val="26"/>
+        </w:rPr>
+      </w:pPr>
+      <w:r>
+        <w:rPr>
+          <w:bCs/>
+          <w:sz w:val="26"/>
+        </w:rPr>
+        <w:lastRenderedPageBreak/>
+        <w:t xml:space="preserve">Tela de teste de </w:t>
+      </w:r>
+      <w:r>
+        <w:rPr>
+          <w:bCs/>
+          <w:sz w:val="26"/>
+        </w:rPr>
+        <w:t>somatotipo</w:t>
+      </w:r>
+      <w:r>
+        <w:rPr>
+          <w:bCs/>
+          <w:sz w:val="26"/>
+        </w:rPr>
+        <w:t>:</w:t>
+      </w:r>
+      <w:r>
+        <w:rPr>
+          <w:bCs/>
+          <w:sz w:val="26"/>
+        </w:rPr>
+        <w:t xml:space="preserve"> </w:t>
+      </w:r>
+    </w:p>
+    <w:p>
+      <w:pPr>
+        <w:pStyle w:val="PargrafodaLista"/>
+        <w:spacing w:line="360" w:lineRule="auto"/>
+        <w:ind w:left="720" w:firstLine="0"/>
+        <w:jc w:val="both"/>
+        <w:rPr>
+          <w:bCs/>
+          <w:sz w:val="26"/>
+        </w:rPr>
+      </w:pPr>
+      <w:r>
+        <w:rPr>
+          <w:bCs/>
+          <w:sz w:val="26"/>
+        </w:rPr>
+        <w:t>Após calcular o IMC, será calculado o somatotipo.</w:t>
+      </w:r>
+    </w:p>
+    <w:p>
+      <w:pPr>
         <w:spacing w:line="360" w:lineRule="auto"/>
         <w:jc w:val="both"/>
         <w:rPr>
@@ -27442,11 +27909,10 @@
           <w:noProof/>
           <w:lang w:val="pt-BR" w:eastAsia="pt-BR"/>
         </w:rPr>
-        <w:lastRenderedPageBreak/>
         <w:drawing>
-          <wp:inline distT="0" distB="0" distL="0" distR="0" wp14:anchorId="53AB2103" wp14:editId="1EB2CB24">
-            <wp:extent cx="6013450" cy="8380730"/>
-            <wp:effectExtent l="0" t="0" r="6350" b="1270"/>
+          <wp:inline distT="0" distB="0" distL="0" distR="0" wp14:anchorId="53AB2103" wp14:editId="1B3033E9">
+            <wp:extent cx="6012656" cy="8169215"/>
+            <wp:effectExtent l="0" t="0" r="7620" b="3810"/>
             <wp:docPr id="17" name="Imagem 17" descr="Interface gráfica do usuário, Aplicativo&#10;&#10;Descrição gerada automaticamente"/>
             <wp:cNvGraphicFramePr>
               <a:graphicFrameLocks xmlns:a="http://schemas.openxmlformats.org/drawingml/2006/main" noChangeAspect="1"/>
@@ -27476,7 +27942,7 @@
                   <pic:spPr bwMode="auto">
                     <a:xfrm>
                       <a:off x="0" y="0"/>
-                      <a:ext cx="6013450" cy="8380730"/>
+                      <a:ext cx="6016055" cy="8173833"/>
                     </a:xfrm>
                     <a:prstGeom prst="rect">
                       <a:avLst/>
@@ -27495,8 +27961,63 @@
     </w:p>
     <w:p>
       <w:pPr>
-        <w:spacing w:line="360" w:lineRule="auto"/>
-        <w:ind w:firstLine="709"/>
+        <w:pStyle w:val="PargrafodaLista"/>
+        <w:numPr>
+          <w:ilvl w:val="0"/>
+          <w:numId w:val="8"/>
+        </w:numPr>
+        <w:spacing w:line="360" w:lineRule="auto"/>
+        <w:jc w:val="both"/>
+        <w:rPr>
+          <w:bCs/>
+          <w:sz w:val="26"/>
+        </w:rPr>
+      </w:pPr>
+      <w:r>
+        <w:rPr>
+          <w:bCs/>
+          <w:sz w:val="26"/>
+        </w:rPr>
+        <w:lastRenderedPageBreak/>
+        <w:t>Tela de resultado:</w:t>
+      </w:r>
+    </w:p>
+    <w:p>
+      <w:pPr>
+        <w:spacing w:line="360" w:lineRule="auto"/>
+        <w:ind w:left="360"/>
+        <w:jc w:val="both"/>
+        <w:rPr>
+          <w:bCs/>
+          <w:sz w:val="26"/>
+        </w:rPr>
+      </w:pPr>
+      <w:r>
+        <w:rPr>
+          <w:bCs/>
+          <w:sz w:val="26"/>
+        </w:rPr>
+        <w:t xml:space="preserve">Após a finalização dos testes, o usuário será direcionado para uma tela onde mostrará </w:t>
+      </w:r>
+      <w:r>
+        <w:rPr>
+          <w:bCs/>
+          <w:sz w:val="26"/>
+        </w:rPr>
+        <w:t>os resultados</w:t>
+      </w:r>
+      <w:r>
+        <w:rPr>
+          <w:bCs/>
+          <w:sz w:val="26"/>
+        </w:rPr>
+        <w:t xml:space="preserve"> dos testes e seu relacionamento. </w:t>
+      </w:r>
+    </w:p>
+    <w:p>
+      <w:pPr>
+        <w:spacing w:line="360" w:lineRule="auto"/>
+        <w:ind w:left="360"/>
         <w:jc w:val="both"/>
         <w:rPr>
           <w:bCs/>
@@ -27518,9 +28039,8 @@
           <w:noProof/>
           <w:lang w:val="pt-BR" w:eastAsia="pt-BR"/>
         </w:rPr>
-        <w:lastRenderedPageBreak/>
         <w:drawing>
-          <wp:inline distT="0" distB="0" distL="0" distR="0" wp14:anchorId="27B68F8D" wp14:editId="24E3D0B3">
+          <wp:inline distT="0" distB="0" distL="0" distR="0" wp14:anchorId="27B68F8D" wp14:editId="6B905595">
             <wp:extent cx="6013450" cy="3757930"/>
             <wp:effectExtent l="0" t="0" r="6350" b="0"/>
             <wp:docPr id="18" name="Imagem 18" descr="Interface gráfica do usuário, Texto, Aplicativo&#10;&#10;Descrição gerada automaticamente"/>
@@ -27588,6 +28108,167 @@
           <w:sz w:val="26"/>
         </w:rPr>
       </w:pPr>
+    </w:p>
+    <w:p>
+      <w:pPr>
+        <w:spacing w:line="360" w:lineRule="auto"/>
+        <w:jc w:val="both"/>
+        <w:rPr>
+          <w:bCs/>
+          <w:sz w:val="26"/>
+        </w:rPr>
+      </w:pPr>
+    </w:p>
+    <w:p>
+      <w:pPr>
+        <w:spacing w:line="360" w:lineRule="auto"/>
+        <w:jc w:val="both"/>
+        <w:rPr>
+          <w:bCs/>
+          <w:sz w:val="26"/>
+        </w:rPr>
+      </w:pPr>
+    </w:p>
+    <w:p>
+      <w:pPr>
+        <w:spacing w:line="360" w:lineRule="auto"/>
+        <w:jc w:val="both"/>
+        <w:rPr>
+          <w:bCs/>
+          <w:sz w:val="26"/>
+        </w:rPr>
+      </w:pPr>
+    </w:p>
+    <w:p>
+      <w:pPr>
+        <w:spacing w:line="360" w:lineRule="auto"/>
+        <w:jc w:val="both"/>
+        <w:rPr>
+          <w:bCs/>
+          <w:sz w:val="26"/>
+        </w:rPr>
+      </w:pPr>
+    </w:p>
+    <w:p>
+      <w:pPr>
+        <w:spacing w:line="360" w:lineRule="auto"/>
+        <w:jc w:val="both"/>
+        <w:rPr>
+          <w:bCs/>
+          <w:sz w:val="26"/>
+        </w:rPr>
+      </w:pPr>
+    </w:p>
+    <w:p>
+      <w:pPr>
+        <w:spacing w:line="360" w:lineRule="auto"/>
+        <w:jc w:val="both"/>
+        <w:rPr>
+          <w:bCs/>
+          <w:sz w:val="26"/>
+        </w:rPr>
+      </w:pPr>
+    </w:p>
+    <w:p>
+      <w:pPr>
+        <w:spacing w:line="360" w:lineRule="auto"/>
+        <w:jc w:val="both"/>
+        <w:rPr>
+          <w:bCs/>
+          <w:sz w:val="26"/>
+        </w:rPr>
+      </w:pPr>
+    </w:p>
+    <w:p>
+      <w:pPr>
+        <w:spacing w:line="360" w:lineRule="auto"/>
+        <w:jc w:val="both"/>
+        <w:rPr>
+          <w:bCs/>
+          <w:sz w:val="26"/>
+        </w:rPr>
+      </w:pPr>
+    </w:p>
+    <w:p>
+      <w:pPr>
+        <w:spacing w:line="360" w:lineRule="auto"/>
+        <w:jc w:val="both"/>
+        <w:rPr>
+          <w:bCs/>
+          <w:sz w:val="26"/>
+        </w:rPr>
+      </w:pPr>
+    </w:p>
+    <w:p>
+      <w:pPr>
+        <w:spacing w:line="360" w:lineRule="auto"/>
+        <w:jc w:val="both"/>
+        <w:rPr>
+          <w:bCs/>
+          <w:sz w:val="26"/>
+        </w:rPr>
+      </w:pPr>
+    </w:p>
+    <w:p>
+      <w:pPr>
+        <w:spacing w:line="360" w:lineRule="auto"/>
+        <w:jc w:val="both"/>
+        <w:rPr>
+          <w:bCs/>
+          <w:sz w:val="26"/>
+        </w:rPr>
+      </w:pPr>
+    </w:p>
+    <w:p>
+      <w:pPr>
+        <w:pStyle w:val="PargrafodaLista"/>
+        <w:numPr>
+          <w:ilvl w:val="0"/>
+          <w:numId w:val="8"/>
+        </w:numPr>
+        <w:spacing w:line="360" w:lineRule="auto"/>
+        <w:jc w:val="both"/>
+        <w:rPr>
+          <w:bCs/>
+          <w:sz w:val="26"/>
+        </w:rPr>
+      </w:pPr>
+      <w:r>
+        <w:rPr>
+          <w:bCs/>
+          <w:sz w:val="26"/>
+        </w:rPr>
+        <w:lastRenderedPageBreak/>
+        <w:t>Tela de perfil:</w:t>
+      </w:r>
+    </w:p>
+    <w:p>
+      <w:pPr>
+        <w:spacing w:line="360" w:lineRule="auto"/>
+        <w:ind w:left="360"/>
+        <w:jc w:val="both"/>
+        <w:rPr>
+          <w:bCs/>
+          <w:sz w:val="26"/>
+        </w:rPr>
+      </w:pPr>
+      <w:r>
+        <w:rPr>
+          <w:bCs/>
+          <w:sz w:val="26"/>
+        </w:rPr>
+        <w:t>Na tela de perfil, o usuário poderá ver seu histórico de testes, adicionar foto, alterar cadastro, etc…</w:t>
+      </w:r>
+    </w:p>
+    <w:p>
+      <w:pPr>
+        <w:spacing w:line="360" w:lineRule="auto"/>
+        <w:jc w:val="both"/>
+        <w:rPr>
+          <w:bCs/>
+          <w:sz w:val="26"/>
+        </w:rPr>
+      </w:pPr>
       <w:r>
         <w:rPr>
           <w:bCs/>
@@ -27596,7 +28277,7 @@
           <w:lang w:val="pt-BR" w:eastAsia="pt-BR"/>
         </w:rPr>
         <w:drawing>
-          <wp:inline distT="0" distB="0" distL="0" distR="0" wp14:anchorId="3E978E11" wp14:editId="327B1304">
+          <wp:inline distT="0" distB="0" distL="0" distR="0" wp14:anchorId="3E978E11" wp14:editId="1C4704D0">
             <wp:extent cx="6013450" cy="3009265"/>
             <wp:effectExtent l="0" t="0" r="6350" b="635"/>
             <wp:docPr id="19" name="Imagem 19" descr="Interface gráfica do usuário, Aplicativo&#10;&#10;Descrição gerada automaticamente"/>
@@ -27635,13 +28316,29 @@
     <w:p>
       <w:pPr>
         <w:spacing w:line="360" w:lineRule="auto"/>
-        <w:ind w:firstLine="709"/>
         <w:jc w:val="both"/>
         <w:rPr>
           <w:bCs/>
           <w:sz w:val="26"/>
         </w:rPr>
       </w:pPr>
+    </w:p>
+    <w:p>
+      <w:pPr>
+        <w:spacing w:line="360" w:lineRule="auto"/>
+        <w:jc w:val="both"/>
+        <w:rPr>
+          <w:bCs/>
+          <w:sz w:val="26"/>
+        </w:rPr>
+      </w:pPr>
+      <w:r>
+        <w:rPr>
+          <w:bCs/>
+          <w:sz w:val="26"/>
+        </w:rPr>
+        <w:t xml:space="preserve">     Além de poder acompanhar gráficos mostrado evolução de peso e de somatotipos ao longo dos testes.</w:t>
+      </w:r>
     </w:p>
     <w:p>
       <w:pPr>
@@ -27659,7 +28356,6 @@
           <w:sz w:val="26"/>
           <w:lang w:val="pt-BR" w:eastAsia="pt-BR"/>
         </w:rPr>
-        <w:lastRenderedPageBreak/>
         <w:drawing>
           <wp:inline distT="0" distB="0" distL="0" distR="0" wp14:anchorId="523424CC" wp14:editId="162827AE">
             <wp:extent cx="6013450" cy="3176905"/>
@@ -27847,7 +28543,7 @@
           <w:szCs w:val="24"/>
         </w:rPr>
       </w:pPr>
-      <w:bookmarkStart w:id="32" w:name="_Toc82536008"/>
+      <w:bookmarkStart w:id="34" w:name="_Toc88861765"/>
       <w:r>
         <w:rPr>
           <w:sz w:val="24"/>
@@ -27877,7 +28573,7 @@
         </w:rPr>
         <w:t>CONCLUSÃO</w:t>
       </w:r>
-      <w:bookmarkEnd w:id="32"/>
+      <w:bookmarkEnd w:id="34"/>
     </w:p>
     <w:p>
       <w:pPr>
@@ -28319,7 +29015,7 @@
           <w:szCs w:val="24"/>
         </w:rPr>
       </w:pPr>
-      <w:bookmarkStart w:id="33" w:name="_Toc82536009"/>
+      <w:bookmarkStart w:id="35" w:name="_Toc88861766"/>
       <w:r>
         <w:rPr>
           <w:sz w:val="24"/>
@@ -28328,7 +29024,7 @@
         <w:lastRenderedPageBreak/>
         <w:t>REFERÊNCIAS</w:t>
       </w:r>
-      <w:bookmarkEnd w:id="33"/>
+      <w:bookmarkEnd w:id="35"/>
     </w:p>
     <w:p>
       <w:pPr>
@@ -28758,21 +29454,7 @@
         <w:rPr>
           <w:lang w:val="en-US"/>
         </w:rPr>
-        <w:t xml:space="preserve">, v. 29, n. </w:t>
-      </w:r>
-      <w:proofErr w:type="gramStart"/>
-      <w:r>
-        <w:rPr>
-          <w:lang w:val="en-US"/>
-        </w:rPr>
-        <w:t>2</w:t>
-      </w:r>
-      <w:proofErr w:type="gramEnd"/>
-      <w:r>
-        <w:rPr>
-          <w:lang w:val="en-US"/>
-        </w:rPr>
-        <w:t xml:space="preserve">, p. 219, 2017. </w:t>
+        <w:t xml:space="preserve">, v. 29, n. 2, p. 219, 2017. </w:t>
       </w:r>
     </w:p>
     <w:p>
@@ -28906,21 +29588,7 @@
         <w:rPr>
           <w:lang w:val="en-US"/>
         </w:rPr>
-        <w:t xml:space="preserve">, v. 29, n. </w:t>
-      </w:r>
-      <w:proofErr w:type="gramStart"/>
-      <w:r>
-        <w:rPr>
-          <w:lang w:val="en-US"/>
-        </w:rPr>
-        <w:t>2</w:t>
-      </w:r>
-      <w:proofErr w:type="gramEnd"/>
-      <w:r>
-        <w:rPr>
-          <w:lang w:val="en-US"/>
-        </w:rPr>
-        <w:t xml:space="preserve">, p. 219, 2017. </w:t>
+        <w:t xml:space="preserve">, v. 29, n. 2, p. 219, 2017. </w:t>
       </w:r>
     </w:p>
     <w:p>
@@ -29721,7 +30389,7 @@
 </file>
 
 <file path=word/endnotes.xml><?xml version="1.0" encoding="utf-8"?>
-<w:endnotes xmlns:wpc="http://schemas.microsoft.com/office/word/2010/wordprocessingCanvas" xmlns:mc="http://schemas.openxmlformats.org/markup-compatibility/2006" xmlns:o="urn:schemas-microsoft-com:office:office" xmlns:r="http://schemas.openxmlformats.org/officeDocument/2006/relationships" xmlns:m="http://schemas.openxmlformats.org/officeDocument/2006/math" xmlns:v="urn:schemas-microsoft-com:vml" xmlns:wp14="http://schemas.microsoft.com/office/word/2010/wordprocessingDrawing" xmlns:wp="http://schemas.openxmlformats.org/drawingml/2006/wordprocessingDrawing" xmlns:w10="urn:schemas-microsoft-com:office:word" xmlns:w="http://schemas.openxmlformats.org/wordprocessingml/2006/main" xmlns:w14="http://schemas.microsoft.com/office/word/2010/wordml" xmlns:w15="http://schemas.microsoft.com/office/word/2012/wordml" xmlns:wpg="http://schemas.microsoft.com/office/word/2010/wordprocessingGroup" xmlns:wpi="http://schemas.microsoft.com/office/word/2010/wordprocessingInk" xmlns:wne="http://schemas.microsoft.com/office/word/2006/wordml" xmlns:wps="http://schemas.microsoft.com/office/word/2010/wordprocessingShape" mc:Ignorable="w14 w15 wp14">
+<w:endnotes xmlns:wpc="http://schemas.microsoft.com/office/word/2010/wordprocessingCanvas" xmlns:cx="http://schemas.microsoft.com/office/drawing/2014/chartex" xmlns:cx1="http://schemas.microsoft.com/office/drawing/2015/9/8/chartex" xmlns:cx2="http://schemas.microsoft.com/office/drawing/2015/10/21/chartex" xmlns:cx3="http://schemas.microsoft.com/office/drawing/2016/5/9/chartex" xmlns:cx4="http://schemas.microsoft.com/office/drawing/2016/5/10/chartex" xmlns:cx5="http://schemas.microsoft.com/office/drawing/2016/5/11/chartex" xmlns:cx6="http://schemas.microsoft.com/office/drawing/2016/5/12/chartex" xmlns:cx7="http://schemas.microsoft.com/office/drawing/2016/5/13/chartex" xmlns:cx8="http://schemas.microsoft.com/office/drawing/2016/5/14/chartex" xmlns:mc="http://schemas.openxmlformats.org/markup-compatibility/2006" xmlns:aink="http://schemas.microsoft.com/office/drawing/2016/ink" xmlns:am3d="http://schemas.microsoft.com/office/drawing/2017/model3d" xmlns:o="urn:schemas-microsoft-com:office:office" xmlns:r="http://schemas.openxmlformats.org/officeDocument/2006/relationships" xmlns:m="http://schemas.openxmlformats.org/officeDocument/2006/math" xmlns:v="urn:schemas-microsoft-com:vml" xmlns:wp14="http://schemas.microsoft.com/office/word/2010/wordprocessingDrawing" xmlns:wp="http://schemas.openxmlformats.org/drawingml/2006/wordprocessingDrawing" xmlns:w10="urn:schemas-microsoft-com:office:word" xmlns:w="http://schemas.openxmlformats.org/wordprocessingml/2006/main" xmlns:w14="http://schemas.microsoft.com/office/word/2010/wordml" xmlns:w15="http://schemas.microsoft.com/office/word/2012/wordml" xmlns:w16cex="http://schemas.microsoft.com/office/word/2018/wordml/cex" xmlns:w16cid="http://schemas.microsoft.com/office/word/2016/wordml/cid" xmlns:w16="http://schemas.microsoft.com/office/word/2018/wordml" xmlns:w16sdtdh="http://schemas.microsoft.com/office/word/2020/wordml/sdtdatahash" xmlns:w16se="http://schemas.microsoft.com/office/word/2015/wordml/symex" xmlns:wpg="http://schemas.microsoft.com/office/word/2010/wordprocessingGroup" xmlns:wpi="http://schemas.microsoft.com/office/word/2010/wordprocessingInk" xmlns:wne="http://schemas.microsoft.com/office/word/2006/wordml" xmlns:wps="http://schemas.microsoft.com/office/word/2010/wordprocessingShape" mc:Ignorable="w14 w15 w16se w16cid w16 w16cex w16sdtdh wp14">
   <w:endnote w:type="separator" w:id="-1">
     <w:p>
       <w:r>
@@ -29743,7 +30411,7 @@
 </file>
 
 <file path=word/footer1.xml><?xml version="1.0" encoding="utf-8"?>
-<w:ftr xmlns:wpc="http://schemas.microsoft.com/office/word/2010/wordprocessingCanvas" xmlns:mc="http://schemas.openxmlformats.org/markup-compatibility/2006" xmlns:o="urn:schemas-microsoft-com:office:office" xmlns:r="http://schemas.openxmlformats.org/officeDocument/2006/relationships" xmlns:m="http://schemas.openxmlformats.org/officeDocument/2006/math" xmlns:v="urn:schemas-microsoft-com:vml" xmlns:wp14="http://schemas.microsoft.com/office/word/2010/wordprocessingDrawing" xmlns:wp="http://schemas.openxmlformats.org/drawingml/2006/wordprocessingDrawing" xmlns:w10="urn:schemas-microsoft-com:office:word" xmlns:w="http://schemas.openxmlformats.org/wordprocessingml/2006/main" xmlns:w14="http://schemas.microsoft.com/office/word/2010/wordml" xmlns:w15="http://schemas.microsoft.com/office/word/2012/wordml" xmlns:wpg="http://schemas.microsoft.com/office/word/2010/wordprocessingGroup" xmlns:wpi="http://schemas.microsoft.com/office/word/2010/wordprocessingInk" xmlns:wne="http://schemas.microsoft.com/office/word/2006/wordml" xmlns:wps="http://schemas.microsoft.com/office/word/2010/wordprocessingShape" mc:Ignorable="w14 w15 wp14">
+<w:ftr xmlns:wpc="http://schemas.microsoft.com/office/word/2010/wordprocessingCanvas" xmlns:cx="http://schemas.microsoft.com/office/drawing/2014/chartex" xmlns:cx1="http://schemas.microsoft.com/office/drawing/2015/9/8/chartex" xmlns:cx2="http://schemas.microsoft.com/office/drawing/2015/10/21/chartex" xmlns:cx3="http://schemas.microsoft.com/office/drawing/2016/5/9/chartex" xmlns:cx4="http://schemas.microsoft.com/office/drawing/2016/5/10/chartex" xmlns:cx5="http://schemas.microsoft.com/office/drawing/2016/5/11/chartex" xmlns:cx6="http://schemas.microsoft.com/office/drawing/2016/5/12/chartex" xmlns:cx7="http://schemas.microsoft.com/office/drawing/2016/5/13/chartex" xmlns:cx8="http://schemas.microsoft.com/office/drawing/2016/5/14/chartex" xmlns:mc="http://schemas.openxmlformats.org/markup-compatibility/2006" xmlns:aink="http://schemas.microsoft.com/office/drawing/2016/ink" xmlns:am3d="http://schemas.microsoft.com/office/drawing/2017/model3d" xmlns:o="urn:schemas-microsoft-com:office:office" xmlns:r="http://schemas.openxmlformats.org/officeDocument/2006/relationships" xmlns:m="http://schemas.openxmlformats.org/officeDocument/2006/math" xmlns:v="urn:schemas-microsoft-com:vml" xmlns:wp14="http://schemas.microsoft.com/office/word/2010/wordprocessingDrawing" xmlns:wp="http://schemas.openxmlformats.org/drawingml/2006/wordprocessingDrawing" xmlns:w10="urn:schemas-microsoft-com:office:word" xmlns:w="http://schemas.openxmlformats.org/wordprocessingml/2006/main" xmlns:w14="http://schemas.microsoft.com/office/word/2010/wordml" xmlns:w15="http://schemas.microsoft.com/office/word/2012/wordml" xmlns:w16cex="http://schemas.microsoft.com/office/word/2018/wordml/cex" xmlns:w16cid="http://schemas.microsoft.com/office/word/2016/wordml/cid" xmlns:w16="http://schemas.microsoft.com/office/word/2018/wordml" xmlns:w16sdtdh="http://schemas.microsoft.com/office/word/2020/wordml/sdtdatahash" xmlns:w16se="http://schemas.microsoft.com/office/word/2015/wordml/symex" xmlns:wpg="http://schemas.microsoft.com/office/word/2010/wordprocessingGroup" xmlns:wpi="http://schemas.microsoft.com/office/word/2010/wordprocessingInk" xmlns:wne="http://schemas.microsoft.com/office/word/2006/wordml" xmlns:wps="http://schemas.microsoft.com/office/word/2010/wordprocessingShape" mc:Ignorable="w14 w15 w16se w16cid w16 w16cex w16sdtdh wp14">
   <w:tbl>
     <w:tblPr>
       <w:tblW w:w="0" w:type="auto"/>
@@ -29801,7 +30469,7 @@
 </file>
 
 <file path=word/footer2.xml><?xml version="1.0" encoding="utf-8"?>
-<w:ftr xmlns:wpc="http://schemas.microsoft.com/office/word/2010/wordprocessingCanvas" xmlns:mc="http://schemas.openxmlformats.org/markup-compatibility/2006" xmlns:o="urn:schemas-microsoft-com:office:office" xmlns:r="http://schemas.openxmlformats.org/officeDocument/2006/relationships" xmlns:m="http://schemas.openxmlformats.org/officeDocument/2006/math" xmlns:v="urn:schemas-microsoft-com:vml" xmlns:wp14="http://schemas.microsoft.com/office/word/2010/wordprocessingDrawing" xmlns:wp="http://schemas.openxmlformats.org/drawingml/2006/wordprocessingDrawing" xmlns:w10="urn:schemas-microsoft-com:office:word" xmlns:w="http://schemas.openxmlformats.org/wordprocessingml/2006/main" xmlns:w14="http://schemas.microsoft.com/office/word/2010/wordml" xmlns:w15="http://schemas.microsoft.com/office/word/2012/wordml" xmlns:wpg="http://schemas.microsoft.com/office/word/2010/wordprocessingGroup" xmlns:wpi="http://schemas.microsoft.com/office/word/2010/wordprocessingInk" xmlns:wne="http://schemas.microsoft.com/office/word/2006/wordml" xmlns:wps="http://schemas.microsoft.com/office/word/2010/wordprocessingShape" mc:Ignorable="w14 w15 wp14">
+<w:ftr xmlns:wpc="http://schemas.microsoft.com/office/word/2010/wordprocessingCanvas" xmlns:cx="http://schemas.microsoft.com/office/drawing/2014/chartex" xmlns:cx1="http://schemas.microsoft.com/office/drawing/2015/9/8/chartex" xmlns:cx2="http://schemas.microsoft.com/office/drawing/2015/10/21/chartex" xmlns:cx3="http://schemas.microsoft.com/office/drawing/2016/5/9/chartex" xmlns:cx4="http://schemas.microsoft.com/office/drawing/2016/5/10/chartex" xmlns:cx5="http://schemas.microsoft.com/office/drawing/2016/5/11/chartex" xmlns:cx6="http://schemas.microsoft.com/office/drawing/2016/5/12/chartex" xmlns:cx7="http://schemas.microsoft.com/office/drawing/2016/5/13/chartex" xmlns:cx8="http://schemas.microsoft.com/office/drawing/2016/5/14/chartex" xmlns:mc="http://schemas.openxmlformats.org/markup-compatibility/2006" xmlns:aink="http://schemas.microsoft.com/office/drawing/2016/ink" xmlns:am3d="http://schemas.microsoft.com/office/drawing/2017/model3d" xmlns:o="urn:schemas-microsoft-com:office:office" xmlns:r="http://schemas.openxmlformats.org/officeDocument/2006/relationships" xmlns:m="http://schemas.openxmlformats.org/officeDocument/2006/math" xmlns:v="urn:schemas-microsoft-com:vml" xmlns:wp14="http://schemas.microsoft.com/office/word/2010/wordprocessingDrawing" xmlns:wp="http://schemas.openxmlformats.org/drawingml/2006/wordprocessingDrawing" xmlns:w10="urn:schemas-microsoft-com:office:word" xmlns:w="http://schemas.openxmlformats.org/wordprocessingml/2006/main" xmlns:w14="http://schemas.microsoft.com/office/word/2010/wordml" xmlns:w15="http://schemas.microsoft.com/office/word/2012/wordml" xmlns:w16cex="http://schemas.microsoft.com/office/word/2018/wordml/cex" xmlns:w16cid="http://schemas.microsoft.com/office/word/2016/wordml/cid" xmlns:w16="http://schemas.microsoft.com/office/word/2018/wordml" xmlns:w16sdtdh="http://schemas.microsoft.com/office/word/2020/wordml/sdtdatahash" xmlns:w16se="http://schemas.microsoft.com/office/word/2015/wordml/symex" xmlns:wpg="http://schemas.microsoft.com/office/word/2010/wordprocessingGroup" xmlns:wpi="http://schemas.microsoft.com/office/word/2010/wordprocessingInk" xmlns:wne="http://schemas.microsoft.com/office/word/2006/wordml" xmlns:wps="http://schemas.microsoft.com/office/word/2010/wordprocessingShape" mc:Ignorable="w14 w15 w16se w16cid w16 w16cex w16sdtdh wp14">
   <w:tbl>
     <w:tblPr>
       <w:tblW w:w="0" w:type="auto"/>
@@ -29859,7 +30527,7 @@
 </file>
 
 <file path=word/footer3.xml><?xml version="1.0" encoding="utf-8"?>
-<w:ftr xmlns:wpc="http://schemas.microsoft.com/office/word/2010/wordprocessingCanvas" xmlns:mc="http://schemas.openxmlformats.org/markup-compatibility/2006" xmlns:o="urn:schemas-microsoft-com:office:office" xmlns:r="http://schemas.openxmlformats.org/officeDocument/2006/relationships" xmlns:m="http://schemas.openxmlformats.org/officeDocument/2006/math" xmlns:v="urn:schemas-microsoft-com:vml" xmlns:wp14="http://schemas.microsoft.com/office/word/2010/wordprocessingDrawing" xmlns:wp="http://schemas.openxmlformats.org/drawingml/2006/wordprocessingDrawing" xmlns:w10="urn:schemas-microsoft-com:office:word" xmlns:w="http://schemas.openxmlformats.org/wordprocessingml/2006/main" xmlns:w14="http://schemas.microsoft.com/office/word/2010/wordml" xmlns:w15="http://schemas.microsoft.com/office/word/2012/wordml" xmlns:wpg="http://schemas.microsoft.com/office/word/2010/wordprocessingGroup" xmlns:wpi="http://schemas.microsoft.com/office/word/2010/wordprocessingInk" xmlns:wne="http://schemas.microsoft.com/office/word/2006/wordml" xmlns:wps="http://schemas.microsoft.com/office/word/2010/wordprocessingShape" mc:Ignorable="w14 w15 wp14">
+<w:ftr xmlns:wpc="http://schemas.microsoft.com/office/word/2010/wordprocessingCanvas" xmlns:cx="http://schemas.microsoft.com/office/drawing/2014/chartex" xmlns:cx1="http://schemas.microsoft.com/office/drawing/2015/9/8/chartex" xmlns:cx2="http://schemas.microsoft.com/office/drawing/2015/10/21/chartex" xmlns:cx3="http://schemas.microsoft.com/office/drawing/2016/5/9/chartex" xmlns:cx4="http://schemas.microsoft.com/office/drawing/2016/5/10/chartex" xmlns:cx5="http://schemas.microsoft.com/office/drawing/2016/5/11/chartex" xmlns:cx6="http://schemas.microsoft.com/office/drawing/2016/5/12/chartex" xmlns:cx7="http://schemas.microsoft.com/office/drawing/2016/5/13/chartex" xmlns:cx8="http://schemas.microsoft.com/office/drawing/2016/5/14/chartex" xmlns:mc="http://schemas.openxmlformats.org/markup-compatibility/2006" xmlns:aink="http://schemas.microsoft.com/office/drawing/2016/ink" xmlns:am3d="http://schemas.microsoft.com/office/drawing/2017/model3d" xmlns:o="urn:schemas-microsoft-com:office:office" xmlns:r="http://schemas.openxmlformats.org/officeDocument/2006/relationships" xmlns:m="http://schemas.openxmlformats.org/officeDocument/2006/math" xmlns:v="urn:schemas-microsoft-com:vml" xmlns:wp14="http://schemas.microsoft.com/office/word/2010/wordprocessingDrawing" xmlns:wp="http://schemas.openxmlformats.org/drawingml/2006/wordprocessingDrawing" xmlns:w10="urn:schemas-microsoft-com:office:word" xmlns:w="http://schemas.openxmlformats.org/wordprocessingml/2006/main" xmlns:w14="http://schemas.microsoft.com/office/word/2010/wordml" xmlns:w15="http://schemas.microsoft.com/office/word/2012/wordml" xmlns:w16cex="http://schemas.microsoft.com/office/word/2018/wordml/cex" xmlns:w16cid="http://schemas.microsoft.com/office/word/2016/wordml/cid" xmlns:w16="http://schemas.microsoft.com/office/word/2018/wordml" xmlns:w16sdtdh="http://schemas.microsoft.com/office/word/2020/wordml/sdtdatahash" xmlns:w16se="http://schemas.microsoft.com/office/word/2015/wordml/symex" xmlns:wpg="http://schemas.microsoft.com/office/word/2010/wordprocessingGroup" xmlns:wpi="http://schemas.microsoft.com/office/word/2010/wordprocessingInk" xmlns:wne="http://schemas.microsoft.com/office/word/2006/wordml" xmlns:wps="http://schemas.microsoft.com/office/word/2010/wordprocessingShape" mc:Ignorable="w14 w15 w16se w16cid w16 w16cex w16sdtdh wp14">
   <w:tbl>
     <w:tblPr>
       <w:tblW w:w="0" w:type="auto"/>
@@ -29917,7 +30585,7 @@
 </file>
 
 <file path=word/footer4.xml><?xml version="1.0" encoding="utf-8"?>
-<w:ftr xmlns:wpc="http://schemas.microsoft.com/office/word/2010/wordprocessingCanvas" xmlns:mc="http://schemas.openxmlformats.org/markup-compatibility/2006" xmlns:o="urn:schemas-microsoft-com:office:office" xmlns:r="http://schemas.openxmlformats.org/officeDocument/2006/relationships" xmlns:m="http://schemas.openxmlformats.org/officeDocument/2006/math" xmlns:v="urn:schemas-microsoft-com:vml" xmlns:wp14="http://schemas.microsoft.com/office/word/2010/wordprocessingDrawing" xmlns:wp="http://schemas.openxmlformats.org/drawingml/2006/wordprocessingDrawing" xmlns:w10="urn:schemas-microsoft-com:office:word" xmlns:w="http://schemas.openxmlformats.org/wordprocessingml/2006/main" xmlns:w14="http://schemas.microsoft.com/office/word/2010/wordml" xmlns:w15="http://schemas.microsoft.com/office/word/2012/wordml" xmlns:wpg="http://schemas.microsoft.com/office/word/2010/wordprocessingGroup" xmlns:wpi="http://schemas.microsoft.com/office/word/2010/wordprocessingInk" xmlns:wne="http://schemas.microsoft.com/office/word/2006/wordml" xmlns:wps="http://schemas.microsoft.com/office/word/2010/wordprocessingShape" mc:Ignorable="w14 w15 wp14">
+<w:ftr xmlns:wpc="http://schemas.microsoft.com/office/word/2010/wordprocessingCanvas" xmlns:cx="http://schemas.microsoft.com/office/drawing/2014/chartex" xmlns:cx1="http://schemas.microsoft.com/office/drawing/2015/9/8/chartex" xmlns:cx2="http://schemas.microsoft.com/office/drawing/2015/10/21/chartex" xmlns:cx3="http://schemas.microsoft.com/office/drawing/2016/5/9/chartex" xmlns:cx4="http://schemas.microsoft.com/office/drawing/2016/5/10/chartex" xmlns:cx5="http://schemas.microsoft.com/office/drawing/2016/5/11/chartex" xmlns:cx6="http://schemas.microsoft.com/office/drawing/2016/5/12/chartex" xmlns:cx7="http://schemas.microsoft.com/office/drawing/2016/5/13/chartex" xmlns:cx8="http://schemas.microsoft.com/office/drawing/2016/5/14/chartex" xmlns:mc="http://schemas.openxmlformats.org/markup-compatibility/2006" xmlns:aink="http://schemas.microsoft.com/office/drawing/2016/ink" xmlns:am3d="http://schemas.microsoft.com/office/drawing/2017/model3d" xmlns:o="urn:schemas-microsoft-com:office:office" xmlns:r="http://schemas.openxmlformats.org/officeDocument/2006/relationships" xmlns:m="http://schemas.openxmlformats.org/officeDocument/2006/math" xmlns:v="urn:schemas-microsoft-com:vml" xmlns:wp14="http://schemas.microsoft.com/office/word/2010/wordprocessingDrawing" xmlns:wp="http://schemas.openxmlformats.org/drawingml/2006/wordprocessingDrawing" xmlns:w10="urn:schemas-microsoft-com:office:word" xmlns:w="http://schemas.openxmlformats.org/wordprocessingml/2006/main" xmlns:w14="http://schemas.microsoft.com/office/word/2010/wordml" xmlns:w15="http://schemas.microsoft.com/office/word/2012/wordml" xmlns:w16cex="http://schemas.microsoft.com/office/word/2018/wordml/cex" xmlns:w16cid="http://schemas.microsoft.com/office/word/2016/wordml/cid" xmlns:w16="http://schemas.microsoft.com/office/word/2018/wordml" xmlns:w16sdtdh="http://schemas.microsoft.com/office/word/2020/wordml/sdtdatahash" xmlns:w16se="http://schemas.microsoft.com/office/word/2015/wordml/symex" xmlns:wpg="http://schemas.microsoft.com/office/word/2010/wordprocessingGroup" xmlns:wpi="http://schemas.microsoft.com/office/word/2010/wordprocessingInk" xmlns:wne="http://schemas.microsoft.com/office/word/2006/wordml" xmlns:wps="http://schemas.microsoft.com/office/word/2010/wordprocessingShape" mc:Ignorable="w14 w15 w16se w16cid w16 w16cex w16sdtdh wp14">
   <w:tbl>
     <w:tblPr>
       <w:tblW w:w="0" w:type="auto"/>
@@ -29975,7 +30643,7 @@
 </file>
 
 <file path=word/footer5.xml><?xml version="1.0" encoding="utf-8"?>
-<w:ftr xmlns:wpc="http://schemas.microsoft.com/office/word/2010/wordprocessingCanvas" xmlns:mc="http://schemas.openxmlformats.org/markup-compatibility/2006" xmlns:o="urn:schemas-microsoft-com:office:office" xmlns:r="http://schemas.openxmlformats.org/officeDocument/2006/relationships" xmlns:m="http://schemas.openxmlformats.org/officeDocument/2006/math" xmlns:v="urn:schemas-microsoft-com:vml" xmlns:wp14="http://schemas.microsoft.com/office/word/2010/wordprocessingDrawing" xmlns:wp="http://schemas.openxmlformats.org/drawingml/2006/wordprocessingDrawing" xmlns:w10="urn:schemas-microsoft-com:office:word" xmlns:w="http://schemas.openxmlformats.org/wordprocessingml/2006/main" xmlns:w14="http://schemas.microsoft.com/office/word/2010/wordml" xmlns:w15="http://schemas.microsoft.com/office/word/2012/wordml" xmlns:wpg="http://schemas.microsoft.com/office/word/2010/wordprocessingGroup" xmlns:wpi="http://schemas.microsoft.com/office/word/2010/wordprocessingInk" xmlns:wne="http://schemas.microsoft.com/office/word/2006/wordml" xmlns:wps="http://schemas.microsoft.com/office/word/2010/wordprocessingShape" mc:Ignorable="w14 w15 wp14">
+<w:ftr xmlns:wpc="http://schemas.microsoft.com/office/word/2010/wordprocessingCanvas" xmlns:cx="http://schemas.microsoft.com/office/drawing/2014/chartex" xmlns:cx1="http://schemas.microsoft.com/office/drawing/2015/9/8/chartex" xmlns:cx2="http://schemas.microsoft.com/office/drawing/2015/10/21/chartex" xmlns:cx3="http://schemas.microsoft.com/office/drawing/2016/5/9/chartex" xmlns:cx4="http://schemas.microsoft.com/office/drawing/2016/5/10/chartex" xmlns:cx5="http://schemas.microsoft.com/office/drawing/2016/5/11/chartex" xmlns:cx6="http://schemas.microsoft.com/office/drawing/2016/5/12/chartex" xmlns:cx7="http://schemas.microsoft.com/office/drawing/2016/5/13/chartex" xmlns:cx8="http://schemas.microsoft.com/office/drawing/2016/5/14/chartex" xmlns:mc="http://schemas.openxmlformats.org/markup-compatibility/2006" xmlns:aink="http://schemas.microsoft.com/office/drawing/2016/ink" xmlns:am3d="http://schemas.microsoft.com/office/drawing/2017/model3d" xmlns:o="urn:schemas-microsoft-com:office:office" xmlns:r="http://schemas.openxmlformats.org/officeDocument/2006/relationships" xmlns:m="http://schemas.openxmlformats.org/officeDocument/2006/math" xmlns:v="urn:schemas-microsoft-com:vml" xmlns:wp14="http://schemas.microsoft.com/office/word/2010/wordprocessingDrawing" xmlns:wp="http://schemas.openxmlformats.org/drawingml/2006/wordprocessingDrawing" xmlns:w10="urn:schemas-microsoft-com:office:word" xmlns:w="http://schemas.openxmlformats.org/wordprocessingml/2006/main" xmlns:w14="http://schemas.microsoft.com/office/word/2010/wordml" xmlns:w15="http://schemas.microsoft.com/office/word/2012/wordml" xmlns:w16cex="http://schemas.microsoft.com/office/word/2018/wordml/cex" xmlns:w16cid="http://schemas.microsoft.com/office/word/2016/wordml/cid" xmlns:w16="http://schemas.microsoft.com/office/word/2018/wordml" xmlns:w16sdtdh="http://schemas.microsoft.com/office/word/2020/wordml/sdtdatahash" xmlns:w16se="http://schemas.microsoft.com/office/word/2015/wordml/symex" xmlns:wpg="http://schemas.microsoft.com/office/word/2010/wordprocessingGroup" xmlns:wpi="http://schemas.microsoft.com/office/word/2010/wordprocessingInk" xmlns:wne="http://schemas.microsoft.com/office/word/2006/wordml" xmlns:wps="http://schemas.microsoft.com/office/word/2010/wordprocessingShape" mc:Ignorable="w14 w15 w16se w16cid w16 w16cex w16sdtdh wp14">
   <w:tbl>
     <w:tblPr>
       <w:tblW w:w="0" w:type="auto"/>
@@ -30033,7 +30701,7 @@
 </file>
 
 <file path=word/footnotes.xml><?xml version="1.0" encoding="utf-8"?>
-<w:footnotes xmlns:wpc="http://schemas.microsoft.com/office/word/2010/wordprocessingCanvas" xmlns:mc="http://schemas.openxmlformats.org/markup-compatibility/2006" xmlns:o="urn:schemas-microsoft-com:office:office" xmlns:r="http://schemas.openxmlformats.org/officeDocument/2006/relationships" xmlns:m="http://schemas.openxmlformats.org/officeDocument/2006/math" xmlns:v="urn:schemas-microsoft-com:vml" xmlns:wp14="http://schemas.microsoft.com/office/word/2010/wordprocessingDrawing" xmlns:wp="http://schemas.openxmlformats.org/drawingml/2006/wordprocessingDrawing" xmlns:w10="urn:schemas-microsoft-com:office:word" xmlns:w="http://schemas.openxmlformats.org/wordprocessingml/2006/main" xmlns:w14="http://schemas.microsoft.com/office/word/2010/wordml" xmlns:w15="http://schemas.microsoft.com/office/word/2012/wordml" xmlns:wpg="http://schemas.microsoft.com/office/word/2010/wordprocessingGroup" xmlns:wpi="http://schemas.microsoft.com/office/word/2010/wordprocessingInk" xmlns:wne="http://schemas.microsoft.com/office/word/2006/wordml" xmlns:wps="http://schemas.microsoft.com/office/word/2010/wordprocessingShape" mc:Ignorable="w14 w15 wp14">
+<w:footnotes xmlns:wpc="http://schemas.microsoft.com/office/word/2010/wordprocessingCanvas" xmlns:cx="http://schemas.microsoft.com/office/drawing/2014/chartex" xmlns:cx1="http://schemas.microsoft.com/office/drawing/2015/9/8/chartex" xmlns:cx2="http://schemas.microsoft.com/office/drawing/2015/10/21/chartex" xmlns:cx3="http://schemas.microsoft.com/office/drawing/2016/5/9/chartex" xmlns:cx4="http://schemas.microsoft.com/office/drawing/2016/5/10/chartex" xmlns:cx5="http://schemas.microsoft.com/office/drawing/2016/5/11/chartex" xmlns:cx6="http://schemas.microsoft.com/office/drawing/2016/5/12/chartex" xmlns:cx7="http://schemas.microsoft.com/office/drawing/2016/5/13/chartex" xmlns:cx8="http://schemas.microsoft.com/office/drawing/2016/5/14/chartex" xmlns:mc="http://schemas.openxmlformats.org/markup-compatibility/2006" xmlns:aink="http://schemas.microsoft.com/office/drawing/2016/ink" xmlns:am3d="http://schemas.microsoft.com/office/drawing/2017/model3d" xmlns:o="urn:schemas-microsoft-com:office:office" xmlns:r="http://schemas.openxmlformats.org/officeDocument/2006/relationships" xmlns:m="http://schemas.openxmlformats.org/officeDocument/2006/math" xmlns:v="urn:schemas-microsoft-com:vml" xmlns:wp14="http://schemas.microsoft.com/office/word/2010/wordprocessingDrawing" xmlns:wp="http://schemas.openxmlformats.org/drawingml/2006/wordprocessingDrawing" xmlns:w10="urn:schemas-microsoft-com:office:word" xmlns:w="http://schemas.openxmlformats.org/wordprocessingml/2006/main" xmlns:w14="http://schemas.microsoft.com/office/word/2010/wordml" xmlns:w15="http://schemas.microsoft.com/office/word/2012/wordml" xmlns:w16cex="http://schemas.microsoft.com/office/word/2018/wordml/cex" xmlns:w16cid="http://schemas.microsoft.com/office/word/2016/wordml/cid" xmlns:w16="http://schemas.microsoft.com/office/word/2018/wordml" xmlns:w16sdtdh="http://schemas.microsoft.com/office/word/2020/wordml/sdtdatahash" xmlns:w16se="http://schemas.microsoft.com/office/word/2015/wordml/symex" xmlns:wpg="http://schemas.microsoft.com/office/word/2010/wordprocessingGroup" xmlns:wpi="http://schemas.microsoft.com/office/word/2010/wordprocessingInk" xmlns:wne="http://schemas.microsoft.com/office/word/2006/wordml" xmlns:wps="http://schemas.microsoft.com/office/word/2010/wordprocessingShape" mc:Ignorable="w14 w15 w16se w16cid w16 w16cex w16sdtdh wp14">
   <w:footnote w:type="separator" w:id="-1">
     <w:p>
       <w:r>
@@ -30055,7 +30723,7 @@
 </file>
 
 <file path=word/header1.xml><?xml version="1.0" encoding="utf-8"?>
-<w:hdr xmlns:wpc="http://schemas.microsoft.com/office/word/2010/wordprocessingCanvas" xmlns:mc="http://schemas.openxmlformats.org/markup-compatibility/2006" xmlns:o="urn:schemas-microsoft-com:office:office" xmlns:r="http://schemas.openxmlformats.org/officeDocument/2006/relationships" xmlns:m="http://schemas.openxmlformats.org/officeDocument/2006/math" xmlns:v="urn:schemas-microsoft-com:vml" xmlns:wp14="http://schemas.microsoft.com/office/word/2010/wordprocessingDrawing" xmlns:wp="http://schemas.openxmlformats.org/drawingml/2006/wordprocessingDrawing" xmlns:w10="urn:schemas-microsoft-com:office:word" xmlns:w="http://schemas.openxmlformats.org/wordprocessingml/2006/main" xmlns:w14="http://schemas.microsoft.com/office/word/2010/wordml" xmlns:w15="http://schemas.microsoft.com/office/word/2012/wordml" xmlns:wpg="http://schemas.microsoft.com/office/word/2010/wordprocessingGroup" xmlns:wpi="http://schemas.microsoft.com/office/word/2010/wordprocessingInk" xmlns:wne="http://schemas.microsoft.com/office/word/2006/wordml" xmlns:wps="http://schemas.microsoft.com/office/word/2010/wordprocessingShape" mc:Ignorable="w14 w15 wp14">
+<w:hdr xmlns:wpc="http://schemas.microsoft.com/office/word/2010/wordprocessingCanvas" xmlns:cx="http://schemas.microsoft.com/office/drawing/2014/chartex" xmlns:cx1="http://schemas.microsoft.com/office/drawing/2015/9/8/chartex" xmlns:cx2="http://schemas.microsoft.com/office/drawing/2015/10/21/chartex" xmlns:cx3="http://schemas.microsoft.com/office/drawing/2016/5/9/chartex" xmlns:cx4="http://schemas.microsoft.com/office/drawing/2016/5/10/chartex" xmlns:cx5="http://schemas.microsoft.com/office/drawing/2016/5/11/chartex" xmlns:cx6="http://schemas.microsoft.com/office/drawing/2016/5/12/chartex" xmlns:cx7="http://schemas.microsoft.com/office/drawing/2016/5/13/chartex" xmlns:cx8="http://schemas.microsoft.com/office/drawing/2016/5/14/chartex" xmlns:mc="http://schemas.openxmlformats.org/markup-compatibility/2006" xmlns:aink="http://schemas.microsoft.com/office/drawing/2016/ink" xmlns:am3d="http://schemas.microsoft.com/office/drawing/2017/model3d" xmlns:o="urn:schemas-microsoft-com:office:office" xmlns:r="http://schemas.openxmlformats.org/officeDocument/2006/relationships" xmlns:m="http://schemas.openxmlformats.org/officeDocument/2006/math" xmlns:v="urn:schemas-microsoft-com:vml" xmlns:wp14="http://schemas.microsoft.com/office/word/2010/wordprocessingDrawing" xmlns:wp="http://schemas.openxmlformats.org/drawingml/2006/wordprocessingDrawing" xmlns:w10="urn:schemas-microsoft-com:office:word" xmlns:w="http://schemas.openxmlformats.org/wordprocessingml/2006/main" xmlns:w14="http://schemas.microsoft.com/office/word/2010/wordml" xmlns:w15="http://schemas.microsoft.com/office/word/2012/wordml" xmlns:w16cex="http://schemas.microsoft.com/office/word/2018/wordml/cex" xmlns:w16cid="http://schemas.microsoft.com/office/word/2016/wordml/cid" xmlns:w16="http://schemas.microsoft.com/office/word/2018/wordml" xmlns:w16sdtdh="http://schemas.microsoft.com/office/word/2020/wordml/sdtdatahash" xmlns:w16se="http://schemas.microsoft.com/office/word/2015/wordml/symex" xmlns:wpg="http://schemas.microsoft.com/office/word/2010/wordprocessingGroup" xmlns:wpi="http://schemas.microsoft.com/office/word/2010/wordprocessingInk" xmlns:wne="http://schemas.microsoft.com/office/word/2006/wordml" xmlns:wps="http://schemas.microsoft.com/office/word/2010/wordprocessingShape" mc:Ignorable="w14 w15 w16se w16cid w16 w16cex w16sdtdh wp14">
   <w:tbl>
     <w:tblPr>
       <w:tblW w:w="0" w:type="auto"/>
@@ -30113,7 +30781,7 @@
 </file>
 
 <file path=word/header2.xml><?xml version="1.0" encoding="utf-8"?>
-<w:hdr xmlns:wpc="http://schemas.microsoft.com/office/word/2010/wordprocessingCanvas" xmlns:mc="http://schemas.openxmlformats.org/markup-compatibility/2006" xmlns:o="urn:schemas-microsoft-com:office:office" xmlns:r="http://schemas.openxmlformats.org/officeDocument/2006/relationships" xmlns:m="http://schemas.openxmlformats.org/officeDocument/2006/math" xmlns:v="urn:schemas-microsoft-com:vml" xmlns:wp14="http://schemas.microsoft.com/office/word/2010/wordprocessingDrawing" xmlns:wp="http://schemas.openxmlformats.org/drawingml/2006/wordprocessingDrawing" xmlns:w10="urn:schemas-microsoft-com:office:word" xmlns:w="http://schemas.openxmlformats.org/wordprocessingml/2006/main" xmlns:w14="http://schemas.microsoft.com/office/word/2010/wordml" xmlns:w15="http://schemas.microsoft.com/office/word/2012/wordml" xmlns:wpg="http://schemas.microsoft.com/office/word/2010/wordprocessingGroup" xmlns:wpi="http://schemas.microsoft.com/office/word/2010/wordprocessingInk" xmlns:wne="http://schemas.microsoft.com/office/word/2006/wordml" xmlns:wps="http://schemas.microsoft.com/office/word/2010/wordprocessingShape" mc:Ignorable="w14 w15 wp14">
+<w:hdr xmlns:wpc="http://schemas.microsoft.com/office/word/2010/wordprocessingCanvas" xmlns:cx="http://schemas.microsoft.com/office/drawing/2014/chartex" xmlns:cx1="http://schemas.microsoft.com/office/drawing/2015/9/8/chartex" xmlns:cx2="http://schemas.microsoft.com/office/drawing/2015/10/21/chartex" xmlns:cx3="http://schemas.microsoft.com/office/drawing/2016/5/9/chartex" xmlns:cx4="http://schemas.microsoft.com/office/drawing/2016/5/10/chartex" xmlns:cx5="http://schemas.microsoft.com/office/drawing/2016/5/11/chartex" xmlns:cx6="http://schemas.microsoft.com/office/drawing/2016/5/12/chartex" xmlns:cx7="http://schemas.microsoft.com/office/drawing/2016/5/13/chartex" xmlns:cx8="http://schemas.microsoft.com/office/drawing/2016/5/14/chartex" xmlns:mc="http://schemas.openxmlformats.org/markup-compatibility/2006" xmlns:aink="http://schemas.microsoft.com/office/drawing/2016/ink" xmlns:am3d="http://schemas.microsoft.com/office/drawing/2017/model3d" xmlns:o="urn:schemas-microsoft-com:office:office" xmlns:r="http://schemas.openxmlformats.org/officeDocument/2006/relationships" xmlns:m="http://schemas.openxmlformats.org/officeDocument/2006/math" xmlns:v="urn:schemas-microsoft-com:vml" xmlns:wp14="http://schemas.microsoft.com/office/word/2010/wordprocessingDrawing" xmlns:wp="http://schemas.openxmlformats.org/drawingml/2006/wordprocessingDrawing" xmlns:w10="urn:schemas-microsoft-com:office:word" xmlns:w="http://schemas.openxmlformats.org/wordprocessingml/2006/main" xmlns:w14="http://schemas.microsoft.com/office/word/2010/wordml" xmlns:w15="http://schemas.microsoft.com/office/word/2012/wordml" xmlns:w16cex="http://schemas.microsoft.com/office/word/2018/wordml/cex" xmlns:w16cid="http://schemas.microsoft.com/office/word/2016/wordml/cid" xmlns:w16="http://schemas.microsoft.com/office/word/2018/wordml" xmlns:w16sdtdh="http://schemas.microsoft.com/office/word/2020/wordml/sdtdatahash" xmlns:w16se="http://schemas.microsoft.com/office/word/2015/wordml/symex" xmlns:wpg="http://schemas.microsoft.com/office/word/2010/wordprocessingGroup" xmlns:wpi="http://schemas.microsoft.com/office/word/2010/wordprocessingInk" xmlns:wne="http://schemas.microsoft.com/office/word/2006/wordml" xmlns:wps="http://schemas.microsoft.com/office/word/2010/wordprocessingShape" mc:Ignorable="w14 w15 w16se w16cid w16 w16cex w16sdtdh wp14">
   <w:tbl>
     <w:tblPr>
       <w:tblW w:w="0" w:type="auto"/>
@@ -30171,7 +30839,7 @@
 </file>
 
 <file path=word/header3.xml><?xml version="1.0" encoding="utf-8"?>
-<w:hdr xmlns:wpc="http://schemas.microsoft.com/office/word/2010/wordprocessingCanvas" xmlns:mc="http://schemas.openxmlformats.org/markup-compatibility/2006" xmlns:o="urn:schemas-microsoft-com:office:office" xmlns:r="http://schemas.openxmlformats.org/officeDocument/2006/relationships" xmlns:m="http://schemas.openxmlformats.org/officeDocument/2006/math" xmlns:v="urn:schemas-microsoft-com:vml" xmlns:wp14="http://schemas.microsoft.com/office/word/2010/wordprocessingDrawing" xmlns:wp="http://schemas.openxmlformats.org/drawingml/2006/wordprocessingDrawing" xmlns:w10="urn:schemas-microsoft-com:office:word" xmlns:w="http://schemas.openxmlformats.org/wordprocessingml/2006/main" xmlns:w14="http://schemas.microsoft.com/office/word/2010/wordml" xmlns:w15="http://schemas.microsoft.com/office/word/2012/wordml" xmlns:wpg="http://schemas.microsoft.com/office/word/2010/wordprocessingGroup" xmlns:wpi="http://schemas.microsoft.com/office/word/2010/wordprocessingInk" xmlns:wne="http://schemas.microsoft.com/office/word/2006/wordml" xmlns:wps="http://schemas.microsoft.com/office/word/2010/wordprocessingShape" mc:Ignorable="w14 w15 wp14">
+<w:hdr xmlns:wpc="http://schemas.microsoft.com/office/word/2010/wordprocessingCanvas" xmlns:cx="http://schemas.microsoft.com/office/drawing/2014/chartex" xmlns:cx1="http://schemas.microsoft.com/office/drawing/2015/9/8/chartex" xmlns:cx2="http://schemas.microsoft.com/office/drawing/2015/10/21/chartex" xmlns:cx3="http://schemas.microsoft.com/office/drawing/2016/5/9/chartex" xmlns:cx4="http://schemas.microsoft.com/office/drawing/2016/5/10/chartex" xmlns:cx5="http://schemas.microsoft.com/office/drawing/2016/5/11/chartex" xmlns:cx6="http://schemas.microsoft.com/office/drawing/2016/5/12/chartex" xmlns:cx7="http://schemas.microsoft.com/office/drawing/2016/5/13/chartex" xmlns:cx8="http://schemas.microsoft.com/office/drawing/2016/5/14/chartex" xmlns:mc="http://schemas.openxmlformats.org/markup-compatibility/2006" xmlns:aink="http://schemas.microsoft.com/office/drawing/2016/ink" xmlns:am3d="http://schemas.microsoft.com/office/drawing/2017/model3d" xmlns:o="urn:schemas-microsoft-com:office:office" xmlns:r="http://schemas.openxmlformats.org/officeDocument/2006/relationships" xmlns:m="http://schemas.openxmlformats.org/officeDocument/2006/math" xmlns:v="urn:schemas-microsoft-com:vml" xmlns:wp14="http://schemas.microsoft.com/office/word/2010/wordprocessingDrawing" xmlns:wp="http://schemas.openxmlformats.org/drawingml/2006/wordprocessingDrawing" xmlns:w10="urn:schemas-microsoft-com:office:word" xmlns:w="http://schemas.openxmlformats.org/wordprocessingml/2006/main" xmlns:w14="http://schemas.microsoft.com/office/word/2010/wordml" xmlns:w15="http://schemas.microsoft.com/office/word/2012/wordml" xmlns:w16cex="http://schemas.microsoft.com/office/word/2018/wordml/cex" xmlns:w16cid="http://schemas.microsoft.com/office/word/2016/wordml/cid" xmlns:w16="http://schemas.microsoft.com/office/word/2018/wordml" xmlns:w16sdtdh="http://schemas.microsoft.com/office/word/2020/wordml/sdtdatahash" xmlns:w16se="http://schemas.microsoft.com/office/word/2015/wordml/symex" xmlns:wpg="http://schemas.microsoft.com/office/word/2010/wordprocessingGroup" xmlns:wpi="http://schemas.microsoft.com/office/word/2010/wordprocessingInk" xmlns:wne="http://schemas.microsoft.com/office/word/2006/wordml" xmlns:wps="http://schemas.microsoft.com/office/word/2010/wordprocessingShape" mc:Ignorable="w14 w15 w16se w16cid w16 w16cex w16sdtdh wp14">
   <w:tbl>
     <w:tblPr>
       <w:tblW w:w="0" w:type="auto"/>
@@ -30229,7 +30897,7 @@
 </file>
 
 <file path=word/header4.xml><?xml version="1.0" encoding="utf-8"?>
-<w:hdr xmlns:wpc="http://schemas.microsoft.com/office/word/2010/wordprocessingCanvas" xmlns:mc="http://schemas.openxmlformats.org/markup-compatibility/2006" xmlns:o="urn:schemas-microsoft-com:office:office" xmlns:r="http://schemas.openxmlformats.org/officeDocument/2006/relationships" xmlns:m="http://schemas.openxmlformats.org/officeDocument/2006/math" xmlns:v="urn:schemas-microsoft-com:vml" xmlns:wp14="http://schemas.microsoft.com/office/word/2010/wordprocessingDrawing" xmlns:wp="http://schemas.openxmlformats.org/drawingml/2006/wordprocessingDrawing" xmlns:w10="urn:schemas-microsoft-com:office:word" xmlns:w="http://schemas.openxmlformats.org/wordprocessingml/2006/main" xmlns:w14="http://schemas.microsoft.com/office/word/2010/wordml" xmlns:w15="http://schemas.microsoft.com/office/word/2012/wordml" xmlns:wpg="http://schemas.microsoft.com/office/word/2010/wordprocessingGroup" xmlns:wpi="http://schemas.microsoft.com/office/word/2010/wordprocessingInk" xmlns:wne="http://schemas.microsoft.com/office/word/2006/wordml" xmlns:wps="http://schemas.microsoft.com/office/word/2010/wordprocessingShape" mc:Ignorable="w14 w15 wp14">
+<w:hdr xmlns:wpc="http://schemas.microsoft.com/office/word/2010/wordprocessingCanvas" xmlns:cx="http://schemas.microsoft.com/office/drawing/2014/chartex" xmlns:cx1="http://schemas.microsoft.com/office/drawing/2015/9/8/chartex" xmlns:cx2="http://schemas.microsoft.com/office/drawing/2015/10/21/chartex" xmlns:cx3="http://schemas.microsoft.com/office/drawing/2016/5/9/chartex" xmlns:cx4="http://schemas.microsoft.com/office/drawing/2016/5/10/chartex" xmlns:cx5="http://schemas.microsoft.com/office/drawing/2016/5/11/chartex" xmlns:cx6="http://schemas.microsoft.com/office/drawing/2016/5/12/chartex" xmlns:cx7="http://schemas.microsoft.com/office/drawing/2016/5/13/chartex" xmlns:cx8="http://schemas.microsoft.com/office/drawing/2016/5/14/chartex" xmlns:mc="http://schemas.openxmlformats.org/markup-compatibility/2006" xmlns:aink="http://schemas.microsoft.com/office/drawing/2016/ink" xmlns:am3d="http://schemas.microsoft.com/office/drawing/2017/model3d" xmlns:o="urn:schemas-microsoft-com:office:office" xmlns:r="http://schemas.openxmlformats.org/officeDocument/2006/relationships" xmlns:m="http://schemas.openxmlformats.org/officeDocument/2006/math" xmlns:v="urn:schemas-microsoft-com:vml" xmlns:wp14="http://schemas.microsoft.com/office/word/2010/wordprocessingDrawing" xmlns:wp="http://schemas.openxmlformats.org/drawingml/2006/wordprocessingDrawing" xmlns:w10="urn:schemas-microsoft-com:office:word" xmlns:w="http://schemas.openxmlformats.org/wordprocessingml/2006/main" xmlns:w14="http://schemas.microsoft.com/office/word/2010/wordml" xmlns:w15="http://schemas.microsoft.com/office/word/2012/wordml" xmlns:w16cex="http://schemas.microsoft.com/office/word/2018/wordml/cex" xmlns:w16cid="http://schemas.microsoft.com/office/word/2016/wordml/cid" xmlns:w16="http://schemas.microsoft.com/office/word/2018/wordml" xmlns:w16sdtdh="http://schemas.microsoft.com/office/word/2020/wordml/sdtdatahash" xmlns:w16se="http://schemas.microsoft.com/office/word/2015/wordml/symex" xmlns:wpg="http://schemas.microsoft.com/office/word/2010/wordprocessingGroup" xmlns:wpi="http://schemas.microsoft.com/office/word/2010/wordprocessingInk" xmlns:wne="http://schemas.microsoft.com/office/word/2006/wordml" xmlns:wps="http://schemas.microsoft.com/office/word/2010/wordprocessingShape" mc:Ignorable="w14 w15 w16se w16cid w16 w16cex w16sdtdh wp14">
   <w:sdt>
     <w:sdtPr>
       <w:id w:val="-408232288"/>
@@ -30295,7 +30963,7 @@
 </file>
 
 <file path=word/numbering.xml><?xml version="1.0" encoding="utf-8"?>
-<w:numbering xmlns:wpc="http://schemas.microsoft.com/office/word/2010/wordprocessingCanvas" xmlns:mc="http://schemas.openxmlformats.org/markup-compatibility/2006" xmlns:o="urn:schemas-microsoft-com:office:office" xmlns:r="http://schemas.openxmlformats.org/officeDocument/2006/relationships" xmlns:m="http://schemas.openxmlformats.org/officeDocument/2006/math" xmlns:v="urn:schemas-microsoft-com:vml" xmlns:wp14="http://schemas.microsoft.com/office/word/2010/wordprocessingDrawing" xmlns:wp="http://schemas.openxmlformats.org/drawingml/2006/wordprocessingDrawing" xmlns:w10="urn:schemas-microsoft-com:office:word" xmlns:w="http://schemas.openxmlformats.org/wordprocessingml/2006/main" xmlns:w14="http://schemas.microsoft.com/office/word/2010/wordml" xmlns:w15="http://schemas.microsoft.com/office/word/2012/wordml" xmlns:wpg="http://schemas.microsoft.com/office/word/2010/wordprocessingGroup" xmlns:wpi="http://schemas.microsoft.com/office/word/2010/wordprocessingInk" xmlns:wne="http://schemas.microsoft.com/office/word/2006/wordml" xmlns:wps="http://schemas.microsoft.com/office/word/2010/wordprocessingShape" mc:Ignorable="w14 w15 wp14">
+<w:numbering xmlns:wpc="http://schemas.microsoft.com/office/word/2010/wordprocessingCanvas" xmlns:cx="http://schemas.microsoft.com/office/drawing/2014/chartex" xmlns:cx1="http://schemas.microsoft.com/office/drawing/2015/9/8/chartex" xmlns:cx2="http://schemas.microsoft.com/office/drawing/2015/10/21/chartex" xmlns:cx3="http://schemas.microsoft.com/office/drawing/2016/5/9/chartex" xmlns:cx4="http://schemas.microsoft.com/office/drawing/2016/5/10/chartex" xmlns:cx5="http://schemas.microsoft.com/office/drawing/2016/5/11/chartex" xmlns:cx6="http://schemas.microsoft.com/office/drawing/2016/5/12/chartex" xmlns:cx7="http://schemas.microsoft.com/office/drawing/2016/5/13/chartex" xmlns:cx8="http://schemas.microsoft.com/office/drawing/2016/5/14/chartex" xmlns:mc="http://schemas.openxmlformats.org/markup-compatibility/2006" xmlns:aink="http://schemas.microsoft.com/office/drawing/2016/ink" xmlns:am3d="http://schemas.microsoft.com/office/drawing/2017/model3d" xmlns:o="urn:schemas-microsoft-com:office:office" xmlns:r="http://schemas.openxmlformats.org/officeDocument/2006/relationships" xmlns:m="http://schemas.openxmlformats.org/officeDocument/2006/math" xmlns:v="urn:schemas-microsoft-com:vml" xmlns:wp14="http://schemas.microsoft.com/office/word/2010/wordprocessingDrawing" xmlns:wp="http://schemas.openxmlformats.org/drawingml/2006/wordprocessingDrawing" xmlns:w10="urn:schemas-microsoft-com:office:word" xmlns:w="http://schemas.openxmlformats.org/wordprocessingml/2006/main" xmlns:w14="http://schemas.microsoft.com/office/word/2010/wordml" xmlns:w15="http://schemas.microsoft.com/office/word/2012/wordml" xmlns:w16cex="http://schemas.microsoft.com/office/word/2018/wordml/cex" xmlns:w16cid="http://schemas.microsoft.com/office/word/2016/wordml/cid" xmlns:w16="http://schemas.microsoft.com/office/word/2018/wordml" xmlns:w16sdtdh="http://schemas.microsoft.com/office/word/2020/wordml/sdtdatahash" xmlns:w16se="http://schemas.microsoft.com/office/word/2015/wordml/symex" xmlns:wpg="http://schemas.microsoft.com/office/word/2010/wordprocessingGroup" xmlns:wpi="http://schemas.microsoft.com/office/word/2010/wordprocessingInk" xmlns:wne="http://schemas.microsoft.com/office/word/2006/wordml" xmlns:wps="http://schemas.microsoft.com/office/word/2010/wordprocessingShape" mc:Ignorable="w14 w15 w16se w16cid w16 w16cex w16sdtdh wp14">
   <w:abstractNum w:abstractNumId="0" w15:restartNumberingAfterBreak="0">
     <w:nsid w:val="0CA2422B"/>
     <w:multiLevelType w:val="multilevel"/>
@@ -31098,7 +31766,7 @@
   <w:abstractNum w:abstractNumId="7" w15:restartNumberingAfterBreak="0">
     <w:nsid w:val="6F2F1E13"/>
     <w:multiLevelType w:val="hybridMultilevel"/>
-    <w:tmpl w:val="E1E46220"/>
+    <w:tmpl w:val="8E08446A"/>
     <w:lvl w:ilvl="0" w:tplc="04160001">
       <w:start w:val="1"/>
       <w:numFmt w:val="bullet"/>
@@ -31236,7 +31904,7 @@
 </file>
 
 <file path=word/styles.xml><?xml version="1.0" encoding="utf-8"?>
-<w:styles xmlns:mc="http://schemas.openxmlformats.org/markup-compatibility/2006" xmlns:r="http://schemas.openxmlformats.org/officeDocument/2006/relationships" xmlns:w="http://schemas.openxmlformats.org/wordprocessingml/2006/main" xmlns:w14="http://schemas.microsoft.com/office/word/2010/wordml" xmlns:w15="http://schemas.microsoft.com/office/word/2012/wordml" mc:Ignorable="w14 w15">
+<w:styles xmlns:mc="http://schemas.openxmlformats.org/markup-compatibility/2006" xmlns:r="http://schemas.openxmlformats.org/officeDocument/2006/relationships" xmlns:w="http://schemas.openxmlformats.org/wordprocessingml/2006/main" xmlns:w14="http://schemas.microsoft.com/office/word/2010/wordml" xmlns:w15="http://schemas.microsoft.com/office/word/2012/wordml" xmlns:w16cex="http://schemas.microsoft.com/office/word/2018/wordml/cex" xmlns:w16cid="http://schemas.microsoft.com/office/word/2016/wordml/cid" xmlns:w16="http://schemas.microsoft.com/office/word/2018/wordml" xmlns:w16sdtdh="http://schemas.microsoft.com/office/word/2020/wordml/sdtdatahash" xmlns:w16se="http://schemas.microsoft.com/office/word/2015/wordml/symex" mc:Ignorable="w14 w15 w16se w16cid w16 w16cex w16sdtdh">
   <w:docDefaults>
     <w:rPrDefault>
       <w:rPr>
@@ -31252,7 +31920,7 @@
       </w:pPr>
     </w:pPrDefault>
   </w:docDefaults>
-  <w:latentStyles w:defLockedState="0" w:defUIPriority="99" w:defSemiHidden="0" w:defUnhideWhenUsed="0" w:defQFormat="0" w:count="371">
+  <w:latentStyles w:defLockedState="0" w:defUIPriority="99" w:defSemiHidden="0" w:defUnhideWhenUsed="0" w:defQFormat="0" w:count="376">
     <w:lsdException w:name="Normal" w:uiPriority="0" w:qFormat="1"/>
     <w:lsdException w:name="heading 1" w:uiPriority="9" w:qFormat="1"/>
     <w:lsdException w:name="heading 2" w:semiHidden="1" w:uiPriority="9" w:unhideWhenUsed="1" w:qFormat="1"/>
@@ -31358,7 +32026,6 @@
     <w:lsdException w:name="HTML Sample" w:semiHidden="1" w:unhideWhenUsed="1"/>
     <w:lsdException w:name="HTML Typewriter" w:semiHidden="1" w:unhideWhenUsed="1"/>
     <w:lsdException w:name="HTML Variable" w:semiHidden="1" w:unhideWhenUsed="1"/>
-    <w:lsdException w:name="Normal Table" w:semiHidden="1" w:unhideWhenUsed="1"/>
     <w:lsdException w:name="annotation subject" w:semiHidden="1" w:unhideWhenUsed="1"/>
     <w:lsdException w:name="No List" w:semiHidden="1" w:unhideWhenUsed="1"/>
     <w:lsdException w:name="Outline List 1" w:semiHidden="1" w:unhideWhenUsed="1"/>
@@ -31401,11 +32068,8 @@
     <w:lsdException w:name="Table Contemporary" w:semiHidden="1" w:unhideWhenUsed="1"/>
     <w:lsdException w:name="Table Elegant" w:semiHidden="1" w:unhideWhenUsed="1"/>
     <w:lsdException w:name="Table Professional" w:semiHidden="1" w:unhideWhenUsed="1"/>
-    <w:lsdException w:name="Table Subtle 1" w:semiHidden="1" w:unhideWhenUsed="1"/>
     <w:lsdException w:name="Table Subtle 2" w:semiHidden="1" w:unhideWhenUsed="1"/>
     <w:lsdException w:name="Table Web 1" w:semiHidden="1" w:unhideWhenUsed="1"/>
-    <w:lsdException w:name="Table Web 2" w:semiHidden="1" w:unhideWhenUsed="1"/>
-    <w:lsdException w:name="Table Web 3" w:semiHidden="1" w:unhideWhenUsed="1"/>
     <w:lsdException w:name="Balloon Text" w:semiHidden="1" w:unhideWhenUsed="1"/>
     <w:lsdException w:name="Table Grid" w:uiPriority="39"/>
     <w:lsdException w:name="Table Theme" w:semiHidden="1" w:unhideWhenUsed="1"/>
@@ -31624,6 +32288,11 @@
     <w:lsdException w:name="List Table 5 Dark Accent 6" w:uiPriority="50"/>
     <w:lsdException w:name="List Table 6 Colorful Accent 6" w:uiPriority="51"/>
     <w:lsdException w:name="List Table 7 Colorful Accent 6" w:uiPriority="52"/>
+    <w:lsdException w:name="Mention" w:semiHidden="1" w:unhideWhenUsed="1"/>
+    <w:lsdException w:name="Smart Hyperlink" w:semiHidden="1" w:unhideWhenUsed="1"/>
+    <w:lsdException w:name="Hashtag" w:semiHidden="1" w:unhideWhenUsed="1"/>
+    <w:lsdException w:name="Unresolved Mention" w:semiHidden="1" w:unhideWhenUsed="1"/>
+    <w:lsdException w:name="Smart Link" w:semiHidden="1" w:unhideWhenUsed="1"/>
   </w:latentStyles>
   <w:style w:type="paragraph" w:default="1" w:styleId="Normal">
     <w:name w:val="Normal"/>
@@ -32518,6 +33187,24 @@
 </file>
 
 <file path=customXml/item2.xml><?xml version="1.0" encoding="utf-8"?>
+<b:Sources xmlns:b="http://schemas.openxmlformats.org/officeDocument/2006/bibliography" xmlns="http://schemas.openxmlformats.org/officeDocument/2006/bibliography" SelectedStyle="\APASixthEditionOfficeOnline.xsl" StyleName="APA" Version="6"/>
+</file>
+
+<file path=customXml/item3.xml><?xml version="1.0" encoding="utf-8"?>
+<p:properties xmlns:p="http://schemas.microsoft.com/office/2006/metadata/properties" xmlns:xsi="http://www.w3.org/2001/XMLSchema-instance" xmlns:pc="http://schemas.microsoft.com/office/infopath/2007/PartnerControls">
+  <documentManagement>
+    <SharedWithUsers xmlns="ffa4c7c6-4b12-4155-83ed-26ecb8c18224">
+      <UserInfo>
+        <DisplayName>NYKOLLAS EDUARDO LIRA MIGUEL</DisplayName>
+        <AccountId>10</AccountId>
+        <AccountType/>
+      </UserInfo>
+    </SharedWithUsers>
+  </documentManagement>
+</p:properties>
+</file>
+
+<file path=customXml/item4.xml><?xml version="1.0" encoding="utf-8"?>
 <ct:contentTypeSchema xmlns:ct="http://schemas.microsoft.com/office/2006/metadata/contentType" xmlns:ma="http://schemas.microsoft.com/office/2006/metadata/properties/metaAttributes" ct:_="" ma:_="" ma:contentTypeName="Documento" ma:contentTypeID="0x01010001B4AF1E62310A4D8ECC2611310B5354" ma:contentTypeVersion="4" ma:contentTypeDescription="Crie um novo documento." ma:contentTypeScope="" ma:versionID="1220bc6af616ec56ed1632179ce8cd3d">
   <xsd:schema xmlns:xsd="http://www.w3.org/2001/XMLSchema" xmlns:xs="http://www.w3.org/2001/XMLSchema" xmlns:p="http://schemas.microsoft.com/office/2006/metadata/properties" xmlns:ns2="ec6eda21-30a7-45da-9ec0-d13c6ba4ae92" xmlns:ns3="ffa4c7c6-4b12-4155-83ed-26ecb8c18224" targetNamespace="http://schemas.microsoft.com/office/2006/metadata/properties" ma:root="true" ma:fieldsID="05a5d3e99a1db43382491a225cd8a803" ns2:_="" ns3:_="">
     <xsd:import namespace="ec6eda21-30a7-45da-9ec0-d13c6ba4ae92"/>
@@ -32682,24 +33369,6 @@
 </ct:contentTypeSchema>
 </file>
 
-<file path=customXml/item3.xml><?xml version="1.0" encoding="utf-8"?>
-<p:properties xmlns:p="http://schemas.microsoft.com/office/2006/metadata/properties" xmlns:xsi="http://www.w3.org/2001/XMLSchema-instance" xmlns:pc="http://schemas.microsoft.com/office/infopath/2007/PartnerControls">
-  <documentManagement>
-    <SharedWithUsers xmlns="ffa4c7c6-4b12-4155-83ed-26ecb8c18224">
-      <UserInfo>
-        <DisplayName>NYKOLLAS EDUARDO LIRA MIGUEL</DisplayName>
-        <AccountId>10</AccountId>
-        <AccountType/>
-      </UserInfo>
-    </SharedWithUsers>
-  </documentManagement>
-</p:properties>
-</file>
-
-<file path=customXml/item4.xml><?xml version="1.0" encoding="utf-8"?>
-<b:Sources xmlns:b="http://schemas.openxmlformats.org/officeDocument/2006/bibliography" xmlns="http://schemas.openxmlformats.org/officeDocument/2006/bibliography" SelectedStyle="\APASixthEditionOfficeOnline.xsl" StyleName="APA" Version="6"/>
-</file>
-
 <file path=customXml/itemProps1.xml><?xml version="1.0" encoding="utf-8"?>
 <ds:datastoreItem xmlns:ds="http://schemas.openxmlformats.org/officeDocument/2006/customXml" ds:itemID="{8CAC41D3-699F-4DB1-8202-03269C805AF6}">
   <ds:schemaRefs>
@@ -32709,6 +33378,24 @@
 </file>
 
 <file path=customXml/itemProps2.xml><?xml version="1.0" encoding="utf-8"?>
+<ds:datastoreItem xmlns:ds="http://schemas.openxmlformats.org/officeDocument/2006/customXml" ds:itemID="{2250927C-A9C2-4632-96CE-7EECA5940A54}">
+  <ds:schemaRefs>
+    <ds:schemaRef ds:uri="http://schemas.openxmlformats.org/officeDocument/2006/bibliography"/>
+  </ds:schemaRefs>
+</ds:datastoreItem>
+</file>
+
+<file path=customXml/itemProps3.xml><?xml version="1.0" encoding="utf-8"?>
+<ds:datastoreItem xmlns:ds="http://schemas.openxmlformats.org/officeDocument/2006/customXml" ds:itemID="{893191A3-29B1-4387-9FB0-C15B5B288980}">
+  <ds:schemaRefs>
+    <ds:schemaRef ds:uri="http://schemas.microsoft.com/office/2006/metadata/properties"/>
+    <ds:schemaRef ds:uri="http://schemas.microsoft.com/office/infopath/2007/PartnerControls"/>
+    <ds:schemaRef ds:uri="ffa4c7c6-4b12-4155-83ed-26ecb8c18224"/>
+  </ds:schemaRefs>
+</ds:datastoreItem>
+</file>
+
+<file path=customXml/itemProps4.xml><?xml version="1.0" encoding="utf-8"?>
 <ds:datastoreItem xmlns:ds="http://schemas.openxmlformats.org/officeDocument/2006/customXml" ds:itemID="{F887C3EC-B6C6-455D-8C48-03F67559BCE5}">
   <ds:schemaRefs>
     <ds:schemaRef ds:uri="http://schemas.microsoft.com/office/2006/metadata/contentType"/>
@@ -32725,22 +33412,4 @@
     <ds:schemaRef ds:uri="http://schemas.microsoft.com/internal/obd"/>
   </ds:schemaRefs>
 </ds:datastoreItem>
-</file>
-
-<file path=customXml/itemProps3.xml><?xml version="1.0" encoding="utf-8"?>
-<ds:datastoreItem xmlns:ds="http://schemas.openxmlformats.org/officeDocument/2006/customXml" ds:itemID="{893191A3-29B1-4387-9FB0-C15B5B288980}">
-  <ds:schemaRefs>
-    <ds:schemaRef ds:uri="http://schemas.microsoft.com/office/2006/metadata/properties"/>
-    <ds:schemaRef ds:uri="http://schemas.microsoft.com/office/infopath/2007/PartnerControls"/>
-    <ds:schemaRef ds:uri="ffa4c7c6-4b12-4155-83ed-26ecb8c18224"/>
-  </ds:schemaRefs>
-</ds:datastoreItem>
-</file>
-
-<file path=customXml/itemProps4.xml><?xml version="1.0" encoding="utf-8"?>
-<ds:datastoreItem xmlns:ds="http://schemas.openxmlformats.org/officeDocument/2006/customXml" ds:itemID="{2250927C-A9C2-4632-96CE-7EECA5940A54}">
-  <ds:schemaRefs>
-    <ds:schemaRef ds:uri="http://schemas.openxmlformats.org/officeDocument/2006/bibliography"/>
-  </ds:schemaRefs>
-</ds:datastoreItem>
 </file>
</xml_diff>

<commit_message>
Alterações no monograma e no banner
</commit_message>
<xml_diff>
--- a/Partes Teóricas/TCC-ETEC.docx
+++ b/Partes Teóricas/TCC-ETEC.docx
@@ -9208,7 +9208,13 @@
         <w:t xml:space="preserve">, algo que </w:t>
       </w:r>
       <w:r>
-        <w:t>é imutável</w:t>
+        <w:t>é imu</w:t>
+      </w:r>
+      <w:r>
+        <w:t xml:space="preserve"> </w:t>
+      </w:r>
+      <w:r>
+        <w:t>tável</w:t>
       </w:r>
       <w:r>
         <w:t xml:space="preserve"> e que est</w:t>
@@ -11879,7 +11885,13 @@
         <w:t xml:space="preserve"> podemos</w:t>
       </w:r>
       <w:r>
-        <w:t>, podemos relacionar com uma rabela</w:t>
+        <w:t xml:space="preserve">, podemos relacionar com uma </w:t>
+      </w:r>
+      <w:r>
+        <w:t>t</w:t>
+      </w:r>
+      <w:r>
+        <w:t>abela</w:t>
       </w:r>
       <w:r>
         <w:t xml:space="preserve"> de resultados </w:t>
@@ -13037,7 +13049,10 @@
         <w:jc w:val="both"/>
       </w:pPr>
       <w:r>
-        <w:t>No entanto, esse parâmetro (IMC) foi esquecido por mais de um século, sendo retomado e relembrado após observações logo depois o fim da segunda guerra como refere (</w:t>
+        <w:t>No entanto, esse parâmetro (IMC) foi esquecido por mais de um século, sendo retomado e relembrado após observações logo depois o fim da segunda guerra</w:t>
+      </w:r>
+      <w:r>
+        <w:t xml:space="preserve"> como refere (</w:t>
       </w:r>
       <w:r>
         <w:t>NAPPI</w:t>
@@ -34805,15 +34820,6 @@
 </file>
 
 <file path=customXml/item1.xml><?xml version="1.0" encoding="utf-8"?>
-<?mso-contentType ?>
-<FormTemplates xmlns="http://schemas.microsoft.com/sharepoint/v3/contenttype/forms">
-  <Display>DocumentLibraryForm</Display>
-  <Edit>DocumentLibraryForm</Edit>
-  <New>DocumentLibraryForm</New>
-</FormTemplates>
-</file>
-
-<file path=customXml/item2.xml><?xml version="1.0" encoding="utf-8"?>
 <ct:contentTypeSchema xmlns:ct="http://schemas.microsoft.com/office/2006/metadata/contentType" xmlns:ma="http://schemas.microsoft.com/office/2006/metadata/properties/metaAttributes" ct:_="" ma:_="" ma:contentTypeName="Documento" ma:contentTypeID="0x01010001B4AF1E62310A4D8ECC2611310B5354" ma:contentTypeVersion="4" ma:contentTypeDescription="Crie um novo documento." ma:contentTypeScope="" ma:versionID="1220bc6af616ec56ed1632179ce8cd3d">
   <xsd:schema xmlns:xsd="http://www.w3.org/2001/XMLSchema" xmlns:xs="http://www.w3.org/2001/XMLSchema" xmlns:p="http://schemas.microsoft.com/office/2006/metadata/properties" xmlns:ns2="ec6eda21-30a7-45da-9ec0-d13c6ba4ae92" xmlns:ns3="ffa4c7c6-4b12-4155-83ed-26ecb8c18224" targetNamespace="http://schemas.microsoft.com/office/2006/metadata/properties" ma:root="true" ma:fieldsID="05a5d3e99a1db43382491a225cd8a803" ns2:_="" ns3:_="">
     <xsd:import namespace="ec6eda21-30a7-45da-9ec0-d13c6ba4ae92"/>
@@ -34978,7 +34984,20 @@
 </ct:contentTypeSchema>
 </file>
 
+<file path=customXml/item2.xml><?xml version="1.0" encoding="utf-8"?>
+<?mso-contentType ?>
+<FormTemplates xmlns="http://schemas.microsoft.com/sharepoint/v3/contenttype/forms">
+  <Display>DocumentLibraryForm</Display>
+  <Edit>DocumentLibraryForm</Edit>
+  <New>DocumentLibraryForm</New>
+</FormTemplates>
+</file>
+
 <file path=customXml/item3.xml><?xml version="1.0" encoding="utf-8"?>
+<b:Sources xmlns:b="http://schemas.openxmlformats.org/officeDocument/2006/bibliography" xmlns="http://schemas.openxmlformats.org/officeDocument/2006/bibliography" SelectedStyle="\APASixthEditionOfficeOnline.xsl" StyleName="APA" Version="6"/>
+</file>
+
+<file path=customXml/item4.xml><?xml version="1.0" encoding="utf-8"?>
 <p:properties xmlns:p="http://schemas.microsoft.com/office/2006/metadata/properties" xmlns:xsi="http://www.w3.org/2001/XMLSchema-instance" xmlns:pc="http://schemas.microsoft.com/office/infopath/2007/PartnerControls">
   <documentManagement>
     <SharedWithUsers xmlns="ffa4c7c6-4b12-4155-83ed-26ecb8c18224">
@@ -34992,19 +35011,7 @@
 </p:properties>
 </file>
 
-<file path=customXml/item4.xml><?xml version="1.0" encoding="utf-8"?>
-<b:Sources xmlns:b="http://schemas.openxmlformats.org/officeDocument/2006/bibliography" xmlns="http://schemas.openxmlformats.org/officeDocument/2006/bibliography" SelectedStyle="\APASixthEditionOfficeOnline.xsl" StyleName="APA" Version="6"/>
-</file>
-
 <file path=customXml/itemProps1.xml><?xml version="1.0" encoding="utf-8"?>
-<ds:datastoreItem xmlns:ds="http://schemas.openxmlformats.org/officeDocument/2006/customXml" ds:itemID="{8CAC41D3-699F-4DB1-8202-03269C805AF6}">
-  <ds:schemaRefs>
-    <ds:schemaRef ds:uri="http://schemas.microsoft.com/sharepoint/v3/contenttype/forms"/>
-  </ds:schemaRefs>
-</ds:datastoreItem>
-</file>
-
-<file path=customXml/itemProps2.xml><?xml version="1.0" encoding="utf-8"?>
 <ds:datastoreItem xmlns:ds="http://schemas.openxmlformats.org/officeDocument/2006/customXml" ds:itemID="{F887C3EC-B6C6-455D-8C48-03F67559BCE5}">
   <ds:schemaRefs>
     <ds:schemaRef ds:uri="http://schemas.microsoft.com/office/2006/metadata/contentType"/>
@@ -35023,7 +35030,23 @@
 </ds:datastoreItem>
 </file>
 
+<file path=customXml/itemProps2.xml><?xml version="1.0" encoding="utf-8"?>
+<ds:datastoreItem xmlns:ds="http://schemas.openxmlformats.org/officeDocument/2006/customXml" ds:itemID="{8CAC41D3-699F-4DB1-8202-03269C805AF6}">
+  <ds:schemaRefs>
+    <ds:schemaRef ds:uri="http://schemas.microsoft.com/sharepoint/v3/contenttype/forms"/>
+  </ds:schemaRefs>
+</ds:datastoreItem>
+</file>
+
 <file path=customXml/itemProps3.xml><?xml version="1.0" encoding="utf-8"?>
+<ds:datastoreItem xmlns:ds="http://schemas.openxmlformats.org/officeDocument/2006/customXml" ds:itemID="{2250927C-A9C2-4632-96CE-7EECA5940A54}">
+  <ds:schemaRefs>
+    <ds:schemaRef ds:uri="http://schemas.openxmlformats.org/officeDocument/2006/bibliography"/>
+  </ds:schemaRefs>
+</ds:datastoreItem>
+</file>
+
+<file path=customXml/itemProps4.xml><?xml version="1.0" encoding="utf-8"?>
 <ds:datastoreItem xmlns:ds="http://schemas.openxmlformats.org/officeDocument/2006/customXml" ds:itemID="{893191A3-29B1-4387-9FB0-C15B5B288980}">
   <ds:schemaRefs>
     <ds:schemaRef ds:uri="http://schemas.microsoft.com/office/2006/metadata/properties"/>
@@ -35031,12 +35054,4 @@
     <ds:schemaRef ds:uri="ffa4c7c6-4b12-4155-83ed-26ecb8c18224"/>
   </ds:schemaRefs>
 </ds:datastoreItem>
-</file>
-
-<file path=customXml/itemProps4.xml><?xml version="1.0" encoding="utf-8"?>
-<ds:datastoreItem xmlns:ds="http://schemas.openxmlformats.org/officeDocument/2006/customXml" ds:itemID="{2250927C-A9C2-4632-96CE-7EECA5940A54}">
-  <ds:schemaRefs>
-    <ds:schemaRef ds:uri="http://schemas.openxmlformats.org/officeDocument/2006/bibliography"/>
-  </ds:schemaRefs>
-</ds:datastoreItem>
 </file>
</xml_diff>